<commit_message>
Menambah kan Tujuan Dan Use Case Diagram
</commit_message>
<xml_diff>
--- a/kelompok.docx
+++ b/kelompok.docx
@@ -12211,6 +12211,2538 @@
         <w:t>.</w:t>
       </w:r>
     </w:p>
+    <w:p>
+      <w:pPr>
+        <w:pStyle w:val="Heading3"/>
+        <w:spacing w:before="280" w:beforeAutospacing="0" w:after="80" w:afterAutospacing="0"/>
+      </w:pPr>
+      <w:proofErr w:type="spellStart"/>
+      <w:r>
+        <w:rPr>
+          <w:rFonts w:ascii="Arial" w:hAnsi="Arial" w:cs="Arial"/>
+          <w:color w:val="000000"/>
+          <w:sz w:val="26"/>
+          <w:szCs w:val="26"/>
+        </w:rPr>
+        <w:t>Tujuan</w:t>
+      </w:r>
+      <w:proofErr w:type="spellEnd"/>
+      <w:r>
+        <w:rPr>
+          <w:rFonts w:ascii="Arial" w:hAnsi="Arial" w:cs="Arial"/>
+          <w:color w:val="000000"/>
+          <w:sz w:val="26"/>
+          <w:szCs w:val="26"/>
+        </w:rPr>
+        <w:t xml:space="preserve"> </w:t>
+      </w:r>
+      <w:proofErr w:type="spellStart"/>
+      <w:r>
+        <w:rPr>
+          <w:rFonts w:ascii="Arial" w:hAnsi="Arial" w:cs="Arial"/>
+          <w:color w:val="000000"/>
+          <w:sz w:val="26"/>
+          <w:szCs w:val="26"/>
+        </w:rPr>
+        <w:t>Pengembangan</w:t>
+      </w:r>
+      <w:proofErr w:type="spellEnd"/>
+      <w:r>
+        <w:rPr>
+          <w:rFonts w:ascii="Arial" w:hAnsi="Arial" w:cs="Arial"/>
+          <w:color w:val="000000"/>
+          <w:sz w:val="26"/>
+          <w:szCs w:val="26"/>
+        </w:rPr>
+        <w:t xml:space="preserve"> </w:t>
+      </w:r>
+      <w:proofErr w:type="spellStart"/>
+      <w:r>
+        <w:rPr>
+          <w:rFonts w:ascii="Arial" w:hAnsi="Arial" w:cs="Arial"/>
+          <w:color w:val="000000"/>
+          <w:sz w:val="26"/>
+          <w:szCs w:val="26"/>
+        </w:rPr>
+        <w:t>Sistem</w:t>
+      </w:r>
+      <w:proofErr w:type="spellEnd"/>
+    </w:p>
+    <w:p>
+      <w:pPr>
+        <w:pStyle w:val="NormalWeb"/>
+        <w:spacing w:before="240" w:beforeAutospacing="0" w:after="240" w:afterAutospacing="0"/>
+      </w:pPr>
+      <w:proofErr w:type="spellStart"/>
+      <w:r>
+        <w:rPr>
+          <w:rFonts w:ascii="Arial" w:hAnsi="Arial" w:cs="Arial"/>
+          <w:color w:val="000000"/>
+          <w:sz w:val="22"/>
+          <w:szCs w:val="22"/>
+        </w:rPr>
+        <w:t>Sistem</w:t>
+      </w:r>
+      <w:proofErr w:type="spellEnd"/>
+      <w:r>
+        <w:rPr>
+          <w:rFonts w:ascii="Arial" w:hAnsi="Arial" w:cs="Arial"/>
+          <w:color w:val="000000"/>
+          <w:sz w:val="22"/>
+          <w:szCs w:val="22"/>
+        </w:rPr>
+        <w:t xml:space="preserve"> </w:t>
+      </w:r>
+      <w:proofErr w:type="spellStart"/>
+      <w:r>
+        <w:rPr>
+          <w:rFonts w:ascii="Arial" w:hAnsi="Arial" w:cs="Arial"/>
+          <w:color w:val="000000"/>
+          <w:sz w:val="22"/>
+          <w:szCs w:val="22"/>
+        </w:rPr>
+        <w:t>informasi</w:t>
+      </w:r>
+      <w:proofErr w:type="spellEnd"/>
+      <w:r>
+        <w:rPr>
+          <w:rFonts w:ascii="Arial" w:hAnsi="Arial" w:cs="Arial"/>
+          <w:color w:val="000000"/>
+          <w:sz w:val="22"/>
+          <w:szCs w:val="22"/>
+        </w:rPr>
+        <w:t xml:space="preserve"> </w:t>
+      </w:r>
+      <w:proofErr w:type="spellStart"/>
+      <w:r>
+        <w:rPr>
+          <w:rFonts w:ascii="Arial" w:hAnsi="Arial" w:cs="Arial"/>
+          <w:color w:val="000000"/>
+          <w:sz w:val="22"/>
+          <w:szCs w:val="22"/>
+        </w:rPr>
+        <w:t>pengelolaan</w:t>
+      </w:r>
+      <w:proofErr w:type="spellEnd"/>
+      <w:r>
+        <w:rPr>
+          <w:rFonts w:ascii="Arial" w:hAnsi="Arial" w:cs="Arial"/>
+          <w:color w:val="000000"/>
+          <w:sz w:val="22"/>
+          <w:szCs w:val="22"/>
+        </w:rPr>
+        <w:t xml:space="preserve"> </w:t>
+      </w:r>
+      <w:proofErr w:type="spellStart"/>
+      <w:r>
+        <w:rPr>
+          <w:rFonts w:ascii="Arial" w:hAnsi="Arial" w:cs="Arial"/>
+          <w:color w:val="000000"/>
+          <w:sz w:val="22"/>
+          <w:szCs w:val="22"/>
+        </w:rPr>
+        <w:t>tugas</w:t>
+      </w:r>
+      <w:proofErr w:type="spellEnd"/>
+      <w:r>
+        <w:rPr>
+          <w:rFonts w:ascii="Arial" w:hAnsi="Arial" w:cs="Arial"/>
+          <w:color w:val="000000"/>
+          <w:sz w:val="22"/>
+          <w:szCs w:val="22"/>
+        </w:rPr>
+        <w:t xml:space="preserve"> dan </w:t>
+      </w:r>
+      <w:proofErr w:type="spellStart"/>
+      <w:r>
+        <w:rPr>
+          <w:rFonts w:ascii="Arial" w:hAnsi="Arial" w:cs="Arial"/>
+          <w:color w:val="000000"/>
+          <w:sz w:val="22"/>
+          <w:szCs w:val="22"/>
+        </w:rPr>
+        <w:t>proyek</w:t>
+      </w:r>
+      <w:proofErr w:type="spellEnd"/>
+      <w:r>
+        <w:rPr>
+          <w:rFonts w:ascii="Arial" w:hAnsi="Arial" w:cs="Arial"/>
+          <w:color w:val="000000"/>
+          <w:sz w:val="22"/>
+          <w:szCs w:val="22"/>
+        </w:rPr>
+        <w:t xml:space="preserve"> </w:t>
+      </w:r>
+      <w:proofErr w:type="spellStart"/>
+      <w:r>
+        <w:rPr>
+          <w:rFonts w:ascii="Arial" w:hAnsi="Arial" w:cs="Arial"/>
+          <w:color w:val="000000"/>
+          <w:sz w:val="22"/>
+          <w:szCs w:val="22"/>
+        </w:rPr>
+        <w:t>ini</w:t>
+      </w:r>
+      <w:proofErr w:type="spellEnd"/>
+      <w:r>
+        <w:rPr>
+          <w:rFonts w:ascii="Arial" w:hAnsi="Arial" w:cs="Arial"/>
+          <w:color w:val="000000"/>
+          <w:sz w:val="22"/>
+          <w:szCs w:val="22"/>
+        </w:rPr>
+        <w:t xml:space="preserve"> </w:t>
+      </w:r>
+      <w:proofErr w:type="spellStart"/>
+      <w:r>
+        <w:rPr>
+          <w:rFonts w:ascii="Arial" w:hAnsi="Arial" w:cs="Arial"/>
+          <w:color w:val="000000"/>
+          <w:sz w:val="22"/>
+          <w:szCs w:val="22"/>
+        </w:rPr>
+        <w:t>bertujuan</w:t>
+      </w:r>
+      <w:proofErr w:type="spellEnd"/>
+      <w:r>
+        <w:rPr>
+          <w:rFonts w:ascii="Arial" w:hAnsi="Arial" w:cs="Arial"/>
+          <w:color w:val="000000"/>
+          <w:sz w:val="22"/>
+          <w:szCs w:val="22"/>
+        </w:rPr>
+        <w:t xml:space="preserve"> </w:t>
+      </w:r>
+      <w:proofErr w:type="spellStart"/>
+      <w:r>
+        <w:rPr>
+          <w:rFonts w:ascii="Arial" w:hAnsi="Arial" w:cs="Arial"/>
+          <w:color w:val="000000"/>
+          <w:sz w:val="22"/>
+          <w:szCs w:val="22"/>
+        </w:rPr>
+        <w:t>untuk</w:t>
+      </w:r>
+      <w:proofErr w:type="spellEnd"/>
+      <w:r>
+        <w:rPr>
+          <w:rFonts w:ascii="Arial" w:hAnsi="Arial" w:cs="Arial"/>
+          <w:color w:val="000000"/>
+          <w:sz w:val="22"/>
+          <w:szCs w:val="22"/>
+        </w:rPr>
+        <w:t xml:space="preserve"> </w:t>
+      </w:r>
+      <w:proofErr w:type="spellStart"/>
+      <w:r>
+        <w:rPr>
+          <w:rFonts w:ascii="Arial" w:hAnsi="Arial" w:cs="Arial"/>
+          <w:color w:val="000000"/>
+          <w:sz w:val="22"/>
+          <w:szCs w:val="22"/>
+        </w:rPr>
+        <w:t>mengatasi</w:t>
+      </w:r>
+      <w:proofErr w:type="spellEnd"/>
+      <w:r>
+        <w:rPr>
+          <w:rFonts w:ascii="Arial" w:hAnsi="Arial" w:cs="Arial"/>
+          <w:color w:val="000000"/>
+          <w:sz w:val="22"/>
+          <w:szCs w:val="22"/>
+        </w:rPr>
+        <w:t xml:space="preserve"> </w:t>
+      </w:r>
+      <w:proofErr w:type="spellStart"/>
+      <w:r>
+        <w:rPr>
+          <w:rFonts w:ascii="Arial" w:hAnsi="Arial" w:cs="Arial"/>
+          <w:color w:val="000000"/>
+          <w:sz w:val="22"/>
+          <w:szCs w:val="22"/>
+        </w:rPr>
+        <w:t>permasalahan</w:t>
+      </w:r>
+      <w:proofErr w:type="spellEnd"/>
+      <w:r>
+        <w:rPr>
+          <w:rFonts w:ascii="Arial" w:hAnsi="Arial" w:cs="Arial"/>
+          <w:color w:val="000000"/>
+          <w:sz w:val="22"/>
+          <w:szCs w:val="22"/>
+        </w:rPr>
+        <w:t xml:space="preserve"> yang </w:t>
+      </w:r>
+      <w:proofErr w:type="spellStart"/>
+      <w:r>
+        <w:rPr>
+          <w:rFonts w:ascii="Arial" w:hAnsi="Arial" w:cs="Arial"/>
+          <w:color w:val="000000"/>
+          <w:sz w:val="22"/>
+          <w:szCs w:val="22"/>
+        </w:rPr>
+        <w:t>ada</w:t>
+      </w:r>
+      <w:proofErr w:type="spellEnd"/>
+      <w:r>
+        <w:rPr>
+          <w:rFonts w:ascii="Arial" w:hAnsi="Arial" w:cs="Arial"/>
+          <w:color w:val="000000"/>
+          <w:sz w:val="22"/>
+          <w:szCs w:val="22"/>
+        </w:rPr>
+        <w:t xml:space="preserve"> di </w:t>
+      </w:r>
+      <w:proofErr w:type="spellStart"/>
+      <w:r>
+        <w:rPr>
+          <w:rFonts w:ascii="Arial" w:hAnsi="Arial" w:cs="Arial"/>
+          <w:color w:val="000000"/>
+          <w:sz w:val="22"/>
+          <w:szCs w:val="22"/>
+        </w:rPr>
+        <w:t>perusahaan</w:t>
+      </w:r>
+      <w:proofErr w:type="spellEnd"/>
+      <w:r>
+        <w:rPr>
+          <w:rFonts w:ascii="Arial" w:hAnsi="Arial" w:cs="Arial"/>
+          <w:color w:val="000000"/>
+          <w:sz w:val="22"/>
+          <w:szCs w:val="22"/>
+        </w:rPr>
+        <w:t xml:space="preserve">. </w:t>
+      </w:r>
+      <w:proofErr w:type="spellStart"/>
+      <w:r>
+        <w:rPr>
+          <w:rFonts w:ascii="Arial" w:hAnsi="Arial" w:cs="Arial"/>
+          <w:color w:val="000000"/>
+          <w:sz w:val="22"/>
+          <w:szCs w:val="22"/>
+        </w:rPr>
+        <w:t>Secara</w:t>
+      </w:r>
+      <w:proofErr w:type="spellEnd"/>
+      <w:r>
+        <w:rPr>
+          <w:rFonts w:ascii="Arial" w:hAnsi="Arial" w:cs="Arial"/>
+          <w:color w:val="000000"/>
+          <w:sz w:val="22"/>
+          <w:szCs w:val="22"/>
+        </w:rPr>
+        <w:t xml:space="preserve"> </w:t>
+      </w:r>
+      <w:proofErr w:type="spellStart"/>
+      <w:r>
+        <w:rPr>
+          <w:rFonts w:ascii="Arial" w:hAnsi="Arial" w:cs="Arial"/>
+          <w:color w:val="000000"/>
+          <w:sz w:val="22"/>
+          <w:szCs w:val="22"/>
+        </w:rPr>
+        <w:t>khusus</w:t>
+      </w:r>
+      <w:proofErr w:type="spellEnd"/>
+      <w:r>
+        <w:rPr>
+          <w:rFonts w:ascii="Arial" w:hAnsi="Arial" w:cs="Arial"/>
+          <w:color w:val="000000"/>
+          <w:sz w:val="22"/>
+          <w:szCs w:val="22"/>
+        </w:rPr>
+        <w:t xml:space="preserve">, </w:t>
+      </w:r>
+      <w:proofErr w:type="spellStart"/>
+      <w:r>
+        <w:rPr>
+          <w:rFonts w:ascii="Arial" w:hAnsi="Arial" w:cs="Arial"/>
+          <w:color w:val="000000"/>
+          <w:sz w:val="22"/>
+          <w:szCs w:val="22"/>
+        </w:rPr>
+        <w:t>sistem</w:t>
+      </w:r>
+      <w:proofErr w:type="spellEnd"/>
+      <w:r>
+        <w:rPr>
+          <w:rFonts w:ascii="Arial" w:hAnsi="Arial" w:cs="Arial"/>
+          <w:color w:val="000000"/>
+          <w:sz w:val="22"/>
+          <w:szCs w:val="22"/>
+        </w:rPr>
+        <w:t xml:space="preserve"> </w:t>
+      </w:r>
+      <w:proofErr w:type="spellStart"/>
+      <w:r>
+        <w:rPr>
+          <w:rFonts w:ascii="Arial" w:hAnsi="Arial" w:cs="Arial"/>
+          <w:color w:val="000000"/>
+          <w:sz w:val="22"/>
+          <w:szCs w:val="22"/>
+        </w:rPr>
+        <w:t>ini</w:t>
+      </w:r>
+      <w:proofErr w:type="spellEnd"/>
+      <w:r>
+        <w:rPr>
+          <w:rFonts w:ascii="Arial" w:hAnsi="Arial" w:cs="Arial"/>
+          <w:color w:val="000000"/>
+          <w:sz w:val="22"/>
+          <w:szCs w:val="22"/>
+        </w:rPr>
+        <w:t xml:space="preserve"> </w:t>
+      </w:r>
+      <w:proofErr w:type="spellStart"/>
+      <w:r>
+        <w:rPr>
+          <w:rFonts w:ascii="Arial" w:hAnsi="Arial" w:cs="Arial"/>
+          <w:color w:val="000000"/>
+          <w:sz w:val="22"/>
+          <w:szCs w:val="22"/>
+        </w:rPr>
+        <w:t>diharapkan</w:t>
+      </w:r>
+      <w:proofErr w:type="spellEnd"/>
+      <w:r>
+        <w:rPr>
+          <w:rFonts w:ascii="Arial" w:hAnsi="Arial" w:cs="Arial"/>
+          <w:color w:val="000000"/>
+          <w:sz w:val="22"/>
+          <w:szCs w:val="22"/>
+        </w:rPr>
+        <w:t xml:space="preserve"> </w:t>
+      </w:r>
+      <w:proofErr w:type="spellStart"/>
+      <w:r>
+        <w:rPr>
+          <w:rFonts w:ascii="Arial" w:hAnsi="Arial" w:cs="Arial"/>
+          <w:color w:val="000000"/>
+          <w:sz w:val="22"/>
+          <w:szCs w:val="22"/>
+        </w:rPr>
+        <w:t>untuk</w:t>
+      </w:r>
+      <w:proofErr w:type="spellEnd"/>
+      <w:r>
+        <w:rPr>
+          <w:rFonts w:ascii="Arial" w:hAnsi="Arial" w:cs="Arial"/>
+          <w:color w:val="000000"/>
+          <w:sz w:val="22"/>
+          <w:szCs w:val="22"/>
+        </w:rPr>
+        <w:t>:</w:t>
+      </w:r>
+    </w:p>
+    <w:p>
+      <w:pPr>
+        <w:pStyle w:val="NormalWeb"/>
+        <w:numPr>
+          <w:ilvl w:val="0"/>
+          <w:numId w:val="3"/>
+        </w:numPr>
+        <w:spacing w:before="240" w:beforeAutospacing="0" w:after="0" w:afterAutospacing="0"/>
+        <w:textAlignment w:val="baseline"/>
+        <w:rPr>
+          <w:rFonts w:ascii="Arial" w:hAnsi="Arial" w:cs="Arial"/>
+          <w:color w:val="000000"/>
+          <w:sz w:val="22"/>
+          <w:szCs w:val="22"/>
+        </w:rPr>
+      </w:pPr>
+      <w:proofErr w:type="spellStart"/>
+      <w:r>
+        <w:rPr>
+          <w:rFonts w:ascii="Arial" w:hAnsi="Arial" w:cs="Arial"/>
+          <w:b/>
+          <w:bCs/>
+          <w:color w:val="000000"/>
+          <w:sz w:val="22"/>
+          <w:szCs w:val="22"/>
+        </w:rPr>
+        <w:t>Memusatkan</w:t>
+      </w:r>
+      <w:proofErr w:type="spellEnd"/>
+      <w:r>
+        <w:rPr>
+          <w:rFonts w:ascii="Arial" w:hAnsi="Arial" w:cs="Arial"/>
+          <w:b/>
+          <w:bCs/>
+          <w:color w:val="000000"/>
+          <w:sz w:val="22"/>
+          <w:szCs w:val="22"/>
+        </w:rPr>
+        <w:t xml:space="preserve"> </w:t>
+      </w:r>
+      <w:proofErr w:type="spellStart"/>
+      <w:r>
+        <w:rPr>
+          <w:rFonts w:ascii="Arial" w:hAnsi="Arial" w:cs="Arial"/>
+          <w:b/>
+          <w:bCs/>
+          <w:color w:val="000000"/>
+          <w:sz w:val="22"/>
+          <w:szCs w:val="22"/>
+        </w:rPr>
+        <w:t>Informasi</w:t>
+      </w:r>
+      <w:proofErr w:type="spellEnd"/>
+      <w:r>
+        <w:rPr>
+          <w:rFonts w:ascii="Arial" w:hAnsi="Arial" w:cs="Arial"/>
+          <w:b/>
+          <w:bCs/>
+          <w:color w:val="000000"/>
+          <w:sz w:val="22"/>
+          <w:szCs w:val="22"/>
+        </w:rPr>
+        <w:t xml:space="preserve"> </w:t>
+      </w:r>
+      <w:proofErr w:type="spellStart"/>
+      <w:r>
+        <w:rPr>
+          <w:rFonts w:ascii="Arial" w:hAnsi="Arial" w:cs="Arial"/>
+          <w:b/>
+          <w:bCs/>
+          <w:color w:val="000000"/>
+          <w:sz w:val="22"/>
+          <w:szCs w:val="22"/>
+        </w:rPr>
+        <w:t>Proyek</w:t>
+      </w:r>
+      <w:proofErr w:type="spellEnd"/>
+      <w:r>
+        <w:rPr>
+          <w:rFonts w:ascii="Arial" w:hAnsi="Arial" w:cs="Arial"/>
+          <w:color w:val="000000"/>
+          <w:sz w:val="22"/>
+          <w:szCs w:val="22"/>
+        </w:rPr>
+        <w:t xml:space="preserve">: </w:t>
+      </w:r>
+      <w:proofErr w:type="spellStart"/>
+      <w:r>
+        <w:rPr>
+          <w:rFonts w:ascii="Arial" w:hAnsi="Arial" w:cs="Arial"/>
+          <w:color w:val="000000"/>
+          <w:sz w:val="22"/>
+          <w:szCs w:val="22"/>
+        </w:rPr>
+        <w:t>Menyediakan</w:t>
+      </w:r>
+      <w:proofErr w:type="spellEnd"/>
+      <w:r>
+        <w:rPr>
+          <w:rFonts w:ascii="Arial" w:hAnsi="Arial" w:cs="Arial"/>
+          <w:color w:val="000000"/>
+          <w:sz w:val="22"/>
+          <w:szCs w:val="22"/>
+        </w:rPr>
+        <w:t xml:space="preserve"> platform </w:t>
+      </w:r>
+      <w:proofErr w:type="spellStart"/>
+      <w:r>
+        <w:rPr>
+          <w:rFonts w:ascii="Arial" w:hAnsi="Arial" w:cs="Arial"/>
+          <w:color w:val="000000"/>
+          <w:sz w:val="22"/>
+          <w:szCs w:val="22"/>
+        </w:rPr>
+        <w:t>terpusat</w:t>
+      </w:r>
+      <w:proofErr w:type="spellEnd"/>
+      <w:r>
+        <w:rPr>
+          <w:rFonts w:ascii="Arial" w:hAnsi="Arial" w:cs="Arial"/>
+          <w:color w:val="000000"/>
+          <w:sz w:val="22"/>
+          <w:szCs w:val="22"/>
+        </w:rPr>
+        <w:t xml:space="preserve"> </w:t>
+      </w:r>
+      <w:proofErr w:type="spellStart"/>
+      <w:r>
+        <w:rPr>
+          <w:rFonts w:ascii="Arial" w:hAnsi="Arial" w:cs="Arial"/>
+          <w:color w:val="000000"/>
+          <w:sz w:val="22"/>
+          <w:szCs w:val="22"/>
+        </w:rPr>
+        <w:t>untuk</w:t>
+      </w:r>
+      <w:proofErr w:type="spellEnd"/>
+      <w:r>
+        <w:rPr>
+          <w:rFonts w:ascii="Arial" w:hAnsi="Arial" w:cs="Arial"/>
+          <w:color w:val="000000"/>
+          <w:sz w:val="22"/>
+          <w:szCs w:val="22"/>
+        </w:rPr>
+        <w:t xml:space="preserve"> </w:t>
+      </w:r>
+      <w:proofErr w:type="spellStart"/>
+      <w:r>
+        <w:rPr>
+          <w:rFonts w:ascii="Arial" w:hAnsi="Arial" w:cs="Arial"/>
+          <w:color w:val="000000"/>
+          <w:sz w:val="22"/>
+          <w:szCs w:val="22"/>
+        </w:rPr>
+        <w:t>memantau</w:t>
+      </w:r>
+      <w:proofErr w:type="spellEnd"/>
+      <w:r>
+        <w:rPr>
+          <w:rFonts w:ascii="Arial" w:hAnsi="Arial" w:cs="Arial"/>
+          <w:color w:val="000000"/>
+          <w:sz w:val="22"/>
+          <w:szCs w:val="22"/>
+        </w:rPr>
+        <w:t xml:space="preserve"> status </w:t>
+      </w:r>
+      <w:proofErr w:type="spellStart"/>
+      <w:r>
+        <w:rPr>
+          <w:rFonts w:ascii="Arial" w:hAnsi="Arial" w:cs="Arial"/>
+          <w:color w:val="000000"/>
+          <w:sz w:val="22"/>
+          <w:szCs w:val="22"/>
+        </w:rPr>
+        <w:t>setiap</w:t>
+      </w:r>
+      <w:proofErr w:type="spellEnd"/>
+      <w:r>
+        <w:rPr>
+          <w:rFonts w:ascii="Arial" w:hAnsi="Arial" w:cs="Arial"/>
+          <w:color w:val="000000"/>
+          <w:sz w:val="22"/>
+          <w:szCs w:val="22"/>
+        </w:rPr>
+        <w:t xml:space="preserve"> </w:t>
+      </w:r>
+      <w:proofErr w:type="spellStart"/>
+      <w:r>
+        <w:rPr>
+          <w:rFonts w:ascii="Arial" w:hAnsi="Arial" w:cs="Arial"/>
+          <w:color w:val="000000"/>
+          <w:sz w:val="22"/>
+          <w:szCs w:val="22"/>
+        </w:rPr>
+        <w:t>proyek</w:t>
+      </w:r>
+      <w:proofErr w:type="spellEnd"/>
+      <w:r>
+        <w:rPr>
+          <w:rFonts w:ascii="Arial" w:hAnsi="Arial" w:cs="Arial"/>
+          <w:color w:val="000000"/>
+          <w:sz w:val="22"/>
+          <w:szCs w:val="22"/>
+        </w:rPr>
+        <w:t xml:space="preserve"> dan </w:t>
+      </w:r>
+      <w:proofErr w:type="spellStart"/>
+      <w:r>
+        <w:rPr>
+          <w:rFonts w:ascii="Arial" w:hAnsi="Arial" w:cs="Arial"/>
+          <w:color w:val="000000"/>
+          <w:sz w:val="22"/>
+          <w:szCs w:val="22"/>
+        </w:rPr>
+        <w:t>tugas</w:t>
+      </w:r>
+      <w:proofErr w:type="spellEnd"/>
+      <w:r>
+        <w:rPr>
+          <w:rFonts w:ascii="Arial" w:hAnsi="Arial" w:cs="Arial"/>
+          <w:color w:val="000000"/>
+          <w:sz w:val="22"/>
+          <w:szCs w:val="22"/>
+        </w:rPr>
+        <w:t xml:space="preserve">, </w:t>
+      </w:r>
+      <w:proofErr w:type="spellStart"/>
+      <w:r>
+        <w:rPr>
+          <w:rFonts w:ascii="Arial" w:hAnsi="Arial" w:cs="Arial"/>
+          <w:color w:val="000000"/>
+          <w:sz w:val="22"/>
+          <w:szCs w:val="22"/>
+        </w:rPr>
+        <w:t>membantu</w:t>
+      </w:r>
+      <w:proofErr w:type="spellEnd"/>
+      <w:r>
+        <w:rPr>
+          <w:rFonts w:ascii="Arial" w:hAnsi="Arial" w:cs="Arial"/>
+          <w:color w:val="000000"/>
+          <w:sz w:val="22"/>
+          <w:szCs w:val="22"/>
+        </w:rPr>
+        <w:t xml:space="preserve"> </w:t>
+      </w:r>
+      <w:proofErr w:type="spellStart"/>
+      <w:r>
+        <w:rPr>
+          <w:rFonts w:ascii="Arial" w:hAnsi="Arial" w:cs="Arial"/>
+          <w:color w:val="000000"/>
+          <w:sz w:val="22"/>
+          <w:szCs w:val="22"/>
+        </w:rPr>
+        <w:t>manajer</w:t>
+      </w:r>
+      <w:proofErr w:type="spellEnd"/>
+      <w:r>
+        <w:rPr>
+          <w:rFonts w:ascii="Arial" w:hAnsi="Arial" w:cs="Arial"/>
+          <w:color w:val="000000"/>
+          <w:sz w:val="22"/>
+          <w:szCs w:val="22"/>
+        </w:rPr>
+        <w:t xml:space="preserve"> </w:t>
+      </w:r>
+      <w:proofErr w:type="spellStart"/>
+      <w:r>
+        <w:rPr>
+          <w:rFonts w:ascii="Arial" w:hAnsi="Arial" w:cs="Arial"/>
+          <w:color w:val="000000"/>
+          <w:sz w:val="22"/>
+          <w:szCs w:val="22"/>
+        </w:rPr>
+        <w:t>proyek</w:t>
+      </w:r>
+      <w:proofErr w:type="spellEnd"/>
+      <w:r>
+        <w:rPr>
+          <w:rFonts w:ascii="Arial" w:hAnsi="Arial" w:cs="Arial"/>
+          <w:color w:val="000000"/>
+          <w:sz w:val="22"/>
+          <w:szCs w:val="22"/>
+        </w:rPr>
+        <w:t xml:space="preserve"> </w:t>
+      </w:r>
+      <w:proofErr w:type="spellStart"/>
+      <w:r>
+        <w:rPr>
+          <w:rFonts w:ascii="Arial" w:hAnsi="Arial" w:cs="Arial"/>
+          <w:color w:val="000000"/>
+          <w:sz w:val="22"/>
+          <w:szCs w:val="22"/>
+        </w:rPr>
+        <w:t>dalam</w:t>
+      </w:r>
+      <w:proofErr w:type="spellEnd"/>
+      <w:r>
+        <w:rPr>
+          <w:rFonts w:ascii="Arial" w:hAnsi="Arial" w:cs="Arial"/>
+          <w:color w:val="000000"/>
+          <w:sz w:val="22"/>
+          <w:szCs w:val="22"/>
+        </w:rPr>
+        <w:t xml:space="preserve"> </w:t>
+      </w:r>
+      <w:proofErr w:type="spellStart"/>
+      <w:r>
+        <w:rPr>
+          <w:rFonts w:ascii="Arial" w:hAnsi="Arial" w:cs="Arial"/>
+          <w:color w:val="000000"/>
+          <w:sz w:val="22"/>
+          <w:szCs w:val="22"/>
+        </w:rPr>
+        <w:t>mengelola</w:t>
+      </w:r>
+      <w:proofErr w:type="spellEnd"/>
+      <w:r>
+        <w:rPr>
+          <w:rFonts w:ascii="Arial" w:hAnsi="Arial" w:cs="Arial"/>
+          <w:color w:val="000000"/>
+          <w:sz w:val="22"/>
+          <w:szCs w:val="22"/>
+        </w:rPr>
+        <w:t xml:space="preserve"> </w:t>
+      </w:r>
+      <w:proofErr w:type="spellStart"/>
+      <w:r>
+        <w:rPr>
+          <w:rFonts w:ascii="Arial" w:hAnsi="Arial" w:cs="Arial"/>
+          <w:color w:val="000000"/>
+          <w:sz w:val="22"/>
+          <w:szCs w:val="22"/>
+        </w:rPr>
+        <w:t>distribusi</w:t>
+      </w:r>
+      <w:proofErr w:type="spellEnd"/>
+      <w:r>
+        <w:rPr>
+          <w:rFonts w:ascii="Arial" w:hAnsi="Arial" w:cs="Arial"/>
+          <w:color w:val="000000"/>
+          <w:sz w:val="22"/>
+          <w:szCs w:val="22"/>
+        </w:rPr>
+        <w:t xml:space="preserve"> </w:t>
+      </w:r>
+      <w:proofErr w:type="spellStart"/>
+      <w:r>
+        <w:rPr>
+          <w:rFonts w:ascii="Arial" w:hAnsi="Arial" w:cs="Arial"/>
+          <w:color w:val="000000"/>
+          <w:sz w:val="22"/>
+          <w:szCs w:val="22"/>
+        </w:rPr>
+        <w:t>tugas</w:t>
+      </w:r>
+      <w:proofErr w:type="spellEnd"/>
+      <w:r>
+        <w:rPr>
+          <w:rFonts w:ascii="Arial" w:hAnsi="Arial" w:cs="Arial"/>
+          <w:color w:val="000000"/>
+          <w:sz w:val="22"/>
+          <w:szCs w:val="22"/>
+        </w:rPr>
+        <w:t xml:space="preserve"> dan </w:t>
+      </w:r>
+      <w:proofErr w:type="spellStart"/>
+      <w:r>
+        <w:rPr>
+          <w:rFonts w:ascii="Arial" w:hAnsi="Arial" w:cs="Arial"/>
+          <w:color w:val="000000"/>
+          <w:sz w:val="22"/>
+          <w:szCs w:val="22"/>
+        </w:rPr>
+        <w:t>pengawasan</w:t>
+      </w:r>
+      <w:proofErr w:type="spellEnd"/>
+      <w:r>
+        <w:rPr>
+          <w:rFonts w:ascii="Arial" w:hAnsi="Arial" w:cs="Arial"/>
+          <w:color w:val="000000"/>
+          <w:sz w:val="22"/>
+          <w:szCs w:val="22"/>
+        </w:rPr>
+        <w:t>.</w:t>
+      </w:r>
+    </w:p>
+    <w:p>
+      <w:pPr>
+        <w:pStyle w:val="NormalWeb"/>
+        <w:numPr>
+          <w:ilvl w:val="0"/>
+          <w:numId w:val="3"/>
+        </w:numPr>
+        <w:spacing w:before="0" w:beforeAutospacing="0" w:after="0" w:afterAutospacing="0"/>
+        <w:textAlignment w:val="baseline"/>
+        <w:rPr>
+          <w:rFonts w:ascii="Arial" w:hAnsi="Arial" w:cs="Arial"/>
+          <w:color w:val="000000"/>
+          <w:sz w:val="22"/>
+          <w:szCs w:val="22"/>
+        </w:rPr>
+      </w:pPr>
+      <w:proofErr w:type="spellStart"/>
+      <w:r>
+        <w:rPr>
+          <w:rFonts w:ascii="Arial" w:hAnsi="Arial" w:cs="Arial"/>
+          <w:b/>
+          <w:bCs/>
+          <w:color w:val="000000"/>
+          <w:sz w:val="22"/>
+          <w:szCs w:val="22"/>
+        </w:rPr>
+        <w:t>Pemantauan</w:t>
+      </w:r>
+      <w:proofErr w:type="spellEnd"/>
+      <w:r>
+        <w:rPr>
+          <w:rFonts w:ascii="Arial" w:hAnsi="Arial" w:cs="Arial"/>
+          <w:b/>
+          <w:bCs/>
+          <w:color w:val="000000"/>
+          <w:sz w:val="22"/>
+          <w:szCs w:val="22"/>
+        </w:rPr>
+        <w:t xml:space="preserve"> </w:t>
+      </w:r>
+      <w:proofErr w:type="spellStart"/>
+      <w:r>
+        <w:rPr>
+          <w:rFonts w:ascii="Arial" w:hAnsi="Arial" w:cs="Arial"/>
+          <w:b/>
+          <w:bCs/>
+          <w:color w:val="000000"/>
+          <w:sz w:val="22"/>
+          <w:szCs w:val="22"/>
+        </w:rPr>
+        <w:t>Tugas</w:t>
+      </w:r>
+      <w:proofErr w:type="spellEnd"/>
+      <w:r>
+        <w:rPr>
+          <w:rFonts w:ascii="Arial" w:hAnsi="Arial" w:cs="Arial"/>
+          <w:b/>
+          <w:bCs/>
+          <w:color w:val="000000"/>
+          <w:sz w:val="22"/>
+          <w:szCs w:val="22"/>
+        </w:rPr>
+        <w:t xml:space="preserve"> </w:t>
+      </w:r>
+      <w:proofErr w:type="spellStart"/>
+      <w:r>
+        <w:rPr>
+          <w:rFonts w:ascii="Arial" w:hAnsi="Arial" w:cs="Arial"/>
+          <w:b/>
+          <w:bCs/>
+          <w:color w:val="000000"/>
+          <w:sz w:val="22"/>
+          <w:szCs w:val="22"/>
+        </w:rPr>
+        <w:t>Secara</w:t>
+      </w:r>
+      <w:proofErr w:type="spellEnd"/>
+      <w:r>
+        <w:rPr>
+          <w:rFonts w:ascii="Arial" w:hAnsi="Arial" w:cs="Arial"/>
+          <w:b/>
+          <w:bCs/>
+          <w:color w:val="000000"/>
+          <w:sz w:val="22"/>
+          <w:szCs w:val="22"/>
+        </w:rPr>
+        <w:t xml:space="preserve"> Real-Time</w:t>
+      </w:r>
+      <w:r>
+        <w:rPr>
+          <w:rFonts w:ascii="Arial" w:hAnsi="Arial" w:cs="Arial"/>
+          <w:color w:val="000000"/>
+          <w:sz w:val="22"/>
+          <w:szCs w:val="22"/>
+        </w:rPr>
+        <w:t xml:space="preserve">: </w:t>
+      </w:r>
+      <w:proofErr w:type="spellStart"/>
+      <w:r>
+        <w:rPr>
+          <w:rFonts w:ascii="Arial" w:hAnsi="Arial" w:cs="Arial"/>
+          <w:color w:val="000000"/>
+          <w:sz w:val="22"/>
+          <w:szCs w:val="22"/>
+        </w:rPr>
+        <w:t>Mengizinkan</w:t>
+      </w:r>
+      <w:proofErr w:type="spellEnd"/>
+      <w:r>
+        <w:rPr>
+          <w:rFonts w:ascii="Arial" w:hAnsi="Arial" w:cs="Arial"/>
+          <w:color w:val="000000"/>
+          <w:sz w:val="22"/>
+          <w:szCs w:val="22"/>
+        </w:rPr>
+        <w:t xml:space="preserve"> </w:t>
+      </w:r>
+      <w:proofErr w:type="spellStart"/>
+      <w:r>
+        <w:rPr>
+          <w:rFonts w:ascii="Arial" w:hAnsi="Arial" w:cs="Arial"/>
+          <w:color w:val="000000"/>
+          <w:sz w:val="22"/>
+          <w:szCs w:val="22"/>
+        </w:rPr>
+        <w:t>seluruh</w:t>
+      </w:r>
+      <w:proofErr w:type="spellEnd"/>
+      <w:r>
+        <w:rPr>
+          <w:rFonts w:ascii="Arial" w:hAnsi="Arial" w:cs="Arial"/>
+          <w:color w:val="000000"/>
+          <w:sz w:val="22"/>
+          <w:szCs w:val="22"/>
+        </w:rPr>
+        <w:t xml:space="preserve"> </w:t>
+      </w:r>
+      <w:proofErr w:type="spellStart"/>
+      <w:r>
+        <w:rPr>
+          <w:rFonts w:ascii="Arial" w:hAnsi="Arial" w:cs="Arial"/>
+          <w:color w:val="000000"/>
+          <w:sz w:val="22"/>
+          <w:szCs w:val="22"/>
+        </w:rPr>
+        <w:t>anggota</w:t>
+      </w:r>
+      <w:proofErr w:type="spellEnd"/>
+      <w:r>
+        <w:rPr>
+          <w:rFonts w:ascii="Arial" w:hAnsi="Arial" w:cs="Arial"/>
+          <w:color w:val="000000"/>
+          <w:sz w:val="22"/>
+          <w:szCs w:val="22"/>
+        </w:rPr>
+        <w:t xml:space="preserve"> </w:t>
+      </w:r>
+      <w:proofErr w:type="spellStart"/>
+      <w:r>
+        <w:rPr>
+          <w:rFonts w:ascii="Arial" w:hAnsi="Arial" w:cs="Arial"/>
+          <w:color w:val="000000"/>
+          <w:sz w:val="22"/>
+          <w:szCs w:val="22"/>
+        </w:rPr>
+        <w:t>tim</w:t>
+      </w:r>
+      <w:proofErr w:type="spellEnd"/>
+      <w:r>
+        <w:rPr>
+          <w:rFonts w:ascii="Arial" w:hAnsi="Arial" w:cs="Arial"/>
+          <w:color w:val="000000"/>
+          <w:sz w:val="22"/>
+          <w:szCs w:val="22"/>
+        </w:rPr>
+        <w:t xml:space="preserve"> </w:t>
+      </w:r>
+      <w:proofErr w:type="spellStart"/>
+      <w:r>
+        <w:rPr>
+          <w:rFonts w:ascii="Arial" w:hAnsi="Arial" w:cs="Arial"/>
+          <w:color w:val="000000"/>
+          <w:sz w:val="22"/>
+          <w:szCs w:val="22"/>
+        </w:rPr>
+        <w:t>untuk</w:t>
+      </w:r>
+      <w:proofErr w:type="spellEnd"/>
+      <w:r>
+        <w:rPr>
+          <w:rFonts w:ascii="Arial" w:hAnsi="Arial" w:cs="Arial"/>
+          <w:color w:val="000000"/>
+          <w:sz w:val="22"/>
+          <w:szCs w:val="22"/>
+        </w:rPr>
+        <w:t xml:space="preserve"> </w:t>
+      </w:r>
+      <w:proofErr w:type="spellStart"/>
+      <w:r>
+        <w:rPr>
+          <w:rFonts w:ascii="Arial" w:hAnsi="Arial" w:cs="Arial"/>
+          <w:color w:val="000000"/>
+          <w:sz w:val="22"/>
+          <w:szCs w:val="22"/>
+        </w:rPr>
+        <w:t>melihat</w:t>
+      </w:r>
+      <w:proofErr w:type="spellEnd"/>
+      <w:r>
+        <w:rPr>
+          <w:rFonts w:ascii="Arial" w:hAnsi="Arial" w:cs="Arial"/>
+          <w:color w:val="000000"/>
+          <w:sz w:val="22"/>
+          <w:szCs w:val="22"/>
+        </w:rPr>
+        <w:t xml:space="preserve"> status </w:t>
+      </w:r>
+      <w:proofErr w:type="spellStart"/>
+      <w:r>
+        <w:rPr>
+          <w:rFonts w:ascii="Arial" w:hAnsi="Arial" w:cs="Arial"/>
+          <w:color w:val="000000"/>
+          <w:sz w:val="22"/>
+          <w:szCs w:val="22"/>
+        </w:rPr>
+        <w:t>tugas</w:t>
+      </w:r>
+      <w:proofErr w:type="spellEnd"/>
+      <w:r>
+        <w:rPr>
+          <w:rFonts w:ascii="Arial" w:hAnsi="Arial" w:cs="Arial"/>
+          <w:color w:val="000000"/>
+          <w:sz w:val="22"/>
+          <w:szCs w:val="22"/>
+        </w:rPr>
+        <w:t xml:space="preserve"> </w:t>
+      </w:r>
+      <w:proofErr w:type="spellStart"/>
+      <w:r>
+        <w:rPr>
+          <w:rFonts w:ascii="Arial" w:hAnsi="Arial" w:cs="Arial"/>
+          <w:color w:val="000000"/>
+          <w:sz w:val="22"/>
+          <w:szCs w:val="22"/>
+        </w:rPr>
+        <w:t>atau</w:t>
+      </w:r>
+      <w:proofErr w:type="spellEnd"/>
+      <w:r>
+        <w:rPr>
+          <w:rFonts w:ascii="Arial" w:hAnsi="Arial" w:cs="Arial"/>
+          <w:color w:val="000000"/>
+          <w:sz w:val="22"/>
+          <w:szCs w:val="22"/>
+        </w:rPr>
+        <w:t xml:space="preserve"> </w:t>
+      </w:r>
+      <w:proofErr w:type="spellStart"/>
+      <w:r>
+        <w:rPr>
+          <w:rFonts w:ascii="Arial" w:hAnsi="Arial" w:cs="Arial"/>
+          <w:color w:val="000000"/>
+          <w:sz w:val="22"/>
+          <w:szCs w:val="22"/>
+        </w:rPr>
+        <w:t>proyek</w:t>
+      </w:r>
+      <w:proofErr w:type="spellEnd"/>
+      <w:r>
+        <w:rPr>
+          <w:rFonts w:ascii="Arial" w:hAnsi="Arial" w:cs="Arial"/>
+          <w:color w:val="000000"/>
+          <w:sz w:val="22"/>
+          <w:szCs w:val="22"/>
+        </w:rPr>
+        <w:t xml:space="preserve"> </w:t>
+      </w:r>
+      <w:proofErr w:type="spellStart"/>
+      <w:r>
+        <w:rPr>
+          <w:rFonts w:ascii="Arial" w:hAnsi="Arial" w:cs="Arial"/>
+          <w:color w:val="000000"/>
+          <w:sz w:val="22"/>
+          <w:szCs w:val="22"/>
+        </w:rPr>
+        <w:t>secara</w:t>
+      </w:r>
+      <w:proofErr w:type="spellEnd"/>
+      <w:r>
+        <w:rPr>
+          <w:rFonts w:ascii="Arial" w:hAnsi="Arial" w:cs="Arial"/>
+          <w:color w:val="000000"/>
+          <w:sz w:val="22"/>
+          <w:szCs w:val="22"/>
+        </w:rPr>
+        <w:t xml:space="preserve"> </w:t>
+      </w:r>
+      <w:proofErr w:type="spellStart"/>
+      <w:r>
+        <w:rPr>
+          <w:rFonts w:ascii="Arial" w:hAnsi="Arial" w:cs="Arial"/>
+          <w:color w:val="000000"/>
+          <w:sz w:val="22"/>
+          <w:szCs w:val="22"/>
+        </w:rPr>
+        <w:t>langsung</w:t>
+      </w:r>
+      <w:proofErr w:type="spellEnd"/>
+      <w:r>
+        <w:rPr>
+          <w:rFonts w:ascii="Arial" w:hAnsi="Arial" w:cs="Arial"/>
+          <w:color w:val="000000"/>
+          <w:sz w:val="22"/>
+          <w:szCs w:val="22"/>
+        </w:rPr>
+        <w:t xml:space="preserve">, </w:t>
+      </w:r>
+      <w:proofErr w:type="spellStart"/>
+      <w:r>
+        <w:rPr>
+          <w:rFonts w:ascii="Arial" w:hAnsi="Arial" w:cs="Arial"/>
+          <w:color w:val="000000"/>
+          <w:sz w:val="22"/>
+          <w:szCs w:val="22"/>
+        </w:rPr>
+        <w:t>sehingga</w:t>
+      </w:r>
+      <w:proofErr w:type="spellEnd"/>
+      <w:r>
+        <w:rPr>
+          <w:rFonts w:ascii="Arial" w:hAnsi="Arial" w:cs="Arial"/>
+          <w:color w:val="000000"/>
+          <w:sz w:val="22"/>
+          <w:szCs w:val="22"/>
+        </w:rPr>
+        <w:t xml:space="preserve"> </w:t>
+      </w:r>
+      <w:proofErr w:type="spellStart"/>
+      <w:r>
+        <w:rPr>
+          <w:rFonts w:ascii="Arial" w:hAnsi="Arial" w:cs="Arial"/>
+          <w:color w:val="000000"/>
+          <w:sz w:val="22"/>
+          <w:szCs w:val="22"/>
+        </w:rPr>
+        <w:t>mempercepat</w:t>
+      </w:r>
+      <w:proofErr w:type="spellEnd"/>
+      <w:r>
+        <w:rPr>
+          <w:rFonts w:ascii="Arial" w:hAnsi="Arial" w:cs="Arial"/>
+          <w:color w:val="000000"/>
+          <w:sz w:val="22"/>
+          <w:szCs w:val="22"/>
+        </w:rPr>
+        <w:t xml:space="preserve"> proses dan </w:t>
+      </w:r>
+      <w:proofErr w:type="spellStart"/>
+      <w:r>
+        <w:rPr>
+          <w:rFonts w:ascii="Arial" w:hAnsi="Arial" w:cs="Arial"/>
+          <w:color w:val="000000"/>
+          <w:sz w:val="22"/>
+          <w:szCs w:val="22"/>
+        </w:rPr>
+        <w:t>membantu</w:t>
+      </w:r>
+      <w:proofErr w:type="spellEnd"/>
+      <w:r>
+        <w:rPr>
+          <w:rFonts w:ascii="Arial" w:hAnsi="Arial" w:cs="Arial"/>
+          <w:color w:val="000000"/>
+          <w:sz w:val="22"/>
+          <w:szCs w:val="22"/>
+        </w:rPr>
+        <w:t xml:space="preserve"> </w:t>
+      </w:r>
+      <w:proofErr w:type="spellStart"/>
+      <w:r>
+        <w:rPr>
+          <w:rFonts w:ascii="Arial" w:hAnsi="Arial" w:cs="Arial"/>
+          <w:color w:val="000000"/>
+          <w:sz w:val="22"/>
+          <w:szCs w:val="22"/>
+        </w:rPr>
+        <w:t>memenuhi</w:t>
+      </w:r>
+      <w:proofErr w:type="spellEnd"/>
+      <w:r>
+        <w:rPr>
+          <w:rFonts w:ascii="Arial" w:hAnsi="Arial" w:cs="Arial"/>
+          <w:color w:val="000000"/>
+          <w:sz w:val="22"/>
+          <w:szCs w:val="22"/>
+        </w:rPr>
+        <w:t xml:space="preserve"> </w:t>
+      </w:r>
+      <w:proofErr w:type="spellStart"/>
+      <w:r>
+        <w:rPr>
+          <w:rFonts w:ascii="Arial" w:hAnsi="Arial" w:cs="Arial"/>
+          <w:color w:val="000000"/>
+          <w:sz w:val="22"/>
+          <w:szCs w:val="22"/>
+        </w:rPr>
+        <w:t>tenggat</w:t>
+      </w:r>
+      <w:proofErr w:type="spellEnd"/>
+      <w:r>
+        <w:rPr>
+          <w:rFonts w:ascii="Arial" w:hAnsi="Arial" w:cs="Arial"/>
+          <w:color w:val="000000"/>
+          <w:sz w:val="22"/>
+          <w:szCs w:val="22"/>
+        </w:rPr>
+        <w:t xml:space="preserve"> </w:t>
+      </w:r>
+      <w:proofErr w:type="spellStart"/>
+      <w:r>
+        <w:rPr>
+          <w:rFonts w:ascii="Arial" w:hAnsi="Arial" w:cs="Arial"/>
+          <w:color w:val="000000"/>
+          <w:sz w:val="22"/>
+          <w:szCs w:val="22"/>
+        </w:rPr>
+        <w:t>waktu</w:t>
+      </w:r>
+      <w:proofErr w:type="spellEnd"/>
+      <w:r>
+        <w:rPr>
+          <w:rFonts w:ascii="Arial" w:hAnsi="Arial" w:cs="Arial"/>
+          <w:color w:val="000000"/>
+          <w:sz w:val="22"/>
+          <w:szCs w:val="22"/>
+        </w:rPr>
+        <w:t>.</w:t>
+      </w:r>
+    </w:p>
+    <w:p>
+      <w:pPr>
+        <w:pStyle w:val="NormalWeb"/>
+        <w:numPr>
+          <w:ilvl w:val="0"/>
+          <w:numId w:val="3"/>
+        </w:numPr>
+        <w:spacing w:before="0" w:beforeAutospacing="0" w:after="0" w:afterAutospacing="0"/>
+        <w:textAlignment w:val="baseline"/>
+        <w:rPr>
+          <w:rFonts w:ascii="Arial" w:hAnsi="Arial" w:cs="Arial"/>
+          <w:color w:val="000000"/>
+          <w:sz w:val="22"/>
+          <w:szCs w:val="22"/>
+        </w:rPr>
+      </w:pPr>
+      <w:proofErr w:type="spellStart"/>
+      <w:r>
+        <w:rPr>
+          <w:rFonts w:ascii="Arial" w:hAnsi="Arial" w:cs="Arial"/>
+          <w:b/>
+          <w:bCs/>
+          <w:color w:val="000000"/>
+          <w:sz w:val="22"/>
+          <w:szCs w:val="22"/>
+        </w:rPr>
+        <w:t>Meningkatkan</w:t>
+      </w:r>
+      <w:proofErr w:type="spellEnd"/>
+      <w:r>
+        <w:rPr>
+          <w:rFonts w:ascii="Arial" w:hAnsi="Arial" w:cs="Arial"/>
+          <w:b/>
+          <w:bCs/>
+          <w:color w:val="000000"/>
+          <w:sz w:val="22"/>
+          <w:szCs w:val="22"/>
+        </w:rPr>
+        <w:t xml:space="preserve"> </w:t>
+      </w:r>
+      <w:proofErr w:type="spellStart"/>
+      <w:r>
+        <w:rPr>
+          <w:rFonts w:ascii="Arial" w:hAnsi="Arial" w:cs="Arial"/>
+          <w:b/>
+          <w:bCs/>
+          <w:color w:val="000000"/>
+          <w:sz w:val="22"/>
+          <w:szCs w:val="22"/>
+        </w:rPr>
+        <w:t>Efisiensi</w:t>
+      </w:r>
+      <w:proofErr w:type="spellEnd"/>
+      <w:r>
+        <w:rPr>
+          <w:rFonts w:ascii="Arial" w:hAnsi="Arial" w:cs="Arial"/>
+          <w:b/>
+          <w:bCs/>
+          <w:color w:val="000000"/>
+          <w:sz w:val="22"/>
+          <w:szCs w:val="22"/>
+        </w:rPr>
+        <w:t xml:space="preserve"> </w:t>
+      </w:r>
+      <w:proofErr w:type="spellStart"/>
+      <w:r>
+        <w:rPr>
+          <w:rFonts w:ascii="Arial" w:hAnsi="Arial" w:cs="Arial"/>
+          <w:b/>
+          <w:bCs/>
+          <w:color w:val="000000"/>
+          <w:sz w:val="22"/>
+          <w:szCs w:val="22"/>
+        </w:rPr>
+        <w:t>Komunikasi</w:t>
+      </w:r>
+      <w:proofErr w:type="spellEnd"/>
+      <w:r>
+        <w:rPr>
+          <w:rFonts w:ascii="Arial" w:hAnsi="Arial" w:cs="Arial"/>
+          <w:b/>
+          <w:bCs/>
+          <w:color w:val="000000"/>
+          <w:sz w:val="22"/>
+          <w:szCs w:val="22"/>
+        </w:rPr>
+        <w:t xml:space="preserve"> Tim</w:t>
+      </w:r>
+      <w:r>
+        <w:rPr>
+          <w:rFonts w:ascii="Arial" w:hAnsi="Arial" w:cs="Arial"/>
+          <w:color w:val="000000"/>
+          <w:sz w:val="22"/>
+          <w:szCs w:val="22"/>
+        </w:rPr>
+        <w:t xml:space="preserve">: </w:t>
+      </w:r>
+      <w:proofErr w:type="spellStart"/>
+      <w:r>
+        <w:rPr>
+          <w:rFonts w:ascii="Arial" w:hAnsi="Arial" w:cs="Arial"/>
+          <w:color w:val="000000"/>
+          <w:sz w:val="22"/>
+          <w:szCs w:val="22"/>
+        </w:rPr>
+        <w:t>Menggunakan</w:t>
+      </w:r>
+      <w:proofErr w:type="spellEnd"/>
+      <w:r>
+        <w:rPr>
+          <w:rFonts w:ascii="Arial" w:hAnsi="Arial" w:cs="Arial"/>
+          <w:color w:val="000000"/>
+          <w:sz w:val="22"/>
+          <w:szCs w:val="22"/>
+        </w:rPr>
+        <w:t xml:space="preserve"> </w:t>
+      </w:r>
+      <w:proofErr w:type="spellStart"/>
+      <w:r>
+        <w:rPr>
+          <w:rFonts w:ascii="Arial" w:hAnsi="Arial" w:cs="Arial"/>
+          <w:color w:val="000000"/>
+          <w:sz w:val="22"/>
+          <w:szCs w:val="22"/>
+        </w:rPr>
+        <w:t>fitur</w:t>
+      </w:r>
+      <w:proofErr w:type="spellEnd"/>
+      <w:r>
+        <w:rPr>
+          <w:rFonts w:ascii="Arial" w:hAnsi="Arial" w:cs="Arial"/>
+          <w:color w:val="000000"/>
+          <w:sz w:val="22"/>
+          <w:szCs w:val="22"/>
+        </w:rPr>
+        <w:t xml:space="preserve"> </w:t>
+      </w:r>
+      <w:proofErr w:type="spellStart"/>
+      <w:r>
+        <w:rPr>
+          <w:rFonts w:ascii="Arial" w:hAnsi="Arial" w:cs="Arial"/>
+          <w:color w:val="000000"/>
+          <w:sz w:val="22"/>
+          <w:szCs w:val="22"/>
+        </w:rPr>
+        <w:t>kolaborasi</w:t>
+      </w:r>
+      <w:proofErr w:type="spellEnd"/>
+      <w:r>
+        <w:rPr>
+          <w:rFonts w:ascii="Arial" w:hAnsi="Arial" w:cs="Arial"/>
+          <w:color w:val="000000"/>
+          <w:sz w:val="22"/>
+          <w:szCs w:val="22"/>
+        </w:rPr>
+        <w:t xml:space="preserve"> </w:t>
+      </w:r>
+      <w:proofErr w:type="spellStart"/>
+      <w:r>
+        <w:rPr>
+          <w:rFonts w:ascii="Arial" w:hAnsi="Arial" w:cs="Arial"/>
+          <w:color w:val="000000"/>
+          <w:sz w:val="22"/>
+          <w:szCs w:val="22"/>
+        </w:rPr>
+        <w:t>berbasis</w:t>
+      </w:r>
+      <w:proofErr w:type="spellEnd"/>
+      <w:r>
+        <w:rPr>
+          <w:rFonts w:ascii="Arial" w:hAnsi="Arial" w:cs="Arial"/>
+          <w:color w:val="000000"/>
+          <w:sz w:val="22"/>
+          <w:szCs w:val="22"/>
+        </w:rPr>
+        <w:t xml:space="preserve"> </w:t>
+      </w:r>
+      <w:proofErr w:type="spellStart"/>
+      <w:r>
+        <w:rPr>
+          <w:rFonts w:ascii="Arial" w:hAnsi="Arial" w:cs="Arial"/>
+          <w:color w:val="000000"/>
+          <w:sz w:val="22"/>
+          <w:szCs w:val="22"/>
+        </w:rPr>
+        <w:t>sistem</w:t>
+      </w:r>
+      <w:proofErr w:type="spellEnd"/>
+      <w:r>
+        <w:rPr>
+          <w:rFonts w:ascii="Arial" w:hAnsi="Arial" w:cs="Arial"/>
+          <w:color w:val="000000"/>
+          <w:sz w:val="22"/>
+          <w:szCs w:val="22"/>
+        </w:rPr>
+        <w:t xml:space="preserve"> </w:t>
+      </w:r>
+      <w:proofErr w:type="spellStart"/>
+      <w:r>
+        <w:rPr>
+          <w:rFonts w:ascii="Arial" w:hAnsi="Arial" w:cs="Arial"/>
+          <w:color w:val="000000"/>
+          <w:sz w:val="22"/>
+          <w:szCs w:val="22"/>
+        </w:rPr>
+        <w:t>untuk</w:t>
+      </w:r>
+      <w:proofErr w:type="spellEnd"/>
+      <w:r>
+        <w:rPr>
+          <w:rFonts w:ascii="Arial" w:hAnsi="Arial" w:cs="Arial"/>
+          <w:color w:val="000000"/>
+          <w:sz w:val="22"/>
+          <w:szCs w:val="22"/>
+        </w:rPr>
+        <w:t xml:space="preserve"> </w:t>
+      </w:r>
+      <w:proofErr w:type="spellStart"/>
+      <w:r>
+        <w:rPr>
+          <w:rFonts w:ascii="Arial" w:hAnsi="Arial" w:cs="Arial"/>
+          <w:color w:val="000000"/>
+          <w:sz w:val="22"/>
+          <w:szCs w:val="22"/>
+        </w:rPr>
+        <w:t>mengurangi</w:t>
+      </w:r>
+      <w:proofErr w:type="spellEnd"/>
+      <w:r>
+        <w:rPr>
+          <w:rFonts w:ascii="Arial" w:hAnsi="Arial" w:cs="Arial"/>
+          <w:color w:val="000000"/>
+          <w:sz w:val="22"/>
+          <w:szCs w:val="22"/>
+        </w:rPr>
+        <w:t xml:space="preserve"> </w:t>
+      </w:r>
+      <w:proofErr w:type="spellStart"/>
+      <w:r>
+        <w:rPr>
+          <w:rFonts w:ascii="Arial" w:hAnsi="Arial" w:cs="Arial"/>
+          <w:color w:val="000000"/>
+          <w:sz w:val="22"/>
+          <w:szCs w:val="22"/>
+        </w:rPr>
+        <w:t>ketergantungan</w:t>
+      </w:r>
+      <w:proofErr w:type="spellEnd"/>
+      <w:r>
+        <w:rPr>
+          <w:rFonts w:ascii="Arial" w:hAnsi="Arial" w:cs="Arial"/>
+          <w:color w:val="000000"/>
+          <w:sz w:val="22"/>
+          <w:szCs w:val="22"/>
+        </w:rPr>
+        <w:t xml:space="preserve"> pada email dan </w:t>
+      </w:r>
+      <w:proofErr w:type="spellStart"/>
+      <w:r>
+        <w:rPr>
+          <w:rFonts w:ascii="Arial" w:hAnsi="Arial" w:cs="Arial"/>
+          <w:color w:val="000000"/>
+          <w:sz w:val="22"/>
+          <w:szCs w:val="22"/>
+        </w:rPr>
+        <w:t>pesan</w:t>
+      </w:r>
+      <w:proofErr w:type="spellEnd"/>
+      <w:r>
+        <w:rPr>
+          <w:rFonts w:ascii="Arial" w:hAnsi="Arial" w:cs="Arial"/>
+          <w:color w:val="000000"/>
+          <w:sz w:val="22"/>
+          <w:szCs w:val="22"/>
+        </w:rPr>
+        <w:t xml:space="preserve"> </w:t>
+      </w:r>
+      <w:proofErr w:type="spellStart"/>
+      <w:r>
+        <w:rPr>
+          <w:rFonts w:ascii="Arial" w:hAnsi="Arial" w:cs="Arial"/>
+          <w:color w:val="000000"/>
+          <w:sz w:val="22"/>
+          <w:szCs w:val="22"/>
+        </w:rPr>
+        <w:t>teks</w:t>
+      </w:r>
+      <w:proofErr w:type="spellEnd"/>
+      <w:r>
+        <w:rPr>
+          <w:rFonts w:ascii="Arial" w:hAnsi="Arial" w:cs="Arial"/>
+          <w:color w:val="000000"/>
+          <w:sz w:val="22"/>
+          <w:szCs w:val="22"/>
+        </w:rPr>
+        <w:t xml:space="preserve">, </w:t>
+      </w:r>
+      <w:proofErr w:type="spellStart"/>
+      <w:r>
+        <w:rPr>
+          <w:rFonts w:ascii="Arial" w:hAnsi="Arial" w:cs="Arial"/>
+          <w:color w:val="000000"/>
+          <w:sz w:val="22"/>
+          <w:szCs w:val="22"/>
+        </w:rPr>
+        <w:t>sehingga</w:t>
+      </w:r>
+      <w:proofErr w:type="spellEnd"/>
+      <w:r>
+        <w:rPr>
+          <w:rFonts w:ascii="Arial" w:hAnsi="Arial" w:cs="Arial"/>
+          <w:color w:val="000000"/>
+          <w:sz w:val="22"/>
+          <w:szCs w:val="22"/>
+        </w:rPr>
+        <w:t xml:space="preserve"> </w:t>
+      </w:r>
+      <w:proofErr w:type="spellStart"/>
+      <w:r>
+        <w:rPr>
+          <w:rFonts w:ascii="Arial" w:hAnsi="Arial" w:cs="Arial"/>
+          <w:color w:val="000000"/>
+          <w:sz w:val="22"/>
+          <w:szCs w:val="22"/>
+        </w:rPr>
+        <w:t>meminimalisir</w:t>
+      </w:r>
+      <w:proofErr w:type="spellEnd"/>
+      <w:r>
+        <w:rPr>
+          <w:rFonts w:ascii="Arial" w:hAnsi="Arial" w:cs="Arial"/>
+          <w:color w:val="000000"/>
+          <w:sz w:val="22"/>
+          <w:szCs w:val="22"/>
+        </w:rPr>
+        <w:t xml:space="preserve"> </w:t>
+      </w:r>
+      <w:proofErr w:type="spellStart"/>
+      <w:r>
+        <w:rPr>
+          <w:rFonts w:ascii="Arial" w:hAnsi="Arial" w:cs="Arial"/>
+          <w:color w:val="000000"/>
+          <w:sz w:val="22"/>
+          <w:szCs w:val="22"/>
+        </w:rPr>
+        <w:t>miskomunikasi</w:t>
+      </w:r>
+      <w:proofErr w:type="spellEnd"/>
+      <w:r>
+        <w:rPr>
+          <w:rFonts w:ascii="Arial" w:hAnsi="Arial" w:cs="Arial"/>
+          <w:color w:val="000000"/>
+          <w:sz w:val="22"/>
+          <w:szCs w:val="22"/>
+        </w:rPr>
+        <w:t xml:space="preserve"> dan </w:t>
+      </w:r>
+      <w:proofErr w:type="spellStart"/>
+      <w:r>
+        <w:rPr>
+          <w:rFonts w:ascii="Arial" w:hAnsi="Arial" w:cs="Arial"/>
+          <w:color w:val="000000"/>
+          <w:sz w:val="22"/>
+          <w:szCs w:val="22"/>
+        </w:rPr>
+        <w:t>tumpang</w:t>
+      </w:r>
+      <w:proofErr w:type="spellEnd"/>
+      <w:r>
+        <w:rPr>
+          <w:rFonts w:ascii="Arial" w:hAnsi="Arial" w:cs="Arial"/>
+          <w:color w:val="000000"/>
+          <w:sz w:val="22"/>
+          <w:szCs w:val="22"/>
+        </w:rPr>
+        <w:t xml:space="preserve"> </w:t>
+      </w:r>
+      <w:proofErr w:type="spellStart"/>
+      <w:r>
+        <w:rPr>
+          <w:rFonts w:ascii="Arial" w:hAnsi="Arial" w:cs="Arial"/>
+          <w:color w:val="000000"/>
+          <w:sz w:val="22"/>
+          <w:szCs w:val="22"/>
+        </w:rPr>
+        <w:t>tindih</w:t>
+      </w:r>
+      <w:proofErr w:type="spellEnd"/>
+      <w:r>
+        <w:rPr>
+          <w:rFonts w:ascii="Arial" w:hAnsi="Arial" w:cs="Arial"/>
+          <w:color w:val="000000"/>
+          <w:sz w:val="22"/>
+          <w:szCs w:val="22"/>
+        </w:rPr>
+        <w:t xml:space="preserve"> </w:t>
+      </w:r>
+      <w:proofErr w:type="spellStart"/>
+      <w:r>
+        <w:rPr>
+          <w:rFonts w:ascii="Arial" w:hAnsi="Arial" w:cs="Arial"/>
+          <w:color w:val="000000"/>
+          <w:sz w:val="22"/>
+          <w:szCs w:val="22"/>
+        </w:rPr>
+        <w:t>tugas</w:t>
+      </w:r>
+      <w:proofErr w:type="spellEnd"/>
+      <w:r>
+        <w:rPr>
+          <w:rFonts w:ascii="Arial" w:hAnsi="Arial" w:cs="Arial"/>
+          <w:color w:val="000000"/>
+          <w:sz w:val="22"/>
+          <w:szCs w:val="22"/>
+        </w:rPr>
+        <w:t>.</w:t>
+      </w:r>
+    </w:p>
+    <w:p>
+      <w:pPr>
+        <w:pStyle w:val="NormalWeb"/>
+        <w:numPr>
+          <w:ilvl w:val="0"/>
+          <w:numId w:val="3"/>
+        </w:numPr>
+        <w:spacing w:before="0" w:beforeAutospacing="0" w:after="0" w:afterAutospacing="0"/>
+        <w:textAlignment w:val="baseline"/>
+        <w:rPr>
+          <w:rFonts w:ascii="Arial" w:hAnsi="Arial" w:cs="Arial"/>
+          <w:color w:val="000000"/>
+          <w:sz w:val="22"/>
+          <w:szCs w:val="22"/>
+        </w:rPr>
+      </w:pPr>
+      <w:proofErr w:type="spellStart"/>
+      <w:r>
+        <w:rPr>
+          <w:rFonts w:ascii="Arial" w:hAnsi="Arial" w:cs="Arial"/>
+          <w:b/>
+          <w:bCs/>
+          <w:color w:val="000000"/>
+          <w:sz w:val="22"/>
+          <w:szCs w:val="22"/>
+        </w:rPr>
+        <w:t>Menyederhanakan</w:t>
+      </w:r>
+      <w:proofErr w:type="spellEnd"/>
+      <w:r>
+        <w:rPr>
+          <w:rFonts w:ascii="Arial" w:hAnsi="Arial" w:cs="Arial"/>
+          <w:b/>
+          <w:bCs/>
+          <w:color w:val="000000"/>
+          <w:sz w:val="22"/>
+          <w:szCs w:val="22"/>
+        </w:rPr>
+        <w:t xml:space="preserve"> </w:t>
+      </w:r>
+      <w:proofErr w:type="spellStart"/>
+      <w:r>
+        <w:rPr>
+          <w:rFonts w:ascii="Arial" w:hAnsi="Arial" w:cs="Arial"/>
+          <w:b/>
+          <w:bCs/>
+          <w:color w:val="000000"/>
+          <w:sz w:val="22"/>
+          <w:szCs w:val="22"/>
+        </w:rPr>
+        <w:t>Penyusunan</w:t>
+      </w:r>
+      <w:proofErr w:type="spellEnd"/>
+      <w:r>
+        <w:rPr>
+          <w:rFonts w:ascii="Arial" w:hAnsi="Arial" w:cs="Arial"/>
+          <w:b/>
+          <w:bCs/>
+          <w:color w:val="000000"/>
+          <w:sz w:val="22"/>
+          <w:szCs w:val="22"/>
+        </w:rPr>
+        <w:t xml:space="preserve"> </w:t>
+      </w:r>
+      <w:proofErr w:type="spellStart"/>
+      <w:r>
+        <w:rPr>
+          <w:rFonts w:ascii="Arial" w:hAnsi="Arial" w:cs="Arial"/>
+          <w:b/>
+          <w:bCs/>
+          <w:color w:val="000000"/>
+          <w:sz w:val="22"/>
+          <w:szCs w:val="22"/>
+        </w:rPr>
+        <w:t>Laporan</w:t>
+      </w:r>
+      <w:proofErr w:type="spellEnd"/>
+      <w:r>
+        <w:rPr>
+          <w:rFonts w:ascii="Arial" w:hAnsi="Arial" w:cs="Arial"/>
+          <w:b/>
+          <w:bCs/>
+          <w:color w:val="000000"/>
+          <w:sz w:val="22"/>
+          <w:szCs w:val="22"/>
+        </w:rPr>
+        <w:t xml:space="preserve"> </w:t>
+      </w:r>
+      <w:proofErr w:type="spellStart"/>
+      <w:r>
+        <w:rPr>
+          <w:rFonts w:ascii="Arial" w:hAnsi="Arial" w:cs="Arial"/>
+          <w:b/>
+          <w:bCs/>
+          <w:color w:val="000000"/>
+          <w:sz w:val="22"/>
+          <w:szCs w:val="22"/>
+        </w:rPr>
+        <w:t>Proyek</w:t>
+      </w:r>
+      <w:proofErr w:type="spellEnd"/>
+      <w:r>
+        <w:rPr>
+          <w:rFonts w:ascii="Arial" w:hAnsi="Arial" w:cs="Arial"/>
+          <w:color w:val="000000"/>
+          <w:sz w:val="22"/>
+          <w:szCs w:val="22"/>
+        </w:rPr>
+        <w:t xml:space="preserve">: </w:t>
+      </w:r>
+      <w:proofErr w:type="spellStart"/>
+      <w:r>
+        <w:rPr>
+          <w:rFonts w:ascii="Arial" w:hAnsi="Arial" w:cs="Arial"/>
+          <w:color w:val="000000"/>
+          <w:sz w:val="22"/>
+          <w:szCs w:val="22"/>
+        </w:rPr>
+        <w:t>Menyediakan</w:t>
+      </w:r>
+      <w:proofErr w:type="spellEnd"/>
+      <w:r>
+        <w:rPr>
+          <w:rFonts w:ascii="Arial" w:hAnsi="Arial" w:cs="Arial"/>
+          <w:color w:val="000000"/>
+          <w:sz w:val="22"/>
+          <w:szCs w:val="22"/>
+        </w:rPr>
+        <w:t xml:space="preserve"> </w:t>
+      </w:r>
+      <w:proofErr w:type="spellStart"/>
+      <w:r>
+        <w:rPr>
+          <w:rFonts w:ascii="Arial" w:hAnsi="Arial" w:cs="Arial"/>
+          <w:color w:val="000000"/>
+          <w:sz w:val="22"/>
+          <w:szCs w:val="22"/>
+        </w:rPr>
+        <w:t>laporan</w:t>
+      </w:r>
+      <w:proofErr w:type="spellEnd"/>
+      <w:r>
+        <w:rPr>
+          <w:rFonts w:ascii="Arial" w:hAnsi="Arial" w:cs="Arial"/>
+          <w:color w:val="000000"/>
+          <w:sz w:val="22"/>
+          <w:szCs w:val="22"/>
+        </w:rPr>
+        <w:t xml:space="preserve"> </w:t>
+      </w:r>
+      <w:proofErr w:type="spellStart"/>
+      <w:r>
+        <w:rPr>
+          <w:rFonts w:ascii="Arial" w:hAnsi="Arial" w:cs="Arial"/>
+          <w:color w:val="000000"/>
+          <w:sz w:val="22"/>
+          <w:szCs w:val="22"/>
+        </w:rPr>
+        <w:t>otomatis</w:t>
+      </w:r>
+      <w:proofErr w:type="spellEnd"/>
+      <w:r>
+        <w:rPr>
+          <w:rFonts w:ascii="Arial" w:hAnsi="Arial" w:cs="Arial"/>
+          <w:color w:val="000000"/>
+          <w:sz w:val="22"/>
+          <w:szCs w:val="22"/>
+        </w:rPr>
+        <w:t xml:space="preserve"> yang </w:t>
+      </w:r>
+      <w:proofErr w:type="spellStart"/>
+      <w:r>
+        <w:rPr>
+          <w:rFonts w:ascii="Arial" w:hAnsi="Arial" w:cs="Arial"/>
+          <w:color w:val="000000"/>
+          <w:sz w:val="22"/>
+          <w:szCs w:val="22"/>
+        </w:rPr>
+        <w:t>mudah</w:t>
+      </w:r>
+      <w:proofErr w:type="spellEnd"/>
+      <w:r>
+        <w:rPr>
+          <w:rFonts w:ascii="Arial" w:hAnsi="Arial" w:cs="Arial"/>
+          <w:color w:val="000000"/>
+          <w:sz w:val="22"/>
+          <w:szCs w:val="22"/>
+        </w:rPr>
+        <w:t xml:space="preserve"> </w:t>
+      </w:r>
+      <w:proofErr w:type="spellStart"/>
+      <w:r>
+        <w:rPr>
+          <w:rFonts w:ascii="Arial" w:hAnsi="Arial" w:cs="Arial"/>
+          <w:color w:val="000000"/>
+          <w:sz w:val="22"/>
+          <w:szCs w:val="22"/>
+        </w:rPr>
+        <w:t>diakses</w:t>
+      </w:r>
+      <w:proofErr w:type="spellEnd"/>
+      <w:r>
+        <w:rPr>
+          <w:rFonts w:ascii="Arial" w:hAnsi="Arial" w:cs="Arial"/>
+          <w:color w:val="000000"/>
+          <w:sz w:val="22"/>
+          <w:szCs w:val="22"/>
+        </w:rPr>
+        <w:t xml:space="preserve">, </w:t>
+      </w:r>
+      <w:proofErr w:type="spellStart"/>
+      <w:r>
+        <w:rPr>
+          <w:rFonts w:ascii="Arial" w:hAnsi="Arial" w:cs="Arial"/>
+          <w:color w:val="000000"/>
+          <w:sz w:val="22"/>
+          <w:szCs w:val="22"/>
+        </w:rPr>
+        <w:t>memungkinkan</w:t>
+      </w:r>
+      <w:proofErr w:type="spellEnd"/>
+      <w:r>
+        <w:rPr>
+          <w:rFonts w:ascii="Arial" w:hAnsi="Arial" w:cs="Arial"/>
+          <w:color w:val="000000"/>
+          <w:sz w:val="22"/>
+          <w:szCs w:val="22"/>
+        </w:rPr>
+        <w:t xml:space="preserve"> </w:t>
+      </w:r>
+      <w:proofErr w:type="spellStart"/>
+      <w:r>
+        <w:rPr>
+          <w:rFonts w:ascii="Arial" w:hAnsi="Arial" w:cs="Arial"/>
+          <w:color w:val="000000"/>
+          <w:sz w:val="22"/>
+          <w:szCs w:val="22"/>
+        </w:rPr>
+        <w:t>manajer</w:t>
+      </w:r>
+      <w:proofErr w:type="spellEnd"/>
+      <w:r>
+        <w:rPr>
+          <w:rFonts w:ascii="Arial" w:hAnsi="Arial" w:cs="Arial"/>
+          <w:color w:val="000000"/>
+          <w:sz w:val="22"/>
+          <w:szCs w:val="22"/>
+        </w:rPr>
+        <w:t xml:space="preserve"> dan CEO </w:t>
+      </w:r>
+      <w:proofErr w:type="spellStart"/>
+      <w:r>
+        <w:rPr>
+          <w:rFonts w:ascii="Arial" w:hAnsi="Arial" w:cs="Arial"/>
+          <w:color w:val="000000"/>
+          <w:sz w:val="22"/>
+          <w:szCs w:val="22"/>
+        </w:rPr>
+        <w:t>untuk</w:t>
+      </w:r>
+      <w:proofErr w:type="spellEnd"/>
+      <w:r>
+        <w:rPr>
+          <w:rFonts w:ascii="Arial" w:hAnsi="Arial" w:cs="Arial"/>
+          <w:color w:val="000000"/>
+          <w:sz w:val="22"/>
+          <w:szCs w:val="22"/>
+        </w:rPr>
+        <w:t xml:space="preserve"> </w:t>
+      </w:r>
+      <w:proofErr w:type="spellStart"/>
+      <w:r>
+        <w:rPr>
+          <w:rFonts w:ascii="Arial" w:hAnsi="Arial" w:cs="Arial"/>
+          <w:color w:val="000000"/>
+          <w:sz w:val="22"/>
+          <w:szCs w:val="22"/>
+        </w:rPr>
+        <w:t>memantau</w:t>
+      </w:r>
+      <w:proofErr w:type="spellEnd"/>
+      <w:r>
+        <w:rPr>
+          <w:rFonts w:ascii="Arial" w:hAnsi="Arial" w:cs="Arial"/>
+          <w:color w:val="000000"/>
+          <w:sz w:val="22"/>
+          <w:szCs w:val="22"/>
+        </w:rPr>
+        <w:t xml:space="preserve"> </w:t>
+      </w:r>
+      <w:proofErr w:type="spellStart"/>
+      <w:r>
+        <w:rPr>
+          <w:rFonts w:ascii="Arial" w:hAnsi="Arial" w:cs="Arial"/>
+          <w:color w:val="000000"/>
+          <w:sz w:val="22"/>
+          <w:szCs w:val="22"/>
+        </w:rPr>
+        <w:t>progres</w:t>
+      </w:r>
+      <w:proofErr w:type="spellEnd"/>
+      <w:r>
+        <w:rPr>
+          <w:rFonts w:ascii="Arial" w:hAnsi="Arial" w:cs="Arial"/>
+          <w:color w:val="000000"/>
+          <w:sz w:val="22"/>
+          <w:szCs w:val="22"/>
+        </w:rPr>
+        <w:t xml:space="preserve"> dan </w:t>
+      </w:r>
+      <w:proofErr w:type="spellStart"/>
+      <w:r>
+        <w:rPr>
+          <w:rFonts w:ascii="Arial" w:hAnsi="Arial" w:cs="Arial"/>
+          <w:color w:val="000000"/>
+          <w:sz w:val="22"/>
+          <w:szCs w:val="22"/>
+        </w:rPr>
+        <w:t>menilai</w:t>
+      </w:r>
+      <w:proofErr w:type="spellEnd"/>
+      <w:r>
+        <w:rPr>
+          <w:rFonts w:ascii="Arial" w:hAnsi="Arial" w:cs="Arial"/>
+          <w:color w:val="000000"/>
+          <w:sz w:val="22"/>
+          <w:szCs w:val="22"/>
+        </w:rPr>
+        <w:t xml:space="preserve"> </w:t>
+      </w:r>
+      <w:proofErr w:type="spellStart"/>
+      <w:r>
+        <w:rPr>
+          <w:rFonts w:ascii="Arial" w:hAnsi="Arial" w:cs="Arial"/>
+          <w:color w:val="000000"/>
+          <w:sz w:val="22"/>
+          <w:szCs w:val="22"/>
+        </w:rPr>
+        <w:t>kinerja</w:t>
+      </w:r>
+      <w:proofErr w:type="spellEnd"/>
+      <w:r>
+        <w:rPr>
+          <w:rFonts w:ascii="Arial" w:hAnsi="Arial" w:cs="Arial"/>
+          <w:color w:val="000000"/>
+          <w:sz w:val="22"/>
+          <w:szCs w:val="22"/>
+        </w:rPr>
+        <w:t xml:space="preserve"> </w:t>
+      </w:r>
+      <w:proofErr w:type="spellStart"/>
+      <w:r>
+        <w:rPr>
+          <w:rFonts w:ascii="Arial" w:hAnsi="Arial" w:cs="Arial"/>
+          <w:color w:val="000000"/>
+          <w:sz w:val="22"/>
+          <w:szCs w:val="22"/>
+        </w:rPr>
+        <w:t>secara</w:t>
+      </w:r>
+      <w:proofErr w:type="spellEnd"/>
+      <w:r>
+        <w:rPr>
+          <w:rFonts w:ascii="Arial" w:hAnsi="Arial" w:cs="Arial"/>
+          <w:color w:val="000000"/>
+          <w:sz w:val="22"/>
+          <w:szCs w:val="22"/>
+        </w:rPr>
+        <w:t xml:space="preserve"> real-time.</w:t>
+      </w:r>
+    </w:p>
+    <w:p>
+      <w:pPr>
+        <w:pStyle w:val="NormalWeb"/>
+        <w:numPr>
+          <w:ilvl w:val="0"/>
+          <w:numId w:val="3"/>
+        </w:numPr>
+        <w:spacing w:before="0" w:beforeAutospacing="0" w:after="240" w:afterAutospacing="0"/>
+        <w:textAlignment w:val="baseline"/>
+        <w:rPr>
+          <w:rFonts w:ascii="Arial" w:hAnsi="Arial" w:cs="Arial"/>
+          <w:color w:val="000000"/>
+          <w:sz w:val="22"/>
+          <w:szCs w:val="22"/>
+        </w:rPr>
+      </w:pPr>
+      <w:proofErr w:type="spellStart"/>
+      <w:r>
+        <w:rPr>
+          <w:rFonts w:ascii="Arial" w:hAnsi="Arial" w:cs="Arial"/>
+          <w:b/>
+          <w:bCs/>
+          <w:color w:val="000000"/>
+          <w:sz w:val="22"/>
+          <w:szCs w:val="22"/>
+        </w:rPr>
+        <w:t>Sistem</w:t>
+      </w:r>
+      <w:proofErr w:type="spellEnd"/>
+      <w:r>
+        <w:rPr>
+          <w:rFonts w:ascii="Arial" w:hAnsi="Arial" w:cs="Arial"/>
+          <w:b/>
+          <w:bCs/>
+          <w:color w:val="000000"/>
+          <w:sz w:val="22"/>
+          <w:szCs w:val="22"/>
+        </w:rPr>
+        <w:t xml:space="preserve"> </w:t>
+      </w:r>
+      <w:proofErr w:type="spellStart"/>
+      <w:r>
+        <w:rPr>
+          <w:rFonts w:ascii="Arial" w:hAnsi="Arial" w:cs="Arial"/>
+          <w:b/>
+          <w:bCs/>
+          <w:color w:val="000000"/>
+          <w:sz w:val="22"/>
+          <w:szCs w:val="22"/>
+        </w:rPr>
+        <w:t>Pencatatan</w:t>
+      </w:r>
+      <w:proofErr w:type="spellEnd"/>
+      <w:r>
+        <w:rPr>
+          <w:rFonts w:ascii="Arial" w:hAnsi="Arial" w:cs="Arial"/>
+          <w:b/>
+          <w:bCs/>
+          <w:color w:val="000000"/>
+          <w:sz w:val="22"/>
+          <w:szCs w:val="22"/>
+        </w:rPr>
+        <w:t xml:space="preserve"> Waktu </w:t>
+      </w:r>
+      <w:proofErr w:type="spellStart"/>
+      <w:r>
+        <w:rPr>
+          <w:rFonts w:ascii="Arial" w:hAnsi="Arial" w:cs="Arial"/>
+          <w:b/>
+          <w:bCs/>
+          <w:color w:val="000000"/>
+          <w:sz w:val="22"/>
+          <w:szCs w:val="22"/>
+        </w:rPr>
+        <w:t>Kerja</w:t>
+      </w:r>
+      <w:proofErr w:type="spellEnd"/>
+      <w:r>
+        <w:rPr>
+          <w:rFonts w:ascii="Arial" w:hAnsi="Arial" w:cs="Arial"/>
+          <w:color w:val="000000"/>
+          <w:sz w:val="22"/>
+          <w:szCs w:val="22"/>
+        </w:rPr>
+        <w:t xml:space="preserve">: </w:t>
+      </w:r>
+      <w:proofErr w:type="spellStart"/>
+      <w:r>
+        <w:rPr>
+          <w:rFonts w:ascii="Arial" w:hAnsi="Arial" w:cs="Arial"/>
+          <w:color w:val="000000"/>
+          <w:sz w:val="22"/>
+          <w:szCs w:val="22"/>
+        </w:rPr>
+        <w:t>Menyediakan</w:t>
+      </w:r>
+      <w:proofErr w:type="spellEnd"/>
+      <w:r>
+        <w:rPr>
+          <w:rFonts w:ascii="Arial" w:hAnsi="Arial" w:cs="Arial"/>
+          <w:color w:val="000000"/>
+          <w:sz w:val="22"/>
+          <w:szCs w:val="22"/>
+        </w:rPr>
+        <w:t xml:space="preserve"> </w:t>
+      </w:r>
+      <w:proofErr w:type="spellStart"/>
+      <w:r>
+        <w:rPr>
+          <w:rFonts w:ascii="Arial" w:hAnsi="Arial" w:cs="Arial"/>
+          <w:color w:val="000000"/>
+          <w:sz w:val="22"/>
+          <w:szCs w:val="22"/>
+        </w:rPr>
+        <w:t>alat</w:t>
+      </w:r>
+      <w:proofErr w:type="spellEnd"/>
+      <w:r>
+        <w:rPr>
+          <w:rFonts w:ascii="Arial" w:hAnsi="Arial" w:cs="Arial"/>
+          <w:color w:val="000000"/>
+          <w:sz w:val="22"/>
+          <w:szCs w:val="22"/>
+        </w:rPr>
+        <w:t xml:space="preserve"> </w:t>
+      </w:r>
+      <w:proofErr w:type="spellStart"/>
+      <w:r>
+        <w:rPr>
+          <w:rFonts w:ascii="Arial" w:hAnsi="Arial" w:cs="Arial"/>
+          <w:color w:val="000000"/>
+          <w:sz w:val="22"/>
+          <w:szCs w:val="22"/>
+        </w:rPr>
+        <w:t>untuk</w:t>
+      </w:r>
+      <w:proofErr w:type="spellEnd"/>
+      <w:r>
+        <w:rPr>
+          <w:rFonts w:ascii="Arial" w:hAnsi="Arial" w:cs="Arial"/>
+          <w:color w:val="000000"/>
+          <w:sz w:val="22"/>
+          <w:szCs w:val="22"/>
+        </w:rPr>
+        <w:t xml:space="preserve"> </w:t>
+      </w:r>
+      <w:proofErr w:type="spellStart"/>
+      <w:r>
+        <w:rPr>
+          <w:rFonts w:ascii="Arial" w:hAnsi="Arial" w:cs="Arial"/>
+          <w:color w:val="000000"/>
+          <w:sz w:val="22"/>
+          <w:szCs w:val="22"/>
+        </w:rPr>
+        <w:t>melacak</w:t>
+      </w:r>
+      <w:proofErr w:type="spellEnd"/>
+      <w:r>
+        <w:rPr>
+          <w:rFonts w:ascii="Arial" w:hAnsi="Arial" w:cs="Arial"/>
+          <w:color w:val="000000"/>
+          <w:sz w:val="22"/>
+          <w:szCs w:val="22"/>
+        </w:rPr>
+        <w:t xml:space="preserve"> </w:t>
+      </w:r>
+      <w:proofErr w:type="spellStart"/>
+      <w:r>
+        <w:rPr>
+          <w:rFonts w:ascii="Arial" w:hAnsi="Arial" w:cs="Arial"/>
+          <w:color w:val="000000"/>
+          <w:sz w:val="22"/>
+          <w:szCs w:val="22"/>
+        </w:rPr>
+        <w:t>waktu</w:t>
+      </w:r>
+      <w:proofErr w:type="spellEnd"/>
+      <w:r>
+        <w:rPr>
+          <w:rFonts w:ascii="Arial" w:hAnsi="Arial" w:cs="Arial"/>
+          <w:color w:val="000000"/>
+          <w:sz w:val="22"/>
+          <w:szCs w:val="22"/>
+        </w:rPr>
+        <w:t xml:space="preserve"> </w:t>
+      </w:r>
+      <w:proofErr w:type="spellStart"/>
+      <w:r>
+        <w:rPr>
+          <w:rFonts w:ascii="Arial" w:hAnsi="Arial" w:cs="Arial"/>
+          <w:color w:val="000000"/>
+          <w:sz w:val="22"/>
+          <w:szCs w:val="22"/>
+        </w:rPr>
+        <w:t>kerja</w:t>
+      </w:r>
+      <w:proofErr w:type="spellEnd"/>
+      <w:r>
+        <w:rPr>
+          <w:rFonts w:ascii="Arial" w:hAnsi="Arial" w:cs="Arial"/>
+          <w:color w:val="000000"/>
+          <w:sz w:val="22"/>
+          <w:szCs w:val="22"/>
+        </w:rPr>
+        <w:t xml:space="preserve"> yang </w:t>
+      </w:r>
+      <w:proofErr w:type="spellStart"/>
+      <w:r>
+        <w:rPr>
+          <w:rFonts w:ascii="Arial" w:hAnsi="Arial" w:cs="Arial"/>
+          <w:color w:val="000000"/>
+          <w:sz w:val="22"/>
+          <w:szCs w:val="22"/>
+        </w:rPr>
+        <w:t>dihabiskan</w:t>
+      </w:r>
+      <w:proofErr w:type="spellEnd"/>
+      <w:r>
+        <w:rPr>
+          <w:rFonts w:ascii="Arial" w:hAnsi="Arial" w:cs="Arial"/>
+          <w:color w:val="000000"/>
+          <w:sz w:val="22"/>
+          <w:szCs w:val="22"/>
+        </w:rPr>
+        <w:t xml:space="preserve"> pada </w:t>
+      </w:r>
+      <w:proofErr w:type="spellStart"/>
+      <w:r>
+        <w:rPr>
+          <w:rFonts w:ascii="Arial" w:hAnsi="Arial" w:cs="Arial"/>
+          <w:color w:val="000000"/>
+          <w:sz w:val="22"/>
+          <w:szCs w:val="22"/>
+        </w:rPr>
+        <w:t>setiap</w:t>
+      </w:r>
+      <w:proofErr w:type="spellEnd"/>
+      <w:r>
+        <w:rPr>
+          <w:rFonts w:ascii="Arial" w:hAnsi="Arial" w:cs="Arial"/>
+          <w:color w:val="000000"/>
+          <w:sz w:val="22"/>
+          <w:szCs w:val="22"/>
+        </w:rPr>
+        <w:t xml:space="preserve"> </w:t>
+      </w:r>
+      <w:proofErr w:type="spellStart"/>
+      <w:r>
+        <w:rPr>
+          <w:rFonts w:ascii="Arial" w:hAnsi="Arial" w:cs="Arial"/>
+          <w:color w:val="000000"/>
+          <w:sz w:val="22"/>
+          <w:szCs w:val="22"/>
+        </w:rPr>
+        <w:t>tugas</w:t>
+      </w:r>
+      <w:proofErr w:type="spellEnd"/>
+      <w:r>
+        <w:rPr>
+          <w:rFonts w:ascii="Arial" w:hAnsi="Arial" w:cs="Arial"/>
+          <w:color w:val="000000"/>
+          <w:sz w:val="22"/>
+          <w:szCs w:val="22"/>
+        </w:rPr>
+        <w:t xml:space="preserve">, </w:t>
+      </w:r>
+      <w:proofErr w:type="spellStart"/>
+      <w:r>
+        <w:rPr>
+          <w:rFonts w:ascii="Arial" w:hAnsi="Arial" w:cs="Arial"/>
+          <w:color w:val="000000"/>
+          <w:sz w:val="22"/>
+          <w:szCs w:val="22"/>
+        </w:rPr>
+        <w:t>membantu</w:t>
+      </w:r>
+      <w:proofErr w:type="spellEnd"/>
+      <w:r>
+        <w:rPr>
+          <w:rFonts w:ascii="Arial" w:hAnsi="Arial" w:cs="Arial"/>
+          <w:color w:val="000000"/>
+          <w:sz w:val="22"/>
+          <w:szCs w:val="22"/>
+        </w:rPr>
+        <w:t xml:space="preserve"> </w:t>
+      </w:r>
+      <w:proofErr w:type="spellStart"/>
+      <w:r>
+        <w:rPr>
+          <w:rFonts w:ascii="Arial" w:hAnsi="Arial" w:cs="Arial"/>
+          <w:color w:val="000000"/>
+          <w:sz w:val="22"/>
+          <w:szCs w:val="22"/>
+        </w:rPr>
+        <w:t>evaluasi</w:t>
+      </w:r>
+      <w:proofErr w:type="spellEnd"/>
+      <w:r>
+        <w:rPr>
+          <w:rFonts w:ascii="Arial" w:hAnsi="Arial" w:cs="Arial"/>
+          <w:color w:val="000000"/>
+          <w:sz w:val="22"/>
+          <w:szCs w:val="22"/>
+        </w:rPr>
+        <w:t xml:space="preserve"> </w:t>
+      </w:r>
+      <w:proofErr w:type="spellStart"/>
+      <w:r>
+        <w:rPr>
+          <w:rFonts w:ascii="Arial" w:hAnsi="Arial" w:cs="Arial"/>
+          <w:color w:val="000000"/>
+          <w:sz w:val="22"/>
+          <w:szCs w:val="22"/>
+        </w:rPr>
+        <w:t>produktivitas</w:t>
+      </w:r>
+      <w:proofErr w:type="spellEnd"/>
+      <w:r>
+        <w:rPr>
+          <w:rFonts w:ascii="Arial" w:hAnsi="Arial" w:cs="Arial"/>
+          <w:color w:val="000000"/>
+          <w:sz w:val="22"/>
+          <w:szCs w:val="22"/>
+        </w:rPr>
+        <w:t xml:space="preserve"> dan </w:t>
+      </w:r>
+      <w:proofErr w:type="spellStart"/>
+      <w:r>
+        <w:rPr>
+          <w:rFonts w:ascii="Arial" w:hAnsi="Arial" w:cs="Arial"/>
+          <w:color w:val="000000"/>
+          <w:sz w:val="22"/>
+          <w:szCs w:val="22"/>
+        </w:rPr>
+        <w:t>perhitungan</w:t>
+      </w:r>
+      <w:proofErr w:type="spellEnd"/>
+      <w:r>
+        <w:rPr>
+          <w:rFonts w:ascii="Arial" w:hAnsi="Arial" w:cs="Arial"/>
+          <w:color w:val="000000"/>
+          <w:sz w:val="22"/>
+          <w:szCs w:val="22"/>
+        </w:rPr>
+        <w:t xml:space="preserve"> </w:t>
+      </w:r>
+      <w:proofErr w:type="spellStart"/>
+      <w:r>
+        <w:rPr>
+          <w:rFonts w:ascii="Arial" w:hAnsi="Arial" w:cs="Arial"/>
+          <w:color w:val="000000"/>
+          <w:sz w:val="22"/>
+          <w:szCs w:val="22"/>
+        </w:rPr>
+        <w:t>anggaran</w:t>
+      </w:r>
+      <w:proofErr w:type="spellEnd"/>
+      <w:r>
+        <w:rPr>
+          <w:rFonts w:ascii="Arial" w:hAnsi="Arial" w:cs="Arial"/>
+          <w:color w:val="000000"/>
+          <w:sz w:val="22"/>
+          <w:szCs w:val="22"/>
+        </w:rPr>
+        <w:t xml:space="preserve"> </w:t>
+      </w:r>
+      <w:proofErr w:type="spellStart"/>
+      <w:r>
+        <w:rPr>
+          <w:rFonts w:ascii="Arial" w:hAnsi="Arial" w:cs="Arial"/>
+          <w:color w:val="000000"/>
+          <w:sz w:val="22"/>
+          <w:szCs w:val="22"/>
+        </w:rPr>
+        <w:t>proyek</w:t>
+      </w:r>
+      <w:proofErr w:type="spellEnd"/>
+      <w:r>
+        <w:rPr>
+          <w:rFonts w:ascii="Arial" w:hAnsi="Arial" w:cs="Arial"/>
+          <w:color w:val="000000"/>
+          <w:sz w:val="22"/>
+          <w:szCs w:val="22"/>
+        </w:rPr>
+        <w:t>.</w:t>
+      </w:r>
+    </w:p>
+    <w:p>
+      <w:pPr>
+        <w:spacing w:before="100" w:beforeAutospacing="1" w:after="100" w:afterAutospacing="1" w:line="240" w:lineRule="auto"/>
+        <w:rPr>
+          <w:rFonts w:ascii="Times New Roman" w:eastAsia="Times New Roman" w:hAnsi="Times New Roman" w:cs="Times New Roman"/>
+          <w:sz w:val="24"/>
+          <w:szCs w:val="24"/>
+          <w:lang w:val="en-US"/>
+        </w:rPr>
+      </w:pPr>
+    </w:p>
+    <w:p>
+      <w:pPr>
+        <w:spacing w:before="100" w:beforeAutospacing="1" w:after="100" w:afterAutospacing="1" w:line="240" w:lineRule="auto"/>
+        <w:rPr>
+          <w:rFonts w:ascii="Times New Roman" w:eastAsia="Times New Roman" w:hAnsi="Times New Roman" w:cs="Times New Roman"/>
+          <w:sz w:val="24"/>
+          <w:szCs w:val="24"/>
+          <w:lang w:val="en-US"/>
+        </w:rPr>
+      </w:pPr>
+    </w:p>
+    <w:p>
+      <w:pPr>
+        <w:spacing w:before="100" w:beforeAutospacing="1" w:after="100" w:afterAutospacing="1" w:line="240" w:lineRule="auto"/>
+        <w:rPr>
+          <w:rFonts w:ascii="Times New Roman" w:eastAsia="Times New Roman" w:hAnsi="Times New Roman" w:cs="Times New Roman"/>
+          <w:sz w:val="24"/>
+          <w:szCs w:val="24"/>
+          <w:lang w:val="en-US"/>
+        </w:rPr>
+      </w:pPr>
+    </w:p>
+    <w:p>
+      <w:pPr>
+        <w:rPr>
+          <w:b/>
+          <w:bCs/>
+          <w:sz w:val="44"/>
+          <w:szCs w:val="44"/>
+          <w:lang w:val="id-ID"/>
+        </w:rPr>
+      </w:pPr>
+      <w:r>
+        <w:rPr>
+          <w:b/>
+          <w:bCs/>
+          <w:sz w:val="44"/>
+          <w:szCs w:val="44"/>
+          <w:lang w:val="id-ID"/>
+        </w:rPr>
+        <w:lastRenderedPageBreak/>
+        <w:t xml:space="preserve">Use Case Diagram </w:t>
+      </w:r>
+    </w:p>
+    <w:p>
+      <w:r>
+        <w:rPr>
+          <w:noProof/>
+        </w:rPr>
+        <w:drawing>
+          <wp:inline distT="0" distB="0" distL="0" distR="0" wp14:anchorId="7A9ECDBC" wp14:editId="39479398">
+            <wp:extent cx="5943600" cy="5463540"/>
+            <wp:effectExtent l="0" t="0" r="0" b="3810"/>
+            <wp:docPr id="2" name="Picture 2"/>
+            <wp:cNvGraphicFramePr>
+              <a:graphicFrameLocks xmlns:a="http://schemas.openxmlformats.org/drawingml/2006/main" noChangeAspect="1"/>
+            </wp:cNvGraphicFramePr>
+            <a:graphic xmlns:a="http://schemas.openxmlformats.org/drawingml/2006/main">
+              <a:graphicData uri="http://schemas.openxmlformats.org/drawingml/2006/picture">
+                <pic:pic xmlns:pic="http://schemas.openxmlformats.org/drawingml/2006/picture">
+                  <pic:nvPicPr>
+                    <pic:cNvPr id="1" name=""/>
+                    <pic:cNvPicPr/>
+                  </pic:nvPicPr>
+                  <pic:blipFill>
+                    <a:blip r:embed="rId6"/>
+                    <a:stretch>
+                      <a:fillRect/>
+                    </a:stretch>
+                  </pic:blipFill>
+                  <pic:spPr>
+                    <a:xfrm>
+                      <a:off x="0" y="0"/>
+                      <a:ext cx="5943600" cy="5463540"/>
+                    </a:xfrm>
+                    <a:prstGeom prst="rect">
+                      <a:avLst/>
+                    </a:prstGeom>
+                  </pic:spPr>
+                </pic:pic>
+              </a:graphicData>
+            </a:graphic>
+          </wp:inline>
+        </w:drawing>
+      </w:r>
+    </w:p>
+    <w:p>
+      <w:pPr>
+        <w:spacing w:before="100" w:beforeAutospacing="1" w:after="100" w:afterAutospacing="1" w:line="240" w:lineRule="auto"/>
+        <w:rPr>
+          <w:rFonts w:ascii="Times New Roman" w:eastAsia="Times New Roman" w:hAnsi="Times New Roman" w:cs="Times New Roman"/>
+          <w:sz w:val="24"/>
+          <w:szCs w:val="24"/>
+          <w:lang w:val="en-US"/>
+        </w:rPr>
+      </w:pPr>
+    </w:p>
     <w:p/>
     <w:p/>
     <w:p/>
@@ -12246,7 +14778,6 @@
           <w:szCs w:val="27"/>
           <w:lang w:val="en-US"/>
         </w:rPr>
-        <w:lastRenderedPageBreak/>
         <w:t>Definisi</w:t>
       </w:r>
       <w:proofErr w:type="spellEnd"/>
@@ -14794,6 +17325,7 @@
           <w:szCs w:val="24"/>
           <w:lang w:val="en-US"/>
         </w:rPr>
+        <w:lastRenderedPageBreak/>
         <w:t>Tidak</w:t>
       </w:r>
       <w:proofErr w:type="spellEnd"/>
@@ -15533,6 +18065,119 @@
     </w:lvl>
   </w:abstractNum>
   <w:abstractNum w:abstractNumId="1" w15:restartNumberingAfterBreak="0">
+    <w:nsid w:val="58C55979"/>
+    <w:multiLevelType w:val="multilevel"/>
+    <w:tmpl w:val="6A64FDA4"/>
+    <w:lvl w:ilvl="0">
+      <w:start w:val="1"/>
+      <w:numFmt w:val="decimal"/>
+      <w:lvlText w:val="%1."/>
+      <w:lvlJc w:val="left"/>
+      <w:pPr>
+        <w:tabs>
+          <w:tab w:val="num" w:pos="720"/>
+        </w:tabs>
+        <w:ind w:left="720" w:hanging="360"/>
+      </w:pPr>
+    </w:lvl>
+    <w:lvl w:ilvl="1" w:tentative="1">
+      <w:start w:val="1"/>
+      <w:numFmt w:val="decimal"/>
+      <w:lvlText w:val="%2."/>
+      <w:lvlJc w:val="left"/>
+      <w:pPr>
+        <w:tabs>
+          <w:tab w:val="num" w:pos="1440"/>
+        </w:tabs>
+        <w:ind w:left="1440" w:hanging="360"/>
+      </w:pPr>
+    </w:lvl>
+    <w:lvl w:ilvl="2" w:tentative="1">
+      <w:start w:val="1"/>
+      <w:numFmt w:val="decimal"/>
+      <w:lvlText w:val="%3."/>
+      <w:lvlJc w:val="left"/>
+      <w:pPr>
+        <w:tabs>
+          <w:tab w:val="num" w:pos="2160"/>
+        </w:tabs>
+        <w:ind w:left="2160" w:hanging="360"/>
+      </w:pPr>
+    </w:lvl>
+    <w:lvl w:ilvl="3" w:tentative="1">
+      <w:start w:val="1"/>
+      <w:numFmt w:val="decimal"/>
+      <w:lvlText w:val="%4."/>
+      <w:lvlJc w:val="left"/>
+      <w:pPr>
+        <w:tabs>
+          <w:tab w:val="num" w:pos="2880"/>
+        </w:tabs>
+        <w:ind w:left="2880" w:hanging="360"/>
+      </w:pPr>
+    </w:lvl>
+    <w:lvl w:ilvl="4" w:tentative="1">
+      <w:start w:val="1"/>
+      <w:numFmt w:val="decimal"/>
+      <w:lvlText w:val="%5."/>
+      <w:lvlJc w:val="left"/>
+      <w:pPr>
+        <w:tabs>
+          <w:tab w:val="num" w:pos="3600"/>
+        </w:tabs>
+        <w:ind w:left="3600" w:hanging="360"/>
+      </w:pPr>
+    </w:lvl>
+    <w:lvl w:ilvl="5" w:tentative="1">
+      <w:start w:val="1"/>
+      <w:numFmt w:val="decimal"/>
+      <w:lvlText w:val="%6."/>
+      <w:lvlJc w:val="left"/>
+      <w:pPr>
+        <w:tabs>
+          <w:tab w:val="num" w:pos="4320"/>
+        </w:tabs>
+        <w:ind w:left="4320" w:hanging="360"/>
+      </w:pPr>
+    </w:lvl>
+    <w:lvl w:ilvl="6" w:tentative="1">
+      <w:start w:val="1"/>
+      <w:numFmt w:val="decimal"/>
+      <w:lvlText w:val="%7."/>
+      <w:lvlJc w:val="left"/>
+      <w:pPr>
+        <w:tabs>
+          <w:tab w:val="num" w:pos="5040"/>
+        </w:tabs>
+        <w:ind w:left="5040" w:hanging="360"/>
+      </w:pPr>
+    </w:lvl>
+    <w:lvl w:ilvl="7" w:tentative="1">
+      <w:start w:val="1"/>
+      <w:numFmt w:val="decimal"/>
+      <w:lvlText w:val="%8."/>
+      <w:lvlJc w:val="left"/>
+      <w:pPr>
+        <w:tabs>
+          <w:tab w:val="num" w:pos="5760"/>
+        </w:tabs>
+        <w:ind w:left="5760" w:hanging="360"/>
+      </w:pPr>
+    </w:lvl>
+    <w:lvl w:ilvl="8" w:tentative="1">
+      <w:start w:val="1"/>
+      <w:numFmt w:val="decimal"/>
+      <w:lvlText w:val="%9."/>
+      <w:lvlJc w:val="left"/>
+      <w:pPr>
+        <w:tabs>
+          <w:tab w:val="num" w:pos="6480"/>
+        </w:tabs>
+        <w:ind w:left="6480" w:hanging="360"/>
+      </w:pPr>
+    </w:lvl>
+  </w:abstractNum>
+  <w:abstractNum w:abstractNumId="2" w15:restartNumberingAfterBreak="0">
     <w:nsid w:val="5A814C39"/>
     <w:multiLevelType w:val="multilevel"/>
     <w:tmpl w:val="DBE8CC0E"/>
@@ -15654,10 +18299,13 @@
     </w:lvl>
   </w:abstractNum>
   <w:num w:numId="1">
-    <w:abstractNumId w:val="1"/>
+    <w:abstractNumId w:val="2"/>
   </w:num>
   <w:num w:numId="2">
     <w:abstractNumId w:val="0"/>
+  </w:num>
+  <w:num w:numId="3">
+    <w:abstractNumId w:val="1"/>
   </w:num>
 </w:numbering>
 </file>

</xml_diff>

<commit_message>
Membenarkan Use Case Diagram
</commit_message>
<xml_diff>
--- a/kelompok.docx
+++ b/kelompok.docx
@@ -14635,6 +14635,7 @@
         <w:t>.</w:t>
       </w:r>
     </w:p>
+    <w:p/>
     <w:p>
       <w:pPr>
         <w:spacing w:before="100" w:beforeAutospacing="1" w:after="100" w:afterAutospacing="1" w:line="240" w:lineRule="auto"/>
@@ -14651,116 +14652,6 @@
         <w:spacing w:before="100" w:beforeAutospacing="1" w:after="100" w:afterAutospacing="1" w:line="240" w:lineRule="auto"/>
         <w:rPr>
           <w:rFonts w:ascii="Times New Roman" w:eastAsia="Times New Roman" w:hAnsi="Times New Roman" w:cs="Times New Roman"/>
-          <w:sz w:val="24"/>
-          <w:szCs w:val="24"/>
-          <w:lang w:val="en-US"/>
-        </w:rPr>
-      </w:pPr>
-    </w:p>
-    <w:p>
-      <w:pPr>
-        <w:spacing w:before="100" w:beforeAutospacing="1" w:after="100" w:afterAutospacing="1" w:line="240" w:lineRule="auto"/>
-        <w:rPr>
-          <w:rFonts w:ascii="Times New Roman" w:eastAsia="Times New Roman" w:hAnsi="Times New Roman" w:cs="Times New Roman"/>
-          <w:sz w:val="24"/>
-          <w:szCs w:val="24"/>
-          <w:lang w:val="en-US"/>
-        </w:rPr>
-      </w:pPr>
-    </w:p>
-    <w:p>
-      <w:pPr>
-        <w:rPr>
-          <w:b/>
-          <w:bCs/>
-          <w:sz w:val="44"/>
-          <w:szCs w:val="44"/>
-          <w:lang w:val="id-ID"/>
-        </w:rPr>
-      </w:pPr>
-      <w:r>
-        <w:rPr>
-          <w:b/>
-          <w:bCs/>
-          <w:sz w:val="44"/>
-          <w:szCs w:val="44"/>
-          <w:lang w:val="id-ID"/>
-        </w:rPr>
-        <w:lastRenderedPageBreak/>
-        <w:t xml:space="preserve">Use Case Diagram </w:t>
-      </w:r>
-    </w:p>
-    <w:p>
-      <w:r>
-        <w:rPr>
-          <w:noProof/>
-        </w:rPr>
-        <w:drawing>
-          <wp:inline distT="0" distB="0" distL="0" distR="0" wp14:anchorId="7A9ECDBC" wp14:editId="39479398">
-            <wp:extent cx="5943600" cy="5463540"/>
-            <wp:effectExtent l="0" t="0" r="0" b="3810"/>
-            <wp:docPr id="2" name="Picture 2"/>
-            <wp:cNvGraphicFramePr>
-              <a:graphicFrameLocks xmlns:a="http://schemas.openxmlformats.org/drawingml/2006/main" noChangeAspect="1"/>
-            </wp:cNvGraphicFramePr>
-            <a:graphic xmlns:a="http://schemas.openxmlformats.org/drawingml/2006/main">
-              <a:graphicData uri="http://schemas.openxmlformats.org/drawingml/2006/picture">
-                <pic:pic xmlns:pic="http://schemas.openxmlformats.org/drawingml/2006/picture">
-                  <pic:nvPicPr>
-                    <pic:cNvPr id="1" name=""/>
-                    <pic:cNvPicPr/>
-                  </pic:nvPicPr>
-                  <pic:blipFill>
-                    <a:blip r:embed="rId6"/>
-                    <a:stretch>
-                      <a:fillRect/>
-                    </a:stretch>
-                  </pic:blipFill>
-                  <pic:spPr>
-                    <a:xfrm>
-                      <a:off x="0" y="0"/>
-                      <a:ext cx="5943600" cy="5463540"/>
-                    </a:xfrm>
-                    <a:prstGeom prst="rect">
-                      <a:avLst/>
-                    </a:prstGeom>
-                  </pic:spPr>
-                </pic:pic>
-              </a:graphicData>
-            </a:graphic>
-          </wp:inline>
-        </w:drawing>
-      </w:r>
-    </w:p>
-    <w:p>
-      <w:pPr>
-        <w:spacing w:before="100" w:beforeAutospacing="1" w:after="100" w:afterAutospacing="1" w:line="240" w:lineRule="auto"/>
-        <w:rPr>
-          <w:rFonts w:ascii="Times New Roman" w:eastAsia="Times New Roman" w:hAnsi="Times New Roman" w:cs="Times New Roman"/>
-          <w:sz w:val="24"/>
-          <w:szCs w:val="24"/>
-          <w:lang w:val="en-US"/>
-        </w:rPr>
-      </w:pPr>
-    </w:p>
-    <w:p/>
-    <w:p/>
-    <w:p/>
-    <w:p/>
-    <w:p/>
-    <w:p/>
-    <w:p/>
-    <w:p/>
-    <w:p/>
-    <w:p/>
-    <w:p/>
-    <w:p/>
-    <w:p/>
-    <w:p>
-      <w:pPr>
-        <w:spacing w:before="100" w:beforeAutospacing="1" w:after="100" w:afterAutospacing="1" w:line="240" w:lineRule="auto"/>
-        <w:rPr>
-          <w:rFonts w:ascii="Times New Roman" w:eastAsia="Times New Roman" w:hAnsi="Times New Roman" w:cs="Times New Roman"/>
           <w:b/>
           <w:bCs/>
           <w:sz w:val="27"/>
@@ -14778,6 +14669,7 @@
           <w:szCs w:val="27"/>
           <w:lang w:val="en-US"/>
         </w:rPr>
+        <w:lastRenderedPageBreak/>
         <w:t>Definisi</w:t>
       </w:r>
       <w:proofErr w:type="spellEnd"/>
@@ -17325,7 +17217,6 @@
           <w:szCs w:val="24"/>
           <w:lang w:val="en-US"/>
         </w:rPr>
-        <w:lastRenderedPageBreak/>
         <w:t>Tidak</w:t>
       </w:r>
       <w:proofErr w:type="spellEnd"/>
@@ -17947,20 +17838,102 @@
         <w:ind w:left="720"/>
         <w:rPr>
           <w:rFonts w:ascii="Times New Roman" w:eastAsia="Times New Roman" w:hAnsi="Times New Roman" w:cs="Times New Roman"/>
-          <w:sz w:val="24"/>
-          <w:szCs w:val="24"/>
+          <w:b/>
+          <w:bCs/>
+          <w:sz w:val="36"/>
+          <w:szCs w:val="36"/>
           <w:lang w:val="id-ID"/>
         </w:rPr>
       </w:pPr>
+      <w:r>
+        <w:rPr>
+          <w:noProof/>
+        </w:rPr>
+        <w:lastRenderedPageBreak/>
+        <w:drawing>
+          <wp:anchor distT="0" distB="0" distL="114300" distR="114300" simplePos="0" relativeHeight="251660288" behindDoc="0" locked="0" layoutInCell="1" allowOverlap="1" wp14:anchorId="28354766" wp14:editId="2CAF810C">
+            <wp:simplePos x="0" y="0"/>
+            <wp:positionH relativeFrom="column">
+              <wp:posOffset>-908050</wp:posOffset>
+            </wp:positionH>
+            <wp:positionV relativeFrom="paragraph">
+              <wp:posOffset>355600</wp:posOffset>
+            </wp:positionV>
+            <wp:extent cx="7531100" cy="6588760"/>
+            <wp:effectExtent l="0" t="0" r="0" b="2540"/>
+            <wp:wrapTopAndBottom/>
+            <wp:docPr id="3" name="Picture 3"/>
+            <wp:cNvGraphicFramePr>
+              <a:graphicFrameLocks xmlns:a="http://schemas.openxmlformats.org/drawingml/2006/main" noChangeAspect="1"/>
+            </wp:cNvGraphicFramePr>
+            <a:graphic xmlns:a="http://schemas.openxmlformats.org/drawingml/2006/main">
+              <a:graphicData uri="http://schemas.openxmlformats.org/drawingml/2006/picture">
+                <pic:pic xmlns:pic="http://schemas.openxmlformats.org/drawingml/2006/picture">
+                  <pic:nvPicPr>
+                    <pic:cNvPr id="0" name="Picture 1"/>
+                    <pic:cNvPicPr>
+                      <a:picLocks noChangeAspect="1" noChangeArrowheads="1"/>
+                    </pic:cNvPicPr>
+                  </pic:nvPicPr>
+                  <pic:blipFill>
+                    <a:blip r:embed="rId6">
+                      <a:extLst>
+                        <a:ext uri="{28A0092B-C50C-407E-A947-70E740481C1C}">
+                          <a14:useLocalDpi xmlns:a14="http://schemas.microsoft.com/office/drawing/2010/main" val="0"/>
+                        </a:ext>
+                      </a:extLst>
+                    </a:blip>
+                    <a:srcRect/>
+                    <a:stretch>
+                      <a:fillRect/>
+                    </a:stretch>
+                  </pic:blipFill>
+                  <pic:spPr bwMode="auto">
+                    <a:xfrm>
+                      <a:off x="0" y="0"/>
+                      <a:ext cx="7531100" cy="6588760"/>
+                    </a:xfrm>
+                    <a:prstGeom prst="rect">
+                      <a:avLst/>
+                    </a:prstGeom>
+                    <a:noFill/>
+                    <a:ln>
+                      <a:noFill/>
+                    </a:ln>
+                  </pic:spPr>
+                </pic:pic>
+              </a:graphicData>
+            </a:graphic>
+            <wp14:sizeRelH relativeFrom="margin">
+              <wp14:pctWidth>0</wp14:pctWidth>
+            </wp14:sizeRelH>
+            <wp14:sizeRelV relativeFrom="margin">
+              <wp14:pctHeight>0</wp14:pctHeight>
+            </wp14:sizeRelV>
+          </wp:anchor>
+        </w:drawing>
+      </w:r>
+      <w:r>
+        <w:rPr>
+          <w:rFonts w:ascii="Times New Roman" w:eastAsia="Times New Roman" w:hAnsi="Times New Roman" w:cs="Times New Roman"/>
+          <w:b/>
+          <w:bCs/>
+          <w:sz w:val="36"/>
+          <w:szCs w:val="36"/>
+          <w:lang w:val="id-ID"/>
+        </w:rPr>
+        <w:t>Use Case Diagram</w:t>
+      </w:r>
     </w:p>
     <w:p>
       <w:pPr>
         <w:spacing w:before="100" w:beforeAutospacing="1" w:after="100" w:afterAutospacing="1" w:line="240" w:lineRule="auto"/>
-        <w:ind w:left="720"/>
-        <w:rPr>
-          <w:rFonts w:ascii="Times New Roman" w:eastAsia="Times New Roman" w:hAnsi="Times New Roman" w:cs="Times New Roman"/>
-          <w:sz w:val="24"/>
-          <w:szCs w:val="24"/>
+        <w:rPr>
+          <w:rFonts w:ascii="Times New Roman" w:eastAsia="Times New Roman" w:hAnsi="Times New Roman" w:cs="Times New Roman"/>
+          <w:b/>
+          <w:bCs/>
+          <w:sz w:val="36"/>
+          <w:szCs w:val="36"/>
           <w:lang w:val="id-ID"/>
         </w:rPr>
       </w:pPr>
@@ -18780,7 +18753,6 @@
     <w:name w:val="Normal (Web)"/>
     <w:basedOn w:val="Normal"/>
     <w:uiPriority w:val="99"/>
-    <w:semiHidden/>
     <w:unhideWhenUsed/>
     <w:rsid w:val="00CB39D6"/>
     <w:pPr>

</xml_diff>

<commit_message>
menambahkan DFD Level 1
</commit_message>
<xml_diff>
--- a/kelompok.docx
+++ b/kelompok.docx
@@ -17921,6 +17921,154 @@
         </w:rPr>
         <w:t>Activity Diagram</w:t>
       </w:r>
+    </w:p>
+    <w:p>
+      <w:pPr>
+        <w:rPr>
+          <w:b/>
+          <w:bCs/>
+          <w:sz w:val="36"/>
+          <w:szCs w:val="36"/>
+          <w:lang w:val="id-ID"/>
+        </w:rPr>
+      </w:pPr>
+    </w:p>
+    <w:p>
+      <w:pPr>
+        <w:rPr>
+          <w:b/>
+          <w:bCs/>
+          <w:sz w:val="36"/>
+          <w:szCs w:val="36"/>
+          <w:lang w:val="id-ID"/>
+        </w:rPr>
+      </w:pPr>
+    </w:p>
+    <w:p>
+      <w:pPr>
+        <w:rPr>
+          <w:b/>
+          <w:bCs/>
+          <w:sz w:val="36"/>
+          <w:szCs w:val="36"/>
+          <w:lang w:val="id-ID"/>
+        </w:rPr>
+      </w:pPr>
+    </w:p>
+    <w:p>
+      <w:pPr>
+        <w:rPr>
+          <w:b/>
+          <w:bCs/>
+          <w:sz w:val="36"/>
+          <w:szCs w:val="36"/>
+          <w:lang w:val="id-ID"/>
+        </w:rPr>
+      </w:pPr>
+    </w:p>
+    <w:p>
+      <w:pPr>
+        <w:rPr>
+          <w:b/>
+          <w:bCs/>
+          <w:sz w:val="36"/>
+          <w:szCs w:val="36"/>
+          <w:lang w:val="id-ID"/>
+        </w:rPr>
+      </w:pPr>
+      <w:r>
+        <w:rPr>
+          <w:b/>
+          <w:bCs/>
+          <w:noProof/>
+          <w:sz w:val="36"/>
+          <w:szCs w:val="36"/>
+        </w:rPr>
+        <w:lastRenderedPageBreak/>
+        <w:drawing>
+          <wp:anchor distT="0" distB="0" distL="114300" distR="114300" simplePos="0" relativeHeight="251662336" behindDoc="0" locked="0" layoutInCell="1" allowOverlap="1" wp14:anchorId="6E16696D" wp14:editId="62B00DCD">
+            <wp:simplePos x="0" y="0"/>
+            <wp:positionH relativeFrom="column">
+              <wp:posOffset>-610235</wp:posOffset>
+            </wp:positionH>
+            <wp:positionV relativeFrom="paragraph">
+              <wp:posOffset>638175</wp:posOffset>
+            </wp:positionV>
+            <wp:extent cx="6124575" cy="7635875"/>
+            <wp:effectExtent l="0" t="0" r="9525" b="3175"/>
+            <wp:wrapSquare wrapText="bothSides"/>
+            <wp:docPr id="4" name="Picture 4"/>
+            <wp:cNvGraphicFramePr>
+              <a:graphicFrameLocks xmlns:a="http://schemas.openxmlformats.org/drawingml/2006/main" noChangeAspect="1"/>
+            </wp:cNvGraphicFramePr>
+            <a:graphic xmlns:a="http://schemas.openxmlformats.org/drawingml/2006/main">
+              <a:graphicData uri="http://schemas.openxmlformats.org/drawingml/2006/picture">
+                <pic:pic xmlns:pic="http://schemas.openxmlformats.org/drawingml/2006/picture">
+                  <pic:nvPicPr>
+                    <pic:cNvPr id="0" name="Picture 1"/>
+                    <pic:cNvPicPr>
+                      <a:picLocks noChangeAspect="1" noChangeArrowheads="1"/>
+                    </pic:cNvPicPr>
+                  </pic:nvPicPr>
+                  <pic:blipFill>
+                    <a:blip r:embed="rId10">
+                      <a:extLst>
+                        <a:ext uri="{28A0092B-C50C-407E-A947-70E740481C1C}">
+                          <a14:useLocalDpi xmlns:a14="http://schemas.microsoft.com/office/drawing/2010/main" val="0"/>
+                        </a:ext>
+                      </a:extLst>
+                    </a:blip>
+                    <a:srcRect/>
+                    <a:stretch>
+                      <a:fillRect/>
+                    </a:stretch>
+                  </pic:blipFill>
+                  <pic:spPr bwMode="auto">
+                    <a:xfrm>
+                      <a:off x="0" y="0"/>
+                      <a:ext cx="6124575" cy="7635875"/>
+                    </a:xfrm>
+                    <a:prstGeom prst="rect">
+                      <a:avLst/>
+                    </a:prstGeom>
+                    <a:noFill/>
+                    <a:ln>
+                      <a:noFill/>
+                    </a:ln>
+                  </pic:spPr>
+                </pic:pic>
+              </a:graphicData>
+            </a:graphic>
+            <wp14:sizeRelH relativeFrom="margin">
+              <wp14:pctWidth>0</wp14:pctWidth>
+            </wp14:sizeRelH>
+            <wp14:sizeRelV relativeFrom="margin">
+              <wp14:pctHeight>0</wp14:pctHeight>
+            </wp14:sizeRelV>
+          </wp:anchor>
+        </w:drawing>
+      </w:r>
+      <w:r>
+        <w:rPr>
+          <w:b/>
+          <w:bCs/>
+          <w:sz w:val="36"/>
+          <w:szCs w:val="36"/>
+          <w:lang w:val="id-ID"/>
+        </w:rPr>
+        <w:t>DFD Level 1</w:t>
+      </w:r>
+    </w:p>
+    <w:p>
+      <w:pPr>
+        <w:rPr>
+          <w:b/>
+          <w:bCs/>
+          <w:sz w:val="36"/>
+          <w:szCs w:val="36"/>
+          <w:lang w:val="id-ID"/>
+        </w:rPr>
+      </w:pPr>
     </w:p>
     <w:sectPr>
       <w:pgSz w:w="11906" w:h="16838"/>

</xml_diff>

<commit_message>
Menambahkan DFD level 0
</commit_message>
<xml_diff>
--- a/kelompok.docx
+++ b/kelompok.docx
@@ -104,7 +104,23 @@
           <w:sz w:val="36"/>
           <w:szCs w:val="36"/>
         </w:rPr>
-        <w:t xml:space="preserve"> Tugas dan </w:t>
+        <w:t xml:space="preserve"> </w:t>
+      </w:r>
+      <w:proofErr w:type="spellStart"/>
+      <w:r>
+        <w:rPr>
+          <w:sz w:val="36"/>
+          <w:szCs w:val="36"/>
+        </w:rPr>
+        <w:t>Tugas</w:t>
+      </w:r>
+      <w:proofErr w:type="spellEnd"/>
+      <w:r>
+        <w:rPr>
+          <w:sz w:val="36"/>
+          <w:szCs w:val="36"/>
+        </w:rPr>
+        <w:t xml:space="preserve"> dan </w:t>
       </w:r>
       <w:proofErr w:type="spellStart"/>
       <w:r>
@@ -606,7 +622,23 @@
           <w:sz w:val="24"/>
           <w:szCs w:val="24"/>
         </w:rPr>
-        <w:t xml:space="preserve">. Saat </w:t>
+        <w:t xml:space="preserve">. </w:t>
+      </w:r>
+      <w:proofErr w:type="spellStart"/>
+      <w:r>
+        <w:rPr>
+          <w:sz w:val="24"/>
+          <w:szCs w:val="24"/>
+        </w:rPr>
+        <w:t>Saat</w:t>
+      </w:r>
+      <w:proofErr w:type="spellEnd"/>
+      <w:r>
+        <w:rPr>
+          <w:sz w:val="24"/>
+          <w:szCs w:val="24"/>
+        </w:rPr>
+        <w:t xml:space="preserve"> </w:t>
       </w:r>
       <w:proofErr w:type="spellStart"/>
       <w:r>
@@ -1017,12 +1049,21 @@
           <w:lang w:val="id-ID"/>
         </w:rPr>
       </w:pPr>
-      <w:r>
-        <w:rPr>
-          <w:sz w:val="24"/>
-          <w:szCs w:val="24"/>
-        </w:rPr>
-        <w:t xml:space="preserve">Dalam </w:t>
+      <w:proofErr w:type="spellStart"/>
+      <w:r>
+        <w:rPr>
+          <w:sz w:val="24"/>
+          <w:szCs w:val="24"/>
+        </w:rPr>
+        <w:t>Dalam</w:t>
+      </w:r>
+      <w:proofErr w:type="spellEnd"/>
+      <w:r>
+        <w:rPr>
+          <w:sz w:val="24"/>
+          <w:szCs w:val="24"/>
+        </w:rPr>
+        <w:t xml:space="preserve"> </w:t>
       </w:r>
       <w:proofErr w:type="spellStart"/>
       <w:r>
@@ -8756,6 +8797,7 @@
           <w:lang w:val="en-US"/>
         </w:rPr>
       </w:pPr>
+      <w:proofErr w:type="spellStart"/>
       <w:r>
         <w:rPr>
           <w:rFonts w:ascii="Times New Roman" w:eastAsia="Times New Roman" w:hAnsi="Times New Roman" w:cs="Times New Roman"/>
@@ -8765,7 +8807,19 @@
           <w:szCs w:val="24"/>
           <w:lang w:val="en-US"/>
         </w:rPr>
-        <w:t xml:space="preserve">Analis </w:t>
+        <w:t>Analis</w:t>
+      </w:r>
+      <w:proofErr w:type="spellEnd"/>
+      <w:r>
+        <w:rPr>
+          <w:rFonts w:ascii="Times New Roman" w:eastAsia="Times New Roman" w:hAnsi="Times New Roman" w:cs="Times New Roman"/>
+          <w:b/>
+          <w:bCs/>
+          <w:sz w:val="24"/>
+          <w:szCs w:val="24"/>
+          <w:lang w:val="en-US"/>
+        </w:rPr>
+        <w:t xml:space="preserve"> </w:t>
       </w:r>
       <w:proofErr w:type="spellStart"/>
       <w:r>
@@ -9957,6 +10011,7 @@
           <w:lang w:val="en-US"/>
         </w:rPr>
       </w:pPr>
+      <w:proofErr w:type="spellStart"/>
       <w:r>
         <w:rPr>
           <w:rFonts w:ascii="Times New Roman" w:eastAsia="Times New Roman" w:hAnsi="Times New Roman" w:cs="Times New Roman"/>
@@ -9967,7 +10022,19 @@
           <w:lang w:val="en-US"/>
         </w:rPr>
         <w:lastRenderedPageBreak/>
-        <w:t xml:space="preserve">Staf </w:t>
+        <w:t>Staf</w:t>
+      </w:r>
+      <w:proofErr w:type="spellEnd"/>
+      <w:r>
+        <w:rPr>
+          <w:rFonts w:ascii="Times New Roman" w:eastAsia="Times New Roman" w:hAnsi="Times New Roman" w:cs="Times New Roman"/>
+          <w:b/>
+          <w:bCs/>
+          <w:sz w:val="24"/>
+          <w:szCs w:val="24"/>
+          <w:lang w:val="en-US"/>
+        </w:rPr>
+        <w:t xml:space="preserve"> </w:t>
       </w:r>
       <w:proofErr w:type="spellStart"/>
       <w:r>
@@ -10988,6 +11055,7 @@
           <w:lang w:val="en-US"/>
         </w:rPr>
       </w:pPr>
+      <w:proofErr w:type="spellStart"/>
       <w:r>
         <w:rPr>
           <w:rFonts w:ascii="Times New Roman" w:eastAsia="Times New Roman" w:hAnsi="Times New Roman" w:cs="Times New Roman"/>
@@ -10997,7 +11065,19 @@
           <w:szCs w:val="24"/>
           <w:lang w:val="en-US"/>
         </w:rPr>
-        <w:t xml:space="preserve">Staf </w:t>
+        <w:t>Staf</w:t>
+      </w:r>
+      <w:proofErr w:type="spellEnd"/>
+      <w:r>
+        <w:rPr>
+          <w:rFonts w:ascii="Times New Roman" w:eastAsia="Times New Roman" w:hAnsi="Times New Roman" w:cs="Times New Roman"/>
+          <w:b/>
+          <w:bCs/>
+          <w:sz w:val="24"/>
+          <w:szCs w:val="24"/>
+          <w:lang w:val="en-US"/>
+        </w:rPr>
+        <w:t xml:space="preserve"> </w:t>
       </w:r>
       <w:proofErr w:type="spellStart"/>
       <w:r>
@@ -12401,7 +12481,31 @@
           <w:szCs w:val="24"/>
           <w:lang w:val="en-US"/>
         </w:rPr>
-        <w:t xml:space="preserve"> yang Tidak </w:t>
+        <w:t xml:space="preserve"> yang </w:t>
+      </w:r>
+      <w:proofErr w:type="spellStart"/>
+      <w:r>
+        <w:rPr>
+          <w:rFonts w:ascii="Times New Roman" w:eastAsia="Times New Roman" w:hAnsi="Times New Roman" w:cs="Times New Roman"/>
+          <w:b/>
+          <w:bCs/>
+          <w:sz w:val="24"/>
+          <w:szCs w:val="24"/>
+          <w:lang w:val="en-US"/>
+        </w:rPr>
+        <w:t>Tidak</w:t>
+      </w:r>
+      <w:proofErr w:type="spellEnd"/>
+      <w:r>
+        <w:rPr>
+          <w:rFonts w:ascii="Times New Roman" w:eastAsia="Times New Roman" w:hAnsi="Times New Roman" w:cs="Times New Roman"/>
+          <w:b/>
+          <w:bCs/>
+          <w:sz w:val="24"/>
+          <w:szCs w:val="24"/>
+          <w:lang w:val="en-US"/>
+        </w:rPr>
+        <w:t xml:space="preserve"> </w:t>
       </w:r>
       <w:proofErr w:type="spellStart"/>
       <w:r>
@@ -12617,7 +12721,27 @@
           <w:szCs w:val="24"/>
           <w:lang w:val="en-US"/>
         </w:rPr>
-        <w:t xml:space="preserve"> Tidak </w:t>
+        <w:t xml:space="preserve"> </w:t>
+      </w:r>
+      <w:proofErr w:type="spellStart"/>
+      <w:r>
+        <w:rPr>
+          <w:rFonts w:ascii="Times New Roman" w:eastAsia="Times New Roman" w:hAnsi="Times New Roman" w:cs="Times New Roman"/>
+          <w:sz w:val="24"/>
+          <w:szCs w:val="24"/>
+          <w:lang w:val="en-US"/>
+        </w:rPr>
+        <w:t>Tidak</w:t>
+      </w:r>
+      <w:proofErr w:type="spellEnd"/>
+      <w:r>
+        <w:rPr>
+          <w:rFonts w:ascii="Times New Roman" w:eastAsia="Times New Roman" w:hAnsi="Times New Roman" w:cs="Times New Roman"/>
+          <w:sz w:val="24"/>
+          <w:szCs w:val="24"/>
+          <w:lang w:val="en-US"/>
+        </w:rPr>
+        <w:t xml:space="preserve"> </w:t>
       </w:r>
       <w:proofErr w:type="spellStart"/>
       <w:r>
@@ -12955,7 +13079,31 @@
           <w:szCs w:val="24"/>
           <w:lang w:val="en-US"/>
         </w:rPr>
-        <w:t xml:space="preserve"> Tugas </w:t>
+        <w:t xml:space="preserve"> </w:t>
+      </w:r>
+      <w:proofErr w:type="spellStart"/>
+      <w:r>
+        <w:rPr>
+          <w:rFonts w:ascii="Times New Roman" w:eastAsia="Times New Roman" w:hAnsi="Times New Roman" w:cs="Times New Roman"/>
+          <w:b/>
+          <w:bCs/>
+          <w:sz w:val="24"/>
+          <w:szCs w:val="24"/>
+          <w:lang w:val="en-US"/>
+        </w:rPr>
+        <w:t>Tugas</w:t>
+      </w:r>
+      <w:proofErr w:type="spellEnd"/>
+      <w:r>
+        <w:rPr>
+          <w:rFonts w:ascii="Times New Roman" w:eastAsia="Times New Roman" w:hAnsi="Times New Roman" w:cs="Times New Roman"/>
+          <w:b/>
+          <w:bCs/>
+          <w:sz w:val="24"/>
+          <w:szCs w:val="24"/>
+          <w:lang w:val="en-US"/>
+        </w:rPr>
+        <w:t xml:space="preserve"> </w:t>
       </w:r>
       <w:proofErr w:type="spellStart"/>
       <w:r>
@@ -13525,7 +13673,31 @@
           <w:szCs w:val="24"/>
           <w:lang w:val="en-US"/>
         </w:rPr>
-        <w:t xml:space="preserve"> Tim yang Tidak </w:t>
+        <w:t xml:space="preserve"> Tim yang </w:t>
+      </w:r>
+      <w:proofErr w:type="spellStart"/>
+      <w:r>
+        <w:rPr>
+          <w:rFonts w:ascii="Times New Roman" w:eastAsia="Times New Roman" w:hAnsi="Times New Roman" w:cs="Times New Roman"/>
+          <w:b/>
+          <w:bCs/>
+          <w:sz w:val="24"/>
+          <w:szCs w:val="24"/>
+          <w:lang w:val="en-US"/>
+        </w:rPr>
+        <w:t>Tidak</w:t>
+      </w:r>
+      <w:proofErr w:type="spellEnd"/>
+      <w:r>
+        <w:rPr>
+          <w:rFonts w:ascii="Times New Roman" w:eastAsia="Times New Roman" w:hAnsi="Times New Roman" w:cs="Times New Roman"/>
+          <w:b/>
+          <w:bCs/>
+          <w:sz w:val="24"/>
+          <w:szCs w:val="24"/>
+          <w:lang w:val="en-US"/>
+        </w:rPr>
+        <w:t xml:space="preserve"> </w:t>
       </w:r>
       <w:proofErr w:type="spellStart"/>
       <w:r>
@@ -13761,7 +13933,27 @@
           <w:szCs w:val="24"/>
           <w:lang w:val="en-US"/>
         </w:rPr>
-        <w:t xml:space="preserve">. Tugas </w:t>
+        <w:t xml:space="preserve">. </w:t>
+      </w:r>
+      <w:proofErr w:type="spellStart"/>
+      <w:r>
+        <w:rPr>
+          <w:rFonts w:ascii="Times New Roman" w:eastAsia="Times New Roman" w:hAnsi="Times New Roman" w:cs="Times New Roman"/>
+          <w:sz w:val="24"/>
+          <w:szCs w:val="24"/>
+          <w:lang w:val="en-US"/>
+        </w:rPr>
+        <w:t>Tugas</w:t>
+      </w:r>
+      <w:proofErr w:type="spellEnd"/>
+      <w:r>
+        <w:rPr>
+          <w:rFonts w:ascii="Times New Roman" w:eastAsia="Times New Roman" w:hAnsi="Times New Roman" w:cs="Times New Roman"/>
+          <w:sz w:val="24"/>
+          <w:szCs w:val="24"/>
+          <w:lang w:val="en-US"/>
+        </w:rPr>
+        <w:t xml:space="preserve"> </w:t>
       </w:r>
       <w:proofErr w:type="spellStart"/>
       <w:r>
@@ -14499,7 +14691,27 @@
           <w:szCs w:val="24"/>
           <w:lang w:val="en-US"/>
         </w:rPr>
-        <w:t xml:space="preserve">. Ini </w:t>
+        <w:t xml:space="preserve">. </w:t>
+      </w:r>
+      <w:proofErr w:type="spellStart"/>
+      <w:r>
+        <w:rPr>
+          <w:rFonts w:ascii="Times New Roman" w:eastAsia="Times New Roman" w:hAnsi="Times New Roman" w:cs="Times New Roman"/>
+          <w:sz w:val="24"/>
+          <w:szCs w:val="24"/>
+          <w:lang w:val="en-US"/>
+        </w:rPr>
+        <w:t>Ini</w:t>
+      </w:r>
+      <w:proofErr w:type="spellEnd"/>
+      <w:r>
+        <w:rPr>
+          <w:rFonts w:ascii="Times New Roman" w:eastAsia="Times New Roman" w:hAnsi="Times New Roman" w:cs="Times New Roman"/>
+          <w:sz w:val="24"/>
+          <w:szCs w:val="24"/>
+          <w:lang w:val="en-US"/>
+        </w:rPr>
+        <w:t xml:space="preserve"> </w:t>
       </w:r>
       <w:proofErr w:type="spellStart"/>
       <w:r>
@@ -14691,6 +14903,7 @@
           <w:lang w:val="en-US"/>
         </w:rPr>
       </w:pPr>
+      <w:proofErr w:type="spellStart"/>
       <w:r>
         <w:rPr>
           <w:rFonts w:ascii="Times New Roman" w:eastAsia="Times New Roman" w:hAnsi="Times New Roman" w:cs="Times New Roman"/>
@@ -14700,7 +14913,19 @@
           <w:szCs w:val="24"/>
           <w:lang w:val="en-US"/>
         </w:rPr>
-        <w:t xml:space="preserve">Tidak Ada </w:t>
+        <w:t>Tidak</w:t>
+      </w:r>
+      <w:proofErr w:type="spellEnd"/>
+      <w:r>
+        <w:rPr>
+          <w:rFonts w:ascii="Times New Roman" w:eastAsia="Times New Roman" w:hAnsi="Times New Roman" w:cs="Times New Roman"/>
+          <w:b/>
+          <w:bCs/>
+          <w:sz w:val="24"/>
+          <w:szCs w:val="24"/>
+          <w:lang w:val="en-US"/>
+        </w:rPr>
+        <w:t xml:space="preserve"> Ada </w:t>
       </w:r>
       <w:proofErr w:type="spellStart"/>
       <w:r>
@@ -14786,14 +15011,25 @@
           <w:lang w:val="id-ID"/>
         </w:rPr>
       </w:pPr>
-      <w:r>
-        <w:rPr>
-          <w:rFonts w:ascii="Times New Roman" w:eastAsia="Times New Roman" w:hAnsi="Times New Roman" w:cs="Times New Roman"/>
-          <w:sz w:val="24"/>
-          <w:szCs w:val="24"/>
-          <w:lang w:val="en-US"/>
-        </w:rPr>
-        <w:t xml:space="preserve">Tidak </w:t>
+      <w:proofErr w:type="spellStart"/>
+      <w:r>
+        <w:rPr>
+          <w:rFonts w:ascii="Times New Roman" w:eastAsia="Times New Roman" w:hAnsi="Times New Roman" w:cs="Times New Roman"/>
+          <w:sz w:val="24"/>
+          <w:szCs w:val="24"/>
+          <w:lang w:val="en-US"/>
+        </w:rPr>
+        <w:t>Tidak</w:t>
+      </w:r>
+      <w:proofErr w:type="spellEnd"/>
+      <w:r>
+        <w:rPr>
+          <w:rFonts w:ascii="Times New Roman" w:eastAsia="Times New Roman" w:hAnsi="Times New Roman" w:cs="Times New Roman"/>
+          <w:sz w:val="24"/>
+          <w:szCs w:val="24"/>
+          <w:lang w:val="en-US"/>
+        </w:rPr>
+        <w:t xml:space="preserve"> </w:t>
       </w:r>
       <w:proofErr w:type="spellStart"/>
       <w:r>
@@ -15297,6 +15533,7 @@
         <w:pStyle w:val="Heading3"/>
         <w:spacing w:before="280" w:beforeAutospacing="0" w:after="80" w:afterAutospacing="0"/>
       </w:pPr>
+      <w:proofErr w:type="spellStart"/>
       <w:r>
         <w:rPr>
           <w:rFonts w:ascii="Arial" w:hAnsi="Arial" w:cs="Arial"/>
@@ -15305,7 +15542,17 @@
           <w:szCs w:val="26"/>
         </w:rPr>
         <w:lastRenderedPageBreak/>
-        <w:t xml:space="preserve">Tujuan </w:t>
+        <w:t>Tujuan</w:t>
+      </w:r>
+      <w:proofErr w:type="spellEnd"/>
+      <w:r>
+        <w:rPr>
+          <w:rFonts w:ascii="Arial" w:hAnsi="Arial" w:cs="Arial"/>
+          <w:color w:val="000000"/>
+          <w:sz w:val="26"/>
+          <w:szCs w:val="26"/>
+        </w:rPr>
+        <w:t xml:space="preserve"> </w:t>
       </w:r>
       <w:proofErr w:type="spellStart"/>
       <w:r>
@@ -16130,7 +16377,31 @@
           <w:sz w:val="22"/>
           <w:szCs w:val="22"/>
         </w:rPr>
-        <w:t xml:space="preserve"> Tugas </w:t>
+        <w:t xml:space="preserve"> </w:t>
+      </w:r>
+      <w:proofErr w:type="spellStart"/>
+      <w:r>
+        <w:rPr>
+          <w:rFonts w:ascii="Arial" w:hAnsi="Arial" w:cs="Arial"/>
+          <w:b/>
+          <w:bCs/>
+          <w:color w:val="000000"/>
+          <w:sz w:val="22"/>
+          <w:szCs w:val="22"/>
+        </w:rPr>
+        <w:t>Tugas</w:t>
+      </w:r>
+      <w:proofErr w:type="spellEnd"/>
+      <w:r>
+        <w:rPr>
+          <w:rFonts w:ascii="Arial" w:hAnsi="Arial" w:cs="Arial"/>
+          <w:b/>
+          <w:bCs/>
+          <w:color w:val="000000"/>
+          <w:sz w:val="22"/>
+          <w:szCs w:val="22"/>
+        </w:rPr>
+        <w:t xml:space="preserve"> </w:t>
       </w:r>
       <w:proofErr w:type="spellStart"/>
       <w:r>
@@ -17973,6 +18244,355 @@
           <w:bCs/>
           <w:sz w:val="36"/>
           <w:szCs w:val="36"/>
+          <w:lang w:val="en-US"/>
+        </w:rPr>
+      </w:pPr>
+      <w:r>
+        <w:rPr>
+          <w:b/>
+          <w:bCs/>
+          <w:sz w:val="36"/>
+          <w:szCs w:val="36"/>
+          <w:lang w:val="en-US"/>
+        </w:rPr>
+        <w:lastRenderedPageBreak/>
+        <w:drawing>
+          <wp:anchor distT="0" distB="0" distL="114300" distR="114300" simplePos="0" relativeHeight="251663360" behindDoc="1" locked="0" layoutInCell="1" allowOverlap="1" wp14:anchorId="55A96764" wp14:editId="6110C67E">
+            <wp:simplePos x="0" y="0"/>
+            <wp:positionH relativeFrom="column">
+              <wp:posOffset>-752622</wp:posOffset>
+            </wp:positionH>
+            <wp:positionV relativeFrom="paragraph">
+              <wp:posOffset>-1</wp:posOffset>
+            </wp:positionV>
+            <wp:extent cx="7054166" cy="5162843"/>
+            <wp:effectExtent l="0" t="0" r="0" b="0"/>
+            <wp:wrapNone/>
+            <wp:docPr id="6" name="Picture 6"/>
+            <wp:cNvGraphicFramePr>
+              <a:graphicFrameLocks xmlns:a="http://schemas.openxmlformats.org/drawingml/2006/main" noChangeAspect="1"/>
+            </wp:cNvGraphicFramePr>
+            <a:graphic xmlns:a="http://schemas.openxmlformats.org/drawingml/2006/main">
+              <a:graphicData uri="http://schemas.openxmlformats.org/drawingml/2006/picture">
+                <pic:pic xmlns:pic="http://schemas.openxmlformats.org/drawingml/2006/picture">
+                  <pic:nvPicPr>
+                    <pic:cNvPr id="1" name=""/>
+                    <pic:cNvPicPr/>
+                  </pic:nvPicPr>
+                  <pic:blipFill>
+                    <a:blip r:embed="rId10">
+                      <a:extLst>
+                        <a:ext uri="{28A0092B-C50C-407E-A947-70E740481C1C}">
+                          <a14:useLocalDpi xmlns:a14="http://schemas.microsoft.com/office/drawing/2010/main" val="0"/>
+                        </a:ext>
+                      </a:extLst>
+                    </a:blip>
+                    <a:stretch>
+                      <a:fillRect/>
+                    </a:stretch>
+                  </pic:blipFill>
+                  <pic:spPr>
+                    <a:xfrm>
+                      <a:off x="0" y="0"/>
+                      <a:ext cx="7074314" cy="5177589"/>
+                    </a:xfrm>
+                    <a:prstGeom prst="rect">
+                      <a:avLst/>
+                    </a:prstGeom>
+                  </pic:spPr>
+                </pic:pic>
+              </a:graphicData>
+            </a:graphic>
+            <wp14:sizeRelH relativeFrom="margin">
+              <wp14:pctWidth>0</wp14:pctWidth>
+            </wp14:sizeRelH>
+            <wp14:sizeRelV relativeFrom="margin">
+              <wp14:pctHeight>0</wp14:pctHeight>
+            </wp14:sizeRelV>
+          </wp:anchor>
+        </w:drawing>
+      </w:r>
+      <w:r>
+        <w:rPr>
+          <w:b/>
+          <w:bCs/>
+          <w:sz w:val="36"/>
+          <w:szCs w:val="36"/>
+          <w:lang w:val="id-ID"/>
+        </w:rPr>
+        <w:t>DFD Level</w:t>
+      </w:r>
+      <w:r>
+        <w:rPr>
+          <w:b/>
+          <w:bCs/>
+          <w:sz w:val="36"/>
+          <w:szCs w:val="36"/>
+          <w:lang w:val="en-US"/>
+        </w:rPr>
+        <w:t xml:space="preserve"> 0</w:t>
+      </w:r>
+    </w:p>
+    <w:p>
+      <w:pPr>
+        <w:rPr>
+          <w:b/>
+          <w:bCs/>
+          <w:sz w:val="36"/>
+          <w:szCs w:val="36"/>
+          <w:lang w:val="en-US"/>
+        </w:rPr>
+      </w:pPr>
+    </w:p>
+    <w:p>
+      <w:pPr>
+        <w:rPr>
+          <w:b/>
+          <w:bCs/>
+          <w:sz w:val="36"/>
+          <w:szCs w:val="36"/>
+          <w:lang w:val="id-ID"/>
+        </w:rPr>
+      </w:pPr>
+    </w:p>
+    <w:p>
+      <w:pPr>
+        <w:rPr>
+          <w:b/>
+          <w:bCs/>
+          <w:sz w:val="36"/>
+          <w:szCs w:val="36"/>
+          <w:lang w:val="id-ID"/>
+        </w:rPr>
+      </w:pPr>
+    </w:p>
+    <w:p>
+      <w:pPr>
+        <w:rPr>
+          <w:b/>
+          <w:bCs/>
+          <w:sz w:val="36"/>
+          <w:szCs w:val="36"/>
+          <w:lang w:val="id-ID"/>
+        </w:rPr>
+      </w:pPr>
+    </w:p>
+    <w:p>
+      <w:pPr>
+        <w:rPr>
+          <w:b/>
+          <w:bCs/>
+          <w:sz w:val="36"/>
+          <w:szCs w:val="36"/>
+          <w:lang w:val="id-ID"/>
+        </w:rPr>
+      </w:pPr>
+    </w:p>
+    <w:p>
+      <w:pPr>
+        <w:rPr>
+          <w:b/>
+          <w:bCs/>
+          <w:sz w:val="36"/>
+          <w:szCs w:val="36"/>
+          <w:lang w:val="id-ID"/>
+        </w:rPr>
+      </w:pPr>
+    </w:p>
+    <w:p>
+      <w:pPr>
+        <w:rPr>
+          <w:b/>
+          <w:bCs/>
+          <w:sz w:val="36"/>
+          <w:szCs w:val="36"/>
+          <w:lang w:val="id-ID"/>
+        </w:rPr>
+      </w:pPr>
+    </w:p>
+    <w:p>
+      <w:pPr>
+        <w:rPr>
+          <w:b/>
+          <w:bCs/>
+          <w:sz w:val="36"/>
+          <w:szCs w:val="36"/>
+          <w:lang w:val="id-ID"/>
+        </w:rPr>
+      </w:pPr>
+    </w:p>
+    <w:p>
+      <w:pPr>
+        <w:rPr>
+          <w:b/>
+          <w:bCs/>
+          <w:sz w:val="36"/>
+          <w:szCs w:val="36"/>
+          <w:lang w:val="id-ID"/>
+        </w:rPr>
+      </w:pPr>
+    </w:p>
+    <w:p>
+      <w:pPr>
+        <w:rPr>
+          <w:b/>
+          <w:bCs/>
+          <w:sz w:val="36"/>
+          <w:szCs w:val="36"/>
+          <w:lang w:val="id-ID"/>
+        </w:rPr>
+      </w:pPr>
+    </w:p>
+    <w:p>
+      <w:pPr>
+        <w:rPr>
+          <w:b/>
+          <w:bCs/>
+          <w:sz w:val="36"/>
+          <w:szCs w:val="36"/>
+          <w:lang w:val="id-ID"/>
+        </w:rPr>
+      </w:pPr>
+    </w:p>
+    <w:p>
+      <w:pPr>
+        <w:rPr>
+          <w:b/>
+          <w:bCs/>
+          <w:sz w:val="36"/>
+          <w:szCs w:val="36"/>
+          <w:lang w:val="id-ID"/>
+        </w:rPr>
+      </w:pPr>
+    </w:p>
+    <w:p>
+      <w:pPr>
+        <w:rPr>
+          <w:b/>
+          <w:bCs/>
+          <w:sz w:val="36"/>
+          <w:szCs w:val="36"/>
+          <w:lang w:val="id-ID"/>
+        </w:rPr>
+      </w:pPr>
+    </w:p>
+    <w:p>
+      <w:pPr>
+        <w:rPr>
+          <w:b/>
+          <w:bCs/>
+          <w:sz w:val="36"/>
+          <w:szCs w:val="36"/>
+          <w:lang w:val="id-ID"/>
+        </w:rPr>
+      </w:pPr>
+    </w:p>
+    <w:p>
+      <w:pPr>
+        <w:rPr>
+          <w:b/>
+          <w:bCs/>
+          <w:sz w:val="36"/>
+          <w:szCs w:val="36"/>
+          <w:lang w:val="id-ID"/>
+        </w:rPr>
+      </w:pPr>
+    </w:p>
+    <w:p>
+      <w:pPr>
+        <w:rPr>
+          <w:b/>
+          <w:bCs/>
+          <w:sz w:val="36"/>
+          <w:szCs w:val="36"/>
+          <w:lang w:val="id-ID"/>
+        </w:rPr>
+      </w:pPr>
+    </w:p>
+    <w:p>
+      <w:pPr>
+        <w:rPr>
+          <w:b/>
+          <w:bCs/>
+          <w:sz w:val="36"/>
+          <w:szCs w:val="36"/>
+          <w:lang w:val="id-ID"/>
+        </w:rPr>
+      </w:pPr>
+    </w:p>
+    <w:p>
+      <w:pPr>
+        <w:rPr>
+          <w:b/>
+          <w:bCs/>
+          <w:sz w:val="36"/>
+          <w:szCs w:val="36"/>
+          <w:lang w:val="id-ID"/>
+        </w:rPr>
+      </w:pPr>
+    </w:p>
+    <w:p>
+      <w:pPr>
+        <w:rPr>
+          <w:b/>
+          <w:bCs/>
+          <w:sz w:val="36"/>
+          <w:szCs w:val="36"/>
+          <w:lang w:val="id-ID"/>
+        </w:rPr>
+      </w:pPr>
+    </w:p>
+    <w:p>
+      <w:pPr>
+        <w:rPr>
+          <w:b/>
+          <w:bCs/>
+          <w:sz w:val="36"/>
+          <w:szCs w:val="36"/>
+          <w:lang w:val="id-ID"/>
+        </w:rPr>
+      </w:pPr>
+    </w:p>
+    <w:p>
+      <w:pPr>
+        <w:rPr>
+          <w:b/>
+          <w:bCs/>
+          <w:sz w:val="36"/>
+          <w:szCs w:val="36"/>
+          <w:lang w:val="id-ID"/>
+        </w:rPr>
+      </w:pPr>
+    </w:p>
+    <w:p>
+      <w:pPr>
+        <w:rPr>
+          <w:b/>
+          <w:bCs/>
+          <w:sz w:val="36"/>
+          <w:szCs w:val="36"/>
+          <w:lang w:val="id-ID"/>
+        </w:rPr>
+      </w:pPr>
+    </w:p>
+    <w:p>
+      <w:pPr>
+        <w:rPr>
+          <w:b/>
+          <w:bCs/>
+          <w:sz w:val="36"/>
+          <w:szCs w:val="36"/>
+          <w:lang w:val="id-ID"/>
+        </w:rPr>
+      </w:pPr>
+    </w:p>
+    <w:p>
+      <w:pPr>
+        <w:rPr>
+          <w:b/>
+          <w:bCs/>
+          <w:sz w:val="36"/>
+          <w:szCs w:val="36"/>
           <w:lang w:val="id-ID"/>
         </w:rPr>
       </w:pPr>
@@ -17984,7 +18604,6 @@
           <w:sz w:val="36"/>
           <w:szCs w:val="36"/>
         </w:rPr>
-        <w:lastRenderedPageBreak/>
         <w:drawing>
           <wp:anchor distT="0" distB="0" distL="114300" distR="114300" simplePos="0" relativeHeight="251662336" behindDoc="0" locked="0" layoutInCell="1" allowOverlap="1" wp14:anchorId="6E16696D" wp14:editId="62B00DCD">
             <wp:simplePos x="0" y="0"/>
@@ -18011,7 +18630,7 @@
                     </pic:cNvPicPr>
                   </pic:nvPicPr>
                   <pic:blipFill>
-                    <a:blip r:embed="rId10">
+                    <a:blip r:embed="rId11">
                       <a:extLst>
                         <a:ext uri="{28A0092B-C50C-407E-A947-70E740481C1C}">
                           <a14:useLocalDpi xmlns:a14="http://schemas.microsoft.com/office/drawing/2010/main" val="0"/>
@@ -18058,17 +18677,6 @@
         </w:rPr>
         <w:t>DFD Level 1</w:t>
       </w:r>
-    </w:p>
-    <w:p>
-      <w:pPr>
-        <w:rPr>
-          <w:b/>
-          <w:bCs/>
-          <w:sz w:val="36"/>
-          <w:szCs w:val="36"/>
-          <w:lang w:val="id-ID"/>
-        </w:rPr>
-      </w:pPr>
     </w:p>
     <w:sectPr>
       <w:pgSz w:w="11906" w:h="16838"/>

</xml_diff>

<commit_message>
memodifikasi Desain Global Sistem
</commit_message>
<xml_diff>
--- a/kelompok.docx
+++ b/kelompok.docx
@@ -1,6 +1,6 @@
 
 <file path=word/document.xml><?xml version="1.0" encoding="utf-8"?>
-<w:document xmlns:wpc="http://schemas.microsoft.com/office/word/2010/wordprocessingCanvas" xmlns:cx="http://schemas.microsoft.com/office/drawing/2014/chartex" xmlns:cx1="http://schemas.microsoft.com/office/drawing/2015/9/8/chartex" xmlns:cx2="http://schemas.microsoft.com/office/drawing/2015/10/21/chartex" xmlns:cx3="http://schemas.microsoft.com/office/drawing/2016/5/9/chartex" xmlns:cx4="http://schemas.microsoft.com/office/drawing/2016/5/10/chartex" xmlns:cx5="http://schemas.microsoft.com/office/drawing/2016/5/11/chartex" xmlns:cx6="http://schemas.microsoft.com/office/drawing/2016/5/12/chartex" xmlns:cx7="http://schemas.microsoft.com/office/drawing/2016/5/13/chartex" xmlns:cx8="http://schemas.microsoft.com/office/drawing/2016/5/14/chartex" xmlns:mc="http://schemas.openxmlformats.org/markup-compatibility/2006" xmlns:aink="http://schemas.microsoft.com/office/drawing/2016/ink" xmlns:am3d="http://schemas.microsoft.com/office/drawing/2017/model3d" xmlns:o="urn:schemas-microsoft-com:office:office" xmlns:r="http://schemas.openxmlformats.org/officeDocument/2006/relationships" xmlns:m="http://schemas.openxmlformats.org/officeDocument/2006/math" xmlns:v="urn:schemas-microsoft-com:vml" xmlns:wp14="http://schemas.microsoft.com/office/word/2010/wordprocessingDrawing" xmlns:wp="http://schemas.openxmlformats.org/drawingml/2006/wordprocessingDrawing" xmlns:w10="urn:schemas-microsoft-com:office:word" xmlns:w="http://schemas.openxmlformats.org/wordprocessingml/2006/main" xmlns:w14="http://schemas.microsoft.com/office/word/2010/wordml" xmlns:w15="http://schemas.microsoft.com/office/word/2012/wordml" xmlns:w16cex="http://schemas.microsoft.com/office/word/2018/wordml/cex" xmlns:w16cid="http://schemas.microsoft.com/office/word/2016/wordml/cid" xmlns:w16="http://schemas.microsoft.com/office/word/2018/wordml" xmlns:w16sdtdh="http://schemas.microsoft.com/office/word/2020/wordml/sdtdatahash" xmlns:w16se="http://schemas.microsoft.com/office/word/2015/wordml/symex" xmlns:wpg="http://schemas.microsoft.com/office/word/2010/wordprocessingGroup" xmlns:wpi="http://schemas.microsoft.com/office/word/2010/wordprocessingInk" xmlns:wne="http://schemas.microsoft.com/office/word/2006/wordml" xmlns:wps="http://schemas.microsoft.com/office/word/2010/wordprocessingShape" mc:Ignorable="w14 w15 w16se w16cid w16 w16cex w16sdtdh wp14">
+<w:document xmlns:wpc="http://schemas.microsoft.com/office/word/2010/wordprocessingCanvas" xmlns:cx="http://schemas.microsoft.com/office/drawing/2014/chartex" xmlns:cx1="http://schemas.microsoft.com/office/drawing/2015/9/8/chartex" xmlns:cx2="http://schemas.microsoft.com/office/drawing/2015/10/21/chartex" xmlns:cx3="http://schemas.microsoft.com/office/drawing/2016/5/9/chartex" xmlns:cx4="http://schemas.microsoft.com/office/drawing/2016/5/10/chartex" xmlns:cx5="http://schemas.microsoft.com/office/drawing/2016/5/11/chartex" xmlns:cx6="http://schemas.microsoft.com/office/drawing/2016/5/12/chartex" xmlns:cx7="http://schemas.microsoft.com/office/drawing/2016/5/13/chartex" xmlns:cx8="http://schemas.microsoft.com/office/drawing/2016/5/14/chartex" xmlns:mc="http://schemas.openxmlformats.org/markup-compatibility/2006" xmlns:aink="http://schemas.microsoft.com/office/drawing/2016/ink" xmlns:am3d="http://schemas.microsoft.com/office/drawing/2017/model3d" xmlns:o="urn:schemas-microsoft-com:office:office" xmlns:oel="http://schemas.microsoft.com/office/2019/extlst" xmlns:r="http://schemas.openxmlformats.org/officeDocument/2006/relationships" xmlns:m="http://schemas.openxmlformats.org/officeDocument/2006/math" xmlns:v="urn:schemas-microsoft-com:vml" xmlns:wp14="http://schemas.microsoft.com/office/word/2010/wordprocessingDrawing" xmlns:wp="http://schemas.openxmlformats.org/drawingml/2006/wordprocessingDrawing" xmlns:w10="urn:schemas-microsoft-com:office:word" xmlns:w="http://schemas.openxmlformats.org/wordprocessingml/2006/main" xmlns:w14="http://schemas.microsoft.com/office/word/2010/wordml" xmlns:w15="http://schemas.microsoft.com/office/word/2012/wordml" xmlns:w16cex="http://schemas.microsoft.com/office/word/2018/wordml/cex" xmlns:w16cid="http://schemas.microsoft.com/office/word/2016/wordml/cid" xmlns:w16="http://schemas.microsoft.com/office/word/2018/wordml" xmlns:w16du="http://schemas.microsoft.com/office/word/2023/wordml/word16du" xmlns:w16sdtdh="http://schemas.microsoft.com/office/word/2020/wordml/sdtdatahash" xmlns:w16se="http://schemas.microsoft.com/office/word/2015/wordml/symex" xmlns:wpg="http://schemas.microsoft.com/office/word/2010/wordprocessingGroup" xmlns:wpi="http://schemas.microsoft.com/office/word/2010/wordprocessingInk" xmlns:wne="http://schemas.microsoft.com/office/word/2006/wordml" xmlns:wps="http://schemas.microsoft.com/office/word/2010/wordprocessingShape" mc:Ignorable="w14 w15 w16se w16cid w16 w16cex w16sdtdh w16du wp14">
   <w:body>
     <w:p>
       <w:pPr>
@@ -622,23 +622,7 @@
           <w:sz w:val="24"/>
           <w:szCs w:val="24"/>
         </w:rPr>
-        <w:t xml:space="preserve">. </w:t>
-      </w:r>
-      <w:proofErr w:type="spellStart"/>
-      <w:r>
-        <w:rPr>
-          <w:sz w:val="24"/>
-          <w:szCs w:val="24"/>
-        </w:rPr>
-        <w:t>Saat</w:t>
-      </w:r>
-      <w:proofErr w:type="spellEnd"/>
-      <w:r>
-        <w:rPr>
-          <w:sz w:val="24"/>
-          <w:szCs w:val="24"/>
-        </w:rPr>
-        <w:t xml:space="preserve"> </w:t>
+        <w:t xml:space="preserve">. Saat </w:t>
       </w:r>
       <w:proofErr w:type="spellStart"/>
       <w:r>
@@ -830,23 +814,7 @@
           <w:sz w:val="24"/>
           <w:szCs w:val="24"/>
         </w:rPr>
-        <w:t xml:space="preserve"> </w:t>
-      </w:r>
-      <w:proofErr w:type="spellStart"/>
-      <w:r>
-        <w:rPr>
-          <w:sz w:val="24"/>
-          <w:szCs w:val="24"/>
-        </w:rPr>
-        <w:t>batas</w:t>
-      </w:r>
-      <w:proofErr w:type="spellEnd"/>
-      <w:r>
-        <w:rPr>
-          <w:sz w:val="24"/>
-          <w:szCs w:val="24"/>
-        </w:rPr>
-        <w:t xml:space="preserve"> </w:t>
+        <w:t xml:space="preserve"> batas </w:t>
       </w:r>
       <w:proofErr w:type="spellStart"/>
       <w:r>
@@ -1049,21 +1017,12 @@
           <w:lang w:val="id-ID"/>
         </w:rPr>
       </w:pPr>
-      <w:proofErr w:type="spellStart"/>
-      <w:r>
-        <w:rPr>
-          <w:sz w:val="24"/>
-          <w:szCs w:val="24"/>
-        </w:rPr>
-        <w:t>Dalam</w:t>
-      </w:r>
-      <w:proofErr w:type="spellEnd"/>
-      <w:r>
-        <w:rPr>
-          <w:sz w:val="24"/>
-          <w:szCs w:val="24"/>
-        </w:rPr>
-        <w:t xml:space="preserve"> </w:t>
+      <w:r>
+        <w:rPr>
+          <w:sz w:val="24"/>
+          <w:szCs w:val="24"/>
+        </w:rPr>
+        <w:t xml:space="preserve">Dalam </w:t>
       </w:r>
       <w:proofErr w:type="spellStart"/>
       <w:r>
@@ -8797,7 +8756,6 @@
           <w:lang w:val="en-US"/>
         </w:rPr>
       </w:pPr>
-      <w:proofErr w:type="spellStart"/>
       <w:r>
         <w:rPr>
           <w:rFonts w:ascii="Times New Roman" w:eastAsia="Times New Roman" w:hAnsi="Times New Roman" w:cs="Times New Roman"/>
@@ -8807,19 +8765,7 @@
           <w:szCs w:val="24"/>
           <w:lang w:val="en-US"/>
         </w:rPr>
-        <w:t>Analis</w:t>
-      </w:r>
-      <w:proofErr w:type="spellEnd"/>
-      <w:r>
-        <w:rPr>
-          <w:rFonts w:ascii="Times New Roman" w:eastAsia="Times New Roman" w:hAnsi="Times New Roman" w:cs="Times New Roman"/>
-          <w:b/>
-          <w:bCs/>
-          <w:sz w:val="24"/>
-          <w:szCs w:val="24"/>
-          <w:lang w:val="en-US"/>
-        </w:rPr>
-        <w:t xml:space="preserve"> </w:t>
+        <w:t xml:space="preserve">Analis </w:t>
       </w:r>
       <w:proofErr w:type="spellStart"/>
       <w:r>
@@ -12481,31 +12427,7 @@
           <w:szCs w:val="24"/>
           <w:lang w:val="en-US"/>
         </w:rPr>
-        <w:t xml:space="preserve"> yang </w:t>
-      </w:r>
-      <w:proofErr w:type="spellStart"/>
-      <w:r>
-        <w:rPr>
-          <w:rFonts w:ascii="Times New Roman" w:eastAsia="Times New Roman" w:hAnsi="Times New Roman" w:cs="Times New Roman"/>
-          <w:b/>
-          <w:bCs/>
-          <w:sz w:val="24"/>
-          <w:szCs w:val="24"/>
-          <w:lang w:val="en-US"/>
-        </w:rPr>
-        <w:t>Tidak</w:t>
-      </w:r>
-      <w:proofErr w:type="spellEnd"/>
-      <w:r>
-        <w:rPr>
-          <w:rFonts w:ascii="Times New Roman" w:eastAsia="Times New Roman" w:hAnsi="Times New Roman" w:cs="Times New Roman"/>
-          <w:b/>
-          <w:bCs/>
-          <w:sz w:val="24"/>
-          <w:szCs w:val="24"/>
-          <w:lang w:val="en-US"/>
-        </w:rPr>
-        <w:t xml:space="preserve"> </w:t>
+        <w:t xml:space="preserve"> yang Tidak </w:t>
       </w:r>
       <w:proofErr w:type="spellStart"/>
       <w:r>
@@ -12721,27 +12643,7 @@
           <w:szCs w:val="24"/>
           <w:lang w:val="en-US"/>
         </w:rPr>
-        <w:t xml:space="preserve"> </w:t>
-      </w:r>
-      <w:proofErr w:type="spellStart"/>
-      <w:r>
-        <w:rPr>
-          <w:rFonts w:ascii="Times New Roman" w:eastAsia="Times New Roman" w:hAnsi="Times New Roman" w:cs="Times New Roman"/>
-          <w:sz w:val="24"/>
-          <w:szCs w:val="24"/>
-          <w:lang w:val="en-US"/>
-        </w:rPr>
-        <w:t>Tidak</w:t>
-      </w:r>
-      <w:proofErr w:type="spellEnd"/>
-      <w:r>
-        <w:rPr>
-          <w:rFonts w:ascii="Times New Roman" w:eastAsia="Times New Roman" w:hAnsi="Times New Roman" w:cs="Times New Roman"/>
-          <w:sz w:val="24"/>
-          <w:szCs w:val="24"/>
-          <w:lang w:val="en-US"/>
-        </w:rPr>
-        <w:t xml:space="preserve"> </w:t>
+        <w:t xml:space="preserve"> Tidak </w:t>
       </w:r>
       <w:proofErr w:type="spellStart"/>
       <w:r>
@@ -13673,31 +13575,7 @@
           <w:szCs w:val="24"/>
           <w:lang w:val="en-US"/>
         </w:rPr>
-        <w:t xml:space="preserve"> Tim yang </w:t>
-      </w:r>
-      <w:proofErr w:type="spellStart"/>
-      <w:r>
-        <w:rPr>
-          <w:rFonts w:ascii="Times New Roman" w:eastAsia="Times New Roman" w:hAnsi="Times New Roman" w:cs="Times New Roman"/>
-          <w:b/>
-          <w:bCs/>
-          <w:sz w:val="24"/>
-          <w:szCs w:val="24"/>
-          <w:lang w:val="en-US"/>
-        </w:rPr>
-        <w:t>Tidak</w:t>
-      </w:r>
-      <w:proofErr w:type="spellEnd"/>
-      <w:r>
-        <w:rPr>
-          <w:rFonts w:ascii="Times New Roman" w:eastAsia="Times New Roman" w:hAnsi="Times New Roman" w:cs="Times New Roman"/>
-          <w:b/>
-          <w:bCs/>
-          <w:sz w:val="24"/>
-          <w:szCs w:val="24"/>
-          <w:lang w:val="en-US"/>
-        </w:rPr>
-        <w:t xml:space="preserve"> </w:t>
+        <w:t xml:space="preserve"> Tim yang Tidak </w:t>
       </w:r>
       <w:proofErr w:type="spellStart"/>
       <w:r>
@@ -14691,27 +14569,7 @@
           <w:szCs w:val="24"/>
           <w:lang w:val="en-US"/>
         </w:rPr>
-        <w:t xml:space="preserve">. </w:t>
-      </w:r>
-      <w:proofErr w:type="spellStart"/>
-      <w:r>
-        <w:rPr>
-          <w:rFonts w:ascii="Times New Roman" w:eastAsia="Times New Roman" w:hAnsi="Times New Roman" w:cs="Times New Roman"/>
-          <w:sz w:val="24"/>
-          <w:szCs w:val="24"/>
-          <w:lang w:val="en-US"/>
-        </w:rPr>
-        <w:t>Ini</w:t>
-      </w:r>
-      <w:proofErr w:type="spellEnd"/>
-      <w:r>
-        <w:rPr>
-          <w:rFonts w:ascii="Times New Roman" w:eastAsia="Times New Roman" w:hAnsi="Times New Roman" w:cs="Times New Roman"/>
-          <w:sz w:val="24"/>
-          <w:szCs w:val="24"/>
-          <w:lang w:val="en-US"/>
-        </w:rPr>
-        <w:t xml:space="preserve"> </w:t>
+        <w:t xml:space="preserve">. Ini </w:t>
       </w:r>
       <w:proofErr w:type="spellStart"/>
       <w:r>
@@ -14903,7 +14761,6 @@
           <w:lang w:val="en-US"/>
         </w:rPr>
       </w:pPr>
-      <w:proofErr w:type="spellStart"/>
       <w:r>
         <w:rPr>
           <w:rFonts w:ascii="Times New Roman" w:eastAsia="Times New Roman" w:hAnsi="Times New Roman" w:cs="Times New Roman"/>
@@ -14913,19 +14770,7 @@
           <w:szCs w:val="24"/>
           <w:lang w:val="en-US"/>
         </w:rPr>
-        <w:t>Tidak</w:t>
-      </w:r>
-      <w:proofErr w:type="spellEnd"/>
-      <w:r>
-        <w:rPr>
-          <w:rFonts w:ascii="Times New Roman" w:eastAsia="Times New Roman" w:hAnsi="Times New Roman" w:cs="Times New Roman"/>
-          <w:b/>
-          <w:bCs/>
-          <w:sz w:val="24"/>
-          <w:szCs w:val="24"/>
-          <w:lang w:val="en-US"/>
-        </w:rPr>
-        <w:t xml:space="preserve"> Ada </w:t>
+        <w:t xml:space="preserve">Tidak Ada </w:t>
       </w:r>
       <w:proofErr w:type="spellStart"/>
       <w:r>
@@ -15011,25 +14856,14 @@
           <w:lang w:val="id-ID"/>
         </w:rPr>
       </w:pPr>
-      <w:proofErr w:type="spellStart"/>
-      <w:r>
-        <w:rPr>
-          <w:rFonts w:ascii="Times New Roman" w:eastAsia="Times New Roman" w:hAnsi="Times New Roman" w:cs="Times New Roman"/>
-          <w:sz w:val="24"/>
-          <w:szCs w:val="24"/>
-          <w:lang w:val="en-US"/>
-        </w:rPr>
-        <w:t>Tidak</w:t>
-      </w:r>
-      <w:proofErr w:type="spellEnd"/>
-      <w:r>
-        <w:rPr>
-          <w:rFonts w:ascii="Times New Roman" w:eastAsia="Times New Roman" w:hAnsi="Times New Roman" w:cs="Times New Roman"/>
-          <w:sz w:val="24"/>
-          <w:szCs w:val="24"/>
-          <w:lang w:val="en-US"/>
-        </w:rPr>
-        <w:t xml:space="preserve"> </w:t>
+      <w:r>
+        <w:rPr>
+          <w:rFonts w:ascii="Times New Roman" w:eastAsia="Times New Roman" w:hAnsi="Times New Roman" w:cs="Times New Roman"/>
+          <w:sz w:val="24"/>
+          <w:szCs w:val="24"/>
+          <w:lang w:val="en-US"/>
+        </w:rPr>
+        <w:t xml:space="preserve">Tidak </w:t>
       </w:r>
       <w:proofErr w:type="spellStart"/>
       <w:r>
@@ -15533,7 +15367,6 @@
         <w:pStyle w:val="Heading3"/>
         <w:spacing w:before="280" w:beforeAutospacing="0" w:after="80" w:afterAutospacing="0"/>
       </w:pPr>
-      <w:proofErr w:type="spellStart"/>
       <w:r>
         <w:rPr>
           <w:rFonts w:ascii="Arial" w:hAnsi="Arial" w:cs="Arial"/>
@@ -15542,17 +15375,7 @@
           <w:szCs w:val="26"/>
         </w:rPr>
         <w:lastRenderedPageBreak/>
-        <w:t>Tujuan</w:t>
-      </w:r>
-      <w:proofErr w:type="spellEnd"/>
-      <w:r>
-        <w:rPr>
-          <w:rFonts w:ascii="Arial" w:hAnsi="Arial" w:cs="Arial"/>
-          <w:color w:val="000000"/>
-          <w:sz w:val="26"/>
-          <w:szCs w:val="26"/>
-        </w:rPr>
-        <w:t xml:space="preserve"> </w:t>
+        <w:t xml:space="preserve">Tujuan </w:t>
       </w:r>
       <w:proofErr w:type="spellStart"/>
       <w:r>
@@ -17996,6 +17819,138 @@
         <w:ind w:left="720"/>
         <w:rPr>
           <w:rFonts w:ascii="Times New Roman" w:eastAsia="Times New Roman" w:hAnsi="Times New Roman" w:cs="Times New Roman"/>
+          <w:sz w:val="24"/>
+          <w:szCs w:val="24"/>
+          <w:lang w:val="id-ID"/>
+        </w:rPr>
+      </w:pPr>
+    </w:p>
+    <w:p>
+      <w:pPr>
+        <w:spacing w:before="100" w:beforeAutospacing="1" w:after="100" w:afterAutospacing="1" w:line="240" w:lineRule="auto"/>
+        <w:ind w:left="720"/>
+        <w:rPr>
+          <w:rFonts w:ascii="Times New Roman" w:eastAsia="Times New Roman" w:hAnsi="Times New Roman" w:cs="Times New Roman"/>
+          <w:sz w:val="24"/>
+          <w:szCs w:val="24"/>
+          <w:lang w:val="id-ID"/>
+        </w:rPr>
+      </w:pPr>
+    </w:p>
+    <w:p>
+      <w:pPr>
+        <w:spacing w:before="100" w:beforeAutospacing="1" w:after="100" w:afterAutospacing="1" w:line="240" w:lineRule="auto"/>
+        <w:ind w:left="720"/>
+        <w:rPr>
+          <w:rFonts w:ascii="Times New Roman" w:eastAsia="Times New Roman" w:hAnsi="Times New Roman" w:cs="Times New Roman"/>
+          <w:sz w:val="24"/>
+          <w:szCs w:val="24"/>
+          <w:lang w:val="id-ID"/>
+        </w:rPr>
+      </w:pPr>
+    </w:p>
+    <w:p>
+      <w:pPr>
+        <w:spacing w:before="100" w:beforeAutospacing="1" w:after="100" w:afterAutospacing="1" w:line="240" w:lineRule="auto"/>
+        <w:ind w:left="720"/>
+        <w:rPr>
+          <w:rFonts w:ascii="Times New Roman" w:eastAsia="Times New Roman" w:hAnsi="Times New Roman" w:cs="Times New Roman"/>
+          <w:sz w:val="24"/>
+          <w:szCs w:val="24"/>
+          <w:lang w:val="id-ID"/>
+        </w:rPr>
+      </w:pPr>
+    </w:p>
+    <w:p>
+      <w:pPr>
+        <w:spacing w:before="100" w:beforeAutospacing="1" w:after="100" w:afterAutospacing="1" w:line="240" w:lineRule="auto"/>
+        <w:ind w:left="720"/>
+        <w:rPr>
+          <w:rFonts w:ascii="Times New Roman" w:eastAsia="Times New Roman" w:hAnsi="Times New Roman" w:cs="Times New Roman"/>
+          <w:sz w:val="24"/>
+          <w:szCs w:val="24"/>
+          <w:lang w:val="id-ID"/>
+        </w:rPr>
+      </w:pPr>
+    </w:p>
+    <w:p>
+      <w:pPr>
+        <w:spacing w:before="100" w:beforeAutospacing="1" w:after="100" w:afterAutospacing="1" w:line="240" w:lineRule="auto"/>
+        <w:ind w:left="720"/>
+        <w:rPr>
+          <w:rFonts w:ascii="Times New Roman" w:eastAsia="Times New Roman" w:hAnsi="Times New Roman" w:cs="Times New Roman"/>
+          <w:sz w:val="24"/>
+          <w:szCs w:val="24"/>
+          <w:lang w:val="id-ID"/>
+        </w:rPr>
+      </w:pPr>
+    </w:p>
+    <w:p>
+      <w:pPr>
+        <w:spacing w:before="100" w:beforeAutospacing="1" w:after="100" w:afterAutospacing="1" w:line="240" w:lineRule="auto"/>
+        <w:ind w:left="720"/>
+        <w:rPr>
+          <w:rFonts w:ascii="Times New Roman" w:eastAsia="Times New Roman" w:hAnsi="Times New Roman" w:cs="Times New Roman"/>
+          <w:sz w:val="24"/>
+          <w:szCs w:val="24"/>
+          <w:lang w:val="id-ID"/>
+        </w:rPr>
+      </w:pPr>
+    </w:p>
+    <w:p>
+      <w:pPr>
+        <w:spacing w:before="100" w:beforeAutospacing="1" w:after="100" w:afterAutospacing="1" w:line="240" w:lineRule="auto"/>
+        <w:ind w:left="720"/>
+        <w:rPr>
+          <w:rFonts w:ascii="Times New Roman" w:eastAsia="Times New Roman" w:hAnsi="Times New Roman" w:cs="Times New Roman"/>
+          <w:sz w:val="24"/>
+          <w:szCs w:val="24"/>
+          <w:lang w:val="id-ID"/>
+        </w:rPr>
+      </w:pPr>
+    </w:p>
+    <w:p>
+      <w:pPr>
+        <w:spacing w:before="100" w:beforeAutospacing="1" w:after="100" w:afterAutospacing="1" w:line="240" w:lineRule="auto"/>
+        <w:ind w:left="720"/>
+        <w:rPr>
+          <w:rFonts w:ascii="Times New Roman" w:eastAsia="Times New Roman" w:hAnsi="Times New Roman" w:cs="Times New Roman"/>
+          <w:sz w:val="24"/>
+          <w:szCs w:val="24"/>
+          <w:lang w:val="id-ID"/>
+        </w:rPr>
+      </w:pPr>
+    </w:p>
+    <w:p>
+      <w:pPr>
+        <w:spacing w:before="100" w:beforeAutospacing="1" w:after="100" w:afterAutospacing="1" w:line="240" w:lineRule="auto"/>
+        <w:ind w:left="720"/>
+        <w:rPr>
+          <w:rFonts w:ascii="Times New Roman" w:eastAsia="Times New Roman" w:hAnsi="Times New Roman" w:cs="Times New Roman"/>
+          <w:sz w:val="24"/>
+          <w:szCs w:val="24"/>
+          <w:lang w:val="id-ID"/>
+        </w:rPr>
+      </w:pPr>
+    </w:p>
+    <w:p>
+      <w:pPr>
+        <w:spacing w:before="100" w:beforeAutospacing="1" w:after="100" w:afterAutospacing="1" w:line="240" w:lineRule="auto"/>
+        <w:ind w:left="720"/>
+        <w:rPr>
+          <w:rFonts w:ascii="Times New Roman" w:eastAsia="Times New Roman" w:hAnsi="Times New Roman" w:cs="Times New Roman"/>
+          <w:sz w:val="24"/>
+          <w:szCs w:val="24"/>
+          <w:lang w:val="id-ID"/>
+        </w:rPr>
+      </w:pPr>
+    </w:p>
+    <w:p>
+      <w:pPr>
+        <w:spacing w:before="100" w:beforeAutospacing="1" w:after="100" w:afterAutospacing="1" w:line="240" w:lineRule="auto"/>
+        <w:ind w:left="720"/>
+        <w:rPr>
+          <w:rFonts w:ascii="Times New Roman" w:eastAsia="Times New Roman" w:hAnsi="Times New Roman" w:cs="Times New Roman"/>
           <w:b/>
           <w:bCs/>
           <w:sz w:val="36"/>
@@ -18005,22 +17960,44 @@
       </w:pPr>
       <w:r>
         <w:rPr>
+          <w:rFonts w:ascii="Times New Roman" w:eastAsia="Times New Roman" w:hAnsi="Times New Roman" w:cs="Times New Roman"/>
+          <w:b/>
+          <w:bCs/>
+          <w:sz w:val="36"/>
+          <w:szCs w:val="36"/>
+          <w:lang w:val="id-ID"/>
+        </w:rPr>
+        <w:lastRenderedPageBreak/>
+        <w:t>Use Case Diagram</w:t>
+      </w:r>
+    </w:p>
+    <w:p>
+      <w:pPr>
+        <w:spacing w:before="100" w:beforeAutospacing="1" w:after="100" w:afterAutospacing="1" w:line="240" w:lineRule="auto"/>
+        <w:rPr>
+          <w:rFonts w:ascii="Times New Roman" w:eastAsia="Times New Roman" w:hAnsi="Times New Roman" w:cs="Times New Roman"/>
+          <w:b/>
+          <w:bCs/>
+          <w:sz w:val="36"/>
+          <w:szCs w:val="36"/>
+          <w:lang w:val="id-ID"/>
+        </w:rPr>
+      </w:pPr>
+      <w:r>
+        <w:rPr>
+          <w:rFonts w:ascii="Times New Roman" w:eastAsia="Times New Roman" w:hAnsi="Times New Roman" w:cs="Times New Roman"/>
+          <w:b/>
+          <w:bCs/>
           <w:noProof/>
-        </w:rPr>
-        <w:lastRenderedPageBreak/>
+          <w:sz w:val="36"/>
+          <w:szCs w:val="36"/>
+          <w:lang w:val="id-ID"/>
+        </w:rPr>
         <w:drawing>
-          <wp:anchor distT="0" distB="0" distL="114300" distR="114300" simplePos="0" relativeHeight="251660288" behindDoc="0" locked="0" layoutInCell="1" allowOverlap="1" wp14:anchorId="28354766" wp14:editId="2CAF810C">
-            <wp:simplePos x="0" y="0"/>
-            <wp:positionH relativeFrom="column">
-              <wp:posOffset>-908050</wp:posOffset>
-            </wp:positionH>
-            <wp:positionV relativeFrom="paragraph">
-              <wp:posOffset>355600</wp:posOffset>
-            </wp:positionV>
-            <wp:extent cx="7531100" cy="6588760"/>
-            <wp:effectExtent l="0" t="0" r="0" b="2540"/>
-            <wp:wrapTopAndBottom/>
-            <wp:docPr id="3" name="Picture 3"/>
+          <wp:inline distT="0" distB="0" distL="0" distR="0" wp14:anchorId="728C25A2" wp14:editId="4E668FCF">
+            <wp:extent cx="4871582" cy="8293395"/>
+            <wp:effectExtent l="0" t="0" r="5715" b="0"/>
+            <wp:docPr id="275713922" name="Picture 1"/>
             <wp:cNvGraphicFramePr>
               <a:graphicFrameLocks xmlns:a="http://schemas.openxmlformats.org/drawingml/2006/main" noChangeAspect="1"/>
             </wp:cNvGraphicFramePr>
@@ -18028,10 +18005,8 @@
               <a:graphicData uri="http://schemas.openxmlformats.org/drawingml/2006/picture">
                 <pic:pic xmlns:pic="http://schemas.openxmlformats.org/drawingml/2006/picture">
                   <pic:nvPicPr>
-                    <pic:cNvPr id="0" name="Picture 1"/>
-                    <pic:cNvPicPr>
-                      <a:picLocks noChangeAspect="1" noChangeArrowheads="1"/>
-                    </pic:cNvPicPr>
+                    <pic:cNvPr id="275713922" name="Picture 275713922"/>
+                    <pic:cNvPicPr/>
                   </pic:nvPicPr>
                   <pic:blipFill>
                     <a:blip r:embed="rId8">
@@ -18041,65 +18016,48 @@
                         </a:ext>
                       </a:extLst>
                     </a:blip>
-                    <a:srcRect/>
                     <a:stretch>
                       <a:fillRect/>
                     </a:stretch>
                   </pic:blipFill>
-                  <pic:spPr bwMode="auto">
+                  <pic:spPr>
                     <a:xfrm>
                       <a:off x="0" y="0"/>
-                      <a:ext cx="7531100" cy="6588760"/>
+                      <a:ext cx="4875802" cy="8300580"/>
                     </a:xfrm>
                     <a:prstGeom prst="rect">
                       <a:avLst/>
                     </a:prstGeom>
-                    <a:noFill/>
-                    <a:ln>
-                      <a:noFill/>
-                    </a:ln>
                   </pic:spPr>
                 </pic:pic>
               </a:graphicData>
             </a:graphic>
-            <wp14:sizeRelH relativeFrom="margin">
-              <wp14:pctWidth>0</wp14:pctWidth>
-            </wp14:sizeRelH>
-            <wp14:sizeRelV relativeFrom="margin">
-              <wp14:pctHeight>0</wp14:pctHeight>
-            </wp14:sizeRelV>
-          </wp:anchor>
+          </wp:inline>
         </w:drawing>
       </w:r>
-      <w:r>
-        <w:rPr>
-          <w:rFonts w:ascii="Times New Roman" w:eastAsia="Times New Roman" w:hAnsi="Times New Roman" w:cs="Times New Roman"/>
+    </w:p>
+    <w:p>
+      <w:pPr>
+        <w:rPr>
           <w:b/>
           <w:bCs/>
           <w:sz w:val="36"/>
           <w:szCs w:val="36"/>
           <w:lang w:val="id-ID"/>
         </w:rPr>
-        <w:t>Use Case Diagram</w:t>
-      </w:r>
-    </w:p>
-    <w:p>
-      <w:pPr>
-        <w:spacing w:before="100" w:beforeAutospacing="1" w:after="100" w:afterAutospacing="1" w:line="240" w:lineRule="auto"/>
-        <w:rPr>
-          <w:rFonts w:ascii="Times New Roman" w:eastAsia="Times New Roman" w:hAnsi="Times New Roman" w:cs="Times New Roman"/>
+      </w:pPr>
+      <w:r>
+        <w:rPr>
           <w:b/>
           <w:bCs/>
           <w:sz w:val="36"/>
           <w:szCs w:val="36"/>
           <w:lang w:val="id-ID"/>
         </w:rPr>
-      </w:pPr>
+        <w:lastRenderedPageBreak/>
+        <w:t>Activity Diagram</w:t>
+      </w:r>
     </w:p>
-    <w:p/>
-    <w:p/>
-    <w:p/>
-    <w:p/>
     <w:p>
       <w:pPr>
         <w:rPr>
@@ -18110,6 +18068,17 @@
           <w:lang w:val="id-ID"/>
         </w:rPr>
       </w:pPr>
+    </w:p>
+    <w:p>
+      <w:pPr>
+        <w:rPr>
+          <w:b/>
+          <w:bCs/>
+          <w:sz w:val="36"/>
+          <w:szCs w:val="36"/>
+          <w:lang w:val="id-ID"/>
+        </w:rPr>
+      </w:pPr>
       <w:r>
         <w:rPr>
           <w:b/>
@@ -18117,21 +18086,13 @@
           <w:noProof/>
           <w:sz w:val="36"/>
           <w:szCs w:val="36"/>
-        </w:rPr>
-        <w:lastRenderedPageBreak/>
+          <w:lang w:val="id-ID"/>
+        </w:rPr>
         <w:drawing>
-          <wp:anchor distT="0" distB="0" distL="114300" distR="114300" simplePos="0" relativeHeight="251661312" behindDoc="0" locked="0" layoutInCell="1" allowOverlap="1" wp14:anchorId="76CA9EEC" wp14:editId="32B3ED5D">
-            <wp:simplePos x="0" y="0"/>
-            <wp:positionH relativeFrom="page">
-              <wp:posOffset>28574</wp:posOffset>
-            </wp:positionH>
-            <wp:positionV relativeFrom="page">
-              <wp:posOffset>1390650</wp:posOffset>
-            </wp:positionV>
-            <wp:extent cx="7477125" cy="6719476"/>
-            <wp:effectExtent l="0" t="0" r="0" b="5715"/>
-            <wp:wrapTopAndBottom/>
-            <wp:docPr id="2" name="Picture 2"/>
+          <wp:inline distT="0" distB="0" distL="0" distR="0" wp14:anchorId="7BA07881" wp14:editId="3F1B68DD">
+            <wp:extent cx="6347049" cy="7825563"/>
+            <wp:effectExtent l="0" t="0" r="0" b="4445"/>
+            <wp:docPr id="1388198361" name="Picture 2"/>
             <wp:cNvGraphicFramePr>
               <a:graphicFrameLocks xmlns:a="http://schemas.openxmlformats.org/drawingml/2006/main" noChangeAspect="1"/>
             </wp:cNvGraphicFramePr>
@@ -18139,10 +18100,8 @@
               <a:graphicData uri="http://schemas.openxmlformats.org/drawingml/2006/picture">
                 <pic:pic xmlns:pic="http://schemas.openxmlformats.org/drawingml/2006/picture">
                   <pic:nvPicPr>
-                    <pic:cNvPr id="0" name="Picture 1"/>
-                    <pic:cNvPicPr>
-                      <a:picLocks noChangeAspect="1" noChangeArrowheads="1"/>
-                    </pic:cNvPicPr>
+                    <pic:cNvPr id="1388198361" name="Picture 1388198361"/>
+                    <pic:cNvPicPr/>
                   </pic:nvPicPr>
                   <pic:blipFill>
                     <a:blip r:embed="rId9">
@@ -18152,36 +18111,36 @@
                         </a:ext>
                       </a:extLst>
                     </a:blip>
-                    <a:srcRect/>
                     <a:stretch>
                       <a:fillRect/>
                     </a:stretch>
                   </pic:blipFill>
-                  <pic:spPr bwMode="auto">
+                  <pic:spPr>
                     <a:xfrm>
                       <a:off x="0" y="0"/>
-                      <a:ext cx="7489327" cy="6730442"/>
+                      <a:ext cx="6350947" cy="7830369"/>
                     </a:xfrm>
                     <a:prstGeom prst="rect">
                       <a:avLst/>
                     </a:prstGeom>
-                    <a:noFill/>
-                    <a:ln>
-                      <a:noFill/>
-                    </a:ln>
                   </pic:spPr>
                 </pic:pic>
               </a:graphicData>
             </a:graphic>
-            <wp14:sizeRelH relativeFrom="margin">
-              <wp14:pctWidth>0</wp14:pctWidth>
-            </wp14:sizeRelH>
-            <wp14:sizeRelV relativeFrom="margin">
-              <wp14:pctHeight>0</wp14:pctHeight>
-            </wp14:sizeRelV>
-          </wp:anchor>
+          </wp:inline>
         </w:drawing>
       </w:r>
+    </w:p>
+    <w:p>
+      <w:pPr>
+        <w:rPr>
+          <w:b/>
+          <w:bCs/>
+          <w:sz w:val="36"/>
+          <w:szCs w:val="36"/>
+          <w:lang w:val="en-US"/>
+        </w:rPr>
+      </w:pPr>
       <w:r>
         <w:rPr>
           <w:b/>
@@ -18190,8 +18149,30 @@
           <w:szCs w:val="36"/>
           <w:lang w:val="id-ID"/>
         </w:rPr>
-        <w:t>Activity Diagram</w:t>
-      </w:r>
+        <w:lastRenderedPageBreak/>
+        <w:t>DFD Level</w:t>
+      </w:r>
+      <w:r>
+        <w:rPr>
+          <w:b/>
+          <w:bCs/>
+          <w:sz w:val="36"/>
+          <w:szCs w:val="36"/>
+          <w:lang w:val="en-US"/>
+        </w:rPr>
+        <w:t xml:space="preserve"> 0</w:t>
+      </w:r>
+    </w:p>
+    <w:p>
+      <w:pPr>
+        <w:rPr>
+          <w:b/>
+          <w:bCs/>
+          <w:sz w:val="36"/>
+          <w:szCs w:val="36"/>
+          <w:lang w:val="en-US"/>
+        </w:rPr>
+      </w:pPr>
     </w:p>
     <w:p>
       <w:pPr>
@@ -18203,72 +18184,20 @@
           <w:lang w:val="id-ID"/>
         </w:rPr>
       </w:pPr>
-    </w:p>
-    <w:p>
-      <w:pPr>
+      <w:r>
         <w:rPr>
           <w:b/>
           <w:bCs/>
+          <w:noProof/>
           <w:sz w:val="36"/>
           <w:szCs w:val="36"/>
           <w:lang w:val="id-ID"/>
         </w:rPr>
-      </w:pPr>
-    </w:p>
-    <w:p>
-      <w:pPr>
-        <w:rPr>
-          <w:b/>
-          <w:bCs/>
-          <w:sz w:val="36"/>
-          <w:szCs w:val="36"/>
-          <w:lang w:val="id-ID"/>
-        </w:rPr>
-      </w:pPr>
-    </w:p>
-    <w:p>
-      <w:pPr>
-        <w:rPr>
-          <w:b/>
-          <w:bCs/>
-          <w:sz w:val="36"/>
-          <w:szCs w:val="36"/>
-          <w:lang w:val="id-ID"/>
-        </w:rPr>
-      </w:pPr>
-    </w:p>
-    <w:p>
-      <w:pPr>
-        <w:rPr>
-          <w:b/>
-          <w:bCs/>
-          <w:sz w:val="36"/>
-          <w:szCs w:val="36"/>
-          <w:lang w:val="en-US"/>
-        </w:rPr>
-      </w:pPr>
-      <w:r>
-        <w:rPr>
-          <w:b/>
-          <w:bCs/>
-          <w:sz w:val="36"/>
-          <w:szCs w:val="36"/>
-          <w:lang w:val="en-US"/>
-        </w:rPr>
-        <w:lastRenderedPageBreak/>
         <w:drawing>
-          <wp:anchor distT="0" distB="0" distL="114300" distR="114300" simplePos="0" relativeHeight="251663360" behindDoc="1" locked="0" layoutInCell="1" allowOverlap="1" wp14:anchorId="55A96764" wp14:editId="6110C67E">
-            <wp:simplePos x="0" y="0"/>
-            <wp:positionH relativeFrom="column">
-              <wp:posOffset>-752622</wp:posOffset>
-            </wp:positionH>
-            <wp:positionV relativeFrom="paragraph">
-              <wp:posOffset>-1</wp:posOffset>
-            </wp:positionV>
-            <wp:extent cx="7054166" cy="5162843"/>
-            <wp:effectExtent l="0" t="0" r="0" b="0"/>
-            <wp:wrapNone/>
-            <wp:docPr id="6" name="Picture 6"/>
+          <wp:inline distT="0" distB="0" distL="0" distR="0" wp14:anchorId="37BFF340" wp14:editId="13A09CAD">
+            <wp:extent cx="6482392" cy="3211032"/>
+            <wp:effectExtent l="0" t="0" r="0" b="8890"/>
+            <wp:docPr id="2131693749" name="Picture 3"/>
             <wp:cNvGraphicFramePr>
               <a:graphicFrameLocks xmlns:a="http://schemas.openxmlformats.org/drawingml/2006/main" noChangeAspect="1"/>
             </wp:cNvGraphicFramePr>
@@ -18276,7 +18205,7 @@
               <a:graphicData uri="http://schemas.openxmlformats.org/drawingml/2006/picture">
                 <pic:pic xmlns:pic="http://schemas.openxmlformats.org/drawingml/2006/picture">
                   <pic:nvPicPr>
-                    <pic:cNvPr id="1" name=""/>
+                    <pic:cNvPr id="2131693749" name="Picture 2131693749"/>
                     <pic:cNvPicPr/>
                   </pic:nvPicPr>
                   <pic:blipFill>
@@ -18294,7 +18223,7 @@
                   <pic:spPr>
                     <a:xfrm>
                       <a:off x="0" y="0"/>
-                      <a:ext cx="7074314" cy="5177589"/>
+                      <a:ext cx="6488039" cy="3213829"/>
                     </a:xfrm>
                     <a:prstGeom prst="rect">
                       <a:avLst/>
@@ -18303,16 +18232,12 @@
                 </pic:pic>
               </a:graphicData>
             </a:graphic>
-            <wp14:sizeRelH relativeFrom="margin">
-              <wp14:pctWidth>0</wp14:pctWidth>
-            </wp14:sizeRelH>
-            <wp14:sizeRelV relativeFrom="margin">
-              <wp14:pctHeight>0</wp14:pctHeight>
-            </wp14:sizeRelV>
-          </wp:anchor>
+          </wp:inline>
         </w:drawing>
       </w:r>
-      <w:r>
+    </w:p>
+    <w:p>
+      <w:pPr>
         <w:rPr>
           <w:b/>
           <w:bCs/>
@@ -18320,28 +18245,6 @@
           <w:szCs w:val="36"/>
           <w:lang w:val="id-ID"/>
         </w:rPr>
-        <w:t>DFD Level</w:t>
-      </w:r>
-      <w:r>
-        <w:rPr>
-          <w:b/>
-          <w:bCs/>
-          <w:sz w:val="36"/>
-          <w:szCs w:val="36"/>
-          <w:lang w:val="en-US"/>
-        </w:rPr>
-        <w:t xml:space="preserve"> 0</w:t>
-      </w:r>
-    </w:p>
-    <w:p>
-      <w:pPr>
-        <w:rPr>
-          <w:b/>
-          <w:bCs/>
-          <w:sz w:val="36"/>
-          <w:szCs w:val="36"/>
-          <w:lang w:val="en-US"/>
-        </w:rPr>
       </w:pPr>
     </w:p>
     <w:p>
@@ -18475,9 +18378,7 @@
           <w:lang w:val="id-ID"/>
         </w:rPr>
       </w:pPr>
-    </w:p>
-    <w:p>
-      <w:pPr>
+      <w:r>
         <w:rPr>
           <w:b/>
           <w:bCs/>
@@ -18485,7 +18386,9 @@
           <w:szCs w:val="36"/>
           <w:lang w:val="id-ID"/>
         </w:rPr>
-      </w:pPr>
+        <w:lastRenderedPageBreak/>
+        <w:t>DFD Level 1</w:t>
+      </w:r>
     </w:p>
     <w:p>
       <w:pPr>
@@ -18508,94 +18411,6 @@
           <w:lang w:val="id-ID"/>
         </w:rPr>
       </w:pPr>
-    </w:p>
-    <w:p>
-      <w:pPr>
-        <w:rPr>
-          <w:b/>
-          <w:bCs/>
-          <w:sz w:val="36"/>
-          <w:szCs w:val="36"/>
-          <w:lang w:val="id-ID"/>
-        </w:rPr>
-      </w:pPr>
-    </w:p>
-    <w:p>
-      <w:pPr>
-        <w:rPr>
-          <w:b/>
-          <w:bCs/>
-          <w:sz w:val="36"/>
-          <w:szCs w:val="36"/>
-          <w:lang w:val="id-ID"/>
-        </w:rPr>
-      </w:pPr>
-    </w:p>
-    <w:p>
-      <w:pPr>
-        <w:rPr>
-          <w:b/>
-          <w:bCs/>
-          <w:sz w:val="36"/>
-          <w:szCs w:val="36"/>
-          <w:lang w:val="id-ID"/>
-        </w:rPr>
-      </w:pPr>
-    </w:p>
-    <w:p>
-      <w:pPr>
-        <w:rPr>
-          <w:b/>
-          <w:bCs/>
-          <w:sz w:val="36"/>
-          <w:szCs w:val="36"/>
-          <w:lang w:val="id-ID"/>
-        </w:rPr>
-      </w:pPr>
-    </w:p>
-    <w:p>
-      <w:pPr>
-        <w:rPr>
-          <w:b/>
-          <w:bCs/>
-          <w:sz w:val="36"/>
-          <w:szCs w:val="36"/>
-          <w:lang w:val="id-ID"/>
-        </w:rPr>
-      </w:pPr>
-    </w:p>
-    <w:p>
-      <w:pPr>
-        <w:rPr>
-          <w:b/>
-          <w:bCs/>
-          <w:sz w:val="36"/>
-          <w:szCs w:val="36"/>
-          <w:lang w:val="id-ID"/>
-        </w:rPr>
-      </w:pPr>
-    </w:p>
-    <w:p>
-      <w:pPr>
-        <w:rPr>
-          <w:b/>
-          <w:bCs/>
-          <w:sz w:val="36"/>
-          <w:szCs w:val="36"/>
-          <w:lang w:val="id-ID"/>
-        </w:rPr>
-      </w:pPr>
-    </w:p>
-    <w:p>
-      <w:pPr>
-        <w:rPr>
-          <w:b/>
-          <w:bCs/>
-          <w:sz w:val="36"/>
-          <w:szCs w:val="36"/>
-          <w:lang w:val="id-ID"/>
-        </w:rPr>
-      </w:pPr>
       <w:r>
         <w:rPr>
           <w:b/>
@@ -18603,20 +18418,13 @@
           <w:noProof/>
           <w:sz w:val="36"/>
           <w:szCs w:val="36"/>
+          <w:lang w:val="id-ID"/>
         </w:rPr>
         <w:drawing>
-          <wp:anchor distT="0" distB="0" distL="114300" distR="114300" simplePos="0" relativeHeight="251662336" behindDoc="0" locked="0" layoutInCell="1" allowOverlap="1" wp14:anchorId="6E16696D" wp14:editId="62B00DCD">
-            <wp:simplePos x="0" y="0"/>
-            <wp:positionH relativeFrom="column">
-              <wp:posOffset>-610235</wp:posOffset>
-            </wp:positionH>
-            <wp:positionV relativeFrom="paragraph">
-              <wp:posOffset>638175</wp:posOffset>
-            </wp:positionV>
-            <wp:extent cx="6124575" cy="7635875"/>
-            <wp:effectExtent l="0" t="0" r="9525" b="3175"/>
-            <wp:wrapSquare wrapText="bothSides"/>
-            <wp:docPr id="4" name="Picture 4"/>
+          <wp:inline distT="0" distB="0" distL="0" distR="0" wp14:anchorId="18E0815B" wp14:editId="72DEE144">
+            <wp:extent cx="6485860" cy="6398194"/>
+            <wp:effectExtent l="0" t="0" r="0" b="3175"/>
+            <wp:docPr id="951775037" name="Picture 4"/>
             <wp:cNvGraphicFramePr>
               <a:graphicFrameLocks xmlns:a="http://schemas.openxmlformats.org/drawingml/2006/main" noChangeAspect="1"/>
             </wp:cNvGraphicFramePr>
@@ -18624,10 +18432,8 @@
               <a:graphicData uri="http://schemas.openxmlformats.org/drawingml/2006/picture">
                 <pic:pic xmlns:pic="http://schemas.openxmlformats.org/drawingml/2006/picture">
                   <pic:nvPicPr>
-                    <pic:cNvPr id="0" name="Picture 1"/>
-                    <pic:cNvPicPr>
-                      <a:picLocks noChangeAspect="1" noChangeArrowheads="1"/>
-                    </pic:cNvPicPr>
+                    <pic:cNvPr id="951775037" name="Picture 951775037"/>
+                    <pic:cNvPicPr/>
                   </pic:nvPicPr>
                   <pic:blipFill>
                     <a:blip r:embed="rId11">
@@ -18637,45 +18443,24 @@
                         </a:ext>
                       </a:extLst>
                     </a:blip>
-                    <a:srcRect/>
                     <a:stretch>
                       <a:fillRect/>
                     </a:stretch>
                   </pic:blipFill>
-                  <pic:spPr bwMode="auto">
+                  <pic:spPr>
                     <a:xfrm>
                       <a:off x="0" y="0"/>
-                      <a:ext cx="6124575" cy="7635875"/>
+                      <a:ext cx="6489393" cy="6401680"/>
                     </a:xfrm>
                     <a:prstGeom prst="rect">
                       <a:avLst/>
                     </a:prstGeom>
-                    <a:noFill/>
-                    <a:ln>
-                      <a:noFill/>
-                    </a:ln>
                   </pic:spPr>
                 </pic:pic>
               </a:graphicData>
             </a:graphic>
-            <wp14:sizeRelH relativeFrom="margin">
-              <wp14:pctWidth>0</wp14:pctWidth>
-            </wp14:sizeRelH>
-            <wp14:sizeRelV relativeFrom="margin">
-              <wp14:pctHeight>0</wp14:pctHeight>
-            </wp14:sizeRelV>
-          </wp:anchor>
+          </wp:inline>
         </w:drawing>
-      </w:r>
-      <w:r>
-        <w:rPr>
-          <w:b/>
-          <w:bCs/>
-          <w:sz w:val="36"/>
-          <w:szCs w:val="36"/>
-          <w:lang w:val="id-ID"/>
-        </w:rPr>
-        <w:t>DFD Level 1</w:t>
       </w:r>
     </w:p>
     <w:sectPr>
@@ -18689,7 +18474,7 @@
 </file>
 
 <file path=word/endnotes.xml><?xml version="1.0" encoding="utf-8"?>
-<w:endnotes xmlns:wpc="http://schemas.microsoft.com/office/word/2010/wordprocessingCanvas" xmlns:cx="http://schemas.microsoft.com/office/drawing/2014/chartex" xmlns:cx1="http://schemas.microsoft.com/office/drawing/2015/9/8/chartex" xmlns:cx2="http://schemas.microsoft.com/office/drawing/2015/10/21/chartex" xmlns:cx3="http://schemas.microsoft.com/office/drawing/2016/5/9/chartex" xmlns:cx4="http://schemas.microsoft.com/office/drawing/2016/5/10/chartex" xmlns:cx5="http://schemas.microsoft.com/office/drawing/2016/5/11/chartex" xmlns:cx6="http://schemas.microsoft.com/office/drawing/2016/5/12/chartex" xmlns:cx7="http://schemas.microsoft.com/office/drawing/2016/5/13/chartex" xmlns:cx8="http://schemas.microsoft.com/office/drawing/2016/5/14/chartex" xmlns:mc="http://schemas.openxmlformats.org/markup-compatibility/2006" xmlns:aink="http://schemas.microsoft.com/office/drawing/2016/ink" xmlns:am3d="http://schemas.microsoft.com/office/drawing/2017/model3d" xmlns:o="urn:schemas-microsoft-com:office:office" xmlns:r="http://schemas.openxmlformats.org/officeDocument/2006/relationships" xmlns:m="http://schemas.openxmlformats.org/officeDocument/2006/math" xmlns:v="urn:schemas-microsoft-com:vml" xmlns:wp14="http://schemas.microsoft.com/office/word/2010/wordprocessingDrawing" xmlns:wp="http://schemas.openxmlformats.org/drawingml/2006/wordprocessingDrawing" xmlns:w10="urn:schemas-microsoft-com:office:word" xmlns:w="http://schemas.openxmlformats.org/wordprocessingml/2006/main" xmlns:w14="http://schemas.microsoft.com/office/word/2010/wordml" xmlns:w15="http://schemas.microsoft.com/office/word/2012/wordml" xmlns:w16cex="http://schemas.microsoft.com/office/word/2018/wordml/cex" xmlns:w16cid="http://schemas.microsoft.com/office/word/2016/wordml/cid" xmlns:w16="http://schemas.microsoft.com/office/word/2018/wordml" xmlns:w16sdtdh="http://schemas.microsoft.com/office/word/2020/wordml/sdtdatahash" xmlns:w16se="http://schemas.microsoft.com/office/word/2015/wordml/symex" xmlns:wpg="http://schemas.microsoft.com/office/word/2010/wordprocessingGroup" xmlns:wpi="http://schemas.microsoft.com/office/word/2010/wordprocessingInk" xmlns:wne="http://schemas.microsoft.com/office/word/2006/wordml" xmlns:wps="http://schemas.microsoft.com/office/word/2010/wordprocessingShape" mc:Ignorable="w14 w15 w16se w16cid w16 w16cex w16sdtdh wp14">
+<w:endnotes xmlns:wpc="http://schemas.microsoft.com/office/word/2010/wordprocessingCanvas" xmlns:cx="http://schemas.microsoft.com/office/drawing/2014/chartex" xmlns:cx1="http://schemas.microsoft.com/office/drawing/2015/9/8/chartex" xmlns:cx2="http://schemas.microsoft.com/office/drawing/2015/10/21/chartex" xmlns:cx3="http://schemas.microsoft.com/office/drawing/2016/5/9/chartex" xmlns:cx4="http://schemas.microsoft.com/office/drawing/2016/5/10/chartex" xmlns:cx5="http://schemas.microsoft.com/office/drawing/2016/5/11/chartex" xmlns:cx6="http://schemas.microsoft.com/office/drawing/2016/5/12/chartex" xmlns:cx7="http://schemas.microsoft.com/office/drawing/2016/5/13/chartex" xmlns:cx8="http://schemas.microsoft.com/office/drawing/2016/5/14/chartex" xmlns:mc="http://schemas.openxmlformats.org/markup-compatibility/2006" xmlns:aink="http://schemas.microsoft.com/office/drawing/2016/ink" xmlns:am3d="http://schemas.microsoft.com/office/drawing/2017/model3d" xmlns:o="urn:schemas-microsoft-com:office:office" xmlns:oel="http://schemas.microsoft.com/office/2019/extlst" xmlns:r="http://schemas.openxmlformats.org/officeDocument/2006/relationships" xmlns:m="http://schemas.openxmlformats.org/officeDocument/2006/math" xmlns:v="urn:schemas-microsoft-com:vml" xmlns:wp14="http://schemas.microsoft.com/office/word/2010/wordprocessingDrawing" xmlns:wp="http://schemas.openxmlformats.org/drawingml/2006/wordprocessingDrawing" xmlns:w10="urn:schemas-microsoft-com:office:word" xmlns:w="http://schemas.openxmlformats.org/wordprocessingml/2006/main" xmlns:w14="http://schemas.microsoft.com/office/word/2010/wordml" xmlns:w15="http://schemas.microsoft.com/office/word/2012/wordml" xmlns:w16cex="http://schemas.microsoft.com/office/word/2018/wordml/cex" xmlns:w16cid="http://schemas.microsoft.com/office/word/2016/wordml/cid" xmlns:w16="http://schemas.microsoft.com/office/word/2018/wordml" xmlns:w16du="http://schemas.microsoft.com/office/word/2023/wordml/word16du" xmlns:w16sdtdh="http://schemas.microsoft.com/office/word/2020/wordml/sdtdatahash" xmlns:w16se="http://schemas.microsoft.com/office/word/2015/wordml/symex" xmlns:wpg="http://schemas.microsoft.com/office/word/2010/wordprocessingGroup" xmlns:wpi="http://schemas.microsoft.com/office/word/2010/wordprocessingInk" xmlns:wne="http://schemas.microsoft.com/office/word/2006/wordml" xmlns:wps="http://schemas.microsoft.com/office/word/2010/wordprocessingShape" mc:Ignorable="w14 w15 w16se w16cid w16 w16cex w16sdtdh w16du wp14">
   <w:endnote w:type="separator" w:id="-1">
     <w:p>
       <w:pPr>
@@ -18714,7 +18499,7 @@
 </file>
 
 <file path=word/footnotes.xml><?xml version="1.0" encoding="utf-8"?>
-<w:footnotes xmlns:wpc="http://schemas.microsoft.com/office/word/2010/wordprocessingCanvas" xmlns:cx="http://schemas.microsoft.com/office/drawing/2014/chartex" xmlns:cx1="http://schemas.microsoft.com/office/drawing/2015/9/8/chartex" xmlns:cx2="http://schemas.microsoft.com/office/drawing/2015/10/21/chartex" xmlns:cx3="http://schemas.microsoft.com/office/drawing/2016/5/9/chartex" xmlns:cx4="http://schemas.microsoft.com/office/drawing/2016/5/10/chartex" xmlns:cx5="http://schemas.microsoft.com/office/drawing/2016/5/11/chartex" xmlns:cx6="http://schemas.microsoft.com/office/drawing/2016/5/12/chartex" xmlns:cx7="http://schemas.microsoft.com/office/drawing/2016/5/13/chartex" xmlns:cx8="http://schemas.microsoft.com/office/drawing/2016/5/14/chartex" xmlns:mc="http://schemas.openxmlformats.org/markup-compatibility/2006" xmlns:aink="http://schemas.microsoft.com/office/drawing/2016/ink" xmlns:am3d="http://schemas.microsoft.com/office/drawing/2017/model3d" xmlns:o="urn:schemas-microsoft-com:office:office" xmlns:r="http://schemas.openxmlformats.org/officeDocument/2006/relationships" xmlns:m="http://schemas.openxmlformats.org/officeDocument/2006/math" xmlns:v="urn:schemas-microsoft-com:vml" xmlns:wp14="http://schemas.microsoft.com/office/word/2010/wordprocessingDrawing" xmlns:wp="http://schemas.openxmlformats.org/drawingml/2006/wordprocessingDrawing" xmlns:w10="urn:schemas-microsoft-com:office:word" xmlns:w="http://schemas.openxmlformats.org/wordprocessingml/2006/main" xmlns:w14="http://schemas.microsoft.com/office/word/2010/wordml" xmlns:w15="http://schemas.microsoft.com/office/word/2012/wordml" xmlns:w16cex="http://schemas.microsoft.com/office/word/2018/wordml/cex" xmlns:w16cid="http://schemas.microsoft.com/office/word/2016/wordml/cid" xmlns:w16="http://schemas.microsoft.com/office/word/2018/wordml" xmlns:w16sdtdh="http://schemas.microsoft.com/office/word/2020/wordml/sdtdatahash" xmlns:w16se="http://schemas.microsoft.com/office/word/2015/wordml/symex" xmlns:wpg="http://schemas.microsoft.com/office/word/2010/wordprocessingGroup" xmlns:wpi="http://schemas.microsoft.com/office/word/2010/wordprocessingInk" xmlns:wne="http://schemas.microsoft.com/office/word/2006/wordml" xmlns:wps="http://schemas.microsoft.com/office/word/2010/wordprocessingShape" mc:Ignorable="w14 w15 w16se w16cid w16 w16cex w16sdtdh wp14">
+<w:footnotes xmlns:wpc="http://schemas.microsoft.com/office/word/2010/wordprocessingCanvas" xmlns:cx="http://schemas.microsoft.com/office/drawing/2014/chartex" xmlns:cx1="http://schemas.microsoft.com/office/drawing/2015/9/8/chartex" xmlns:cx2="http://schemas.microsoft.com/office/drawing/2015/10/21/chartex" xmlns:cx3="http://schemas.microsoft.com/office/drawing/2016/5/9/chartex" xmlns:cx4="http://schemas.microsoft.com/office/drawing/2016/5/10/chartex" xmlns:cx5="http://schemas.microsoft.com/office/drawing/2016/5/11/chartex" xmlns:cx6="http://schemas.microsoft.com/office/drawing/2016/5/12/chartex" xmlns:cx7="http://schemas.microsoft.com/office/drawing/2016/5/13/chartex" xmlns:cx8="http://schemas.microsoft.com/office/drawing/2016/5/14/chartex" xmlns:mc="http://schemas.openxmlformats.org/markup-compatibility/2006" xmlns:aink="http://schemas.microsoft.com/office/drawing/2016/ink" xmlns:am3d="http://schemas.microsoft.com/office/drawing/2017/model3d" xmlns:o="urn:schemas-microsoft-com:office:office" xmlns:oel="http://schemas.microsoft.com/office/2019/extlst" xmlns:r="http://schemas.openxmlformats.org/officeDocument/2006/relationships" xmlns:m="http://schemas.openxmlformats.org/officeDocument/2006/math" xmlns:v="urn:schemas-microsoft-com:vml" xmlns:wp14="http://schemas.microsoft.com/office/word/2010/wordprocessingDrawing" xmlns:wp="http://schemas.openxmlformats.org/drawingml/2006/wordprocessingDrawing" xmlns:w10="urn:schemas-microsoft-com:office:word" xmlns:w="http://schemas.openxmlformats.org/wordprocessingml/2006/main" xmlns:w14="http://schemas.microsoft.com/office/word/2010/wordml" xmlns:w15="http://schemas.microsoft.com/office/word/2012/wordml" xmlns:w16cex="http://schemas.microsoft.com/office/word/2018/wordml/cex" xmlns:w16cid="http://schemas.microsoft.com/office/word/2016/wordml/cid" xmlns:w16="http://schemas.microsoft.com/office/word/2018/wordml" xmlns:w16du="http://schemas.microsoft.com/office/word/2023/wordml/word16du" xmlns:w16sdtdh="http://schemas.microsoft.com/office/word/2020/wordml/sdtdatahash" xmlns:w16se="http://schemas.microsoft.com/office/word/2015/wordml/symex" xmlns:wpg="http://schemas.microsoft.com/office/word/2010/wordprocessingGroup" xmlns:wpi="http://schemas.microsoft.com/office/word/2010/wordprocessingInk" xmlns:wne="http://schemas.microsoft.com/office/word/2006/wordml" xmlns:wps="http://schemas.microsoft.com/office/word/2010/wordprocessingShape" mc:Ignorable="w14 w15 w16se w16cid w16 w16cex w16sdtdh w16du wp14">
   <w:footnote w:type="separator" w:id="-1">
     <w:p>
       <w:pPr>
@@ -18739,7 +18524,7 @@
 </file>
 
 <file path=word/numbering.xml><?xml version="1.0" encoding="utf-8"?>
-<w:numbering xmlns:wpc="http://schemas.microsoft.com/office/word/2010/wordprocessingCanvas" xmlns:cx="http://schemas.microsoft.com/office/drawing/2014/chartex" xmlns:cx1="http://schemas.microsoft.com/office/drawing/2015/9/8/chartex" xmlns:cx2="http://schemas.microsoft.com/office/drawing/2015/10/21/chartex" xmlns:cx3="http://schemas.microsoft.com/office/drawing/2016/5/9/chartex" xmlns:cx4="http://schemas.microsoft.com/office/drawing/2016/5/10/chartex" xmlns:cx5="http://schemas.microsoft.com/office/drawing/2016/5/11/chartex" xmlns:cx6="http://schemas.microsoft.com/office/drawing/2016/5/12/chartex" xmlns:cx7="http://schemas.microsoft.com/office/drawing/2016/5/13/chartex" xmlns:cx8="http://schemas.microsoft.com/office/drawing/2016/5/14/chartex" xmlns:mc="http://schemas.openxmlformats.org/markup-compatibility/2006" xmlns:aink="http://schemas.microsoft.com/office/drawing/2016/ink" xmlns:am3d="http://schemas.microsoft.com/office/drawing/2017/model3d" xmlns:o="urn:schemas-microsoft-com:office:office" xmlns:r="http://schemas.openxmlformats.org/officeDocument/2006/relationships" xmlns:m="http://schemas.openxmlformats.org/officeDocument/2006/math" xmlns:v="urn:schemas-microsoft-com:vml" xmlns:wp14="http://schemas.microsoft.com/office/word/2010/wordprocessingDrawing" xmlns:wp="http://schemas.openxmlformats.org/drawingml/2006/wordprocessingDrawing" xmlns:w10="urn:schemas-microsoft-com:office:word" xmlns:w="http://schemas.openxmlformats.org/wordprocessingml/2006/main" xmlns:w14="http://schemas.microsoft.com/office/word/2010/wordml" xmlns:w15="http://schemas.microsoft.com/office/word/2012/wordml" xmlns:w16cex="http://schemas.microsoft.com/office/word/2018/wordml/cex" xmlns:w16cid="http://schemas.microsoft.com/office/word/2016/wordml/cid" xmlns:w16="http://schemas.microsoft.com/office/word/2018/wordml" xmlns:w16sdtdh="http://schemas.microsoft.com/office/word/2020/wordml/sdtdatahash" xmlns:w16se="http://schemas.microsoft.com/office/word/2015/wordml/symex" xmlns:wpg="http://schemas.microsoft.com/office/word/2010/wordprocessingGroup" xmlns:wpi="http://schemas.microsoft.com/office/word/2010/wordprocessingInk" xmlns:wne="http://schemas.microsoft.com/office/word/2006/wordml" xmlns:wps="http://schemas.microsoft.com/office/word/2010/wordprocessingShape" mc:Ignorable="w14 w15 w16se w16cid w16 w16cex w16sdtdh wp14">
+<w:numbering xmlns:wpc="http://schemas.microsoft.com/office/word/2010/wordprocessingCanvas" xmlns:cx="http://schemas.microsoft.com/office/drawing/2014/chartex" xmlns:cx1="http://schemas.microsoft.com/office/drawing/2015/9/8/chartex" xmlns:cx2="http://schemas.microsoft.com/office/drawing/2015/10/21/chartex" xmlns:cx3="http://schemas.microsoft.com/office/drawing/2016/5/9/chartex" xmlns:cx4="http://schemas.microsoft.com/office/drawing/2016/5/10/chartex" xmlns:cx5="http://schemas.microsoft.com/office/drawing/2016/5/11/chartex" xmlns:cx6="http://schemas.microsoft.com/office/drawing/2016/5/12/chartex" xmlns:cx7="http://schemas.microsoft.com/office/drawing/2016/5/13/chartex" xmlns:cx8="http://schemas.microsoft.com/office/drawing/2016/5/14/chartex" xmlns:mc="http://schemas.openxmlformats.org/markup-compatibility/2006" xmlns:aink="http://schemas.microsoft.com/office/drawing/2016/ink" xmlns:am3d="http://schemas.microsoft.com/office/drawing/2017/model3d" xmlns:o="urn:schemas-microsoft-com:office:office" xmlns:oel="http://schemas.microsoft.com/office/2019/extlst" xmlns:r="http://schemas.openxmlformats.org/officeDocument/2006/relationships" xmlns:m="http://schemas.openxmlformats.org/officeDocument/2006/math" xmlns:v="urn:schemas-microsoft-com:vml" xmlns:wp14="http://schemas.microsoft.com/office/word/2010/wordprocessingDrawing" xmlns:wp="http://schemas.openxmlformats.org/drawingml/2006/wordprocessingDrawing" xmlns:w10="urn:schemas-microsoft-com:office:word" xmlns:w="http://schemas.openxmlformats.org/wordprocessingml/2006/main" xmlns:w14="http://schemas.microsoft.com/office/word/2010/wordml" xmlns:w15="http://schemas.microsoft.com/office/word/2012/wordml" xmlns:w16cex="http://schemas.microsoft.com/office/word/2018/wordml/cex" xmlns:w16cid="http://schemas.microsoft.com/office/word/2016/wordml/cid" xmlns:w16="http://schemas.microsoft.com/office/word/2018/wordml" xmlns:w16du="http://schemas.microsoft.com/office/word/2023/wordml/word16du" xmlns:w16sdtdh="http://schemas.microsoft.com/office/word/2020/wordml/sdtdatahash" xmlns:w16se="http://schemas.microsoft.com/office/word/2015/wordml/symex" xmlns:wpg="http://schemas.microsoft.com/office/word/2010/wordprocessingGroup" xmlns:wpi="http://schemas.microsoft.com/office/word/2010/wordprocessingInk" xmlns:wne="http://schemas.microsoft.com/office/word/2006/wordml" xmlns:wps="http://schemas.microsoft.com/office/word/2010/wordprocessingShape" mc:Ignorable="w14 w15 w16se w16cid w16 w16cex w16sdtdh w16du wp14">
   <w:abstractNum w:abstractNumId="0" w15:restartNumberingAfterBreak="0">
     <w:nsid w:val="35A067D9"/>
     <w:multiLevelType w:val="hybridMultilevel"/>
@@ -19060,20 +18845,20 @@
       </w:pPr>
     </w:lvl>
   </w:abstractNum>
-  <w:num w:numId="1">
+  <w:num w:numId="1" w16cid:durableId="1096945137">
     <w:abstractNumId w:val="2"/>
   </w:num>
-  <w:num w:numId="2">
+  <w:num w:numId="2" w16cid:durableId="644430313">
     <w:abstractNumId w:val="0"/>
   </w:num>
-  <w:num w:numId="3">
+  <w:num w:numId="3" w16cid:durableId="1261642113">
     <w:abstractNumId w:val="1"/>
   </w:num>
 </w:numbering>
 </file>
 
 <file path=word/styles.xml><?xml version="1.0" encoding="utf-8"?>
-<w:styles xmlns:mc="http://schemas.openxmlformats.org/markup-compatibility/2006" xmlns:r="http://schemas.openxmlformats.org/officeDocument/2006/relationships" xmlns:w="http://schemas.openxmlformats.org/wordprocessingml/2006/main" xmlns:w14="http://schemas.microsoft.com/office/word/2010/wordml" xmlns:w15="http://schemas.microsoft.com/office/word/2012/wordml" xmlns:w16cex="http://schemas.microsoft.com/office/word/2018/wordml/cex" xmlns:w16cid="http://schemas.microsoft.com/office/word/2016/wordml/cid" xmlns:w16="http://schemas.microsoft.com/office/word/2018/wordml" xmlns:w16sdtdh="http://schemas.microsoft.com/office/word/2020/wordml/sdtdatahash" xmlns:w16se="http://schemas.microsoft.com/office/word/2015/wordml/symex" mc:Ignorable="w14 w15 w16se w16cid w16 w16cex w16sdtdh">
+<w:styles xmlns:mc="http://schemas.openxmlformats.org/markup-compatibility/2006" xmlns:r="http://schemas.openxmlformats.org/officeDocument/2006/relationships" xmlns:w="http://schemas.openxmlformats.org/wordprocessingml/2006/main" xmlns:w14="http://schemas.microsoft.com/office/word/2010/wordml" xmlns:w15="http://schemas.microsoft.com/office/word/2012/wordml" xmlns:w16cex="http://schemas.microsoft.com/office/word/2018/wordml/cex" xmlns:w16cid="http://schemas.microsoft.com/office/word/2016/wordml/cid" xmlns:w16="http://schemas.microsoft.com/office/word/2018/wordml" xmlns:w16du="http://schemas.microsoft.com/office/word/2023/wordml/word16du" xmlns:w16sdtdh="http://schemas.microsoft.com/office/word/2020/wordml/sdtdatahash" xmlns:w16se="http://schemas.microsoft.com/office/word/2015/wordml/symex" mc:Ignorable="w14 w15 w16se w16cid w16 w16cex w16sdtdh w16du">
   <w:docDefaults>
     <w:rPrDefault>
       <w:rPr>

</xml_diff>

<commit_message>
Menambahkan Conceptual Data Modeling
</commit_message>
<xml_diff>
--- a/kelompok.docx
+++ b/kelompok.docx
@@ -1,6 +1,6 @@
 
 <file path=word/document.xml><?xml version="1.0" encoding="utf-8"?>
-<w:document xmlns:wpc="http://schemas.microsoft.com/office/word/2010/wordprocessingCanvas" xmlns:cx="http://schemas.microsoft.com/office/drawing/2014/chartex" xmlns:cx1="http://schemas.microsoft.com/office/drawing/2015/9/8/chartex" xmlns:cx2="http://schemas.microsoft.com/office/drawing/2015/10/21/chartex" xmlns:cx3="http://schemas.microsoft.com/office/drawing/2016/5/9/chartex" xmlns:cx4="http://schemas.microsoft.com/office/drawing/2016/5/10/chartex" xmlns:cx5="http://schemas.microsoft.com/office/drawing/2016/5/11/chartex" xmlns:cx6="http://schemas.microsoft.com/office/drawing/2016/5/12/chartex" xmlns:cx7="http://schemas.microsoft.com/office/drawing/2016/5/13/chartex" xmlns:cx8="http://schemas.microsoft.com/office/drawing/2016/5/14/chartex" xmlns:mc="http://schemas.openxmlformats.org/markup-compatibility/2006" xmlns:aink="http://schemas.microsoft.com/office/drawing/2016/ink" xmlns:am3d="http://schemas.microsoft.com/office/drawing/2017/model3d" xmlns:o="urn:schemas-microsoft-com:office:office" xmlns:oel="http://schemas.microsoft.com/office/2019/extlst" xmlns:r="http://schemas.openxmlformats.org/officeDocument/2006/relationships" xmlns:m="http://schemas.openxmlformats.org/officeDocument/2006/math" xmlns:v="urn:schemas-microsoft-com:vml" xmlns:wp14="http://schemas.microsoft.com/office/word/2010/wordprocessingDrawing" xmlns:wp="http://schemas.openxmlformats.org/drawingml/2006/wordprocessingDrawing" xmlns:w10="urn:schemas-microsoft-com:office:word" xmlns:w="http://schemas.openxmlformats.org/wordprocessingml/2006/main" xmlns:w14="http://schemas.microsoft.com/office/word/2010/wordml" xmlns:w15="http://schemas.microsoft.com/office/word/2012/wordml" xmlns:w16cex="http://schemas.microsoft.com/office/word/2018/wordml/cex" xmlns:w16cid="http://schemas.microsoft.com/office/word/2016/wordml/cid" xmlns:w16="http://schemas.microsoft.com/office/word/2018/wordml" xmlns:w16du="http://schemas.microsoft.com/office/word/2023/wordml/word16du" xmlns:w16sdtdh="http://schemas.microsoft.com/office/word/2020/wordml/sdtdatahash" xmlns:w16se="http://schemas.microsoft.com/office/word/2015/wordml/symex" xmlns:wpg="http://schemas.microsoft.com/office/word/2010/wordprocessingGroup" xmlns:wpi="http://schemas.microsoft.com/office/word/2010/wordprocessingInk" xmlns:wne="http://schemas.microsoft.com/office/word/2006/wordml" xmlns:wps="http://schemas.microsoft.com/office/word/2010/wordprocessingShape" mc:Ignorable="w14 w15 w16se w16cid w16 w16cex w16sdtdh w16du wp14">
+<w:document xmlns:wpc="http://schemas.microsoft.com/office/word/2010/wordprocessingCanvas" xmlns:cx="http://schemas.microsoft.com/office/drawing/2014/chartex" xmlns:cx1="http://schemas.microsoft.com/office/drawing/2015/9/8/chartex" xmlns:cx2="http://schemas.microsoft.com/office/drawing/2015/10/21/chartex" xmlns:cx3="http://schemas.microsoft.com/office/drawing/2016/5/9/chartex" xmlns:cx4="http://schemas.microsoft.com/office/drawing/2016/5/10/chartex" xmlns:cx5="http://schemas.microsoft.com/office/drawing/2016/5/11/chartex" xmlns:cx6="http://schemas.microsoft.com/office/drawing/2016/5/12/chartex" xmlns:cx7="http://schemas.microsoft.com/office/drawing/2016/5/13/chartex" xmlns:cx8="http://schemas.microsoft.com/office/drawing/2016/5/14/chartex" xmlns:mc="http://schemas.openxmlformats.org/markup-compatibility/2006" xmlns:aink="http://schemas.microsoft.com/office/drawing/2016/ink" xmlns:am3d="http://schemas.microsoft.com/office/drawing/2017/model3d" xmlns:o="urn:schemas-microsoft-com:office:office" xmlns:r="http://schemas.openxmlformats.org/officeDocument/2006/relationships" xmlns:m="http://schemas.openxmlformats.org/officeDocument/2006/math" xmlns:v="urn:schemas-microsoft-com:vml" xmlns:wp14="http://schemas.microsoft.com/office/word/2010/wordprocessingDrawing" xmlns:wp="http://schemas.openxmlformats.org/drawingml/2006/wordprocessingDrawing" xmlns:w10="urn:schemas-microsoft-com:office:word" xmlns:w="http://schemas.openxmlformats.org/wordprocessingml/2006/main" xmlns:w14="http://schemas.microsoft.com/office/word/2010/wordml" xmlns:w15="http://schemas.microsoft.com/office/word/2012/wordml" xmlns:w16cex="http://schemas.microsoft.com/office/word/2018/wordml/cex" xmlns:w16cid="http://schemas.microsoft.com/office/word/2016/wordml/cid" xmlns:w16="http://schemas.microsoft.com/office/word/2018/wordml" xmlns:w16sdtdh="http://schemas.microsoft.com/office/word/2020/wordml/sdtdatahash" xmlns:w16se="http://schemas.microsoft.com/office/word/2015/wordml/symex" xmlns:wpg="http://schemas.microsoft.com/office/word/2010/wordprocessingGroup" xmlns:wpi="http://schemas.microsoft.com/office/word/2010/wordprocessingInk" xmlns:wne="http://schemas.microsoft.com/office/word/2006/wordml" xmlns:wps="http://schemas.microsoft.com/office/word/2010/wordprocessingShape" mc:Ignorable="w14 w15 w16se w16cid w16 w16cex w16sdtdh wp14">
   <w:body>
     <w:p>
       <w:pPr>
@@ -622,7 +622,23 @@
           <w:sz w:val="24"/>
           <w:szCs w:val="24"/>
         </w:rPr>
-        <w:t xml:space="preserve">. Saat </w:t>
+        <w:t xml:space="preserve">. </w:t>
+      </w:r>
+      <w:proofErr w:type="spellStart"/>
+      <w:r>
+        <w:rPr>
+          <w:sz w:val="24"/>
+          <w:szCs w:val="24"/>
+        </w:rPr>
+        <w:t>Saat</w:t>
+      </w:r>
+      <w:proofErr w:type="spellEnd"/>
+      <w:r>
+        <w:rPr>
+          <w:sz w:val="24"/>
+          <w:szCs w:val="24"/>
+        </w:rPr>
+        <w:t xml:space="preserve"> </w:t>
       </w:r>
       <w:proofErr w:type="spellStart"/>
       <w:r>
@@ -814,7 +830,23 @@
           <w:sz w:val="24"/>
           <w:szCs w:val="24"/>
         </w:rPr>
-        <w:t xml:space="preserve"> batas </w:t>
+        <w:t xml:space="preserve"> </w:t>
+      </w:r>
+      <w:proofErr w:type="spellStart"/>
+      <w:r>
+        <w:rPr>
+          <w:sz w:val="24"/>
+          <w:szCs w:val="24"/>
+        </w:rPr>
+        <w:t>batas</w:t>
+      </w:r>
+      <w:proofErr w:type="spellEnd"/>
+      <w:r>
+        <w:rPr>
+          <w:sz w:val="24"/>
+          <w:szCs w:val="24"/>
+        </w:rPr>
+        <w:t xml:space="preserve"> </w:t>
       </w:r>
       <w:proofErr w:type="spellStart"/>
       <w:r>
@@ -1017,12 +1049,21 @@
           <w:lang w:val="id-ID"/>
         </w:rPr>
       </w:pPr>
-      <w:r>
-        <w:rPr>
-          <w:sz w:val="24"/>
-          <w:szCs w:val="24"/>
-        </w:rPr>
-        <w:t xml:space="preserve">Dalam </w:t>
+      <w:proofErr w:type="spellStart"/>
+      <w:r>
+        <w:rPr>
+          <w:sz w:val="24"/>
+          <w:szCs w:val="24"/>
+        </w:rPr>
+        <w:t>Dalam</w:t>
+      </w:r>
+      <w:proofErr w:type="spellEnd"/>
+      <w:r>
+        <w:rPr>
+          <w:sz w:val="24"/>
+          <w:szCs w:val="24"/>
+        </w:rPr>
+        <w:t xml:space="preserve"> </w:t>
       </w:r>
       <w:proofErr w:type="spellStart"/>
       <w:r>
@@ -8756,6 +8797,7 @@
           <w:lang w:val="en-US"/>
         </w:rPr>
       </w:pPr>
+      <w:proofErr w:type="spellStart"/>
       <w:r>
         <w:rPr>
           <w:rFonts w:ascii="Times New Roman" w:eastAsia="Times New Roman" w:hAnsi="Times New Roman" w:cs="Times New Roman"/>
@@ -8765,7 +8807,19 @@
           <w:szCs w:val="24"/>
           <w:lang w:val="en-US"/>
         </w:rPr>
-        <w:t xml:space="preserve">Analis </w:t>
+        <w:t>Analis</w:t>
+      </w:r>
+      <w:proofErr w:type="spellEnd"/>
+      <w:r>
+        <w:rPr>
+          <w:rFonts w:ascii="Times New Roman" w:eastAsia="Times New Roman" w:hAnsi="Times New Roman" w:cs="Times New Roman"/>
+          <w:b/>
+          <w:bCs/>
+          <w:sz w:val="24"/>
+          <w:szCs w:val="24"/>
+          <w:lang w:val="en-US"/>
+        </w:rPr>
+        <w:t xml:space="preserve"> </w:t>
       </w:r>
       <w:proofErr w:type="spellStart"/>
       <w:r>
@@ -12427,7 +12481,31 @@
           <w:szCs w:val="24"/>
           <w:lang w:val="en-US"/>
         </w:rPr>
-        <w:t xml:space="preserve"> yang Tidak </w:t>
+        <w:t xml:space="preserve"> yang </w:t>
+      </w:r>
+      <w:proofErr w:type="spellStart"/>
+      <w:r>
+        <w:rPr>
+          <w:rFonts w:ascii="Times New Roman" w:eastAsia="Times New Roman" w:hAnsi="Times New Roman" w:cs="Times New Roman"/>
+          <w:b/>
+          <w:bCs/>
+          <w:sz w:val="24"/>
+          <w:szCs w:val="24"/>
+          <w:lang w:val="en-US"/>
+        </w:rPr>
+        <w:t>Tidak</w:t>
+      </w:r>
+      <w:proofErr w:type="spellEnd"/>
+      <w:r>
+        <w:rPr>
+          <w:rFonts w:ascii="Times New Roman" w:eastAsia="Times New Roman" w:hAnsi="Times New Roman" w:cs="Times New Roman"/>
+          <w:b/>
+          <w:bCs/>
+          <w:sz w:val="24"/>
+          <w:szCs w:val="24"/>
+          <w:lang w:val="en-US"/>
+        </w:rPr>
+        <w:t xml:space="preserve"> </w:t>
       </w:r>
       <w:proofErr w:type="spellStart"/>
       <w:r>
@@ -12643,7 +12721,27 @@
           <w:szCs w:val="24"/>
           <w:lang w:val="en-US"/>
         </w:rPr>
-        <w:t xml:space="preserve"> Tidak </w:t>
+        <w:t xml:space="preserve"> </w:t>
+      </w:r>
+      <w:proofErr w:type="spellStart"/>
+      <w:r>
+        <w:rPr>
+          <w:rFonts w:ascii="Times New Roman" w:eastAsia="Times New Roman" w:hAnsi="Times New Roman" w:cs="Times New Roman"/>
+          <w:sz w:val="24"/>
+          <w:szCs w:val="24"/>
+          <w:lang w:val="en-US"/>
+        </w:rPr>
+        <w:t>Tidak</w:t>
+      </w:r>
+      <w:proofErr w:type="spellEnd"/>
+      <w:r>
+        <w:rPr>
+          <w:rFonts w:ascii="Times New Roman" w:eastAsia="Times New Roman" w:hAnsi="Times New Roman" w:cs="Times New Roman"/>
+          <w:sz w:val="24"/>
+          <w:szCs w:val="24"/>
+          <w:lang w:val="en-US"/>
+        </w:rPr>
+        <w:t xml:space="preserve"> </w:t>
       </w:r>
       <w:proofErr w:type="spellStart"/>
       <w:r>
@@ -13575,7 +13673,31 @@
           <w:szCs w:val="24"/>
           <w:lang w:val="en-US"/>
         </w:rPr>
-        <w:t xml:space="preserve"> Tim yang Tidak </w:t>
+        <w:t xml:space="preserve"> Tim yang </w:t>
+      </w:r>
+      <w:proofErr w:type="spellStart"/>
+      <w:r>
+        <w:rPr>
+          <w:rFonts w:ascii="Times New Roman" w:eastAsia="Times New Roman" w:hAnsi="Times New Roman" w:cs="Times New Roman"/>
+          <w:b/>
+          <w:bCs/>
+          <w:sz w:val="24"/>
+          <w:szCs w:val="24"/>
+          <w:lang w:val="en-US"/>
+        </w:rPr>
+        <w:t>Tidak</w:t>
+      </w:r>
+      <w:proofErr w:type="spellEnd"/>
+      <w:r>
+        <w:rPr>
+          <w:rFonts w:ascii="Times New Roman" w:eastAsia="Times New Roman" w:hAnsi="Times New Roman" w:cs="Times New Roman"/>
+          <w:b/>
+          <w:bCs/>
+          <w:sz w:val="24"/>
+          <w:szCs w:val="24"/>
+          <w:lang w:val="en-US"/>
+        </w:rPr>
+        <w:t xml:space="preserve"> </w:t>
       </w:r>
       <w:proofErr w:type="spellStart"/>
       <w:r>
@@ -14569,7 +14691,27 @@
           <w:szCs w:val="24"/>
           <w:lang w:val="en-US"/>
         </w:rPr>
-        <w:t xml:space="preserve">. Ini </w:t>
+        <w:t xml:space="preserve">. </w:t>
+      </w:r>
+      <w:proofErr w:type="spellStart"/>
+      <w:r>
+        <w:rPr>
+          <w:rFonts w:ascii="Times New Roman" w:eastAsia="Times New Roman" w:hAnsi="Times New Roman" w:cs="Times New Roman"/>
+          <w:sz w:val="24"/>
+          <w:szCs w:val="24"/>
+          <w:lang w:val="en-US"/>
+        </w:rPr>
+        <w:t>Ini</w:t>
+      </w:r>
+      <w:proofErr w:type="spellEnd"/>
+      <w:r>
+        <w:rPr>
+          <w:rFonts w:ascii="Times New Roman" w:eastAsia="Times New Roman" w:hAnsi="Times New Roman" w:cs="Times New Roman"/>
+          <w:sz w:val="24"/>
+          <w:szCs w:val="24"/>
+          <w:lang w:val="en-US"/>
+        </w:rPr>
+        <w:t xml:space="preserve"> </w:t>
       </w:r>
       <w:proofErr w:type="spellStart"/>
       <w:r>
@@ -14761,6 +14903,7 @@
           <w:lang w:val="en-US"/>
         </w:rPr>
       </w:pPr>
+      <w:proofErr w:type="spellStart"/>
       <w:r>
         <w:rPr>
           <w:rFonts w:ascii="Times New Roman" w:eastAsia="Times New Roman" w:hAnsi="Times New Roman" w:cs="Times New Roman"/>
@@ -14770,7 +14913,19 @@
           <w:szCs w:val="24"/>
           <w:lang w:val="en-US"/>
         </w:rPr>
-        <w:t xml:space="preserve">Tidak Ada </w:t>
+        <w:t>Tidak</w:t>
+      </w:r>
+      <w:proofErr w:type="spellEnd"/>
+      <w:r>
+        <w:rPr>
+          <w:rFonts w:ascii="Times New Roman" w:eastAsia="Times New Roman" w:hAnsi="Times New Roman" w:cs="Times New Roman"/>
+          <w:b/>
+          <w:bCs/>
+          <w:sz w:val="24"/>
+          <w:szCs w:val="24"/>
+          <w:lang w:val="en-US"/>
+        </w:rPr>
+        <w:t xml:space="preserve"> Ada </w:t>
       </w:r>
       <w:proofErr w:type="spellStart"/>
       <w:r>
@@ -14856,14 +15011,25 @@
           <w:lang w:val="id-ID"/>
         </w:rPr>
       </w:pPr>
-      <w:r>
-        <w:rPr>
-          <w:rFonts w:ascii="Times New Roman" w:eastAsia="Times New Roman" w:hAnsi="Times New Roman" w:cs="Times New Roman"/>
-          <w:sz w:val="24"/>
-          <w:szCs w:val="24"/>
-          <w:lang w:val="en-US"/>
-        </w:rPr>
-        <w:t xml:space="preserve">Tidak </w:t>
+      <w:proofErr w:type="spellStart"/>
+      <w:r>
+        <w:rPr>
+          <w:rFonts w:ascii="Times New Roman" w:eastAsia="Times New Roman" w:hAnsi="Times New Roman" w:cs="Times New Roman"/>
+          <w:sz w:val="24"/>
+          <w:szCs w:val="24"/>
+          <w:lang w:val="en-US"/>
+        </w:rPr>
+        <w:t>Tidak</w:t>
+      </w:r>
+      <w:proofErr w:type="spellEnd"/>
+      <w:r>
+        <w:rPr>
+          <w:rFonts w:ascii="Times New Roman" w:eastAsia="Times New Roman" w:hAnsi="Times New Roman" w:cs="Times New Roman"/>
+          <w:sz w:val="24"/>
+          <w:szCs w:val="24"/>
+          <w:lang w:val="en-US"/>
+        </w:rPr>
+        <w:t xml:space="preserve"> </w:t>
       </w:r>
       <w:proofErr w:type="spellStart"/>
       <w:r>
@@ -15367,6 +15533,7 @@
         <w:pStyle w:val="Heading3"/>
         <w:spacing w:before="280" w:beforeAutospacing="0" w:after="80" w:afterAutospacing="0"/>
       </w:pPr>
+      <w:proofErr w:type="spellStart"/>
       <w:r>
         <w:rPr>
           <w:rFonts w:ascii="Arial" w:hAnsi="Arial" w:cs="Arial"/>
@@ -15375,7 +15542,17 @@
           <w:szCs w:val="26"/>
         </w:rPr>
         <w:lastRenderedPageBreak/>
-        <w:t xml:space="preserve">Tujuan </w:t>
+        <w:t>Tujuan</w:t>
+      </w:r>
+      <w:proofErr w:type="spellEnd"/>
+      <w:r>
+        <w:rPr>
+          <w:rFonts w:ascii="Arial" w:hAnsi="Arial" w:cs="Arial"/>
+          <w:color w:val="000000"/>
+          <w:sz w:val="26"/>
+          <w:szCs w:val="26"/>
+        </w:rPr>
+        <w:t xml:space="preserve"> </w:t>
       </w:r>
       <w:proofErr w:type="spellStart"/>
       <w:r>
@@ -18089,7 +18266,7 @@
           <w:lang w:val="id-ID"/>
         </w:rPr>
         <w:drawing>
-          <wp:inline distT="0" distB="0" distL="0" distR="0" wp14:anchorId="7BA07881" wp14:editId="3F1B68DD">
+          <wp:inline distT="0" distB="0" distL="0" distR="0" wp14:anchorId="7BA07881" wp14:editId="6E0CEDEF">
             <wp:extent cx="6347049" cy="7825563"/>
             <wp:effectExtent l="0" t="0" r="0" b="4445"/>
             <wp:docPr id="1388198361" name="Picture 2"/>
@@ -18118,7 +18295,7 @@
                   <pic:spPr>
                     <a:xfrm>
                       <a:off x="0" y="0"/>
-                      <a:ext cx="6350947" cy="7830369"/>
+                      <a:ext cx="6347049" cy="7825563"/>
                     </a:xfrm>
                     <a:prstGeom prst="rect">
                       <a:avLst/>
@@ -18173,17 +18350,6 @@
           <w:lang w:val="en-US"/>
         </w:rPr>
       </w:pPr>
-    </w:p>
-    <w:p>
-      <w:pPr>
-        <w:rPr>
-          <w:b/>
-          <w:bCs/>
-          <w:sz w:val="36"/>
-          <w:szCs w:val="36"/>
-          <w:lang w:val="id-ID"/>
-        </w:rPr>
-      </w:pPr>
       <w:r>
         <w:rPr>
           <w:b/>
@@ -18194,9 +18360,17 @@
           <w:lang w:val="id-ID"/>
         </w:rPr>
         <w:drawing>
-          <wp:inline distT="0" distB="0" distL="0" distR="0" wp14:anchorId="37BFF340" wp14:editId="13A09CAD">
-            <wp:extent cx="6482392" cy="3211032"/>
-            <wp:effectExtent l="0" t="0" r="0" b="8890"/>
+          <wp:anchor distT="0" distB="0" distL="114300" distR="114300" simplePos="0" relativeHeight="251662336" behindDoc="1" locked="0" layoutInCell="1" allowOverlap="1" wp14:anchorId="37BFF340" wp14:editId="2365D602">
+            <wp:simplePos x="0" y="0"/>
+            <wp:positionH relativeFrom="column">
+              <wp:posOffset>-658368</wp:posOffset>
+            </wp:positionH>
+            <wp:positionV relativeFrom="page">
+              <wp:posOffset>1694688</wp:posOffset>
+            </wp:positionV>
+            <wp:extent cx="7132320" cy="4096385"/>
+            <wp:effectExtent l="0" t="0" r="0" b="0"/>
+            <wp:wrapNone/>
             <wp:docPr id="2131693749" name="Picture 3"/>
             <wp:cNvGraphicFramePr>
               <a:graphicFrameLocks xmlns:a="http://schemas.openxmlformats.org/drawingml/2006/main" noChangeAspect="1"/>
@@ -18223,7 +18397,7 @@
                   <pic:spPr>
                     <a:xfrm>
                       <a:off x="0" y="0"/>
-                      <a:ext cx="6488039" cy="3213829"/>
+                      <a:ext cx="7142187" cy="4102052"/>
                     </a:xfrm>
                     <a:prstGeom prst="rect">
                       <a:avLst/>
@@ -18232,7 +18406,13 @@
                 </pic:pic>
               </a:graphicData>
             </a:graphic>
-          </wp:inline>
+            <wp14:sizeRelH relativeFrom="margin">
+              <wp14:pctWidth>0</wp14:pctWidth>
+            </wp14:sizeRelH>
+            <wp14:sizeRelV relativeFrom="margin">
+              <wp14:pctHeight>0</wp14:pctHeight>
+            </wp14:sizeRelV>
+          </wp:anchor>
         </w:drawing>
       </w:r>
     </w:p>
@@ -18367,28 +18547,6 @@
           <w:lang w:val="id-ID"/>
         </w:rPr>
       </w:pPr>
-    </w:p>
-    <w:p>
-      <w:pPr>
-        <w:rPr>
-          <w:b/>
-          <w:bCs/>
-          <w:sz w:val="36"/>
-          <w:szCs w:val="36"/>
-          <w:lang w:val="id-ID"/>
-        </w:rPr>
-      </w:pPr>
-      <w:r>
-        <w:rPr>
-          <w:b/>
-          <w:bCs/>
-          <w:sz w:val="36"/>
-          <w:szCs w:val="36"/>
-          <w:lang w:val="id-ID"/>
-        </w:rPr>
-        <w:lastRenderedPageBreak/>
-        <w:t>DFD Level 1</w:t>
-      </w:r>
     </w:p>
     <w:p>
       <w:pPr>
@@ -18420,10 +18578,19 @@
           <w:szCs w:val="36"/>
           <w:lang w:val="id-ID"/>
         </w:rPr>
+        <w:lastRenderedPageBreak/>
         <w:drawing>
-          <wp:inline distT="0" distB="0" distL="0" distR="0" wp14:anchorId="18E0815B" wp14:editId="72DEE144">
-            <wp:extent cx="6485860" cy="6398194"/>
+          <wp:anchor distT="0" distB="0" distL="114300" distR="114300" simplePos="0" relativeHeight="251661312" behindDoc="0" locked="0" layoutInCell="1" allowOverlap="1" wp14:anchorId="18E0815B" wp14:editId="19FF269F">
+            <wp:simplePos x="0" y="0"/>
+            <wp:positionH relativeFrom="margin">
+              <wp:align>center</wp:align>
+            </wp:positionH>
+            <wp:positionV relativeFrom="page">
+              <wp:posOffset>1523365</wp:posOffset>
+            </wp:positionV>
+            <wp:extent cx="6485255" cy="6397625"/>
             <wp:effectExtent l="0" t="0" r="0" b="3175"/>
+            <wp:wrapTopAndBottom/>
             <wp:docPr id="951775037" name="Picture 4"/>
             <wp:cNvGraphicFramePr>
               <a:graphicFrameLocks xmlns:a="http://schemas.openxmlformats.org/drawingml/2006/main" noChangeAspect="1"/>
@@ -18450,7 +18617,7 @@
                   <pic:spPr>
                     <a:xfrm>
                       <a:off x="0" y="0"/>
-                      <a:ext cx="6489393" cy="6401680"/>
+                      <a:ext cx="6485255" cy="6397625"/>
                     </a:xfrm>
                     <a:prstGeom prst="rect">
                       <a:avLst/>
@@ -18459,9 +18626,299 @@
                 </pic:pic>
               </a:graphicData>
             </a:graphic>
-          </wp:inline>
+          </wp:anchor>
         </w:drawing>
       </w:r>
+      <w:r>
+        <w:rPr>
+          <w:b/>
+          <w:bCs/>
+          <w:sz w:val="36"/>
+          <w:szCs w:val="36"/>
+          <w:lang w:val="id-ID"/>
+        </w:rPr>
+        <w:t>DFD Level 1</w:t>
+      </w:r>
+    </w:p>
+    <w:p>
+      <w:pPr>
+        <w:rPr>
+          <w:b/>
+          <w:bCs/>
+          <w:sz w:val="36"/>
+          <w:szCs w:val="36"/>
+          <w:lang w:val="id-ID"/>
+        </w:rPr>
+      </w:pPr>
+    </w:p>
+    <w:p>
+      <w:pPr>
+        <w:rPr>
+          <w:b/>
+          <w:bCs/>
+          <w:noProof/>
+          <w:sz w:val="36"/>
+          <w:szCs w:val="36"/>
+          <w:lang w:val="id-ID"/>
+        </w:rPr>
+      </w:pPr>
+    </w:p>
+    <w:p>
+      <w:pPr>
+        <w:rPr>
+          <w:b/>
+          <w:bCs/>
+          <w:noProof/>
+          <w:sz w:val="36"/>
+          <w:szCs w:val="36"/>
+          <w:lang w:val="id-ID"/>
+        </w:rPr>
+      </w:pPr>
+    </w:p>
+    <w:p>
+      <w:pPr>
+        <w:tabs>
+          <w:tab w:val="left" w:pos="6830"/>
+        </w:tabs>
+        <w:rPr>
+          <w:sz w:val="36"/>
+          <w:szCs w:val="36"/>
+          <w:lang w:val="id-ID"/>
+        </w:rPr>
+      </w:pPr>
+      <w:r>
+        <w:rPr>
+          <w:sz w:val="36"/>
+          <w:szCs w:val="36"/>
+          <w:lang w:val="id-ID"/>
+        </w:rPr>
+        <w:tab/>
+      </w:r>
+    </w:p>
+    <w:p>
+      <w:pPr>
+        <w:tabs>
+          <w:tab w:val="left" w:pos="6830"/>
+        </w:tabs>
+        <w:rPr>
+          <w:sz w:val="36"/>
+          <w:szCs w:val="36"/>
+          <w:lang w:val="id-ID"/>
+        </w:rPr>
+      </w:pPr>
+    </w:p>
+    <w:p>
+      <w:pPr>
+        <w:tabs>
+          <w:tab w:val="left" w:pos="6830"/>
+        </w:tabs>
+        <w:rPr>
+          <w:b/>
+          <w:bCs/>
+          <w:sz w:val="36"/>
+          <w:szCs w:val="36"/>
+          <w:lang w:val="en-US"/>
+        </w:rPr>
+      </w:pPr>
+      <w:r>
+        <w:rPr>
+          <w:b/>
+          <w:bCs/>
+          <w:sz w:val="36"/>
+          <w:szCs w:val="36"/>
+          <w:lang w:val="en-US"/>
+        </w:rPr>
+        <w:lastRenderedPageBreak/>
+        <w:t xml:space="preserve">Desain </w:t>
+      </w:r>
+      <w:proofErr w:type="spellStart"/>
+      <w:r>
+        <w:rPr>
+          <w:b/>
+          <w:bCs/>
+          <w:sz w:val="36"/>
+          <w:szCs w:val="36"/>
+          <w:lang w:val="en-US"/>
+        </w:rPr>
+        <w:t>Spesifik</w:t>
+      </w:r>
+      <w:proofErr w:type="spellEnd"/>
+      <w:r>
+        <w:rPr>
+          <w:b/>
+          <w:bCs/>
+          <w:sz w:val="36"/>
+          <w:szCs w:val="36"/>
+          <w:lang w:val="en-US"/>
+        </w:rPr>
+        <w:t xml:space="preserve"> </w:t>
+      </w:r>
+      <w:proofErr w:type="spellStart"/>
+      <w:r>
+        <w:rPr>
+          <w:b/>
+          <w:bCs/>
+          <w:sz w:val="36"/>
+          <w:szCs w:val="36"/>
+          <w:lang w:val="en-US"/>
+        </w:rPr>
+        <w:t>Sistem</w:t>
+      </w:r>
+      <w:proofErr w:type="spellEnd"/>
+    </w:p>
+    <w:p>
+      <w:pPr>
+        <w:tabs>
+          <w:tab w:val="left" w:pos="6830"/>
+        </w:tabs>
+        <w:jc w:val="center"/>
+        <w:rPr>
+          <w:b/>
+          <w:bCs/>
+          <w:sz w:val="32"/>
+          <w:szCs w:val="32"/>
+          <w:lang w:val="en-US"/>
+        </w:rPr>
+      </w:pPr>
+      <w:r>
+        <w:rPr>
+          <w:b/>
+          <w:bCs/>
+          <w:sz w:val="32"/>
+          <w:szCs w:val="32"/>
+          <w:lang w:val="en-US"/>
+        </w:rPr>
+        <w:t>Conceptual Data Modeling</w:t>
+      </w:r>
+    </w:p>
+    <w:p>
+      <w:pPr>
+        <w:tabs>
+          <w:tab w:val="left" w:pos="6830"/>
+        </w:tabs>
+        <w:jc w:val="center"/>
+        <w:rPr>
+          <w:b/>
+          <w:bCs/>
+          <w:sz w:val="36"/>
+          <w:szCs w:val="36"/>
+          <w:lang w:val="en-US"/>
+        </w:rPr>
+      </w:pPr>
+      <w:r>
+        <w:rPr>
+          <w:noProof/>
+        </w:rPr>
+        <w:drawing>
+          <wp:anchor distT="0" distB="0" distL="114300" distR="114300" simplePos="0" relativeHeight="251660288" behindDoc="0" locked="0" layoutInCell="1" allowOverlap="1" wp14:anchorId="6E39A287" wp14:editId="62B21D11">
+            <wp:simplePos x="0" y="0"/>
+            <wp:positionH relativeFrom="column">
+              <wp:posOffset>-393404</wp:posOffset>
+            </wp:positionH>
+            <wp:positionV relativeFrom="page">
+              <wp:posOffset>2041451</wp:posOffset>
+            </wp:positionV>
+            <wp:extent cx="6506550" cy="4294505"/>
+            <wp:effectExtent l="0" t="0" r="8890" b="0"/>
+            <wp:wrapNone/>
+            <wp:docPr id="2" name="Picture 2"/>
+            <wp:cNvGraphicFramePr>
+              <a:graphicFrameLocks xmlns:a="http://schemas.openxmlformats.org/drawingml/2006/main" noChangeAspect="1"/>
+            </wp:cNvGraphicFramePr>
+            <a:graphic xmlns:a="http://schemas.openxmlformats.org/drawingml/2006/main">
+              <a:graphicData uri="http://schemas.openxmlformats.org/drawingml/2006/picture">
+                <pic:pic xmlns:pic="http://schemas.openxmlformats.org/drawingml/2006/picture">
+                  <pic:nvPicPr>
+                    <pic:cNvPr id="0" name="Picture 1"/>
+                    <pic:cNvPicPr>
+                      <a:picLocks noChangeAspect="1" noChangeArrowheads="1"/>
+                    </pic:cNvPicPr>
+                  </pic:nvPicPr>
+                  <pic:blipFill>
+                    <a:blip r:embed="rId12">
+                      <a:extLst>
+                        <a:ext uri="{28A0092B-C50C-407E-A947-70E740481C1C}">
+                          <a14:useLocalDpi xmlns:a14="http://schemas.microsoft.com/office/drawing/2010/main" val="0"/>
+                        </a:ext>
+                      </a:extLst>
+                    </a:blip>
+                    <a:srcRect/>
+                    <a:stretch>
+                      <a:fillRect/>
+                    </a:stretch>
+                  </pic:blipFill>
+                  <pic:spPr bwMode="auto">
+                    <a:xfrm>
+                      <a:off x="0" y="0"/>
+                      <a:ext cx="6506550" cy="4294505"/>
+                    </a:xfrm>
+                    <a:prstGeom prst="rect">
+                      <a:avLst/>
+                    </a:prstGeom>
+                    <a:noFill/>
+                    <a:ln>
+                      <a:noFill/>
+                    </a:ln>
+                  </pic:spPr>
+                </pic:pic>
+              </a:graphicData>
+            </a:graphic>
+            <wp14:sizeRelH relativeFrom="margin">
+              <wp14:pctWidth>0</wp14:pctWidth>
+            </wp14:sizeRelH>
+          </wp:anchor>
+        </w:drawing>
+      </w:r>
+      <w:r>
+        <w:rPr>
+          <w:b/>
+          <w:bCs/>
+          <w:sz w:val="32"/>
+          <w:szCs w:val="32"/>
+          <w:lang w:val="en-US"/>
+        </w:rPr>
+        <w:t>(CDM</w:t>
+      </w:r>
+      <w:r>
+        <w:rPr>
+          <w:b/>
+          <w:bCs/>
+          <w:sz w:val="36"/>
+          <w:szCs w:val="36"/>
+          <w:lang w:val="en-US"/>
+        </w:rPr>
+        <w:t>)</w:t>
+      </w:r>
+    </w:p>
+    <w:p>
+      <w:pPr>
+        <w:tabs>
+          <w:tab w:val="left" w:pos="6830"/>
+        </w:tabs>
+        <w:jc w:val="center"/>
+        <w:rPr>
+          <w:b/>
+          <w:bCs/>
+          <w:sz w:val="36"/>
+          <w:szCs w:val="36"/>
+          <w:lang w:val="en-US"/>
+        </w:rPr>
+      </w:pPr>
+    </w:p>
+    <w:p>
+      <w:pPr>
+        <w:tabs>
+          <w:tab w:val="left" w:pos="6830"/>
+        </w:tabs>
+        <w:jc w:val="center"/>
+        <w:rPr>
+          <w:b/>
+          <w:bCs/>
+          <w:sz w:val="36"/>
+          <w:szCs w:val="36"/>
+          <w:lang w:val="en-US"/>
+        </w:rPr>
+      </w:pPr>
     </w:p>
     <w:sectPr>
       <w:pgSz w:w="11906" w:h="16838"/>
@@ -18474,7 +18931,7 @@
 </file>
 
 <file path=word/endnotes.xml><?xml version="1.0" encoding="utf-8"?>
-<w:endnotes xmlns:wpc="http://schemas.microsoft.com/office/word/2010/wordprocessingCanvas" xmlns:cx="http://schemas.microsoft.com/office/drawing/2014/chartex" xmlns:cx1="http://schemas.microsoft.com/office/drawing/2015/9/8/chartex" xmlns:cx2="http://schemas.microsoft.com/office/drawing/2015/10/21/chartex" xmlns:cx3="http://schemas.microsoft.com/office/drawing/2016/5/9/chartex" xmlns:cx4="http://schemas.microsoft.com/office/drawing/2016/5/10/chartex" xmlns:cx5="http://schemas.microsoft.com/office/drawing/2016/5/11/chartex" xmlns:cx6="http://schemas.microsoft.com/office/drawing/2016/5/12/chartex" xmlns:cx7="http://schemas.microsoft.com/office/drawing/2016/5/13/chartex" xmlns:cx8="http://schemas.microsoft.com/office/drawing/2016/5/14/chartex" xmlns:mc="http://schemas.openxmlformats.org/markup-compatibility/2006" xmlns:aink="http://schemas.microsoft.com/office/drawing/2016/ink" xmlns:am3d="http://schemas.microsoft.com/office/drawing/2017/model3d" xmlns:o="urn:schemas-microsoft-com:office:office" xmlns:oel="http://schemas.microsoft.com/office/2019/extlst" xmlns:r="http://schemas.openxmlformats.org/officeDocument/2006/relationships" xmlns:m="http://schemas.openxmlformats.org/officeDocument/2006/math" xmlns:v="urn:schemas-microsoft-com:vml" xmlns:wp14="http://schemas.microsoft.com/office/word/2010/wordprocessingDrawing" xmlns:wp="http://schemas.openxmlformats.org/drawingml/2006/wordprocessingDrawing" xmlns:w10="urn:schemas-microsoft-com:office:word" xmlns:w="http://schemas.openxmlformats.org/wordprocessingml/2006/main" xmlns:w14="http://schemas.microsoft.com/office/word/2010/wordml" xmlns:w15="http://schemas.microsoft.com/office/word/2012/wordml" xmlns:w16cex="http://schemas.microsoft.com/office/word/2018/wordml/cex" xmlns:w16cid="http://schemas.microsoft.com/office/word/2016/wordml/cid" xmlns:w16="http://schemas.microsoft.com/office/word/2018/wordml" xmlns:w16du="http://schemas.microsoft.com/office/word/2023/wordml/word16du" xmlns:w16sdtdh="http://schemas.microsoft.com/office/word/2020/wordml/sdtdatahash" xmlns:w16se="http://schemas.microsoft.com/office/word/2015/wordml/symex" xmlns:wpg="http://schemas.microsoft.com/office/word/2010/wordprocessingGroup" xmlns:wpi="http://schemas.microsoft.com/office/word/2010/wordprocessingInk" xmlns:wne="http://schemas.microsoft.com/office/word/2006/wordml" xmlns:wps="http://schemas.microsoft.com/office/word/2010/wordprocessingShape" mc:Ignorable="w14 w15 w16se w16cid w16 w16cex w16sdtdh w16du wp14">
+<w:endnotes xmlns:wpc="http://schemas.microsoft.com/office/word/2010/wordprocessingCanvas" xmlns:cx="http://schemas.microsoft.com/office/drawing/2014/chartex" xmlns:cx1="http://schemas.microsoft.com/office/drawing/2015/9/8/chartex" xmlns:cx2="http://schemas.microsoft.com/office/drawing/2015/10/21/chartex" xmlns:cx3="http://schemas.microsoft.com/office/drawing/2016/5/9/chartex" xmlns:cx4="http://schemas.microsoft.com/office/drawing/2016/5/10/chartex" xmlns:cx5="http://schemas.microsoft.com/office/drawing/2016/5/11/chartex" xmlns:cx6="http://schemas.microsoft.com/office/drawing/2016/5/12/chartex" xmlns:cx7="http://schemas.microsoft.com/office/drawing/2016/5/13/chartex" xmlns:cx8="http://schemas.microsoft.com/office/drawing/2016/5/14/chartex" xmlns:mc="http://schemas.openxmlformats.org/markup-compatibility/2006" xmlns:aink="http://schemas.microsoft.com/office/drawing/2016/ink" xmlns:am3d="http://schemas.microsoft.com/office/drawing/2017/model3d" xmlns:o="urn:schemas-microsoft-com:office:office" xmlns:r="http://schemas.openxmlformats.org/officeDocument/2006/relationships" xmlns:m="http://schemas.openxmlformats.org/officeDocument/2006/math" xmlns:v="urn:schemas-microsoft-com:vml" xmlns:wp14="http://schemas.microsoft.com/office/word/2010/wordprocessingDrawing" xmlns:wp="http://schemas.openxmlformats.org/drawingml/2006/wordprocessingDrawing" xmlns:w10="urn:schemas-microsoft-com:office:word" xmlns:w="http://schemas.openxmlformats.org/wordprocessingml/2006/main" xmlns:w14="http://schemas.microsoft.com/office/word/2010/wordml" xmlns:w15="http://schemas.microsoft.com/office/word/2012/wordml" xmlns:w16cex="http://schemas.microsoft.com/office/word/2018/wordml/cex" xmlns:w16cid="http://schemas.microsoft.com/office/word/2016/wordml/cid" xmlns:w16="http://schemas.microsoft.com/office/word/2018/wordml" xmlns:w16sdtdh="http://schemas.microsoft.com/office/word/2020/wordml/sdtdatahash" xmlns:w16se="http://schemas.microsoft.com/office/word/2015/wordml/symex" xmlns:wpg="http://schemas.microsoft.com/office/word/2010/wordprocessingGroup" xmlns:wpi="http://schemas.microsoft.com/office/word/2010/wordprocessingInk" xmlns:wne="http://schemas.microsoft.com/office/word/2006/wordml" xmlns:wps="http://schemas.microsoft.com/office/word/2010/wordprocessingShape" mc:Ignorable="w14 w15 w16se w16cid w16 w16cex w16sdtdh wp14">
   <w:endnote w:type="separator" w:id="-1">
     <w:p>
       <w:pPr>
@@ -18499,7 +18956,7 @@
 </file>
 
 <file path=word/footnotes.xml><?xml version="1.0" encoding="utf-8"?>
-<w:footnotes xmlns:wpc="http://schemas.microsoft.com/office/word/2010/wordprocessingCanvas" xmlns:cx="http://schemas.microsoft.com/office/drawing/2014/chartex" xmlns:cx1="http://schemas.microsoft.com/office/drawing/2015/9/8/chartex" xmlns:cx2="http://schemas.microsoft.com/office/drawing/2015/10/21/chartex" xmlns:cx3="http://schemas.microsoft.com/office/drawing/2016/5/9/chartex" xmlns:cx4="http://schemas.microsoft.com/office/drawing/2016/5/10/chartex" xmlns:cx5="http://schemas.microsoft.com/office/drawing/2016/5/11/chartex" xmlns:cx6="http://schemas.microsoft.com/office/drawing/2016/5/12/chartex" xmlns:cx7="http://schemas.microsoft.com/office/drawing/2016/5/13/chartex" xmlns:cx8="http://schemas.microsoft.com/office/drawing/2016/5/14/chartex" xmlns:mc="http://schemas.openxmlformats.org/markup-compatibility/2006" xmlns:aink="http://schemas.microsoft.com/office/drawing/2016/ink" xmlns:am3d="http://schemas.microsoft.com/office/drawing/2017/model3d" xmlns:o="urn:schemas-microsoft-com:office:office" xmlns:oel="http://schemas.microsoft.com/office/2019/extlst" xmlns:r="http://schemas.openxmlformats.org/officeDocument/2006/relationships" xmlns:m="http://schemas.openxmlformats.org/officeDocument/2006/math" xmlns:v="urn:schemas-microsoft-com:vml" xmlns:wp14="http://schemas.microsoft.com/office/word/2010/wordprocessingDrawing" xmlns:wp="http://schemas.openxmlformats.org/drawingml/2006/wordprocessingDrawing" xmlns:w10="urn:schemas-microsoft-com:office:word" xmlns:w="http://schemas.openxmlformats.org/wordprocessingml/2006/main" xmlns:w14="http://schemas.microsoft.com/office/word/2010/wordml" xmlns:w15="http://schemas.microsoft.com/office/word/2012/wordml" xmlns:w16cex="http://schemas.microsoft.com/office/word/2018/wordml/cex" xmlns:w16cid="http://schemas.microsoft.com/office/word/2016/wordml/cid" xmlns:w16="http://schemas.microsoft.com/office/word/2018/wordml" xmlns:w16du="http://schemas.microsoft.com/office/word/2023/wordml/word16du" xmlns:w16sdtdh="http://schemas.microsoft.com/office/word/2020/wordml/sdtdatahash" xmlns:w16se="http://schemas.microsoft.com/office/word/2015/wordml/symex" xmlns:wpg="http://schemas.microsoft.com/office/word/2010/wordprocessingGroup" xmlns:wpi="http://schemas.microsoft.com/office/word/2010/wordprocessingInk" xmlns:wne="http://schemas.microsoft.com/office/word/2006/wordml" xmlns:wps="http://schemas.microsoft.com/office/word/2010/wordprocessingShape" mc:Ignorable="w14 w15 w16se w16cid w16 w16cex w16sdtdh w16du wp14">
+<w:footnotes xmlns:wpc="http://schemas.microsoft.com/office/word/2010/wordprocessingCanvas" xmlns:cx="http://schemas.microsoft.com/office/drawing/2014/chartex" xmlns:cx1="http://schemas.microsoft.com/office/drawing/2015/9/8/chartex" xmlns:cx2="http://schemas.microsoft.com/office/drawing/2015/10/21/chartex" xmlns:cx3="http://schemas.microsoft.com/office/drawing/2016/5/9/chartex" xmlns:cx4="http://schemas.microsoft.com/office/drawing/2016/5/10/chartex" xmlns:cx5="http://schemas.microsoft.com/office/drawing/2016/5/11/chartex" xmlns:cx6="http://schemas.microsoft.com/office/drawing/2016/5/12/chartex" xmlns:cx7="http://schemas.microsoft.com/office/drawing/2016/5/13/chartex" xmlns:cx8="http://schemas.microsoft.com/office/drawing/2016/5/14/chartex" xmlns:mc="http://schemas.openxmlformats.org/markup-compatibility/2006" xmlns:aink="http://schemas.microsoft.com/office/drawing/2016/ink" xmlns:am3d="http://schemas.microsoft.com/office/drawing/2017/model3d" xmlns:o="urn:schemas-microsoft-com:office:office" xmlns:r="http://schemas.openxmlformats.org/officeDocument/2006/relationships" xmlns:m="http://schemas.openxmlformats.org/officeDocument/2006/math" xmlns:v="urn:schemas-microsoft-com:vml" xmlns:wp14="http://schemas.microsoft.com/office/word/2010/wordprocessingDrawing" xmlns:wp="http://schemas.openxmlformats.org/drawingml/2006/wordprocessingDrawing" xmlns:w10="urn:schemas-microsoft-com:office:word" xmlns:w="http://schemas.openxmlformats.org/wordprocessingml/2006/main" xmlns:w14="http://schemas.microsoft.com/office/word/2010/wordml" xmlns:w15="http://schemas.microsoft.com/office/word/2012/wordml" xmlns:w16cex="http://schemas.microsoft.com/office/word/2018/wordml/cex" xmlns:w16cid="http://schemas.microsoft.com/office/word/2016/wordml/cid" xmlns:w16="http://schemas.microsoft.com/office/word/2018/wordml" xmlns:w16sdtdh="http://schemas.microsoft.com/office/word/2020/wordml/sdtdatahash" xmlns:w16se="http://schemas.microsoft.com/office/word/2015/wordml/symex" xmlns:wpg="http://schemas.microsoft.com/office/word/2010/wordprocessingGroup" xmlns:wpi="http://schemas.microsoft.com/office/word/2010/wordprocessingInk" xmlns:wne="http://schemas.microsoft.com/office/word/2006/wordml" xmlns:wps="http://schemas.microsoft.com/office/word/2010/wordprocessingShape" mc:Ignorable="w14 w15 w16se w16cid w16 w16cex w16sdtdh wp14">
   <w:footnote w:type="separator" w:id="-1">
     <w:p>
       <w:pPr>
@@ -18524,7 +18981,7 @@
 </file>
 
 <file path=word/numbering.xml><?xml version="1.0" encoding="utf-8"?>
-<w:numbering xmlns:wpc="http://schemas.microsoft.com/office/word/2010/wordprocessingCanvas" xmlns:cx="http://schemas.microsoft.com/office/drawing/2014/chartex" xmlns:cx1="http://schemas.microsoft.com/office/drawing/2015/9/8/chartex" xmlns:cx2="http://schemas.microsoft.com/office/drawing/2015/10/21/chartex" xmlns:cx3="http://schemas.microsoft.com/office/drawing/2016/5/9/chartex" xmlns:cx4="http://schemas.microsoft.com/office/drawing/2016/5/10/chartex" xmlns:cx5="http://schemas.microsoft.com/office/drawing/2016/5/11/chartex" xmlns:cx6="http://schemas.microsoft.com/office/drawing/2016/5/12/chartex" xmlns:cx7="http://schemas.microsoft.com/office/drawing/2016/5/13/chartex" xmlns:cx8="http://schemas.microsoft.com/office/drawing/2016/5/14/chartex" xmlns:mc="http://schemas.openxmlformats.org/markup-compatibility/2006" xmlns:aink="http://schemas.microsoft.com/office/drawing/2016/ink" xmlns:am3d="http://schemas.microsoft.com/office/drawing/2017/model3d" xmlns:o="urn:schemas-microsoft-com:office:office" xmlns:oel="http://schemas.microsoft.com/office/2019/extlst" xmlns:r="http://schemas.openxmlformats.org/officeDocument/2006/relationships" xmlns:m="http://schemas.openxmlformats.org/officeDocument/2006/math" xmlns:v="urn:schemas-microsoft-com:vml" xmlns:wp14="http://schemas.microsoft.com/office/word/2010/wordprocessingDrawing" xmlns:wp="http://schemas.openxmlformats.org/drawingml/2006/wordprocessingDrawing" xmlns:w10="urn:schemas-microsoft-com:office:word" xmlns:w="http://schemas.openxmlformats.org/wordprocessingml/2006/main" xmlns:w14="http://schemas.microsoft.com/office/word/2010/wordml" xmlns:w15="http://schemas.microsoft.com/office/word/2012/wordml" xmlns:w16cex="http://schemas.microsoft.com/office/word/2018/wordml/cex" xmlns:w16cid="http://schemas.microsoft.com/office/word/2016/wordml/cid" xmlns:w16="http://schemas.microsoft.com/office/word/2018/wordml" xmlns:w16du="http://schemas.microsoft.com/office/word/2023/wordml/word16du" xmlns:w16sdtdh="http://schemas.microsoft.com/office/word/2020/wordml/sdtdatahash" xmlns:w16se="http://schemas.microsoft.com/office/word/2015/wordml/symex" xmlns:wpg="http://schemas.microsoft.com/office/word/2010/wordprocessingGroup" xmlns:wpi="http://schemas.microsoft.com/office/word/2010/wordprocessingInk" xmlns:wne="http://schemas.microsoft.com/office/word/2006/wordml" xmlns:wps="http://schemas.microsoft.com/office/word/2010/wordprocessingShape" mc:Ignorable="w14 w15 w16se w16cid w16 w16cex w16sdtdh w16du wp14">
+<w:numbering xmlns:wpc="http://schemas.microsoft.com/office/word/2010/wordprocessingCanvas" xmlns:cx="http://schemas.microsoft.com/office/drawing/2014/chartex" xmlns:cx1="http://schemas.microsoft.com/office/drawing/2015/9/8/chartex" xmlns:cx2="http://schemas.microsoft.com/office/drawing/2015/10/21/chartex" xmlns:cx3="http://schemas.microsoft.com/office/drawing/2016/5/9/chartex" xmlns:cx4="http://schemas.microsoft.com/office/drawing/2016/5/10/chartex" xmlns:cx5="http://schemas.microsoft.com/office/drawing/2016/5/11/chartex" xmlns:cx6="http://schemas.microsoft.com/office/drawing/2016/5/12/chartex" xmlns:cx7="http://schemas.microsoft.com/office/drawing/2016/5/13/chartex" xmlns:cx8="http://schemas.microsoft.com/office/drawing/2016/5/14/chartex" xmlns:mc="http://schemas.openxmlformats.org/markup-compatibility/2006" xmlns:aink="http://schemas.microsoft.com/office/drawing/2016/ink" xmlns:am3d="http://schemas.microsoft.com/office/drawing/2017/model3d" xmlns:o="urn:schemas-microsoft-com:office:office" xmlns:r="http://schemas.openxmlformats.org/officeDocument/2006/relationships" xmlns:m="http://schemas.openxmlformats.org/officeDocument/2006/math" xmlns:v="urn:schemas-microsoft-com:vml" xmlns:wp14="http://schemas.microsoft.com/office/word/2010/wordprocessingDrawing" xmlns:wp="http://schemas.openxmlformats.org/drawingml/2006/wordprocessingDrawing" xmlns:w10="urn:schemas-microsoft-com:office:word" xmlns:w="http://schemas.openxmlformats.org/wordprocessingml/2006/main" xmlns:w14="http://schemas.microsoft.com/office/word/2010/wordml" xmlns:w15="http://schemas.microsoft.com/office/word/2012/wordml" xmlns:w16cex="http://schemas.microsoft.com/office/word/2018/wordml/cex" xmlns:w16cid="http://schemas.microsoft.com/office/word/2016/wordml/cid" xmlns:w16="http://schemas.microsoft.com/office/word/2018/wordml" xmlns:w16sdtdh="http://schemas.microsoft.com/office/word/2020/wordml/sdtdatahash" xmlns:w16se="http://schemas.microsoft.com/office/word/2015/wordml/symex" xmlns:wpg="http://schemas.microsoft.com/office/word/2010/wordprocessingGroup" xmlns:wpi="http://schemas.microsoft.com/office/word/2010/wordprocessingInk" xmlns:wne="http://schemas.microsoft.com/office/word/2006/wordml" xmlns:wps="http://schemas.microsoft.com/office/word/2010/wordprocessingShape" mc:Ignorable="w14 w15 w16se w16cid w16 w16cex w16sdtdh wp14">
   <w:abstractNum w:abstractNumId="0" w15:restartNumberingAfterBreak="0">
     <w:nsid w:val="35A067D9"/>
     <w:multiLevelType w:val="hybridMultilevel"/>
@@ -18845,20 +19302,20 @@
       </w:pPr>
     </w:lvl>
   </w:abstractNum>
-  <w:num w:numId="1" w16cid:durableId="1096945137">
+  <w:num w:numId="1">
     <w:abstractNumId w:val="2"/>
   </w:num>
-  <w:num w:numId="2" w16cid:durableId="644430313">
+  <w:num w:numId="2">
     <w:abstractNumId w:val="0"/>
   </w:num>
-  <w:num w:numId="3" w16cid:durableId="1261642113">
+  <w:num w:numId="3">
     <w:abstractNumId w:val="1"/>
   </w:num>
 </w:numbering>
 </file>
 
 <file path=word/styles.xml><?xml version="1.0" encoding="utf-8"?>
-<w:styles xmlns:mc="http://schemas.openxmlformats.org/markup-compatibility/2006" xmlns:r="http://schemas.openxmlformats.org/officeDocument/2006/relationships" xmlns:w="http://schemas.openxmlformats.org/wordprocessingml/2006/main" xmlns:w14="http://schemas.microsoft.com/office/word/2010/wordml" xmlns:w15="http://schemas.microsoft.com/office/word/2012/wordml" xmlns:w16cex="http://schemas.microsoft.com/office/word/2018/wordml/cex" xmlns:w16cid="http://schemas.microsoft.com/office/word/2016/wordml/cid" xmlns:w16="http://schemas.microsoft.com/office/word/2018/wordml" xmlns:w16du="http://schemas.microsoft.com/office/word/2023/wordml/word16du" xmlns:w16sdtdh="http://schemas.microsoft.com/office/word/2020/wordml/sdtdatahash" xmlns:w16se="http://schemas.microsoft.com/office/word/2015/wordml/symex" mc:Ignorable="w14 w15 w16se w16cid w16 w16cex w16sdtdh w16du">
+<w:styles xmlns:mc="http://schemas.openxmlformats.org/markup-compatibility/2006" xmlns:r="http://schemas.openxmlformats.org/officeDocument/2006/relationships" xmlns:w="http://schemas.openxmlformats.org/wordprocessingml/2006/main" xmlns:w14="http://schemas.microsoft.com/office/word/2010/wordml" xmlns:w15="http://schemas.microsoft.com/office/word/2012/wordml" xmlns:w16cex="http://schemas.microsoft.com/office/word/2018/wordml/cex" xmlns:w16cid="http://schemas.microsoft.com/office/word/2016/wordml/cid" xmlns:w16="http://schemas.microsoft.com/office/word/2018/wordml" xmlns:w16sdtdh="http://schemas.microsoft.com/office/word/2020/wordml/sdtdatahash" xmlns:w16se="http://schemas.microsoft.com/office/word/2015/wordml/symex" mc:Ignorable="w14 w15 w16se w16cid w16 w16cex w16sdtdh">
   <w:docDefaults>
     <w:rPrDefault>
       <w:rPr>

</xml_diff>

<commit_message>
menambahkan Physical Data Modeling (PDM)
</commit_message>
<xml_diff>
--- a/kelompok.docx
+++ b/kelompok.docx
@@ -1,6 +1,6 @@
 
 <file path=word/document.xml><?xml version="1.0" encoding="utf-8"?>
-<w:document xmlns:wpc="http://schemas.microsoft.com/office/word/2010/wordprocessingCanvas" xmlns:cx="http://schemas.microsoft.com/office/drawing/2014/chartex" xmlns:cx1="http://schemas.microsoft.com/office/drawing/2015/9/8/chartex" xmlns:cx2="http://schemas.microsoft.com/office/drawing/2015/10/21/chartex" xmlns:cx3="http://schemas.microsoft.com/office/drawing/2016/5/9/chartex" xmlns:cx4="http://schemas.microsoft.com/office/drawing/2016/5/10/chartex" xmlns:cx5="http://schemas.microsoft.com/office/drawing/2016/5/11/chartex" xmlns:cx6="http://schemas.microsoft.com/office/drawing/2016/5/12/chartex" xmlns:cx7="http://schemas.microsoft.com/office/drawing/2016/5/13/chartex" xmlns:cx8="http://schemas.microsoft.com/office/drawing/2016/5/14/chartex" xmlns:mc="http://schemas.openxmlformats.org/markup-compatibility/2006" xmlns:aink="http://schemas.microsoft.com/office/drawing/2016/ink" xmlns:am3d="http://schemas.microsoft.com/office/drawing/2017/model3d" xmlns:o="urn:schemas-microsoft-com:office:office" xmlns:r="http://schemas.openxmlformats.org/officeDocument/2006/relationships" xmlns:m="http://schemas.openxmlformats.org/officeDocument/2006/math" xmlns:v="urn:schemas-microsoft-com:vml" xmlns:wp14="http://schemas.microsoft.com/office/word/2010/wordprocessingDrawing" xmlns:wp="http://schemas.openxmlformats.org/drawingml/2006/wordprocessingDrawing" xmlns:w10="urn:schemas-microsoft-com:office:word" xmlns:w="http://schemas.openxmlformats.org/wordprocessingml/2006/main" xmlns:w14="http://schemas.microsoft.com/office/word/2010/wordml" xmlns:w15="http://schemas.microsoft.com/office/word/2012/wordml" xmlns:w16cex="http://schemas.microsoft.com/office/word/2018/wordml/cex" xmlns:w16cid="http://schemas.microsoft.com/office/word/2016/wordml/cid" xmlns:w16="http://schemas.microsoft.com/office/word/2018/wordml" xmlns:w16sdtdh="http://schemas.microsoft.com/office/word/2020/wordml/sdtdatahash" xmlns:w16se="http://schemas.microsoft.com/office/word/2015/wordml/symex" xmlns:wpg="http://schemas.microsoft.com/office/word/2010/wordprocessingGroup" xmlns:wpi="http://schemas.microsoft.com/office/word/2010/wordprocessingInk" xmlns:wne="http://schemas.microsoft.com/office/word/2006/wordml" xmlns:wps="http://schemas.microsoft.com/office/word/2010/wordprocessingShape" mc:Ignorable="w14 w15 w16se w16cid w16 w16cex w16sdtdh wp14">
+<w:document xmlns:wpc="http://schemas.microsoft.com/office/word/2010/wordprocessingCanvas" xmlns:cx="http://schemas.microsoft.com/office/drawing/2014/chartex" xmlns:cx1="http://schemas.microsoft.com/office/drawing/2015/9/8/chartex" xmlns:cx2="http://schemas.microsoft.com/office/drawing/2015/10/21/chartex" xmlns:cx3="http://schemas.microsoft.com/office/drawing/2016/5/9/chartex" xmlns:cx4="http://schemas.microsoft.com/office/drawing/2016/5/10/chartex" xmlns:cx5="http://schemas.microsoft.com/office/drawing/2016/5/11/chartex" xmlns:cx6="http://schemas.microsoft.com/office/drawing/2016/5/12/chartex" xmlns:cx7="http://schemas.microsoft.com/office/drawing/2016/5/13/chartex" xmlns:cx8="http://schemas.microsoft.com/office/drawing/2016/5/14/chartex" xmlns:mc="http://schemas.openxmlformats.org/markup-compatibility/2006" xmlns:aink="http://schemas.microsoft.com/office/drawing/2016/ink" xmlns:am3d="http://schemas.microsoft.com/office/drawing/2017/model3d" xmlns:o="urn:schemas-microsoft-com:office:office" xmlns:oel="http://schemas.microsoft.com/office/2019/extlst" xmlns:r="http://schemas.openxmlformats.org/officeDocument/2006/relationships" xmlns:m="http://schemas.openxmlformats.org/officeDocument/2006/math" xmlns:v="urn:schemas-microsoft-com:vml" xmlns:wp14="http://schemas.microsoft.com/office/word/2010/wordprocessingDrawing" xmlns:wp="http://schemas.openxmlformats.org/drawingml/2006/wordprocessingDrawing" xmlns:w10="urn:schemas-microsoft-com:office:word" xmlns:w="http://schemas.openxmlformats.org/wordprocessingml/2006/main" xmlns:w14="http://schemas.microsoft.com/office/word/2010/wordml" xmlns:w15="http://schemas.microsoft.com/office/word/2012/wordml" xmlns:w16cex="http://schemas.microsoft.com/office/word/2018/wordml/cex" xmlns:w16cid="http://schemas.microsoft.com/office/word/2016/wordml/cid" xmlns:w16="http://schemas.microsoft.com/office/word/2018/wordml" xmlns:w16du="http://schemas.microsoft.com/office/word/2023/wordml/word16du" xmlns:w16sdtdh="http://schemas.microsoft.com/office/word/2020/wordml/sdtdatahash" xmlns:w16se="http://schemas.microsoft.com/office/word/2015/wordml/symex" xmlns:wpg="http://schemas.microsoft.com/office/word/2010/wordprocessingGroup" xmlns:wpi="http://schemas.microsoft.com/office/word/2010/wordprocessingInk" xmlns:wne="http://schemas.microsoft.com/office/word/2006/wordml" xmlns:wps="http://schemas.microsoft.com/office/word/2010/wordprocessingShape" mc:Ignorable="w14 w15 w16se w16cid w16 w16cex w16sdtdh w16du wp14">
   <w:body>
     <w:p>
       <w:pPr>
@@ -622,23 +622,7 @@
           <w:sz w:val="24"/>
           <w:szCs w:val="24"/>
         </w:rPr>
-        <w:t xml:space="preserve">. </w:t>
-      </w:r>
-      <w:proofErr w:type="spellStart"/>
-      <w:r>
-        <w:rPr>
-          <w:sz w:val="24"/>
-          <w:szCs w:val="24"/>
-        </w:rPr>
-        <w:t>Saat</w:t>
-      </w:r>
-      <w:proofErr w:type="spellEnd"/>
-      <w:r>
-        <w:rPr>
-          <w:sz w:val="24"/>
-          <w:szCs w:val="24"/>
-        </w:rPr>
-        <w:t xml:space="preserve"> </w:t>
+        <w:t xml:space="preserve">. Saat </w:t>
       </w:r>
       <w:proofErr w:type="spellStart"/>
       <w:r>
@@ -830,23 +814,7 @@
           <w:sz w:val="24"/>
           <w:szCs w:val="24"/>
         </w:rPr>
-        <w:t xml:space="preserve"> </w:t>
-      </w:r>
-      <w:proofErr w:type="spellStart"/>
-      <w:r>
-        <w:rPr>
-          <w:sz w:val="24"/>
-          <w:szCs w:val="24"/>
-        </w:rPr>
-        <w:t>batas</w:t>
-      </w:r>
-      <w:proofErr w:type="spellEnd"/>
-      <w:r>
-        <w:rPr>
-          <w:sz w:val="24"/>
-          <w:szCs w:val="24"/>
-        </w:rPr>
-        <w:t xml:space="preserve"> </w:t>
+        <w:t xml:space="preserve"> batas </w:t>
       </w:r>
       <w:proofErr w:type="spellStart"/>
       <w:r>
@@ -1049,21 +1017,12 @@
           <w:lang w:val="id-ID"/>
         </w:rPr>
       </w:pPr>
-      <w:proofErr w:type="spellStart"/>
-      <w:r>
-        <w:rPr>
-          <w:sz w:val="24"/>
-          <w:szCs w:val="24"/>
-        </w:rPr>
-        <w:t>Dalam</w:t>
-      </w:r>
-      <w:proofErr w:type="spellEnd"/>
-      <w:r>
-        <w:rPr>
-          <w:sz w:val="24"/>
-          <w:szCs w:val="24"/>
-        </w:rPr>
-        <w:t xml:space="preserve"> </w:t>
+      <w:r>
+        <w:rPr>
+          <w:sz w:val="24"/>
+          <w:szCs w:val="24"/>
+        </w:rPr>
+        <w:t xml:space="preserve">Dalam </w:t>
       </w:r>
       <w:proofErr w:type="spellStart"/>
       <w:r>
@@ -8797,29 +8756,16 @@
           <w:lang w:val="en-US"/>
         </w:rPr>
       </w:pPr>
-      <w:proofErr w:type="spellStart"/>
-      <w:r>
-        <w:rPr>
-          <w:rFonts w:ascii="Times New Roman" w:eastAsia="Times New Roman" w:hAnsi="Times New Roman" w:cs="Times New Roman"/>
-          <w:b/>
-          <w:bCs/>
-          <w:sz w:val="24"/>
-          <w:szCs w:val="24"/>
-          <w:lang w:val="en-US"/>
-        </w:rPr>
-        <w:t>Analis</w:t>
-      </w:r>
-      <w:proofErr w:type="spellEnd"/>
-      <w:r>
-        <w:rPr>
-          <w:rFonts w:ascii="Times New Roman" w:eastAsia="Times New Roman" w:hAnsi="Times New Roman" w:cs="Times New Roman"/>
-          <w:b/>
-          <w:bCs/>
-          <w:sz w:val="24"/>
-          <w:szCs w:val="24"/>
-          <w:lang w:val="en-US"/>
-        </w:rPr>
-        <w:t xml:space="preserve"> </w:t>
+      <w:r>
+        <w:rPr>
+          <w:rFonts w:ascii="Times New Roman" w:eastAsia="Times New Roman" w:hAnsi="Times New Roman" w:cs="Times New Roman"/>
+          <w:b/>
+          <w:bCs/>
+          <w:sz w:val="24"/>
+          <w:szCs w:val="24"/>
+          <w:lang w:val="en-US"/>
+        </w:rPr>
+        <w:t xml:space="preserve">Analis </w:t>
       </w:r>
       <w:proofErr w:type="spellStart"/>
       <w:r>
@@ -12481,31 +12427,7 @@
           <w:szCs w:val="24"/>
           <w:lang w:val="en-US"/>
         </w:rPr>
-        <w:t xml:space="preserve"> yang </w:t>
-      </w:r>
-      <w:proofErr w:type="spellStart"/>
-      <w:r>
-        <w:rPr>
-          <w:rFonts w:ascii="Times New Roman" w:eastAsia="Times New Roman" w:hAnsi="Times New Roman" w:cs="Times New Roman"/>
-          <w:b/>
-          <w:bCs/>
-          <w:sz w:val="24"/>
-          <w:szCs w:val="24"/>
-          <w:lang w:val="en-US"/>
-        </w:rPr>
-        <w:t>Tidak</w:t>
-      </w:r>
-      <w:proofErr w:type="spellEnd"/>
-      <w:r>
-        <w:rPr>
-          <w:rFonts w:ascii="Times New Roman" w:eastAsia="Times New Roman" w:hAnsi="Times New Roman" w:cs="Times New Roman"/>
-          <w:b/>
-          <w:bCs/>
-          <w:sz w:val="24"/>
-          <w:szCs w:val="24"/>
-          <w:lang w:val="en-US"/>
-        </w:rPr>
-        <w:t xml:space="preserve"> </w:t>
+        <w:t xml:space="preserve"> yang Tidak </w:t>
       </w:r>
       <w:proofErr w:type="spellStart"/>
       <w:r>
@@ -12721,27 +12643,7 @@
           <w:szCs w:val="24"/>
           <w:lang w:val="en-US"/>
         </w:rPr>
-        <w:t xml:space="preserve"> </w:t>
-      </w:r>
-      <w:proofErr w:type="spellStart"/>
-      <w:r>
-        <w:rPr>
-          <w:rFonts w:ascii="Times New Roman" w:eastAsia="Times New Roman" w:hAnsi="Times New Roman" w:cs="Times New Roman"/>
-          <w:sz w:val="24"/>
-          <w:szCs w:val="24"/>
-          <w:lang w:val="en-US"/>
-        </w:rPr>
-        <w:t>Tidak</w:t>
-      </w:r>
-      <w:proofErr w:type="spellEnd"/>
-      <w:r>
-        <w:rPr>
-          <w:rFonts w:ascii="Times New Roman" w:eastAsia="Times New Roman" w:hAnsi="Times New Roman" w:cs="Times New Roman"/>
-          <w:sz w:val="24"/>
-          <w:szCs w:val="24"/>
-          <w:lang w:val="en-US"/>
-        </w:rPr>
-        <w:t xml:space="preserve"> </w:t>
+        <w:t xml:space="preserve"> Tidak </w:t>
       </w:r>
       <w:proofErr w:type="spellStart"/>
       <w:r>
@@ -13673,31 +13575,7 @@
           <w:szCs w:val="24"/>
           <w:lang w:val="en-US"/>
         </w:rPr>
-        <w:t xml:space="preserve"> Tim yang </w:t>
-      </w:r>
-      <w:proofErr w:type="spellStart"/>
-      <w:r>
-        <w:rPr>
-          <w:rFonts w:ascii="Times New Roman" w:eastAsia="Times New Roman" w:hAnsi="Times New Roman" w:cs="Times New Roman"/>
-          <w:b/>
-          <w:bCs/>
-          <w:sz w:val="24"/>
-          <w:szCs w:val="24"/>
-          <w:lang w:val="en-US"/>
-        </w:rPr>
-        <w:t>Tidak</w:t>
-      </w:r>
-      <w:proofErr w:type="spellEnd"/>
-      <w:r>
-        <w:rPr>
-          <w:rFonts w:ascii="Times New Roman" w:eastAsia="Times New Roman" w:hAnsi="Times New Roman" w:cs="Times New Roman"/>
-          <w:b/>
-          <w:bCs/>
-          <w:sz w:val="24"/>
-          <w:szCs w:val="24"/>
-          <w:lang w:val="en-US"/>
-        </w:rPr>
-        <w:t xml:space="preserve"> </w:t>
+        <w:t xml:space="preserve"> Tim yang Tidak </w:t>
       </w:r>
       <w:proofErr w:type="spellStart"/>
       <w:r>
@@ -14691,27 +14569,7 @@
           <w:szCs w:val="24"/>
           <w:lang w:val="en-US"/>
         </w:rPr>
-        <w:t xml:space="preserve">. </w:t>
-      </w:r>
-      <w:proofErr w:type="spellStart"/>
-      <w:r>
-        <w:rPr>
-          <w:rFonts w:ascii="Times New Roman" w:eastAsia="Times New Roman" w:hAnsi="Times New Roman" w:cs="Times New Roman"/>
-          <w:sz w:val="24"/>
-          <w:szCs w:val="24"/>
-          <w:lang w:val="en-US"/>
-        </w:rPr>
-        <w:t>Ini</w:t>
-      </w:r>
-      <w:proofErr w:type="spellEnd"/>
-      <w:r>
-        <w:rPr>
-          <w:rFonts w:ascii="Times New Roman" w:eastAsia="Times New Roman" w:hAnsi="Times New Roman" w:cs="Times New Roman"/>
-          <w:sz w:val="24"/>
-          <w:szCs w:val="24"/>
-          <w:lang w:val="en-US"/>
-        </w:rPr>
-        <w:t xml:space="preserve"> </w:t>
+        <w:t xml:space="preserve">. Ini </w:t>
       </w:r>
       <w:proofErr w:type="spellStart"/>
       <w:r>
@@ -14903,29 +14761,16 @@
           <w:lang w:val="en-US"/>
         </w:rPr>
       </w:pPr>
-      <w:proofErr w:type="spellStart"/>
-      <w:r>
-        <w:rPr>
-          <w:rFonts w:ascii="Times New Roman" w:eastAsia="Times New Roman" w:hAnsi="Times New Roman" w:cs="Times New Roman"/>
-          <w:b/>
-          <w:bCs/>
-          <w:sz w:val="24"/>
-          <w:szCs w:val="24"/>
-          <w:lang w:val="en-US"/>
-        </w:rPr>
-        <w:t>Tidak</w:t>
-      </w:r>
-      <w:proofErr w:type="spellEnd"/>
-      <w:r>
-        <w:rPr>
-          <w:rFonts w:ascii="Times New Roman" w:eastAsia="Times New Roman" w:hAnsi="Times New Roman" w:cs="Times New Roman"/>
-          <w:b/>
-          <w:bCs/>
-          <w:sz w:val="24"/>
-          <w:szCs w:val="24"/>
-          <w:lang w:val="en-US"/>
-        </w:rPr>
-        <w:t xml:space="preserve"> Ada </w:t>
+      <w:r>
+        <w:rPr>
+          <w:rFonts w:ascii="Times New Roman" w:eastAsia="Times New Roman" w:hAnsi="Times New Roman" w:cs="Times New Roman"/>
+          <w:b/>
+          <w:bCs/>
+          <w:sz w:val="24"/>
+          <w:szCs w:val="24"/>
+          <w:lang w:val="en-US"/>
+        </w:rPr>
+        <w:t xml:space="preserve">Tidak Ada </w:t>
       </w:r>
       <w:proofErr w:type="spellStart"/>
       <w:r>
@@ -15011,25 +14856,14 @@
           <w:lang w:val="id-ID"/>
         </w:rPr>
       </w:pPr>
-      <w:proofErr w:type="spellStart"/>
-      <w:r>
-        <w:rPr>
-          <w:rFonts w:ascii="Times New Roman" w:eastAsia="Times New Roman" w:hAnsi="Times New Roman" w:cs="Times New Roman"/>
-          <w:sz w:val="24"/>
-          <w:szCs w:val="24"/>
-          <w:lang w:val="en-US"/>
-        </w:rPr>
-        <w:t>Tidak</w:t>
-      </w:r>
-      <w:proofErr w:type="spellEnd"/>
-      <w:r>
-        <w:rPr>
-          <w:rFonts w:ascii="Times New Roman" w:eastAsia="Times New Roman" w:hAnsi="Times New Roman" w:cs="Times New Roman"/>
-          <w:sz w:val="24"/>
-          <w:szCs w:val="24"/>
-          <w:lang w:val="en-US"/>
-        </w:rPr>
-        <w:t xml:space="preserve"> </w:t>
+      <w:r>
+        <w:rPr>
+          <w:rFonts w:ascii="Times New Roman" w:eastAsia="Times New Roman" w:hAnsi="Times New Roman" w:cs="Times New Roman"/>
+          <w:sz w:val="24"/>
+          <w:szCs w:val="24"/>
+          <w:lang w:val="en-US"/>
+        </w:rPr>
+        <w:t xml:space="preserve">Tidak </w:t>
       </w:r>
       <w:proofErr w:type="spellStart"/>
       <w:r>
@@ -15533,7 +15367,6 @@
         <w:pStyle w:val="Heading3"/>
         <w:spacing w:before="280" w:beforeAutospacing="0" w:after="80" w:afterAutospacing="0"/>
       </w:pPr>
-      <w:proofErr w:type="spellStart"/>
       <w:r>
         <w:rPr>
           <w:rFonts w:ascii="Arial" w:hAnsi="Arial" w:cs="Arial"/>
@@ -15542,17 +15375,7 @@
           <w:szCs w:val="26"/>
         </w:rPr>
         <w:lastRenderedPageBreak/>
-        <w:t>Tujuan</w:t>
-      </w:r>
-      <w:proofErr w:type="spellEnd"/>
-      <w:r>
-        <w:rPr>
-          <w:rFonts w:ascii="Arial" w:hAnsi="Arial" w:cs="Arial"/>
-          <w:color w:val="000000"/>
-          <w:sz w:val="26"/>
-          <w:szCs w:val="26"/>
-        </w:rPr>
-        <w:t xml:space="preserve"> </w:t>
+        <w:t xml:space="preserve">Tujuan </w:t>
       </w:r>
       <w:proofErr w:type="spellStart"/>
       <w:r>
@@ -19185,8 +19008,8 @@
         <w:rPr>
           <w:b/>
           <w:bCs/>
-          <w:sz w:val="32"/>
-          <w:szCs w:val="32"/>
+          <w:sz w:val="36"/>
+          <w:szCs w:val="36"/>
           <w:lang w:val="en-US"/>
         </w:rPr>
       </w:pPr>
@@ -19230,8 +19053,230 @@
         </w:rPr>
         <w:t>)</w:t>
       </w:r>
-      <w:r>
-        <w:t xml:space="preserve"> </w:t>
+    </w:p>
+    <w:p>
+      <w:pPr>
+        <w:tabs>
+          <w:tab w:val="left" w:pos="6830"/>
+        </w:tabs>
+        <w:jc w:val="center"/>
+        <w:rPr>
+          <w:b/>
+          <w:bCs/>
+          <w:sz w:val="36"/>
+          <w:szCs w:val="36"/>
+          <w:lang w:val="en-US"/>
+        </w:rPr>
+      </w:pPr>
+    </w:p>
+    <w:p>
+      <w:pPr>
+        <w:tabs>
+          <w:tab w:val="left" w:pos="6830"/>
+        </w:tabs>
+        <w:jc w:val="center"/>
+        <w:rPr>
+          <w:b/>
+          <w:bCs/>
+          <w:sz w:val="36"/>
+          <w:szCs w:val="36"/>
+          <w:lang w:val="en-US"/>
+        </w:rPr>
+      </w:pPr>
+    </w:p>
+    <w:p>
+      <w:pPr>
+        <w:tabs>
+          <w:tab w:val="left" w:pos="6830"/>
+        </w:tabs>
+        <w:jc w:val="center"/>
+        <w:rPr>
+          <w:b/>
+          <w:bCs/>
+          <w:sz w:val="36"/>
+          <w:szCs w:val="36"/>
+          <w:lang w:val="en-US"/>
+        </w:rPr>
+      </w:pPr>
+    </w:p>
+    <w:p>
+      <w:pPr>
+        <w:tabs>
+          <w:tab w:val="left" w:pos="6830"/>
+        </w:tabs>
+        <w:jc w:val="center"/>
+        <w:rPr>
+          <w:b/>
+          <w:bCs/>
+          <w:sz w:val="36"/>
+          <w:szCs w:val="36"/>
+          <w:lang w:val="en-US"/>
+        </w:rPr>
+      </w:pPr>
+    </w:p>
+    <w:p>
+      <w:pPr>
+        <w:tabs>
+          <w:tab w:val="left" w:pos="6830"/>
+        </w:tabs>
+        <w:jc w:val="center"/>
+        <w:rPr>
+          <w:b/>
+          <w:bCs/>
+          <w:sz w:val="36"/>
+          <w:szCs w:val="36"/>
+          <w:lang w:val="en-US"/>
+        </w:rPr>
+      </w:pPr>
+    </w:p>
+    <w:p>
+      <w:pPr>
+        <w:tabs>
+          <w:tab w:val="left" w:pos="6830"/>
+        </w:tabs>
+        <w:jc w:val="center"/>
+        <w:rPr>
+          <w:b/>
+          <w:bCs/>
+          <w:sz w:val="36"/>
+          <w:szCs w:val="36"/>
+          <w:lang w:val="en-US"/>
+        </w:rPr>
+      </w:pPr>
+    </w:p>
+    <w:p>
+      <w:pPr>
+        <w:tabs>
+          <w:tab w:val="left" w:pos="6830"/>
+        </w:tabs>
+        <w:jc w:val="center"/>
+        <w:rPr>
+          <w:b/>
+          <w:bCs/>
+          <w:sz w:val="32"/>
+          <w:szCs w:val="32"/>
+          <w:lang w:val="en-US"/>
+        </w:rPr>
+      </w:pPr>
+      <w:r>
+        <w:rPr>
+          <w:b/>
+          <w:bCs/>
+          <w:sz w:val="32"/>
+          <w:szCs w:val="32"/>
+          <w:lang w:val="en-US"/>
+        </w:rPr>
+        <w:lastRenderedPageBreak/>
+        <w:t>Physical Data Modeling</w:t>
+      </w:r>
+    </w:p>
+    <w:p>
+      <w:pPr>
+        <w:tabs>
+          <w:tab w:val="left" w:pos="6830"/>
+        </w:tabs>
+        <w:jc w:val="center"/>
+        <w:rPr>
+          <w:sz w:val="32"/>
+          <w:szCs w:val="32"/>
+        </w:rPr>
+      </w:pPr>
+      <w:r>
+        <w:rPr>
+          <w:b/>
+          <w:bCs/>
+          <w:sz w:val="32"/>
+          <w:szCs w:val="32"/>
+          <w:lang w:val="en-US"/>
+        </w:rPr>
+        <w:t>(PDM)</w:t>
+      </w:r>
+      <w:r>
+        <w:rPr>
+          <w:sz w:val="32"/>
+          <w:szCs w:val="32"/>
+        </w:rPr>
+        <w:t xml:space="preserve"> </w:t>
+      </w:r>
+    </w:p>
+    <w:p>
+      <w:pPr>
+        <w:tabs>
+          <w:tab w:val="left" w:pos="6830"/>
+        </w:tabs>
+        <w:jc w:val="center"/>
+        <w:rPr>
+          <w:b/>
+          <w:bCs/>
+          <w:sz w:val="32"/>
+          <w:szCs w:val="32"/>
+          <w:lang w:val="en-US"/>
+        </w:rPr>
+      </w:pPr>
+      <w:r>
+        <w:rPr>
+          <w:b/>
+          <w:bCs/>
+          <w:noProof/>
+          <w:sz w:val="32"/>
+          <w:szCs w:val="32"/>
+          <w:lang w:val="en-US"/>
+        </w:rPr>
+        <w:drawing>
+          <wp:anchor distT="0" distB="0" distL="114300" distR="114300" simplePos="0" relativeHeight="251664384" behindDoc="1" locked="0" layoutInCell="1" allowOverlap="1" wp14:anchorId="42D42D06" wp14:editId="11D4FC46">
+            <wp:simplePos x="0" y="0"/>
+            <wp:positionH relativeFrom="margin">
+              <wp:posOffset>-721995</wp:posOffset>
+            </wp:positionH>
+            <wp:positionV relativeFrom="paragraph">
+              <wp:posOffset>131519</wp:posOffset>
+            </wp:positionV>
+            <wp:extent cx="7240772" cy="5130953"/>
+            <wp:effectExtent l="0" t="0" r="0" b="0"/>
+            <wp:wrapNone/>
+            <wp:docPr id="1123856297" name="Picture 1"/>
+            <wp:cNvGraphicFramePr>
+              <a:graphicFrameLocks xmlns:a="http://schemas.openxmlformats.org/drawingml/2006/main" noChangeAspect="1"/>
+            </wp:cNvGraphicFramePr>
+            <a:graphic xmlns:a="http://schemas.openxmlformats.org/drawingml/2006/main">
+              <a:graphicData uri="http://schemas.openxmlformats.org/drawingml/2006/picture">
+                <pic:pic xmlns:pic="http://schemas.openxmlformats.org/drawingml/2006/picture">
+                  <pic:nvPicPr>
+                    <pic:cNvPr id="1123856297" name="Picture 1123856297"/>
+                    <pic:cNvPicPr/>
+                  </pic:nvPicPr>
+                  <pic:blipFill>
+                    <a:blip r:embed="rId14">
+                      <a:extLst>
+                        <a:ext uri="{28A0092B-C50C-407E-A947-70E740481C1C}">
+                          <a14:useLocalDpi xmlns:a14="http://schemas.microsoft.com/office/drawing/2010/main" val="0"/>
+                        </a:ext>
+                      </a:extLst>
+                    </a:blip>
+                    <a:stretch>
+                      <a:fillRect/>
+                    </a:stretch>
+                  </pic:blipFill>
+                  <pic:spPr>
+                    <a:xfrm>
+                      <a:off x="0" y="0"/>
+                      <a:ext cx="7240772" cy="5130953"/>
+                    </a:xfrm>
+                    <a:prstGeom prst="rect">
+                      <a:avLst/>
+                    </a:prstGeom>
+                  </pic:spPr>
+                </pic:pic>
+              </a:graphicData>
+            </a:graphic>
+            <wp14:sizeRelH relativeFrom="margin">
+              <wp14:pctWidth>0</wp14:pctWidth>
+            </wp14:sizeRelH>
+            <wp14:sizeRelV relativeFrom="margin">
+              <wp14:pctHeight>0</wp14:pctHeight>
+            </wp14:sizeRelV>
+          </wp:anchor>
+        </w:drawing>
       </w:r>
     </w:p>
     <w:p>
@@ -19286,7 +19331,7 @@
 </file>
 
 <file path=word/endnotes.xml><?xml version="1.0" encoding="utf-8"?>
-<w:endnotes xmlns:wpc="http://schemas.microsoft.com/office/word/2010/wordprocessingCanvas" xmlns:cx="http://schemas.microsoft.com/office/drawing/2014/chartex" xmlns:cx1="http://schemas.microsoft.com/office/drawing/2015/9/8/chartex" xmlns:cx2="http://schemas.microsoft.com/office/drawing/2015/10/21/chartex" xmlns:cx3="http://schemas.microsoft.com/office/drawing/2016/5/9/chartex" xmlns:cx4="http://schemas.microsoft.com/office/drawing/2016/5/10/chartex" xmlns:cx5="http://schemas.microsoft.com/office/drawing/2016/5/11/chartex" xmlns:cx6="http://schemas.microsoft.com/office/drawing/2016/5/12/chartex" xmlns:cx7="http://schemas.microsoft.com/office/drawing/2016/5/13/chartex" xmlns:cx8="http://schemas.microsoft.com/office/drawing/2016/5/14/chartex" xmlns:mc="http://schemas.openxmlformats.org/markup-compatibility/2006" xmlns:aink="http://schemas.microsoft.com/office/drawing/2016/ink" xmlns:am3d="http://schemas.microsoft.com/office/drawing/2017/model3d" xmlns:o="urn:schemas-microsoft-com:office:office" xmlns:r="http://schemas.openxmlformats.org/officeDocument/2006/relationships" xmlns:m="http://schemas.openxmlformats.org/officeDocument/2006/math" xmlns:v="urn:schemas-microsoft-com:vml" xmlns:wp14="http://schemas.microsoft.com/office/word/2010/wordprocessingDrawing" xmlns:wp="http://schemas.openxmlformats.org/drawingml/2006/wordprocessingDrawing" xmlns:w10="urn:schemas-microsoft-com:office:word" xmlns:w="http://schemas.openxmlformats.org/wordprocessingml/2006/main" xmlns:w14="http://schemas.microsoft.com/office/word/2010/wordml" xmlns:w15="http://schemas.microsoft.com/office/word/2012/wordml" xmlns:w16cex="http://schemas.microsoft.com/office/word/2018/wordml/cex" xmlns:w16cid="http://schemas.microsoft.com/office/word/2016/wordml/cid" xmlns:w16="http://schemas.microsoft.com/office/word/2018/wordml" xmlns:w16sdtdh="http://schemas.microsoft.com/office/word/2020/wordml/sdtdatahash" xmlns:w16se="http://schemas.microsoft.com/office/word/2015/wordml/symex" xmlns:wpg="http://schemas.microsoft.com/office/word/2010/wordprocessingGroup" xmlns:wpi="http://schemas.microsoft.com/office/word/2010/wordprocessingInk" xmlns:wne="http://schemas.microsoft.com/office/word/2006/wordml" xmlns:wps="http://schemas.microsoft.com/office/word/2010/wordprocessingShape" mc:Ignorable="w14 w15 w16se w16cid w16 w16cex w16sdtdh wp14">
+<w:endnotes xmlns:wpc="http://schemas.microsoft.com/office/word/2010/wordprocessingCanvas" xmlns:cx="http://schemas.microsoft.com/office/drawing/2014/chartex" xmlns:cx1="http://schemas.microsoft.com/office/drawing/2015/9/8/chartex" xmlns:cx2="http://schemas.microsoft.com/office/drawing/2015/10/21/chartex" xmlns:cx3="http://schemas.microsoft.com/office/drawing/2016/5/9/chartex" xmlns:cx4="http://schemas.microsoft.com/office/drawing/2016/5/10/chartex" xmlns:cx5="http://schemas.microsoft.com/office/drawing/2016/5/11/chartex" xmlns:cx6="http://schemas.microsoft.com/office/drawing/2016/5/12/chartex" xmlns:cx7="http://schemas.microsoft.com/office/drawing/2016/5/13/chartex" xmlns:cx8="http://schemas.microsoft.com/office/drawing/2016/5/14/chartex" xmlns:mc="http://schemas.openxmlformats.org/markup-compatibility/2006" xmlns:aink="http://schemas.microsoft.com/office/drawing/2016/ink" xmlns:am3d="http://schemas.microsoft.com/office/drawing/2017/model3d" xmlns:o="urn:schemas-microsoft-com:office:office" xmlns:oel="http://schemas.microsoft.com/office/2019/extlst" xmlns:r="http://schemas.openxmlformats.org/officeDocument/2006/relationships" xmlns:m="http://schemas.openxmlformats.org/officeDocument/2006/math" xmlns:v="urn:schemas-microsoft-com:vml" xmlns:wp14="http://schemas.microsoft.com/office/word/2010/wordprocessingDrawing" xmlns:wp="http://schemas.openxmlformats.org/drawingml/2006/wordprocessingDrawing" xmlns:w10="urn:schemas-microsoft-com:office:word" xmlns:w="http://schemas.openxmlformats.org/wordprocessingml/2006/main" xmlns:w14="http://schemas.microsoft.com/office/word/2010/wordml" xmlns:w15="http://schemas.microsoft.com/office/word/2012/wordml" xmlns:w16cex="http://schemas.microsoft.com/office/word/2018/wordml/cex" xmlns:w16cid="http://schemas.microsoft.com/office/word/2016/wordml/cid" xmlns:w16="http://schemas.microsoft.com/office/word/2018/wordml" xmlns:w16du="http://schemas.microsoft.com/office/word/2023/wordml/word16du" xmlns:w16sdtdh="http://schemas.microsoft.com/office/word/2020/wordml/sdtdatahash" xmlns:w16se="http://schemas.microsoft.com/office/word/2015/wordml/symex" xmlns:wpg="http://schemas.microsoft.com/office/word/2010/wordprocessingGroup" xmlns:wpi="http://schemas.microsoft.com/office/word/2010/wordprocessingInk" xmlns:wne="http://schemas.microsoft.com/office/word/2006/wordml" xmlns:wps="http://schemas.microsoft.com/office/word/2010/wordprocessingShape" mc:Ignorable="w14 w15 w16se w16cid w16 w16cex w16sdtdh w16du wp14">
   <w:endnote w:type="separator" w:id="-1">
     <w:p>
       <w:pPr>
@@ -19311,7 +19356,7 @@
 </file>
 
 <file path=word/footnotes.xml><?xml version="1.0" encoding="utf-8"?>
-<w:footnotes xmlns:wpc="http://schemas.microsoft.com/office/word/2010/wordprocessingCanvas" xmlns:cx="http://schemas.microsoft.com/office/drawing/2014/chartex" xmlns:cx1="http://schemas.microsoft.com/office/drawing/2015/9/8/chartex" xmlns:cx2="http://schemas.microsoft.com/office/drawing/2015/10/21/chartex" xmlns:cx3="http://schemas.microsoft.com/office/drawing/2016/5/9/chartex" xmlns:cx4="http://schemas.microsoft.com/office/drawing/2016/5/10/chartex" xmlns:cx5="http://schemas.microsoft.com/office/drawing/2016/5/11/chartex" xmlns:cx6="http://schemas.microsoft.com/office/drawing/2016/5/12/chartex" xmlns:cx7="http://schemas.microsoft.com/office/drawing/2016/5/13/chartex" xmlns:cx8="http://schemas.microsoft.com/office/drawing/2016/5/14/chartex" xmlns:mc="http://schemas.openxmlformats.org/markup-compatibility/2006" xmlns:aink="http://schemas.microsoft.com/office/drawing/2016/ink" xmlns:am3d="http://schemas.microsoft.com/office/drawing/2017/model3d" xmlns:o="urn:schemas-microsoft-com:office:office" xmlns:r="http://schemas.openxmlformats.org/officeDocument/2006/relationships" xmlns:m="http://schemas.openxmlformats.org/officeDocument/2006/math" xmlns:v="urn:schemas-microsoft-com:vml" xmlns:wp14="http://schemas.microsoft.com/office/word/2010/wordprocessingDrawing" xmlns:wp="http://schemas.openxmlformats.org/drawingml/2006/wordprocessingDrawing" xmlns:w10="urn:schemas-microsoft-com:office:word" xmlns:w="http://schemas.openxmlformats.org/wordprocessingml/2006/main" xmlns:w14="http://schemas.microsoft.com/office/word/2010/wordml" xmlns:w15="http://schemas.microsoft.com/office/word/2012/wordml" xmlns:w16cex="http://schemas.microsoft.com/office/word/2018/wordml/cex" xmlns:w16cid="http://schemas.microsoft.com/office/word/2016/wordml/cid" xmlns:w16="http://schemas.microsoft.com/office/word/2018/wordml" xmlns:w16sdtdh="http://schemas.microsoft.com/office/word/2020/wordml/sdtdatahash" xmlns:w16se="http://schemas.microsoft.com/office/word/2015/wordml/symex" xmlns:wpg="http://schemas.microsoft.com/office/word/2010/wordprocessingGroup" xmlns:wpi="http://schemas.microsoft.com/office/word/2010/wordprocessingInk" xmlns:wne="http://schemas.microsoft.com/office/word/2006/wordml" xmlns:wps="http://schemas.microsoft.com/office/word/2010/wordprocessingShape" mc:Ignorable="w14 w15 w16se w16cid w16 w16cex w16sdtdh wp14">
+<w:footnotes xmlns:wpc="http://schemas.microsoft.com/office/word/2010/wordprocessingCanvas" xmlns:cx="http://schemas.microsoft.com/office/drawing/2014/chartex" xmlns:cx1="http://schemas.microsoft.com/office/drawing/2015/9/8/chartex" xmlns:cx2="http://schemas.microsoft.com/office/drawing/2015/10/21/chartex" xmlns:cx3="http://schemas.microsoft.com/office/drawing/2016/5/9/chartex" xmlns:cx4="http://schemas.microsoft.com/office/drawing/2016/5/10/chartex" xmlns:cx5="http://schemas.microsoft.com/office/drawing/2016/5/11/chartex" xmlns:cx6="http://schemas.microsoft.com/office/drawing/2016/5/12/chartex" xmlns:cx7="http://schemas.microsoft.com/office/drawing/2016/5/13/chartex" xmlns:cx8="http://schemas.microsoft.com/office/drawing/2016/5/14/chartex" xmlns:mc="http://schemas.openxmlformats.org/markup-compatibility/2006" xmlns:aink="http://schemas.microsoft.com/office/drawing/2016/ink" xmlns:am3d="http://schemas.microsoft.com/office/drawing/2017/model3d" xmlns:o="urn:schemas-microsoft-com:office:office" xmlns:oel="http://schemas.microsoft.com/office/2019/extlst" xmlns:r="http://schemas.openxmlformats.org/officeDocument/2006/relationships" xmlns:m="http://schemas.openxmlformats.org/officeDocument/2006/math" xmlns:v="urn:schemas-microsoft-com:vml" xmlns:wp14="http://schemas.microsoft.com/office/word/2010/wordprocessingDrawing" xmlns:wp="http://schemas.openxmlformats.org/drawingml/2006/wordprocessingDrawing" xmlns:w10="urn:schemas-microsoft-com:office:word" xmlns:w="http://schemas.openxmlformats.org/wordprocessingml/2006/main" xmlns:w14="http://schemas.microsoft.com/office/word/2010/wordml" xmlns:w15="http://schemas.microsoft.com/office/word/2012/wordml" xmlns:w16cex="http://schemas.microsoft.com/office/word/2018/wordml/cex" xmlns:w16cid="http://schemas.microsoft.com/office/word/2016/wordml/cid" xmlns:w16="http://schemas.microsoft.com/office/word/2018/wordml" xmlns:w16du="http://schemas.microsoft.com/office/word/2023/wordml/word16du" xmlns:w16sdtdh="http://schemas.microsoft.com/office/word/2020/wordml/sdtdatahash" xmlns:w16se="http://schemas.microsoft.com/office/word/2015/wordml/symex" xmlns:wpg="http://schemas.microsoft.com/office/word/2010/wordprocessingGroup" xmlns:wpi="http://schemas.microsoft.com/office/word/2010/wordprocessingInk" xmlns:wne="http://schemas.microsoft.com/office/word/2006/wordml" xmlns:wps="http://schemas.microsoft.com/office/word/2010/wordprocessingShape" mc:Ignorable="w14 w15 w16se w16cid w16 w16cex w16sdtdh w16du wp14">
   <w:footnote w:type="separator" w:id="-1">
     <w:p>
       <w:pPr>
@@ -19336,7 +19381,7 @@
 </file>
 
 <file path=word/numbering.xml><?xml version="1.0" encoding="utf-8"?>
-<w:numbering xmlns:wpc="http://schemas.microsoft.com/office/word/2010/wordprocessingCanvas" xmlns:cx="http://schemas.microsoft.com/office/drawing/2014/chartex" xmlns:cx1="http://schemas.microsoft.com/office/drawing/2015/9/8/chartex" xmlns:cx2="http://schemas.microsoft.com/office/drawing/2015/10/21/chartex" xmlns:cx3="http://schemas.microsoft.com/office/drawing/2016/5/9/chartex" xmlns:cx4="http://schemas.microsoft.com/office/drawing/2016/5/10/chartex" xmlns:cx5="http://schemas.microsoft.com/office/drawing/2016/5/11/chartex" xmlns:cx6="http://schemas.microsoft.com/office/drawing/2016/5/12/chartex" xmlns:cx7="http://schemas.microsoft.com/office/drawing/2016/5/13/chartex" xmlns:cx8="http://schemas.microsoft.com/office/drawing/2016/5/14/chartex" xmlns:mc="http://schemas.openxmlformats.org/markup-compatibility/2006" xmlns:aink="http://schemas.microsoft.com/office/drawing/2016/ink" xmlns:am3d="http://schemas.microsoft.com/office/drawing/2017/model3d" xmlns:o="urn:schemas-microsoft-com:office:office" xmlns:r="http://schemas.openxmlformats.org/officeDocument/2006/relationships" xmlns:m="http://schemas.openxmlformats.org/officeDocument/2006/math" xmlns:v="urn:schemas-microsoft-com:vml" xmlns:wp14="http://schemas.microsoft.com/office/word/2010/wordprocessingDrawing" xmlns:wp="http://schemas.openxmlformats.org/drawingml/2006/wordprocessingDrawing" xmlns:w10="urn:schemas-microsoft-com:office:word" xmlns:w="http://schemas.openxmlformats.org/wordprocessingml/2006/main" xmlns:w14="http://schemas.microsoft.com/office/word/2010/wordml" xmlns:w15="http://schemas.microsoft.com/office/word/2012/wordml" xmlns:w16cex="http://schemas.microsoft.com/office/word/2018/wordml/cex" xmlns:w16cid="http://schemas.microsoft.com/office/word/2016/wordml/cid" xmlns:w16="http://schemas.microsoft.com/office/word/2018/wordml" xmlns:w16sdtdh="http://schemas.microsoft.com/office/word/2020/wordml/sdtdatahash" xmlns:w16se="http://schemas.microsoft.com/office/word/2015/wordml/symex" xmlns:wpg="http://schemas.microsoft.com/office/word/2010/wordprocessingGroup" xmlns:wpi="http://schemas.microsoft.com/office/word/2010/wordprocessingInk" xmlns:wne="http://schemas.microsoft.com/office/word/2006/wordml" xmlns:wps="http://schemas.microsoft.com/office/word/2010/wordprocessingShape" mc:Ignorable="w14 w15 w16se w16cid w16 w16cex w16sdtdh wp14">
+<w:numbering xmlns:wpc="http://schemas.microsoft.com/office/word/2010/wordprocessingCanvas" xmlns:cx="http://schemas.microsoft.com/office/drawing/2014/chartex" xmlns:cx1="http://schemas.microsoft.com/office/drawing/2015/9/8/chartex" xmlns:cx2="http://schemas.microsoft.com/office/drawing/2015/10/21/chartex" xmlns:cx3="http://schemas.microsoft.com/office/drawing/2016/5/9/chartex" xmlns:cx4="http://schemas.microsoft.com/office/drawing/2016/5/10/chartex" xmlns:cx5="http://schemas.microsoft.com/office/drawing/2016/5/11/chartex" xmlns:cx6="http://schemas.microsoft.com/office/drawing/2016/5/12/chartex" xmlns:cx7="http://schemas.microsoft.com/office/drawing/2016/5/13/chartex" xmlns:cx8="http://schemas.microsoft.com/office/drawing/2016/5/14/chartex" xmlns:mc="http://schemas.openxmlformats.org/markup-compatibility/2006" xmlns:aink="http://schemas.microsoft.com/office/drawing/2016/ink" xmlns:am3d="http://schemas.microsoft.com/office/drawing/2017/model3d" xmlns:o="urn:schemas-microsoft-com:office:office" xmlns:oel="http://schemas.microsoft.com/office/2019/extlst" xmlns:r="http://schemas.openxmlformats.org/officeDocument/2006/relationships" xmlns:m="http://schemas.openxmlformats.org/officeDocument/2006/math" xmlns:v="urn:schemas-microsoft-com:vml" xmlns:wp14="http://schemas.microsoft.com/office/word/2010/wordprocessingDrawing" xmlns:wp="http://schemas.openxmlformats.org/drawingml/2006/wordprocessingDrawing" xmlns:w10="urn:schemas-microsoft-com:office:word" xmlns:w="http://schemas.openxmlformats.org/wordprocessingml/2006/main" xmlns:w14="http://schemas.microsoft.com/office/word/2010/wordml" xmlns:w15="http://schemas.microsoft.com/office/word/2012/wordml" xmlns:w16cex="http://schemas.microsoft.com/office/word/2018/wordml/cex" xmlns:w16cid="http://schemas.microsoft.com/office/word/2016/wordml/cid" xmlns:w16="http://schemas.microsoft.com/office/word/2018/wordml" xmlns:w16du="http://schemas.microsoft.com/office/word/2023/wordml/word16du" xmlns:w16sdtdh="http://schemas.microsoft.com/office/word/2020/wordml/sdtdatahash" xmlns:w16se="http://schemas.microsoft.com/office/word/2015/wordml/symex" xmlns:wpg="http://schemas.microsoft.com/office/word/2010/wordprocessingGroup" xmlns:wpi="http://schemas.microsoft.com/office/word/2010/wordprocessingInk" xmlns:wne="http://schemas.microsoft.com/office/word/2006/wordml" xmlns:wps="http://schemas.microsoft.com/office/word/2010/wordprocessingShape" mc:Ignorable="w14 w15 w16se w16cid w16 w16cex w16sdtdh w16du wp14">
   <w:abstractNum w:abstractNumId="0" w15:restartNumberingAfterBreak="0">
     <w:nsid w:val="35A067D9"/>
     <w:multiLevelType w:val="hybridMultilevel"/>
@@ -19657,20 +19702,20 @@
       </w:pPr>
     </w:lvl>
   </w:abstractNum>
-  <w:num w:numId="1">
+  <w:num w:numId="1" w16cid:durableId="2092043640">
     <w:abstractNumId w:val="2"/>
   </w:num>
-  <w:num w:numId="2">
+  <w:num w:numId="2" w16cid:durableId="227805171">
     <w:abstractNumId w:val="0"/>
   </w:num>
-  <w:num w:numId="3">
+  <w:num w:numId="3" w16cid:durableId="506213769">
     <w:abstractNumId w:val="1"/>
   </w:num>
 </w:numbering>
 </file>
 
 <file path=word/styles.xml><?xml version="1.0" encoding="utf-8"?>
-<w:styles xmlns:mc="http://schemas.openxmlformats.org/markup-compatibility/2006" xmlns:r="http://schemas.openxmlformats.org/officeDocument/2006/relationships" xmlns:w="http://schemas.openxmlformats.org/wordprocessingml/2006/main" xmlns:w14="http://schemas.microsoft.com/office/word/2010/wordml" xmlns:w15="http://schemas.microsoft.com/office/word/2012/wordml" xmlns:w16cex="http://schemas.microsoft.com/office/word/2018/wordml/cex" xmlns:w16cid="http://schemas.microsoft.com/office/word/2016/wordml/cid" xmlns:w16="http://schemas.microsoft.com/office/word/2018/wordml" xmlns:w16sdtdh="http://schemas.microsoft.com/office/word/2020/wordml/sdtdatahash" xmlns:w16se="http://schemas.microsoft.com/office/word/2015/wordml/symex" mc:Ignorable="w14 w15 w16se w16cid w16 w16cex w16sdtdh">
+<w:styles xmlns:mc="http://schemas.openxmlformats.org/markup-compatibility/2006" xmlns:r="http://schemas.openxmlformats.org/officeDocument/2006/relationships" xmlns:w="http://schemas.openxmlformats.org/wordprocessingml/2006/main" xmlns:w14="http://schemas.microsoft.com/office/word/2010/wordml" xmlns:w15="http://schemas.microsoft.com/office/word/2012/wordml" xmlns:w16cex="http://schemas.microsoft.com/office/word/2018/wordml/cex" xmlns:w16cid="http://schemas.microsoft.com/office/word/2016/wordml/cid" xmlns:w16="http://schemas.microsoft.com/office/word/2018/wordml" xmlns:w16du="http://schemas.microsoft.com/office/word/2023/wordml/word16du" xmlns:w16sdtdh="http://schemas.microsoft.com/office/word/2020/wordml/sdtdatahash" xmlns:w16se="http://schemas.microsoft.com/office/word/2015/wordml/symex" mc:Ignorable="w14 w15 w16se w16cid w16 w16cex w16sdtdh w16du">
   <w:docDefaults>
     <w:rPrDefault>
       <w:rPr>

</xml_diff>

<commit_message>
memperbaiki use case dan activity diagram
</commit_message>
<xml_diff>
--- a/kelompok.docx
+++ b/kelompok.docx
@@ -1,6 +1,6 @@
 
 <file path=word/document.xml><?xml version="1.0" encoding="utf-8"?>
-<w:document xmlns:wpc="http://schemas.microsoft.com/office/word/2010/wordprocessingCanvas" xmlns:cx="http://schemas.microsoft.com/office/drawing/2014/chartex" xmlns:cx1="http://schemas.microsoft.com/office/drawing/2015/9/8/chartex" xmlns:cx2="http://schemas.microsoft.com/office/drawing/2015/10/21/chartex" xmlns:cx3="http://schemas.microsoft.com/office/drawing/2016/5/9/chartex" xmlns:cx4="http://schemas.microsoft.com/office/drawing/2016/5/10/chartex" xmlns:cx5="http://schemas.microsoft.com/office/drawing/2016/5/11/chartex" xmlns:cx6="http://schemas.microsoft.com/office/drawing/2016/5/12/chartex" xmlns:cx7="http://schemas.microsoft.com/office/drawing/2016/5/13/chartex" xmlns:cx8="http://schemas.microsoft.com/office/drawing/2016/5/14/chartex" xmlns:mc="http://schemas.openxmlformats.org/markup-compatibility/2006" xmlns:aink="http://schemas.microsoft.com/office/drawing/2016/ink" xmlns:am3d="http://schemas.microsoft.com/office/drawing/2017/model3d" xmlns:o="urn:schemas-microsoft-com:office:office" xmlns:oel="http://schemas.microsoft.com/office/2019/extlst" xmlns:r="http://schemas.openxmlformats.org/officeDocument/2006/relationships" xmlns:m="http://schemas.openxmlformats.org/officeDocument/2006/math" xmlns:v="urn:schemas-microsoft-com:vml" xmlns:wp14="http://schemas.microsoft.com/office/word/2010/wordprocessingDrawing" xmlns:wp="http://schemas.openxmlformats.org/drawingml/2006/wordprocessingDrawing" xmlns:w10="urn:schemas-microsoft-com:office:word" xmlns:w="http://schemas.openxmlformats.org/wordprocessingml/2006/main" xmlns:w14="http://schemas.microsoft.com/office/word/2010/wordml" xmlns:w15="http://schemas.microsoft.com/office/word/2012/wordml" xmlns:w16cex="http://schemas.microsoft.com/office/word/2018/wordml/cex" xmlns:w16cid="http://schemas.microsoft.com/office/word/2016/wordml/cid" xmlns:w16="http://schemas.microsoft.com/office/word/2018/wordml" xmlns:w16du="http://schemas.microsoft.com/office/word/2023/wordml/word16du" xmlns:w16sdtdh="http://schemas.microsoft.com/office/word/2020/wordml/sdtdatahash" xmlns:w16se="http://schemas.microsoft.com/office/word/2015/wordml/symex" xmlns:wpg="http://schemas.microsoft.com/office/word/2010/wordprocessingGroup" xmlns:wpi="http://schemas.microsoft.com/office/word/2010/wordprocessingInk" xmlns:wne="http://schemas.microsoft.com/office/word/2006/wordml" xmlns:wps="http://schemas.microsoft.com/office/word/2010/wordprocessingShape" mc:Ignorable="w14 w15 w16se w16cid w16 w16cex w16sdtdh w16du wp14">
+<w:document xmlns:wpc="http://schemas.microsoft.com/office/word/2010/wordprocessingCanvas" xmlns:cx="http://schemas.microsoft.com/office/drawing/2014/chartex" xmlns:cx1="http://schemas.microsoft.com/office/drawing/2015/9/8/chartex" xmlns:cx2="http://schemas.microsoft.com/office/drawing/2015/10/21/chartex" xmlns:cx3="http://schemas.microsoft.com/office/drawing/2016/5/9/chartex" xmlns:cx4="http://schemas.microsoft.com/office/drawing/2016/5/10/chartex" xmlns:cx5="http://schemas.microsoft.com/office/drawing/2016/5/11/chartex" xmlns:cx6="http://schemas.microsoft.com/office/drawing/2016/5/12/chartex" xmlns:cx7="http://schemas.microsoft.com/office/drawing/2016/5/13/chartex" xmlns:cx8="http://schemas.microsoft.com/office/drawing/2016/5/14/chartex" xmlns:mc="http://schemas.openxmlformats.org/markup-compatibility/2006" xmlns:aink="http://schemas.microsoft.com/office/drawing/2016/ink" xmlns:am3d="http://schemas.microsoft.com/office/drawing/2017/model3d" xmlns:o="urn:schemas-microsoft-com:office:office" xmlns:r="http://schemas.openxmlformats.org/officeDocument/2006/relationships" xmlns:m="http://schemas.openxmlformats.org/officeDocument/2006/math" xmlns:v="urn:schemas-microsoft-com:vml" xmlns:wp14="http://schemas.microsoft.com/office/word/2010/wordprocessingDrawing" xmlns:wp="http://schemas.openxmlformats.org/drawingml/2006/wordprocessingDrawing" xmlns:w10="urn:schemas-microsoft-com:office:word" xmlns:w="http://schemas.openxmlformats.org/wordprocessingml/2006/main" xmlns:w14="http://schemas.microsoft.com/office/word/2010/wordml" xmlns:w15="http://schemas.microsoft.com/office/word/2012/wordml" xmlns:w16cex="http://schemas.microsoft.com/office/word/2018/wordml/cex" xmlns:w16cid="http://schemas.microsoft.com/office/word/2016/wordml/cid" xmlns:w16="http://schemas.microsoft.com/office/word/2018/wordml" xmlns:w16sdtdh="http://schemas.microsoft.com/office/word/2020/wordml/sdtdatahash" xmlns:w16se="http://schemas.microsoft.com/office/word/2015/wordml/symex" xmlns:wpg="http://schemas.microsoft.com/office/word/2010/wordprocessingGroup" xmlns:wpi="http://schemas.microsoft.com/office/word/2010/wordprocessingInk" xmlns:wne="http://schemas.microsoft.com/office/word/2006/wordml" xmlns:wps="http://schemas.microsoft.com/office/word/2010/wordprocessingShape" mc:Ignorable="w14 w15 w16se w16cid w16 w16cex w16sdtdh wp14">
   <w:body>
     <w:p>
       <w:pPr>
@@ -622,7 +622,23 @@
           <w:sz w:val="24"/>
           <w:szCs w:val="24"/>
         </w:rPr>
-        <w:t xml:space="preserve">. Saat </w:t>
+        <w:t xml:space="preserve">. </w:t>
+      </w:r>
+      <w:proofErr w:type="spellStart"/>
+      <w:r>
+        <w:rPr>
+          <w:sz w:val="24"/>
+          <w:szCs w:val="24"/>
+        </w:rPr>
+        <w:t>Saat</w:t>
+      </w:r>
+      <w:proofErr w:type="spellEnd"/>
+      <w:r>
+        <w:rPr>
+          <w:sz w:val="24"/>
+          <w:szCs w:val="24"/>
+        </w:rPr>
+        <w:t xml:space="preserve"> </w:t>
       </w:r>
       <w:proofErr w:type="spellStart"/>
       <w:r>
@@ -814,7 +830,23 @@
           <w:sz w:val="24"/>
           <w:szCs w:val="24"/>
         </w:rPr>
-        <w:t xml:space="preserve"> batas </w:t>
+        <w:t xml:space="preserve"> </w:t>
+      </w:r>
+      <w:proofErr w:type="spellStart"/>
+      <w:r>
+        <w:rPr>
+          <w:sz w:val="24"/>
+          <w:szCs w:val="24"/>
+        </w:rPr>
+        <w:t>batas</w:t>
+      </w:r>
+      <w:proofErr w:type="spellEnd"/>
+      <w:r>
+        <w:rPr>
+          <w:sz w:val="24"/>
+          <w:szCs w:val="24"/>
+        </w:rPr>
+        <w:t xml:space="preserve"> </w:t>
       </w:r>
       <w:proofErr w:type="spellStart"/>
       <w:r>
@@ -1017,12 +1049,21 @@
           <w:lang w:val="id-ID"/>
         </w:rPr>
       </w:pPr>
-      <w:r>
-        <w:rPr>
-          <w:sz w:val="24"/>
-          <w:szCs w:val="24"/>
-        </w:rPr>
-        <w:t xml:space="preserve">Dalam </w:t>
+      <w:proofErr w:type="spellStart"/>
+      <w:r>
+        <w:rPr>
+          <w:sz w:val="24"/>
+          <w:szCs w:val="24"/>
+        </w:rPr>
+        <w:t>Dalam</w:t>
+      </w:r>
+      <w:proofErr w:type="spellEnd"/>
+      <w:r>
+        <w:rPr>
+          <w:sz w:val="24"/>
+          <w:szCs w:val="24"/>
+        </w:rPr>
+        <w:t xml:space="preserve"> </w:t>
       </w:r>
       <w:proofErr w:type="spellStart"/>
       <w:r>
@@ -8756,16 +8797,29 @@
           <w:lang w:val="en-US"/>
         </w:rPr>
       </w:pPr>
-      <w:r>
-        <w:rPr>
-          <w:rFonts w:ascii="Times New Roman" w:eastAsia="Times New Roman" w:hAnsi="Times New Roman" w:cs="Times New Roman"/>
-          <w:b/>
-          <w:bCs/>
-          <w:sz w:val="24"/>
-          <w:szCs w:val="24"/>
-          <w:lang w:val="en-US"/>
-        </w:rPr>
-        <w:t xml:space="preserve">Analis </w:t>
+      <w:proofErr w:type="spellStart"/>
+      <w:r>
+        <w:rPr>
+          <w:rFonts w:ascii="Times New Roman" w:eastAsia="Times New Roman" w:hAnsi="Times New Roman" w:cs="Times New Roman"/>
+          <w:b/>
+          <w:bCs/>
+          <w:sz w:val="24"/>
+          <w:szCs w:val="24"/>
+          <w:lang w:val="en-US"/>
+        </w:rPr>
+        <w:t>Analis</w:t>
+      </w:r>
+      <w:proofErr w:type="spellEnd"/>
+      <w:r>
+        <w:rPr>
+          <w:rFonts w:ascii="Times New Roman" w:eastAsia="Times New Roman" w:hAnsi="Times New Roman" w:cs="Times New Roman"/>
+          <w:b/>
+          <w:bCs/>
+          <w:sz w:val="24"/>
+          <w:szCs w:val="24"/>
+          <w:lang w:val="en-US"/>
+        </w:rPr>
+        <w:t xml:space="preserve"> </w:t>
       </w:r>
       <w:proofErr w:type="spellStart"/>
       <w:r>
@@ -12427,7 +12481,31 @@
           <w:szCs w:val="24"/>
           <w:lang w:val="en-US"/>
         </w:rPr>
-        <w:t xml:space="preserve"> yang Tidak </w:t>
+        <w:t xml:space="preserve"> yang </w:t>
+      </w:r>
+      <w:proofErr w:type="spellStart"/>
+      <w:r>
+        <w:rPr>
+          <w:rFonts w:ascii="Times New Roman" w:eastAsia="Times New Roman" w:hAnsi="Times New Roman" w:cs="Times New Roman"/>
+          <w:b/>
+          <w:bCs/>
+          <w:sz w:val="24"/>
+          <w:szCs w:val="24"/>
+          <w:lang w:val="en-US"/>
+        </w:rPr>
+        <w:t>Tidak</w:t>
+      </w:r>
+      <w:proofErr w:type="spellEnd"/>
+      <w:r>
+        <w:rPr>
+          <w:rFonts w:ascii="Times New Roman" w:eastAsia="Times New Roman" w:hAnsi="Times New Roman" w:cs="Times New Roman"/>
+          <w:b/>
+          <w:bCs/>
+          <w:sz w:val="24"/>
+          <w:szCs w:val="24"/>
+          <w:lang w:val="en-US"/>
+        </w:rPr>
+        <w:t xml:space="preserve"> </w:t>
       </w:r>
       <w:proofErr w:type="spellStart"/>
       <w:r>
@@ -12643,7 +12721,27 @@
           <w:szCs w:val="24"/>
           <w:lang w:val="en-US"/>
         </w:rPr>
-        <w:t xml:space="preserve"> Tidak </w:t>
+        <w:t xml:space="preserve"> </w:t>
+      </w:r>
+      <w:proofErr w:type="spellStart"/>
+      <w:r>
+        <w:rPr>
+          <w:rFonts w:ascii="Times New Roman" w:eastAsia="Times New Roman" w:hAnsi="Times New Roman" w:cs="Times New Roman"/>
+          <w:sz w:val="24"/>
+          <w:szCs w:val="24"/>
+          <w:lang w:val="en-US"/>
+        </w:rPr>
+        <w:t>Tidak</w:t>
+      </w:r>
+      <w:proofErr w:type="spellEnd"/>
+      <w:r>
+        <w:rPr>
+          <w:rFonts w:ascii="Times New Roman" w:eastAsia="Times New Roman" w:hAnsi="Times New Roman" w:cs="Times New Roman"/>
+          <w:sz w:val="24"/>
+          <w:szCs w:val="24"/>
+          <w:lang w:val="en-US"/>
+        </w:rPr>
+        <w:t xml:space="preserve"> </w:t>
       </w:r>
       <w:proofErr w:type="spellStart"/>
       <w:r>
@@ -13575,7 +13673,31 @@
           <w:szCs w:val="24"/>
           <w:lang w:val="en-US"/>
         </w:rPr>
-        <w:t xml:space="preserve"> Tim yang Tidak </w:t>
+        <w:t xml:space="preserve"> Tim yang </w:t>
+      </w:r>
+      <w:proofErr w:type="spellStart"/>
+      <w:r>
+        <w:rPr>
+          <w:rFonts w:ascii="Times New Roman" w:eastAsia="Times New Roman" w:hAnsi="Times New Roman" w:cs="Times New Roman"/>
+          <w:b/>
+          <w:bCs/>
+          <w:sz w:val="24"/>
+          <w:szCs w:val="24"/>
+          <w:lang w:val="en-US"/>
+        </w:rPr>
+        <w:t>Tidak</w:t>
+      </w:r>
+      <w:proofErr w:type="spellEnd"/>
+      <w:r>
+        <w:rPr>
+          <w:rFonts w:ascii="Times New Roman" w:eastAsia="Times New Roman" w:hAnsi="Times New Roman" w:cs="Times New Roman"/>
+          <w:b/>
+          <w:bCs/>
+          <w:sz w:val="24"/>
+          <w:szCs w:val="24"/>
+          <w:lang w:val="en-US"/>
+        </w:rPr>
+        <w:t xml:space="preserve"> </w:t>
       </w:r>
       <w:proofErr w:type="spellStart"/>
       <w:r>
@@ -14569,7 +14691,27 @@
           <w:szCs w:val="24"/>
           <w:lang w:val="en-US"/>
         </w:rPr>
-        <w:t xml:space="preserve">. Ini </w:t>
+        <w:t xml:space="preserve">. </w:t>
+      </w:r>
+      <w:proofErr w:type="spellStart"/>
+      <w:r>
+        <w:rPr>
+          <w:rFonts w:ascii="Times New Roman" w:eastAsia="Times New Roman" w:hAnsi="Times New Roman" w:cs="Times New Roman"/>
+          <w:sz w:val="24"/>
+          <w:szCs w:val="24"/>
+          <w:lang w:val="en-US"/>
+        </w:rPr>
+        <w:t>Ini</w:t>
+      </w:r>
+      <w:proofErr w:type="spellEnd"/>
+      <w:r>
+        <w:rPr>
+          <w:rFonts w:ascii="Times New Roman" w:eastAsia="Times New Roman" w:hAnsi="Times New Roman" w:cs="Times New Roman"/>
+          <w:sz w:val="24"/>
+          <w:szCs w:val="24"/>
+          <w:lang w:val="en-US"/>
+        </w:rPr>
+        <w:t xml:space="preserve"> </w:t>
       </w:r>
       <w:proofErr w:type="spellStart"/>
       <w:r>
@@ -14761,16 +14903,29 @@
           <w:lang w:val="en-US"/>
         </w:rPr>
       </w:pPr>
-      <w:r>
-        <w:rPr>
-          <w:rFonts w:ascii="Times New Roman" w:eastAsia="Times New Roman" w:hAnsi="Times New Roman" w:cs="Times New Roman"/>
-          <w:b/>
-          <w:bCs/>
-          <w:sz w:val="24"/>
-          <w:szCs w:val="24"/>
-          <w:lang w:val="en-US"/>
-        </w:rPr>
-        <w:t xml:space="preserve">Tidak Ada </w:t>
+      <w:proofErr w:type="spellStart"/>
+      <w:r>
+        <w:rPr>
+          <w:rFonts w:ascii="Times New Roman" w:eastAsia="Times New Roman" w:hAnsi="Times New Roman" w:cs="Times New Roman"/>
+          <w:b/>
+          <w:bCs/>
+          <w:sz w:val="24"/>
+          <w:szCs w:val="24"/>
+          <w:lang w:val="en-US"/>
+        </w:rPr>
+        <w:t>Tidak</w:t>
+      </w:r>
+      <w:proofErr w:type="spellEnd"/>
+      <w:r>
+        <w:rPr>
+          <w:rFonts w:ascii="Times New Roman" w:eastAsia="Times New Roman" w:hAnsi="Times New Roman" w:cs="Times New Roman"/>
+          <w:b/>
+          <w:bCs/>
+          <w:sz w:val="24"/>
+          <w:szCs w:val="24"/>
+          <w:lang w:val="en-US"/>
+        </w:rPr>
+        <w:t xml:space="preserve"> Ada </w:t>
       </w:r>
       <w:proofErr w:type="spellStart"/>
       <w:r>
@@ -14856,14 +15011,25 @@
           <w:lang w:val="id-ID"/>
         </w:rPr>
       </w:pPr>
-      <w:r>
-        <w:rPr>
-          <w:rFonts w:ascii="Times New Roman" w:eastAsia="Times New Roman" w:hAnsi="Times New Roman" w:cs="Times New Roman"/>
-          <w:sz w:val="24"/>
-          <w:szCs w:val="24"/>
-          <w:lang w:val="en-US"/>
-        </w:rPr>
-        <w:t xml:space="preserve">Tidak </w:t>
+      <w:proofErr w:type="spellStart"/>
+      <w:r>
+        <w:rPr>
+          <w:rFonts w:ascii="Times New Roman" w:eastAsia="Times New Roman" w:hAnsi="Times New Roman" w:cs="Times New Roman"/>
+          <w:sz w:val="24"/>
+          <w:szCs w:val="24"/>
+          <w:lang w:val="en-US"/>
+        </w:rPr>
+        <w:t>Tidak</w:t>
+      </w:r>
+      <w:proofErr w:type="spellEnd"/>
+      <w:r>
+        <w:rPr>
+          <w:rFonts w:ascii="Times New Roman" w:eastAsia="Times New Roman" w:hAnsi="Times New Roman" w:cs="Times New Roman"/>
+          <w:sz w:val="24"/>
+          <w:szCs w:val="24"/>
+          <w:lang w:val="en-US"/>
+        </w:rPr>
+        <w:t xml:space="preserve"> </w:t>
       </w:r>
       <w:proofErr w:type="spellStart"/>
       <w:r>
@@ -15367,6 +15533,7 @@
         <w:pStyle w:val="Heading3"/>
         <w:spacing w:before="280" w:beforeAutospacing="0" w:after="80" w:afterAutospacing="0"/>
       </w:pPr>
+      <w:proofErr w:type="spellStart"/>
       <w:r>
         <w:rPr>
           <w:rFonts w:ascii="Arial" w:hAnsi="Arial" w:cs="Arial"/>
@@ -15375,7 +15542,17 @@
           <w:szCs w:val="26"/>
         </w:rPr>
         <w:lastRenderedPageBreak/>
-        <w:t xml:space="preserve">Tujuan </w:t>
+        <w:t>Tujuan</w:t>
+      </w:r>
+      <w:proofErr w:type="spellEnd"/>
+      <w:r>
+        <w:rPr>
+          <w:rFonts w:ascii="Arial" w:hAnsi="Arial" w:cs="Arial"/>
+          <w:color w:val="000000"/>
+          <w:sz w:val="26"/>
+          <w:szCs w:val="26"/>
+        </w:rPr>
+        <w:t xml:space="preserve"> </w:t>
       </w:r>
       <w:proofErr w:type="spellStart"/>
       <w:r>
@@ -17994,10 +18171,10 @@
           <w:lang w:val="id-ID"/>
         </w:rPr>
         <w:drawing>
-          <wp:inline distT="0" distB="0" distL="0" distR="0" wp14:anchorId="728C25A2" wp14:editId="4E668FCF">
-            <wp:extent cx="4871582" cy="8293395"/>
-            <wp:effectExtent l="0" t="0" r="5715" b="0"/>
-            <wp:docPr id="275713922" name="Picture 1"/>
+          <wp:inline distT="0" distB="0" distL="0" distR="0" wp14:anchorId="2A53B03A" wp14:editId="14193655">
+            <wp:extent cx="4952010" cy="8171198"/>
+            <wp:effectExtent l="0" t="0" r="1270" b="1270"/>
+            <wp:docPr id="3" name="Picture 3"/>
             <wp:cNvGraphicFramePr>
               <a:graphicFrameLocks xmlns:a="http://schemas.openxmlformats.org/drawingml/2006/main" noChangeAspect="1"/>
             </wp:cNvGraphicFramePr>
@@ -18005,7 +18182,7 @@
               <a:graphicData uri="http://schemas.openxmlformats.org/drawingml/2006/picture">
                 <pic:pic xmlns:pic="http://schemas.openxmlformats.org/drawingml/2006/picture">
                   <pic:nvPicPr>
-                    <pic:cNvPr id="275713922" name="Picture 275713922"/>
+                    <pic:cNvPr id="3" name="Picture 3"/>
                     <pic:cNvPicPr/>
                   </pic:nvPicPr>
                   <pic:blipFill>
@@ -18023,7 +18200,7 @@
                   <pic:spPr>
                     <a:xfrm>
                       <a:off x="0" y="0"/>
-                      <a:ext cx="4875802" cy="8300580"/>
+                      <a:ext cx="4967172" cy="8196216"/>
                     </a:xfrm>
                     <a:prstGeom prst="rect">
                       <a:avLst/>
@@ -18089,10 +18266,10 @@
           <w:lang w:val="id-ID"/>
         </w:rPr>
         <w:drawing>
-          <wp:inline distT="0" distB="0" distL="0" distR="0" wp14:anchorId="7BA07881" wp14:editId="6E0CEDEF">
-            <wp:extent cx="6347049" cy="7825563"/>
-            <wp:effectExtent l="0" t="0" r="0" b="4445"/>
-            <wp:docPr id="1388198361" name="Picture 2"/>
+          <wp:inline distT="0" distB="0" distL="0" distR="0" wp14:anchorId="25213F07" wp14:editId="54EBA06D">
+            <wp:extent cx="5985164" cy="7976899"/>
+            <wp:effectExtent l="0" t="0" r="0" b="5080"/>
+            <wp:docPr id="4" name="Picture 4"/>
             <wp:cNvGraphicFramePr>
               <a:graphicFrameLocks xmlns:a="http://schemas.openxmlformats.org/drawingml/2006/main" noChangeAspect="1"/>
             </wp:cNvGraphicFramePr>
@@ -18100,7 +18277,7 @@
               <a:graphicData uri="http://schemas.openxmlformats.org/drawingml/2006/picture">
                 <pic:pic xmlns:pic="http://schemas.openxmlformats.org/drawingml/2006/picture">
                   <pic:nvPicPr>
-                    <pic:cNvPr id="1388198361" name="Picture 1388198361"/>
+                    <pic:cNvPr id="4" name="Picture 4"/>
                     <pic:cNvPicPr/>
                   </pic:nvPicPr>
                   <pic:blipFill>
@@ -18118,7 +18295,7 @@
                   <pic:spPr>
                     <a:xfrm>
                       <a:off x="0" y="0"/>
-                      <a:ext cx="6347049" cy="7825563"/>
+                      <a:ext cx="5994043" cy="7988733"/>
                     </a:xfrm>
                     <a:prstGeom prst="rect">
                       <a:avLst/>
@@ -18594,25 +18771,14 @@
         <w:tabs>
           <w:tab w:val="left" w:pos="6830"/>
         </w:tabs>
-        <w:jc w:val="center"/>
-        <w:rPr>
-          <w:b/>
-          <w:bCs/>
-          <w:sz w:val="32"/>
-          <w:szCs w:val="32"/>
-          <w:lang w:val="en-US"/>
-        </w:rPr>
-      </w:pPr>
-      <w:r>
-        <w:rPr>
-          <w:b/>
-          <w:bCs/>
-          <w:sz w:val="32"/>
-          <w:szCs w:val="32"/>
-          <w:lang w:val="en-US"/>
-        </w:rPr>
-        <w:t>Conceptual Data Modeling</w:t>
-      </w:r>
+        <w:rPr>
+          <w:b/>
+          <w:bCs/>
+          <w:sz w:val="36"/>
+          <w:szCs w:val="36"/>
+          <w:lang w:val="en-US"/>
+        </w:rPr>
+      </w:pPr>
     </w:p>
     <w:p>
       <w:pPr>
@@ -18623,6 +18789,31 @@
         <w:rPr>
           <w:b/>
           <w:bCs/>
+          <w:sz w:val="32"/>
+          <w:szCs w:val="32"/>
+          <w:lang w:val="en-US"/>
+        </w:rPr>
+      </w:pPr>
+      <w:r>
+        <w:rPr>
+          <w:b/>
+          <w:bCs/>
+          <w:sz w:val="32"/>
+          <w:szCs w:val="32"/>
+          <w:lang w:val="en-US"/>
+        </w:rPr>
+        <w:t>Conceptual Data Modeling</w:t>
+      </w:r>
+    </w:p>
+    <w:p>
+      <w:pPr>
+        <w:tabs>
+          <w:tab w:val="left" w:pos="6830"/>
+        </w:tabs>
+        <w:jc w:val="center"/>
+        <w:rPr>
+          <w:b/>
+          <w:bCs/>
           <w:sz w:val="36"/>
           <w:szCs w:val="36"/>
           <w:lang w:val="en-US"/>
@@ -18630,20 +18821,55 @@
       </w:pPr>
       <w:r>
         <w:rPr>
+          <w:b/>
+          <w:bCs/>
+          <w:sz w:val="32"/>
+          <w:szCs w:val="32"/>
+          <w:lang w:val="en-US"/>
+        </w:rPr>
+        <w:t>(CDM</w:t>
+      </w:r>
+      <w:r>
+        <w:rPr>
+          <w:b/>
+          <w:bCs/>
+          <w:sz w:val="36"/>
+          <w:szCs w:val="36"/>
+          <w:lang w:val="en-US"/>
+        </w:rPr>
+        <w:t>)</w:t>
+      </w:r>
+    </w:p>
+    <w:p>
+      <w:pPr>
+        <w:tabs>
+          <w:tab w:val="left" w:pos="6830"/>
+        </w:tabs>
+        <w:jc w:val="center"/>
+        <w:rPr>
+          <w:b/>
+          <w:bCs/>
+          <w:sz w:val="36"/>
+          <w:szCs w:val="36"/>
+          <w:lang w:val="en-US"/>
+        </w:rPr>
+      </w:pPr>
+      <w:r>
+        <w:rPr>
           <w:noProof/>
         </w:rPr>
         <w:drawing>
-          <wp:anchor distT="0" distB="0" distL="114300" distR="114300" simplePos="0" relativeHeight="251660288" behindDoc="0" locked="0" layoutInCell="1" allowOverlap="1" wp14:anchorId="6E39A287" wp14:editId="7D7D26D2">
+          <wp:anchor distT="0" distB="0" distL="114300" distR="114300" simplePos="0" relativeHeight="251663360" behindDoc="0" locked="0" layoutInCell="1" allowOverlap="1" wp14:anchorId="6E39A287" wp14:editId="7463B5AD">
             <wp:simplePos x="0" y="0"/>
-            <wp:positionH relativeFrom="column">
-              <wp:posOffset>-393404</wp:posOffset>
+            <wp:positionH relativeFrom="margin">
+              <wp:align>center</wp:align>
             </wp:positionH>
-            <wp:positionV relativeFrom="page">
-              <wp:posOffset>2041451</wp:posOffset>
+            <wp:positionV relativeFrom="paragraph">
+              <wp:posOffset>390113</wp:posOffset>
             </wp:positionV>
-            <wp:extent cx="6506550" cy="4294505"/>
-            <wp:effectExtent l="0" t="0" r="8890" b="0"/>
-            <wp:wrapNone/>
+            <wp:extent cx="7286625" cy="4809490"/>
+            <wp:effectExtent l="0" t="0" r="9525" b="0"/>
+            <wp:wrapSquare wrapText="bothSides"/>
             <wp:docPr id="2" name="Picture 2"/>
             <wp:cNvGraphicFramePr>
               <a:graphicFrameLocks xmlns:a="http://schemas.openxmlformats.org/drawingml/2006/main" noChangeAspect="1"/>
@@ -18673,7 +18899,7 @@
                   <pic:spPr bwMode="auto">
                     <a:xfrm>
                       <a:off x="0" y="0"/>
-                      <a:ext cx="6506550" cy="4294505"/>
+                      <a:ext cx="7286625" cy="4809490"/>
                     </a:xfrm>
                     <a:prstGeom prst="rect">
                       <a:avLst/>
@@ -18689,28 +18915,11 @@
             <wp14:sizeRelH relativeFrom="margin">
               <wp14:pctWidth>0</wp14:pctWidth>
             </wp14:sizeRelH>
+            <wp14:sizeRelV relativeFrom="margin">
+              <wp14:pctHeight>0</wp14:pctHeight>
+            </wp14:sizeRelV>
           </wp:anchor>
         </w:drawing>
-      </w:r>
-      <w:r>
-        <w:rPr>
-          <w:b/>
-          <w:bCs/>
-          <w:sz w:val="32"/>
-          <w:szCs w:val="32"/>
-          <w:lang w:val="en-US"/>
-        </w:rPr>
-        <w:t>(CDM</w:t>
-      </w:r>
-      <w:r>
-        <w:rPr>
-          <w:b/>
-          <w:bCs/>
-          <w:sz w:val="36"/>
-          <w:szCs w:val="36"/>
-          <w:lang w:val="en-US"/>
-        </w:rPr>
-        <w:t>)</w:t>
       </w:r>
     </w:p>
     <w:p>
@@ -18778,7 +18987,6 @@
         <w:tabs>
           <w:tab w:val="left" w:pos="6830"/>
         </w:tabs>
-        <w:jc w:val="center"/>
         <w:rPr>
           <w:b/>
           <w:bCs/>
@@ -18797,11 +19005,32 @@
         <w:rPr>
           <w:b/>
           <w:bCs/>
-          <w:sz w:val="36"/>
-          <w:szCs w:val="36"/>
-          <w:lang w:val="en-US"/>
-        </w:rPr>
-      </w:pPr>
+          <w:sz w:val="32"/>
+          <w:szCs w:val="32"/>
+          <w:lang w:val="en-US"/>
+        </w:rPr>
+      </w:pPr>
+      <w:r>
+        <w:rPr>
+          <w:b/>
+          <w:bCs/>
+          <w:sz w:val="32"/>
+          <w:szCs w:val="32"/>
+          <w:lang w:val="id-ID"/>
+        </w:rPr>
+        <w:lastRenderedPageBreak/>
+        <w:t>Logica</w:t>
+      </w:r>
+      <w:r>
+        <w:rPr>
+          <w:b/>
+          <w:bCs/>
+          <w:sz w:val="32"/>
+          <w:szCs w:val="32"/>
+          <w:lang w:val="en-US"/>
+        </w:rPr>
+        <w:t>l Data Modeling</w:t>
+      </w:r>
     </w:p>
     <w:p>
       <w:pPr>
@@ -18817,6 +19046,46 @@
           <w:lang w:val="en-US"/>
         </w:rPr>
       </w:pPr>
+      <w:r>
+        <w:rPr>
+          <w:b/>
+          <w:bCs/>
+          <w:sz w:val="32"/>
+          <w:szCs w:val="32"/>
+          <w:lang w:val="en-US"/>
+        </w:rPr>
+        <w:t>(</w:t>
+      </w:r>
+      <w:r>
+        <w:rPr>
+          <w:b/>
+          <w:bCs/>
+          <w:sz w:val="32"/>
+          <w:szCs w:val="32"/>
+          <w:lang w:val="id-ID"/>
+        </w:rPr>
+        <w:t>L</w:t>
+      </w:r>
+      <w:r>
+        <w:rPr>
+          <w:b/>
+          <w:bCs/>
+          <w:sz w:val="32"/>
+          <w:szCs w:val="32"/>
+          <w:lang w:val="en-US"/>
+        </w:rPr>
+        <w:t>DM</w:t>
+      </w:r>
+      <w:r>
+        <w:rPr>
+          <w:b/>
+          <w:bCs/>
+          <w:sz w:val="36"/>
+          <w:szCs w:val="36"/>
+          <w:lang w:val="en-US"/>
+        </w:rPr>
+        <w:t>)</w:t>
+      </w:r>
     </w:p>
     <w:p>
       <w:pPr>
@@ -18832,81 +19101,6 @@
           <w:lang w:val="en-US"/>
         </w:rPr>
       </w:pPr>
-    </w:p>
-    <w:p>
-      <w:pPr>
-        <w:tabs>
-          <w:tab w:val="left" w:pos="6830"/>
-        </w:tabs>
-        <w:jc w:val="center"/>
-        <w:rPr>
-          <w:b/>
-          <w:bCs/>
-          <w:sz w:val="36"/>
-          <w:szCs w:val="36"/>
-          <w:lang w:val="en-US"/>
-        </w:rPr>
-      </w:pPr>
-    </w:p>
-    <w:p>
-      <w:pPr>
-        <w:tabs>
-          <w:tab w:val="left" w:pos="6830"/>
-        </w:tabs>
-        <w:jc w:val="center"/>
-        <w:rPr>
-          <w:b/>
-          <w:bCs/>
-          <w:sz w:val="36"/>
-          <w:szCs w:val="36"/>
-          <w:lang w:val="en-US"/>
-        </w:rPr>
-      </w:pPr>
-    </w:p>
-    <w:p>
-      <w:pPr>
-        <w:tabs>
-          <w:tab w:val="left" w:pos="6830"/>
-        </w:tabs>
-        <w:jc w:val="center"/>
-        <w:rPr>
-          <w:b/>
-          <w:bCs/>
-          <w:sz w:val="36"/>
-          <w:szCs w:val="36"/>
-          <w:lang w:val="en-US"/>
-        </w:rPr>
-      </w:pPr>
-    </w:p>
-    <w:p>
-      <w:pPr>
-        <w:tabs>
-          <w:tab w:val="left" w:pos="6830"/>
-        </w:tabs>
-        <w:jc w:val="center"/>
-        <w:rPr>
-          <w:b/>
-          <w:bCs/>
-          <w:sz w:val="36"/>
-          <w:szCs w:val="36"/>
-          <w:lang w:val="en-US"/>
-        </w:rPr>
-      </w:pPr>
-    </w:p>
-    <w:p>
-      <w:pPr>
-        <w:tabs>
-          <w:tab w:val="left" w:pos="6830"/>
-        </w:tabs>
-        <w:jc w:val="center"/>
-        <w:rPr>
-          <w:b/>
-          <w:bCs/>
-          <w:sz w:val="32"/>
-          <w:szCs w:val="32"/>
-          <w:lang w:val="en-US"/>
-        </w:rPr>
-      </w:pPr>
       <w:r>
         <w:rPr>
           <w:rFonts w:ascii="Times New Roman" w:eastAsia="Times New Roman" w:hAnsi="Times New Roman" w:cs="Times New Roman"/>
@@ -18916,17 +19110,17 @@
           <w:lang w:val="en-US"/>
         </w:rPr>
         <w:drawing>
-          <wp:anchor distT="0" distB="0" distL="114300" distR="114300" simplePos="0" relativeHeight="251663360" behindDoc="1" locked="0" layoutInCell="1" allowOverlap="1" wp14:anchorId="200947B0" wp14:editId="53EDCA50">
+          <wp:anchor distT="0" distB="0" distL="114300" distR="114300" simplePos="0" relativeHeight="251664384" behindDoc="0" locked="0" layoutInCell="1" allowOverlap="1" wp14:anchorId="200947B0" wp14:editId="03783508">
             <wp:simplePos x="0" y="0"/>
             <wp:positionH relativeFrom="column">
-              <wp:posOffset>-753745</wp:posOffset>
+              <wp:posOffset>-819785</wp:posOffset>
             </wp:positionH>
-            <wp:positionV relativeFrom="page">
-              <wp:posOffset>6957060</wp:posOffset>
+            <wp:positionV relativeFrom="paragraph">
+              <wp:posOffset>436245</wp:posOffset>
             </wp:positionV>
-            <wp:extent cx="6964680" cy="3469223"/>
-            <wp:effectExtent l="0" t="0" r="7620" b="0"/>
-            <wp:wrapNone/>
+            <wp:extent cx="7362190" cy="3666490"/>
+            <wp:effectExtent l="0" t="0" r="0" b="0"/>
+            <wp:wrapSquare wrapText="bothSides"/>
             <wp:docPr id="6" name="Picture 6"/>
             <wp:cNvGraphicFramePr>
               <a:graphicFrameLocks xmlns:a="http://schemas.openxmlformats.org/drawingml/2006/main" noChangeAspect="1"/>
@@ -18956,7 +19150,7 @@
                   <pic:spPr bwMode="auto">
                     <a:xfrm>
                       <a:off x="0" y="0"/>
-                      <a:ext cx="6964680" cy="3469223"/>
+                      <a:ext cx="7362190" cy="3666490"/>
                     </a:xfrm>
                     <a:prstGeom prst="rect">
                       <a:avLst/>
@@ -18978,26 +19172,6 @@
           </wp:anchor>
         </w:drawing>
       </w:r>
-      <w:r>
-        <w:rPr>
-          <w:b/>
-          <w:bCs/>
-          <w:sz w:val="32"/>
-          <w:szCs w:val="32"/>
-          <w:lang w:val="id-ID"/>
-        </w:rPr>
-        <w:t>Logica</w:t>
-      </w:r>
-      <w:r>
-        <w:rPr>
-          <w:b/>
-          <w:bCs/>
-          <w:sz w:val="32"/>
-          <w:szCs w:val="32"/>
-          <w:lang w:val="en-US"/>
-        </w:rPr>
-        <w:t>l Data Modeling</w:t>
-      </w:r>
     </w:p>
     <w:p>
       <w:pPr>
@@ -19013,46 +19187,6 @@
           <w:lang w:val="en-US"/>
         </w:rPr>
       </w:pPr>
-      <w:r>
-        <w:rPr>
-          <w:b/>
-          <w:bCs/>
-          <w:sz w:val="32"/>
-          <w:szCs w:val="32"/>
-          <w:lang w:val="en-US"/>
-        </w:rPr>
-        <w:t>(</w:t>
-      </w:r>
-      <w:r>
-        <w:rPr>
-          <w:b/>
-          <w:bCs/>
-          <w:sz w:val="32"/>
-          <w:szCs w:val="32"/>
-          <w:lang w:val="id-ID"/>
-        </w:rPr>
-        <w:t>L</w:t>
-      </w:r>
-      <w:r>
-        <w:rPr>
-          <w:b/>
-          <w:bCs/>
-          <w:sz w:val="32"/>
-          <w:szCs w:val="32"/>
-          <w:lang w:val="en-US"/>
-        </w:rPr>
-        <w:t>DM</w:t>
-      </w:r>
-      <w:r>
-        <w:rPr>
-          <w:b/>
-          <w:bCs/>
-          <w:sz w:val="36"/>
-          <w:szCs w:val="36"/>
-          <w:lang w:val="en-US"/>
-        </w:rPr>
-        <w:t>)</w:t>
-      </w:r>
     </w:p>
     <w:p>
       <w:pPr>
@@ -19153,22 +19287,11 @@
         <w:rPr>
           <w:b/>
           <w:bCs/>
-          <w:sz w:val="32"/>
-          <w:szCs w:val="32"/>
-          <w:lang w:val="en-US"/>
-        </w:rPr>
-      </w:pPr>
-      <w:r>
-        <w:rPr>
-          <w:b/>
-          <w:bCs/>
-          <w:sz w:val="32"/>
-          <w:szCs w:val="32"/>
-          <w:lang w:val="en-US"/>
-        </w:rPr>
-        <w:lastRenderedPageBreak/>
-        <w:t>Physical Data Modeling</w:t>
-      </w:r>
+          <w:sz w:val="36"/>
+          <w:szCs w:val="36"/>
+          <w:lang w:val="en-US"/>
+        </w:rPr>
+      </w:pPr>
     </w:p>
     <w:p>
       <w:pPr>
@@ -19177,27 +19300,13 @@
         </w:tabs>
         <w:jc w:val="center"/>
         <w:rPr>
-          <w:sz w:val="32"/>
-          <w:szCs w:val="32"/>
-        </w:rPr>
-      </w:pPr>
-      <w:r>
-        <w:rPr>
-          <w:b/>
-          <w:bCs/>
-          <w:sz w:val="32"/>
-          <w:szCs w:val="32"/>
-          <w:lang w:val="en-US"/>
-        </w:rPr>
-        <w:t>(PDM)</w:t>
-      </w:r>
-      <w:r>
-        <w:rPr>
-          <w:sz w:val="32"/>
-          <w:szCs w:val="32"/>
-        </w:rPr>
-        <w:t xml:space="preserve"> </w:t>
-      </w:r>
+          <w:b/>
+          <w:bCs/>
+          <w:sz w:val="36"/>
+          <w:szCs w:val="36"/>
+          <w:lang w:val="en-US"/>
+        </w:rPr>
+      </w:pPr>
     </w:p>
     <w:p>
       <w:pPr>
@@ -19208,9 +19317,76 @@
         <w:rPr>
           <w:b/>
           <w:bCs/>
+          <w:sz w:val="36"/>
+          <w:szCs w:val="36"/>
+          <w:lang w:val="en-US"/>
+        </w:rPr>
+      </w:pPr>
+    </w:p>
+    <w:p>
+      <w:pPr>
+        <w:tabs>
+          <w:tab w:val="left" w:pos="6830"/>
+        </w:tabs>
+        <w:jc w:val="center"/>
+        <w:rPr>
+          <w:b/>
+          <w:bCs/>
           <w:sz w:val="32"/>
           <w:szCs w:val="32"/>
           <w:lang w:val="en-US"/>
+        </w:rPr>
+      </w:pPr>
+      <w:r>
+        <w:rPr>
+          <w:b/>
+          <w:bCs/>
+          <w:sz w:val="32"/>
+          <w:szCs w:val="32"/>
+          <w:lang w:val="en-US"/>
+        </w:rPr>
+        <w:lastRenderedPageBreak/>
+        <w:t>Physical Data Modeling</w:t>
+      </w:r>
+    </w:p>
+    <w:p>
+      <w:pPr>
+        <w:tabs>
+          <w:tab w:val="left" w:pos="6830"/>
+        </w:tabs>
+        <w:jc w:val="center"/>
+        <w:rPr>
+          <w:sz w:val="32"/>
+          <w:szCs w:val="32"/>
+        </w:rPr>
+      </w:pPr>
+      <w:r>
+        <w:rPr>
+          <w:b/>
+          <w:bCs/>
+          <w:sz w:val="32"/>
+          <w:szCs w:val="32"/>
+          <w:lang w:val="en-US"/>
+        </w:rPr>
+        <w:t>(PDM)</w:t>
+      </w:r>
+      <w:r>
+        <w:rPr>
+          <w:sz w:val="32"/>
+          <w:szCs w:val="32"/>
+        </w:rPr>
+        <w:t xml:space="preserve"> </w:t>
+      </w:r>
+    </w:p>
+    <w:p>
+      <w:pPr>
+        <w:tabs>
+          <w:tab w:val="left" w:pos="6830"/>
+        </w:tabs>
+        <w:jc w:val="center"/>
+        <w:rPr>
+          <w:sz w:val="32"/>
+          <w:szCs w:val="32"/>
         </w:rPr>
       </w:pPr>
       <w:r>
@@ -19223,17 +19399,17 @@
           <w:lang w:val="en-US"/>
         </w:rPr>
         <w:drawing>
-          <wp:anchor distT="0" distB="0" distL="114300" distR="114300" simplePos="0" relativeHeight="251664384" behindDoc="1" locked="0" layoutInCell="1" allowOverlap="1" wp14:anchorId="42D42D06" wp14:editId="11D4FC46">
+          <wp:anchor distT="0" distB="0" distL="114300" distR="114300" simplePos="0" relativeHeight="251665408" behindDoc="0" locked="0" layoutInCell="1" allowOverlap="1" wp14:anchorId="42D42D06" wp14:editId="7901D0CE">
             <wp:simplePos x="0" y="0"/>
             <wp:positionH relativeFrom="margin">
-              <wp:posOffset>-721995</wp:posOffset>
+              <wp:align>center</wp:align>
             </wp:positionH>
             <wp:positionV relativeFrom="paragraph">
-              <wp:posOffset>131519</wp:posOffset>
+              <wp:posOffset>299399</wp:posOffset>
             </wp:positionV>
             <wp:extent cx="7240772" cy="5130953"/>
             <wp:effectExtent l="0" t="0" r="0" b="0"/>
-            <wp:wrapNone/>
+            <wp:wrapSquare wrapText="bothSides"/>
             <wp:docPr id="1123856297" name="Picture 1"/>
             <wp:cNvGraphicFramePr>
               <a:graphicFrameLocks xmlns:a="http://schemas.openxmlformats.org/drawingml/2006/main" noChangeAspect="1"/>
@@ -19269,15 +19445,24 @@
                 </pic:pic>
               </a:graphicData>
             </a:graphic>
-            <wp14:sizeRelH relativeFrom="margin">
-              <wp14:pctWidth>0</wp14:pctWidth>
-            </wp14:sizeRelH>
-            <wp14:sizeRelV relativeFrom="margin">
-              <wp14:pctHeight>0</wp14:pctHeight>
-            </wp14:sizeRelV>
           </wp:anchor>
         </w:drawing>
       </w:r>
+    </w:p>
+    <w:p>
+      <w:pPr>
+        <w:tabs>
+          <w:tab w:val="left" w:pos="6830"/>
+        </w:tabs>
+        <w:jc w:val="center"/>
+        <w:rPr>
+          <w:b/>
+          <w:bCs/>
+          <w:sz w:val="32"/>
+          <w:szCs w:val="32"/>
+          <w:lang w:val="en-US"/>
+        </w:rPr>
+      </w:pPr>
     </w:p>
     <w:p>
       <w:pPr>
@@ -19331,7 +19516,7 @@
 </file>
 
 <file path=word/endnotes.xml><?xml version="1.0" encoding="utf-8"?>
-<w:endnotes xmlns:wpc="http://schemas.microsoft.com/office/word/2010/wordprocessingCanvas" xmlns:cx="http://schemas.microsoft.com/office/drawing/2014/chartex" xmlns:cx1="http://schemas.microsoft.com/office/drawing/2015/9/8/chartex" xmlns:cx2="http://schemas.microsoft.com/office/drawing/2015/10/21/chartex" xmlns:cx3="http://schemas.microsoft.com/office/drawing/2016/5/9/chartex" xmlns:cx4="http://schemas.microsoft.com/office/drawing/2016/5/10/chartex" xmlns:cx5="http://schemas.microsoft.com/office/drawing/2016/5/11/chartex" xmlns:cx6="http://schemas.microsoft.com/office/drawing/2016/5/12/chartex" xmlns:cx7="http://schemas.microsoft.com/office/drawing/2016/5/13/chartex" xmlns:cx8="http://schemas.microsoft.com/office/drawing/2016/5/14/chartex" xmlns:mc="http://schemas.openxmlformats.org/markup-compatibility/2006" xmlns:aink="http://schemas.microsoft.com/office/drawing/2016/ink" xmlns:am3d="http://schemas.microsoft.com/office/drawing/2017/model3d" xmlns:o="urn:schemas-microsoft-com:office:office" xmlns:oel="http://schemas.microsoft.com/office/2019/extlst" xmlns:r="http://schemas.openxmlformats.org/officeDocument/2006/relationships" xmlns:m="http://schemas.openxmlformats.org/officeDocument/2006/math" xmlns:v="urn:schemas-microsoft-com:vml" xmlns:wp14="http://schemas.microsoft.com/office/word/2010/wordprocessingDrawing" xmlns:wp="http://schemas.openxmlformats.org/drawingml/2006/wordprocessingDrawing" xmlns:w10="urn:schemas-microsoft-com:office:word" xmlns:w="http://schemas.openxmlformats.org/wordprocessingml/2006/main" xmlns:w14="http://schemas.microsoft.com/office/word/2010/wordml" xmlns:w15="http://schemas.microsoft.com/office/word/2012/wordml" xmlns:w16cex="http://schemas.microsoft.com/office/word/2018/wordml/cex" xmlns:w16cid="http://schemas.microsoft.com/office/word/2016/wordml/cid" xmlns:w16="http://schemas.microsoft.com/office/word/2018/wordml" xmlns:w16du="http://schemas.microsoft.com/office/word/2023/wordml/word16du" xmlns:w16sdtdh="http://schemas.microsoft.com/office/word/2020/wordml/sdtdatahash" xmlns:w16se="http://schemas.microsoft.com/office/word/2015/wordml/symex" xmlns:wpg="http://schemas.microsoft.com/office/word/2010/wordprocessingGroup" xmlns:wpi="http://schemas.microsoft.com/office/word/2010/wordprocessingInk" xmlns:wne="http://schemas.microsoft.com/office/word/2006/wordml" xmlns:wps="http://schemas.microsoft.com/office/word/2010/wordprocessingShape" mc:Ignorable="w14 w15 w16se w16cid w16 w16cex w16sdtdh w16du wp14">
+<w:endnotes xmlns:wpc="http://schemas.microsoft.com/office/word/2010/wordprocessingCanvas" xmlns:cx="http://schemas.microsoft.com/office/drawing/2014/chartex" xmlns:cx1="http://schemas.microsoft.com/office/drawing/2015/9/8/chartex" xmlns:cx2="http://schemas.microsoft.com/office/drawing/2015/10/21/chartex" xmlns:cx3="http://schemas.microsoft.com/office/drawing/2016/5/9/chartex" xmlns:cx4="http://schemas.microsoft.com/office/drawing/2016/5/10/chartex" xmlns:cx5="http://schemas.microsoft.com/office/drawing/2016/5/11/chartex" xmlns:cx6="http://schemas.microsoft.com/office/drawing/2016/5/12/chartex" xmlns:cx7="http://schemas.microsoft.com/office/drawing/2016/5/13/chartex" xmlns:cx8="http://schemas.microsoft.com/office/drawing/2016/5/14/chartex" xmlns:mc="http://schemas.openxmlformats.org/markup-compatibility/2006" xmlns:aink="http://schemas.microsoft.com/office/drawing/2016/ink" xmlns:am3d="http://schemas.microsoft.com/office/drawing/2017/model3d" xmlns:o="urn:schemas-microsoft-com:office:office" xmlns:r="http://schemas.openxmlformats.org/officeDocument/2006/relationships" xmlns:m="http://schemas.openxmlformats.org/officeDocument/2006/math" xmlns:v="urn:schemas-microsoft-com:vml" xmlns:wp14="http://schemas.microsoft.com/office/word/2010/wordprocessingDrawing" xmlns:wp="http://schemas.openxmlformats.org/drawingml/2006/wordprocessingDrawing" xmlns:w10="urn:schemas-microsoft-com:office:word" xmlns:w="http://schemas.openxmlformats.org/wordprocessingml/2006/main" xmlns:w14="http://schemas.microsoft.com/office/word/2010/wordml" xmlns:w15="http://schemas.microsoft.com/office/word/2012/wordml" xmlns:w16cex="http://schemas.microsoft.com/office/word/2018/wordml/cex" xmlns:w16cid="http://schemas.microsoft.com/office/word/2016/wordml/cid" xmlns:w16="http://schemas.microsoft.com/office/word/2018/wordml" xmlns:w16sdtdh="http://schemas.microsoft.com/office/word/2020/wordml/sdtdatahash" xmlns:w16se="http://schemas.microsoft.com/office/word/2015/wordml/symex" xmlns:wpg="http://schemas.microsoft.com/office/word/2010/wordprocessingGroup" xmlns:wpi="http://schemas.microsoft.com/office/word/2010/wordprocessingInk" xmlns:wne="http://schemas.microsoft.com/office/word/2006/wordml" xmlns:wps="http://schemas.microsoft.com/office/word/2010/wordprocessingShape" mc:Ignorable="w14 w15 w16se w16cid w16 w16cex w16sdtdh wp14">
   <w:endnote w:type="separator" w:id="-1">
     <w:p>
       <w:pPr>
@@ -19356,7 +19541,7 @@
 </file>
 
 <file path=word/footnotes.xml><?xml version="1.0" encoding="utf-8"?>
-<w:footnotes xmlns:wpc="http://schemas.microsoft.com/office/word/2010/wordprocessingCanvas" xmlns:cx="http://schemas.microsoft.com/office/drawing/2014/chartex" xmlns:cx1="http://schemas.microsoft.com/office/drawing/2015/9/8/chartex" xmlns:cx2="http://schemas.microsoft.com/office/drawing/2015/10/21/chartex" xmlns:cx3="http://schemas.microsoft.com/office/drawing/2016/5/9/chartex" xmlns:cx4="http://schemas.microsoft.com/office/drawing/2016/5/10/chartex" xmlns:cx5="http://schemas.microsoft.com/office/drawing/2016/5/11/chartex" xmlns:cx6="http://schemas.microsoft.com/office/drawing/2016/5/12/chartex" xmlns:cx7="http://schemas.microsoft.com/office/drawing/2016/5/13/chartex" xmlns:cx8="http://schemas.microsoft.com/office/drawing/2016/5/14/chartex" xmlns:mc="http://schemas.openxmlformats.org/markup-compatibility/2006" xmlns:aink="http://schemas.microsoft.com/office/drawing/2016/ink" xmlns:am3d="http://schemas.microsoft.com/office/drawing/2017/model3d" xmlns:o="urn:schemas-microsoft-com:office:office" xmlns:oel="http://schemas.microsoft.com/office/2019/extlst" xmlns:r="http://schemas.openxmlformats.org/officeDocument/2006/relationships" xmlns:m="http://schemas.openxmlformats.org/officeDocument/2006/math" xmlns:v="urn:schemas-microsoft-com:vml" xmlns:wp14="http://schemas.microsoft.com/office/word/2010/wordprocessingDrawing" xmlns:wp="http://schemas.openxmlformats.org/drawingml/2006/wordprocessingDrawing" xmlns:w10="urn:schemas-microsoft-com:office:word" xmlns:w="http://schemas.openxmlformats.org/wordprocessingml/2006/main" xmlns:w14="http://schemas.microsoft.com/office/word/2010/wordml" xmlns:w15="http://schemas.microsoft.com/office/word/2012/wordml" xmlns:w16cex="http://schemas.microsoft.com/office/word/2018/wordml/cex" xmlns:w16cid="http://schemas.microsoft.com/office/word/2016/wordml/cid" xmlns:w16="http://schemas.microsoft.com/office/word/2018/wordml" xmlns:w16du="http://schemas.microsoft.com/office/word/2023/wordml/word16du" xmlns:w16sdtdh="http://schemas.microsoft.com/office/word/2020/wordml/sdtdatahash" xmlns:w16se="http://schemas.microsoft.com/office/word/2015/wordml/symex" xmlns:wpg="http://schemas.microsoft.com/office/word/2010/wordprocessingGroup" xmlns:wpi="http://schemas.microsoft.com/office/word/2010/wordprocessingInk" xmlns:wne="http://schemas.microsoft.com/office/word/2006/wordml" xmlns:wps="http://schemas.microsoft.com/office/word/2010/wordprocessingShape" mc:Ignorable="w14 w15 w16se w16cid w16 w16cex w16sdtdh w16du wp14">
+<w:footnotes xmlns:wpc="http://schemas.microsoft.com/office/word/2010/wordprocessingCanvas" xmlns:cx="http://schemas.microsoft.com/office/drawing/2014/chartex" xmlns:cx1="http://schemas.microsoft.com/office/drawing/2015/9/8/chartex" xmlns:cx2="http://schemas.microsoft.com/office/drawing/2015/10/21/chartex" xmlns:cx3="http://schemas.microsoft.com/office/drawing/2016/5/9/chartex" xmlns:cx4="http://schemas.microsoft.com/office/drawing/2016/5/10/chartex" xmlns:cx5="http://schemas.microsoft.com/office/drawing/2016/5/11/chartex" xmlns:cx6="http://schemas.microsoft.com/office/drawing/2016/5/12/chartex" xmlns:cx7="http://schemas.microsoft.com/office/drawing/2016/5/13/chartex" xmlns:cx8="http://schemas.microsoft.com/office/drawing/2016/5/14/chartex" xmlns:mc="http://schemas.openxmlformats.org/markup-compatibility/2006" xmlns:aink="http://schemas.microsoft.com/office/drawing/2016/ink" xmlns:am3d="http://schemas.microsoft.com/office/drawing/2017/model3d" xmlns:o="urn:schemas-microsoft-com:office:office" xmlns:r="http://schemas.openxmlformats.org/officeDocument/2006/relationships" xmlns:m="http://schemas.openxmlformats.org/officeDocument/2006/math" xmlns:v="urn:schemas-microsoft-com:vml" xmlns:wp14="http://schemas.microsoft.com/office/word/2010/wordprocessingDrawing" xmlns:wp="http://schemas.openxmlformats.org/drawingml/2006/wordprocessingDrawing" xmlns:w10="urn:schemas-microsoft-com:office:word" xmlns:w="http://schemas.openxmlformats.org/wordprocessingml/2006/main" xmlns:w14="http://schemas.microsoft.com/office/word/2010/wordml" xmlns:w15="http://schemas.microsoft.com/office/word/2012/wordml" xmlns:w16cex="http://schemas.microsoft.com/office/word/2018/wordml/cex" xmlns:w16cid="http://schemas.microsoft.com/office/word/2016/wordml/cid" xmlns:w16="http://schemas.microsoft.com/office/word/2018/wordml" xmlns:w16sdtdh="http://schemas.microsoft.com/office/word/2020/wordml/sdtdatahash" xmlns:w16se="http://schemas.microsoft.com/office/word/2015/wordml/symex" xmlns:wpg="http://schemas.microsoft.com/office/word/2010/wordprocessingGroup" xmlns:wpi="http://schemas.microsoft.com/office/word/2010/wordprocessingInk" xmlns:wne="http://schemas.microsoft.com/office/word/2006/wordml" xmlns:wps="http://schemas.microsoft.com/office/word/2010/wordprocessingShape" mc:Ignorable="w14 w15 w16se w16cid w16 w16cex w16sdtdh wp14">
   <w:footnote w:type="separator" w:id="-1">
     <w:p>
       <w:pPr>
@@ -19381,7 +19566,7 @@
 </file>
 
 <file path=word/numbering.xml><?xml version="1.0" encoding="utf-8"?>
-<w:numbering xmlns:wpc="http://schemas.microsoft.com/office/word/2010/wordprocessingCanvas" xmlns:cx="http://schemas.microsoft.com/office/drawing/2014/chartex" xmlns:cx1="http://schemas.microsoft.com/office/drawing/2015/9/8/chartex" xmlns:cx2="http://schemas.microsoft.com/office/drawing/2015/10/21/chartex" xmlns:cx3="http://schemas.microsoft.com/office/drawing/2016/5/9/chartex" xmlns:cx4="http://schemas.microsoft.com/office/drawing/2016/5/10/chartex" xmlns:cx5="http://schemas.microsoft.com/office/drawing/2016/5/11/chartex" xmlns:cx6="http://schemas.microsoft.com/office/drawing/2016/5/12/chartex" xmlns:cx7="http://schemas.microsoft.com/office/drawing/2016/5/13/chartex" xmlns:cx8="http://schemas.microsoft.com/office/drawing/2016/5/14/chartex" xmlns:mc="http://schemas.openxmlformats.org/markup-compatibility/2006" xmlns:aink="http://schemas.microsoft.com/office/drawing/2016/ink" xmlns:am3d="http://schemas.microsoft.com/office/drawing/2017/model3d" xmlns:o="urn:schemas-microsoft-com:office:office" xmlns:oel="http://schemas.microsoft.com/office/2019/extlst" xmlns:r="http://schemas.openxmlformats.org/officeDocument/2006/relationships" xmlns:m="http://schemas.openxmlformats.org/officeDocument/2006/math" xmlns:v="urn:schemas-microsoft-com:vml" xmlns:wp14="http://schemas.microsoft.com/office/word/2010/wordprocessingDrawing" xmlns:wp="http://schemas.openxmlformats.org/drawingml/2006/wordprocessingDrawing" xmlns:w10="urn:schemas-microsoft-com:office:word" xmlns:w="http://schemas.openxmlformats.org/wordprocessingml/2006/main" xmlns:w14="http://schemas.microsoft.com/office/word/2010/wordml" xmlns:w15="http://schemas.microsoft.com/office/word/2012/wordml" xmlns:w16cex="http://schemas.microsoft.com/office/word/2018/wordml/cex" xmlns:w16cid="http://schemas.microsoft.com/office/word/2016/wordml/cid" xmlns:w16="http://schemas.microsoft.com/office/word/2018/wordml" xmlns:w16du="http://schemas.microsoft.com/office/word/2023/wordml/word16du" xmlns:w16sdtdh="http://schemas.microsoft.com/office/word/2020/wordml/sdtdatahash" xmlns:w16se="http://schemas.microsoft.com/office/word/2015/wordml/symex" xmlns:wpg="http://schemas.microsoft.com/office/word/2010/wordprocessingGroup" xmlns:wpi="http://schemas.microsoft.com/office/word/2010/wordprocessingInk" xmlns:wne="http://schemas.microsoft.com/office/word/2006/wordml" xmlns:wps="http://schemas.microsoft.com/office/word/2010/wordprocessingShape" mc:Ignorable="w14 w15 w16se w16cid w16 w16cex w16sdtdh w16du wp14">
+<w:numbering xmlns:wpc="http://schemas.microsoft.com/office/word/2010/wordprocessingCanvas" xmlns:cx="http://schemas.microsoft.com/office/drawing/2014/chartex" xmlns:cx1="http://schemas.microsoft.com/office/drawing/2015/9/8/chartex" xmlns:cx2="http://schemas.microsoft.com/office/drawing/2015/10/21/chartex" xmlns:cx3="http://schemas.microsoft.com/office/drawing/2016/5/9/chartex" xmlns:cx4="http://schemas.microsoft.com/office/drawing/2016/5/10/chartex" xmlns:cx5="http://schemas.microsoft.com/office/drawing/2016/5/11/chartex" xmlns:cx6="http://schemas.microsoft.com/office/drawing/2016/5/12/chartex" xmlns:cx7="http://schemas.microsoft.com/office/drawing/2016/5/13/chartex" xmlns:cx8="http://schemas.microsoft.com/office/drawing/2016/5/14/chartex" xmlns:mc="http://schemas.openxmlformats.org/markup-compatibility/2006" xmlns:aink="http://schemas.microsoft.com/office/drawing/2016/ink" xmlns:am3d="http://schemas.microsoft.com/office/drawing/2017/model3d" xmlns:o="urn:schemas-microsoft-com:office:office" xmlns:r="http://schemas.openxmlformats.org/officeDocument/2006/relationships" xmlns:m="http://schemas.openxmlformats.org/officeDocument/2006/math" xmlns:v="urn:schemas-microsoft-com:vml" xmlns:wp14="http://schemas.microsoft.com/office/word/2010/wordprocessingDrawing" xmlns:wp="http://schemas.openxmlformats.org/drawingml/2006/wordprocessingDrawing" xmlns:w10="urn:schemas-microsoft-com:office:word" xmlns:w="http://schemas.openxmlformats.org/wordprocessingml/2006/main" xmlns:w14="http://schemas.microsoft.com/office/word/2010/wordml" xmlns:w15="http://schemas.microsoft.com/office/word/2012/wordml" xmlns:w16cex="http://schemas.microsoft.com/office/word/2018/wordml/cex" xmlns:w16cid="http://schemas.microsoft.com/office/word/2016/wordml/cid" xmlns:w16="http://schemas.microsoft.com/office/word/2018/wordml" xmlns:w16sdtdh="http://schemas.microsoft.com/office/word/2020/wordml/sdtdatahash" xmlns:w16se="http://schemas.microsoft.com/office/word/2015/wordml/symex" xmlns:wpg="http://schemas.microsoft.com/office/word/2010/wordprocessingGroup" xmlns:wpi="http://schemas.microsoft.com/office/word/2010/wordprocessingInk" xmlns:wne="http://schemas.microsoft.com/office/word/2006/wordml" xmlns:wps="http://schemas.microsoft.com/office/word/2010/wordprocessingShape" mc:Ignorable="w14 w15 w16se w16cid w16 w16cex w16sdtdh wp14">
   <w:abstractNum w:abstractNumId="0" w15:restartNumberingAfterBreak="0">
     <w:nsid w:val="35A067D9"/>
     <w:multiLevelType w:val="hybridMultilevel"/>
@@ -19702,20 +19887,20 @@
       </w:pPr>
     </w:lvl>
   </w:abstractNum>
-  <w:num w:numId="1" w16cid:durableId="2092043640">
+  <w:num w:numId="1">
     <w:abstractNumId w:val="2"/>
   </w:num>
-  <w:num w:numId="2" w16cid:durableId="227805171">
+  <w:num w:numId="2">
     <w:abstractNumId w:val="0"/>
   </w:num>
-  <w:num w:numId="3" w16cid:durableId="506213769">
+  <w:num w:numId="3">
     <w:abstractNumId w:val="1"/>
   </w:num>
 </w:numbering>
 </file>
 
 <file path=word/styles.xml><?xml version="1.0" encoding="utf-8"?>
-<w:styles xmlns:mc="http://schemas.openxmlformats.org/markup-compatibility/2006" xmlns:r="http://schemas.openxmlformats.org/officeDocument/2006/relationships" xmlns:w="http://schemas.openxmlformats.org/wordprocessingml/2006/main" xmlns:w14="http://schemas.microsoft.com/office/word/2010/wordml" xmlns:w15="http://schemas.microsoft.com/office/word/2012/wordml" xmlns:w16cex="http://schemas.microsoft.com/office/word/2018/wordml/cex" xmlns:w16cid="http://schemas.microsoft.com/office/word/2016/wordml/cid" xmlns:w16="http://schemas.microsoft.com/office/word/2018/wordml" xmlns:w16du="http://schemas.microsoft.com/office/word/2023/wordml/word16du" xmlns:w16sdtdh="http://schemas.microsoft.com/office/word/2020/wordml/sdtdatahash" xmlns:w16se="http://schemas.microsoft.com/office/word/2015/wordml/symex" mc:Ignorable="w14 w15 w16se w16cid w16 w16cex w16sdtdh w16du">
+<w:styles xmlns:mc="http://schemas.openxmlformats.org/markup-compatibility/2006" xmlns:r="http://schemas.openxmlformats.org/officeDocument/2006/relationships" xmlns:w="http://schemas.openxmlformats.org/wordprocessingml/2006/main" xmlns:w14="http://schemas.microsoft.com/office/word/2010/wordml" xmlns:w15="http://schemas.microsoft.com/office/word/2012/wordml" xmlns:w16cex="http://schemas.microsoft.com/office/word/2018/wordml/cex" xmlns:w16cid="http://schemas.microsoft.com/office/word/2016/wordml/cid" xmlns:w16="http://schemas.microsoft.com/office/word/2018/wordml" xmlns:w16sdtdh="http://schemas.microsoft.com/office/word/2020/wordml/sdtdatahash" xmlns:w16se="http://schemas.microsoft.com/office/word/2015/wordml/symex" mc:Ignorable="w14 w15 w16se w16cid w16 w16cex w16sdtdh">
   <w:docDefaults>
     <w:rPrDefault>
       <w:rPr>

</xml_diff>